<commit_message>
Continuing to edit Musa.
</commit_message>
<xml_diff>
--- a/Ideology/MusaTranscript.docx
+++ b/Ideology/MusaTranscript.docx
@@ -1842,19 +1842,11 @@
         </w:rPr>
         <w:t xml:space="preserve"> most likely to </w:t>
       </w:r>
-      <w:proofErr w:type="spellStart"/>
-      <w:r>
-        <w:rPr>
-          <w:color w:val="000000"/>
-        </w:rPr>
-        <w:t>ber</w:t>
-      </w:r>
-      <w:proofErr w:type="spellEnd"/>
-      <w:r>
-        <w:rPr>
-          <w:color w:val="000000"/>
-        </w:rPr>
-        <w:t xml:space="preserve"> symbolic capitalists</w:t>
+      <w:r>
+        <w:rPr>
+          <w:color w:val="000000"/>
+        </w:rPr>
+        <w:t>be symbolic capitalists</w:t>
       </w:r>
       <w:r>
         <w:rPr>
@@ -1863,6 +1855,12 @@
         <w:t xml:space="preserve">. So </w:t>
       </w:r>
       <w:r>
+        <w:rPr>
+          <w:color w:val="000000"/>
+        </w:rPr>
+        <w:t xml:space="preserve">who is </w:t>
+      </w:r>
+      <w:r>
         <w:t>engaging</w:t>
       </w:r>
       <w:r>
@@ -1908,7 +1906,13 @@
         <w:rPr>
           <w:color w:val="000000"/>
         </w:rPr>
-        <w:t xml:space="preserve"> that has been present, you know.</w:t>
+        <w:t xml:space="preserve"> that has been present, you know</w:t>
+      </w:r>
+      <w:r>
+        <w:rPr>
+          <w:color w:val="000000"/>
+        </w:rPr>
+        <w:t>,</w:t>
       </w:r>
       <w:r>
         <w:t xml:space="preserve"> </w:t>
@@ -1926,21 +1930,31 @@
         <w:rPr>
           <w:color w:val="000000"/>
         </w:rPr>
-        <w:t xml:space="preserve">have more power and influence over society we would expect to see along a lot of social problems being ameliorated, we would expect to see growing trust in institutions, and as a result of all the great work that we’re doing, and so on and so forth. Instead, we see the opposite. In many respects a lot of </w:t>
-      </w:r>
-      <w:proofErr w:type="spellStart"/>
-      <w:r>
-        <w:rPr>
-          <w:color w:val="000000"/>
-        </w:rPr>
-        <w:t>persistents</w:t>
-      </w:r>
-      <w:proofErr w:type="spellEnd"/>
-      <w:r>
-        <w:rPr>
-          <w:color w:val="000000"/>
-        </w:rPr>
-        <w:t>, a lot of social problems have persisted or even grown worse.</w:t>
+        <w:t>have more power and influence over society</w:t>
+      </w:r>
+      <w:r>
+        <w:rPr>
+          <w:color w:val="000000"/>
+        </w:rPr>
+        <w:t>,</w:t>
+      </w:r>
+      <w:r>
+        <w:rPr>
+          <w:color w:val="000000"/>
+        </w:rPr>
+        <w:t xml:space="preserve"> we would expect to see along a lot of social problems being ameliorated, we would expect to see growing trust in institutions, as a result of all the great work that we’re doing, and so on and so forth. Instead, we see the opposite. In many respects a lot of social problems </w:t>
+      </w:r>
+      <w:r>
+        <w:rPr>
+          <w:color w:val="000000"/>
+        </w:rPr>
+        <w:t xml:space="preserve">that </w:t>
+      </w:r>
+      <w:r>
+        <w:rPr>
+          <w:color w:val="000000"/>
+        </w:rPr>
+        <w:t>have persisted or even grown worse.</w:t>
       </w:r>
     </w:p>
     <w:p>
@@ -1976,7 +1990,7 @@
         <w:rPr>
           <w:color w:val="000000"/>
         </w:rPr>
-        <w:t xml:space="preserve">, increasing social mistrust, growing affective polarization, and so on. And so the core question, really, that the book is trying to wrestle with is like, </w:t>
+        <w:t xml:space="preserve">, increasing social mistrust, growing affective polarization, and so on. And so the core question, really, that the book is trying to wrestle with is, </w:t>
       </w:r>
       <w:r>
         <w:t>w</w:t>
@@ -1985,7 +1999,43 @@
         <w:rPr>
           <w:color w:val="000000"/>
         </w:rPr>
-        <w:t>ell, what’s going on here? Why do we see what we see, instead of what we promised and expected, and maybe hoped would happen, as we got more power over society, and there are a number of subordinate puzzles, then, that the book is wrestling with, but I would say, that’s the cool one.</w:t>
+        <w:t>ell, what’s going on here? Why do we see what we see, instead of what we promised and expected, and maybe hoped would happen, as we got more power over society</w:t>
+      </w:r>
+      <w:r>
+        <w:rPr>
+          <w:color w:val="000000"/>
+        </w:rPr>
+        <w:t>.</w:t>
+      </w:r>
+      <w:r>
+        <w:rPr>
+          <w:color w:val="000000"/>
+        </w:rPr>
+        <w:t xml:space="preserve"> </w:t>
+      </w:r>
+      <w:r>
+        <w:rPr>
+          <w:color w:val="000000"/>
+        </w:rPr>
+        <w:t>Then t</w:t>
+      </w:r>
+      <w:r>
+        <w:rPr>
+          <w:color w:val="000000"/>
+        </w:rPr>
+        <w:t>here are a number of subordinate puzzles that the book is wrestling with, but I would say, that’s the co</w:t>
+      </w:r>
+      <w:r>
+        <w:rPr>
+          <w:color w:val="000000"/>
+        </w:rPr>
+        <w:t>re</w:t>
+      </w:r>
+      <w:r>
+        <w:rPr>
+          <w:color w:val="000000"/>
+        </w:rPr>
+        <w:t xml:space="preserve"> one.</w:t>
       </w:r>
     </w:p>
     <w:p>
@@ -2050,10 +2100,64 @@
         <w:rPr>
           <w:color w:val="000000"/>
         </w:rPr>
-        <w:t>hat way they fail. So maybe class is an ideal type in the Weberian sense, right? So all</w:t>
-      </w:r>
-      <w:r>
-        <w:t xml:space="preserve"> that </w:t>
+        <w:t xml:space="preserve">hat way </w:t>
+      </w:r>
+      <w:r>
+        <w:rPr>
+          <w:color w:val="000000"/>
+        </w:rPr>
+        <w:t xml:space="preserve">do </w:t>
+      </w:r>
+      <w:r>
+        <w:rPr>
+          <w:color w:val="000000"/>
+        </w:rPr>
+        <w:t>they fail</w:t>
+      </w:r>
+      <w:r>
+        <w:rPr>
+          <w:color w:val="000000"/>
+        </w:rPr>
+        <w:t>?</w:t>
+      </w:r>
+      <w:r>
+        <w:rPr>
+          <w:color w:val="000000"/>
+        </w:rPr>
+        <w:t xml:space="preserve"> </w:t>
+      </w:r>
+      <w:r>
+        <w:rPr>
+          <w:color w:val="000000"/>
+        </w:rPr>
+        <w:t>Let’s take</w:t>
+      </w:r>
+      <w:r>
+        <w:rPr>
+          <w:color w:val="000000"/>
+        </w:rPr>
+        <w:t xml:space="preserve"> class </w:t>
+      </w:r>
+      <w:r>
+        <w:rPr>
+          <w:color w:val="000000"/>
+        </w:rPr>
+        <w:t>a</w:t>
+      </w:r>
+      <w:r>
+        <w:rPr>
+          <w:color w:val="000000"/>
+        </w:rPr>
+        <w:t>s an ideal type in the Weberian sense, right? So a</w:t>
+      </w:r>
+      <w:r>
+        <w:rPr>
+          <w:color w:val="000000"/>
+        </w:rPr>
+        <w:t>ny</w:t>
+      </w:r>
+      <w:r>
+        <w:t xml:space="preserve"> </w:t>
       </w:r>
       <w:r>
         <w:rPr>
@@ -2171,7 +2275,25 @@
         <w:rPr>
           <w:color w:val="000000"/>
         </w:rPr>
-        <w:t xml:space="preserve">similar communities. We live and take part in this set of interrelated institutions like nonprofits, higher. Ed, and you know, </w:t>
+        <w:t xml:space="preserve">similar communities. We live and take part in this set of interrelated institutions like nonprofits, higher </w:t>
+      </w:r>
+      <w:r>
+        <w:rPr>
+          <w:color w:val="000000"/>
+        </w:rPr>
+        <w:t>e</w:t>
+      </w:r>
+      <w:r>
+        <w:rPr>
+          <w:color w:val="000000"/>
+        </w:rPr>
+        <w:t>d,</w:t>
+      </w:r>
+      <w:r>
+        <w:rPr>
+          <w:color w:val="000000"/>
+        </w:rPr>
+        <w:t xml:space="preserve"> </w:t>
       </w:r>
       <w:r>
         <w:t>the media</w:t>
@@ -2189,16 +2311,40 @@
         <w:rPr>
           <w:color w:val="000000"/>
         </w:rPr>
-        <w:t>But yeah, there are a few reasons why we don’t cohere well into being a class per se, though, despite</w:t>
-      </w:r>
-      <w:r>
-        <w:t xml:space="preserve"> </w:t>
-      </w:r>
-      <w:r>
-        <w:rPr>
-          <w:color w:val="000000"/>
-        </w:rPr>
-        <w:t>the classy bits of us. One of them is that</w:t>
+        <w:t>But there are a few reasons why we don’t cohere well into being a class per se, though, despite</w:t>
+      </w:r>
+      <w:r>
+        <w:t xml:space="preserve"> </w:t>
+      </w:r>
+      <w:r>
+        <w:rPr>
+          <w:color w:val="000000"/>
+        </w:rPr>
+        <w:t>the clas</w:t>
+      </w:r>
+      <w:r>
+        <w:rPr>
+          <w:color w:val="000000"/>
+        </w:rPr>
+        <w:t>s-like</w:t>
+      </w:r>
+      <w:r>
+        <w:rPr>
+          <w:color w:val="000000"/>
+        </w:rPr>
+        <w:t xml:space="preserve"> </w:t>
+      </w:r>
+      <w:r>
+        <w:rPr>
+          <w:color w:val="000000"/>
+        </w:rPr>
+        <w:t>aspects</w:t>
+      </w:r>
+      <w:r>
+        <w:rPr>
+          <w:color w:val="000000"/>
+        </w:rPr>
+        <w:t xml:space="preserve"> of us. One of them is that</w:t>
       </w:r>
       <w:r>
         <w:t xml:space="preserve"> </w:t>
@@ -2219,7 +2365,7 @@
         <w:t xml:space="preserve"> </w:t>
       </w:r>
       <w:r>
-        <w:t>application</w:t>
+        <w:t>bifurcation</w:t>
       </w:r>
       <w:r>
         <w:rPr>
@@ -2252,7 +2398,43 @@
         <w:rPr>
           <w:color w:val="000000"/>
         </w:rPr>
-        <w:t>And you have, like really high pay, and you have other people who make, you know, a lot less. They have a lot less autonomy. In fact, they’re mostly executing other people’s visions. They have a lot less prestige. They still have more than Normie workers. And actually, this is one way in which we consistently misunderstand our own class position</w:t>
+        <w:t>And</w:t>
+      </w:r>
+      <w:r>
+        <w:rPr>
+          <w:color w:val="000000"/>
+        </w:rPr>
+        <w:t xml:space="preserve"> they</w:t>
+      </w:r>
+      <w:r>
+        <w:rPr>
+          <w:color w:val="000000"/>
+        </w:rPr>
+        <w:t xml:space="preserve"> have really high pay, and you have other people who make a lot less. They have a lot less autonomy. In fact, they’re mostly executing other people’s visions. They have a lot less prestige. </w:t>
+      </w:r>
+      <w:r>
+        <w:rPr>
+          <w:color w:val="000000"/>
+        </w:rPr>
+        <w:t>But t</w:t>
+      </w:r>
+      <w:r>
+        <w:rPr>
+          <w:color w:val="000000"/>
+        </w:rPr>
+        <w:t xml:space="preserve">hey still have more than </w:t>
+      </w:r>
+      <w:r>
+        <w:rPr>
+          <w:color w:val="000000"/>
+        </w:rPr>
+        <w:t>n</w:t>
+      </w:r>
+      <w:r>
+        <w:rPr>
+          <w:color w:val="000000"/>
+        </w:rPr>
+        <w:t>ormie workers. And actually, this is one way in which we consistently misunderstand our own class position</w:t>
       </w:r>
       <w:r>
         <w:t>.</w:t>
@@ -2270,7 +2452,19 @@
         <w:rPr>
           <w:color w:val="000000"/>
         </w:rPr>
-        <w:t>lot of symbolic capitalists who are like adjunct instructors, and so on, who are kind of the lower end of</w:t>
+        <w:t>lot of symbolic capitalists who are</w:t>
+      </w:r>
+      <w:r>
+        <w:rPr>
+          <w:color w:val="000000"/>
+        </w:rPr>
+        <w:t xml:space="preserve">, say, </w:t>
+      </w:r>
+      <w:r>
+        <w:rPr>
+          <w:color w:val="000000"/>
+        </w:rPr>
+        <w:t>adjunct instructors, and so on, who are kind of the lower end of</w:t>
       </w:r>
       <w:r>
         <w:t xml:space="preserve"> </w:t>
@@ -2288,16 +2482,57 @@
         <w:rPr>
           <w:color w:val="000000"/>
         </w:rPr>
-        <w:t>tend to think of themselves as kind of poor, and you know something like that. And the only reason they can even think of themselves that way is because they just really have no understanding of how most of the rest of America lives.</w:t>
-      </w:r>
-      <w:r>
-        <w:t xml:space="preserve"> </w:t>
-      </w:r>
-      <w:r>
-        <w:rPr>
-          <w:color w:val="000000"/>
-        </w:rPr>
-        <w:t>It looked like what Normie jobs look like. The kinds of income that most Americans make, and so on. But set that to the side</w:t>
+        <w:t xml:space="preserve">tend to think of themselves as kind of </w:t>
+      </w:r>
+      <w:proofErr w:type="spellStart"/>
+      <w:r>
+        <w:rPr>
+          <w:color w:val="000000"/>
+        </w:rPr>
+        <w:t>poort</w:t>
+      </w:r>
+      <w:proofErr w:type="spellEnd"/>
+      <w:r>
+        <w:rPr>
+          <w:color w:val="000000"/>
+        </w:rPr>
+        <w:t>. And the only reason they can even think of themselves that way is because they just really have no understanding of how most of the rest of America lives</w:t>
+      </w:r>
+      <w:r>
+        <w:rPr>
+          <w:color w:val="000000"/>
+        </w:rPr>
+        <w:t>, of</w:t>
+      </w:r>
+      <w:r>
+        <w:rPr>
+          <w:color w:val="000000"/>
+        </w:rPr>
+        <w:t xml:space="preserve"> what </w:t>
+      </w:r>
+      <w:r>
+        <w:rPr>
+          <w:color w:val="000000"/>
+        </w:rPr>
+        <w:t>n</w:t>
+      </w:r>
+      <w:r>
+        <w:rPr>
+          <w:color w:val="000000"/>
+        </w:rPr>
+        <w:t>ormie jobs look like</w:t>
+      </w:r>
+      <w:r>
+        <w:rPr>
+          <w:color w:val="000000"/>
+        </w:rPr>
+        <w:t>, t</w:t>
+      </w:r>
+      <w:r>
+        <w:rPr>
+          <w:color w:val="000000"/>
+        </w:rPr>
+        <w:t>he kinds of income that most Americans make, and so on. But set that to the side</w:t>
       </w:r>
       <w:r>
         <w:t xml:space="preserve">. </w:t>
@@ -2315,16 +2550,31 @@
         <w:rPr>
           <w:color w:val="000000"/>
         </w:rPr>
-        <w:t xml:space="preserve"> thing that’s really </w:t>
-      </w:r>
-      <w:r>
-        <w:t>about</w:t>
-      </w:r>
-      <w:r>
-        <w:rPr>
-          <w:color w:val="000000"/>
-        </w:rPr>
-        <w:t xml:space="preserve"> class. As</w:t>
+        <w:t xml:space="preserve"> thing that</w:t>
+      </w:r>
+      <w:r>
+        <w:rPr>
+          <w:color w:val="000000"/>
+        </w:rPr>
+        <w:t xml:space="preserve"> argues against us being a </w:t>
+      </w:r>
+      <w:r>
+        <w:rPr>
+          <w:color w:val="000000"/>
+        </w:rPr>
+        <w:t>class</w:t>
+      </w:r>
+      <w:r>
+        <w:rPr>
+          <w:color w:val="000000"/>
+        </w:rPr>
+        <w:t>:</w:t>
+      </w:r>
+      <w:r>
+        <w:rPr>
+          <w:color w:val="000000"/>
+        </w:rPr>
+        <w:t xml:space="preserve"> As</w:t>
       </w:r>
       <w:r>
         <w:t xml:space="preserve"> my advisor</w:t>
@@ -2369,14 +2619,14 @@
         <w:rPr>
           <w:color w:val="000000"/>
         </w:rPr>
-        <w:t xml:space="preserve"> in fact, a lot of our institutions select for people who have these kinds of individualistic understandings of themselves and these individual </w:t>
+        <w:t xml:space="preserve"> in fact, a lot of our institutions select for people who have these kinds of individualistic understandings </w:t>
       </w:r>
       <w:r>
         <w:rPr>
           <w:color w:val="000000"/>
         </w:rPr>
         <w:lastRenderedPageBreak/>
-        <w:t xml:space="preserve">individualistic narratives. They </w:t>
+        <w:t xml:space="preserve">of themselves and these individual individualistic narratives. They </w:t>
       </w:r>
       <w:r>
         <w:t>tell us we're</w:t>
@@ -2523,7 +2773,7 @@
         <w:rPr>
           <w:color w:val="000000"/>
         </w:rPr>
-        <w:t>: Yeah, yeah.</w:t>
+        <w:t>: Yeah.</w:t>
       </w:r>
     </w:p>
     <w:p>
@@ -2552,7 +2802,31 @@
         <w:rPr>
           <w:color w:val="000000"/>
         </w:rPr>
-        <w:t>: Alright, but the second follow up question is, at the end of the book</w:t>
+        <w:t xml:space="preserve">: </w:t>
+      </w:r>
+      <w:r>
+        <w:rPr>
+          <w:color w:val="000000"/>
+        </w:rPr>
+        <w:t>OK</w:t>
+      </w:r>
+      <w:r>
+        <w:rPr>
+          <w:color w:val="000000"/>
+        </w:rPr>
+        <w:t xml:space="preserve">, the second follow up question </w:t>
+      </w:r>
+      <w:r>
+        <w:rPr>
+          <w:color w:val="000000"/>
+        </w:rPr>
+        <w:t xml:space="preserve">I have </w:t>
+      </w:r>
+      <w:r>
+        <w:rPr>
+          <w:color w:val="000000"/>
+        </w:rPr>
+        <w:t>is, at the end of the book</w:t>
       </w:r>
       <w:r>
         <w:t xml:space="preserve"> </w:t>
@@ -2612,7 +2886,13 @@
         <w:rPr>
           <w:color w:val="000000"/>
         </w:rPr>
-        <w:t>but every night you find me in a bar.</w:t>
+        <w:t>but every night you find me in a bar</w:t>
+      </w:r>
+      <w:r>
+        <w:rPr>
+          <w:color w:val="000000"/>
+        </w:rPr>
+        <w:t>,</w:t>
       </w:r>
       <w:r>
         <w:t xml:space="preserve"> </w:t>
@@ -2768,6 +3048,12 @@
         </w:rPr>
         <w:t>ike, I just think that’s not a useful way of understanding.</w:t>
       </w:r>
+      <w:r>
+        <w:rPr>
+          <w:color w:val="000000"/>
+        </w:rPr>
+        <w:t xml:space="preserve"> Everyone’s a hypocrite to some extent.</w:t>
+      </w:r>
     </w:p>
     <w:p>
       <w:pPr>
@@ -2795,10 +3081,13 @@
         <w:rPr>
           <w:color w:val="000000"/>
         </w:rPr>
-        <w:t xml:space="preserve">: So, like </w:t>
-      </w:r>
-      <w:r>
-        <w:t>e</w:t>
+        <w:t xml:space="preserve">: </w:t>
+      </w:r>
+      <w:r>
+        <w:rPr>
+          <w:color w:val="000000"/>
+        </w:rPr>
+        <w:t>E</w:t>
       </w:r>
       <w:r>
         <w:rPr>
@@ -2807,7 +3096,7 @@
         <w:t>veryone except me</w:t>
       </w:r>
       <w:r>
-        <w:t>.</w:t>
+        <w:t>!</w:t>
       </w:r>
     </w:p>
     <w:p>
@@ -2839,6 +3128,13 @@
       <w:proofErr w:type="spellEnd"/>
       <w:r>
         <w:rPr>
+          <w:b/>
+          <w:color w:val="000000"/>
+        </w:rPr>
+        <w:t xml:space="preserve"> [LAUGHS]</w:t>
+      </w:r>
+      <w:r>
+        <w:rPr>
           <w:color w:val="000000"/>
         </w:rPr>
         <w:t>: And</w:t>
@@ -2853,7 +3149,7 @@
         <w:t xml:space="preserve">well, </w:t>
       </w:r>
       <w:r>
-        <w:t>then I</w:t>
+        <w:t>I</w:t>
       </w:r>
       <w:r>
         <w:rPr>
@@ -2877,7 +3173,43 @@
         <w:rPr>
           <w:color w:val="000000"/>
         </w:rPr>
-        <w:t xml:space="preserve">about symbolic capitalism. One, just because you believe something sincerely doesn’t mean something is important to you, right? So you can have a sincere belief. But it’s just not a thing. So you can think like, oh, it’s great if the homeless people are all off the street. I don’t think that most Americans want homeless people in their neighborhood, or so on and so forth, or I don’t think they want to see people struggling to survive and things like that. But solving that </w:t>
+        <w:t>about symbolic capitalis</w:t>
+      </w:r>
+      <w:r>
+        <w:rPr>
+          <w:color w:val="000000"/>
+        </w:rPr>
+        <w:t>ts</w:t>
+      </w:r>
+      <w:r>
+        <w:rPr>
+          <w:color w:val="000000"/>
+        </w:rPr>
+        <w:t>. One, just because you believe something sincerely doesn’t mean something is important to you, right? So you can have a sincere belief. But it’s just not a</w:t>
+      </w:r>
+      <w:r>
+        <w:rPr>
+          <w:color w:val="000000"/>
+        </w:rPr>
+        <w:t>n important</w:t>
+      </w:r>
+      <w:r>
+        <w:rPr>
+          <w:color w:val="000000"/>
+        </w:rPr>
+        <w:t xml:space="preserve"> thing</w:t>
+      </w:r>
+      <w:r>
+        <w:rPr>
+          <w:color w:val="000000"/>
+        </w:rPr>
+        <w:t xml:space="preserve"> to you</w:t>
+      </w:r>
+      <w:r>
+        <w:rPr>
+          <w:color w:val="000000"/>
+        </w:rPr>
+        <w:t xml:space="preserve">. So you can think like, oh, it’s great if the homeless people are all off the street. I don’t think that most Americans want homeless people in their neighborhood, or so on and so forth, or I don’t think they want to see people struggling to survive and things like that. But solving that </w:t>
       </w:r>
       <w:r>
         <w:t>problem doesn't</w:t>
@@ -2886,7 +3218,19 @@
         <w:rPr>
           <w:color w:val="000000"/>
         </w:rPr>
-        <w:t xml:space="preserve"> mean that you’re </w:t>
+        <w:t xml:space="preserve"> mean </w:t>
+      </w:r>
+      <w:r>
+        <w:rPr>
+          <w:color w:val="000000"/>
+        </w:rPr>
+        <w:t>simply</w:t>
+      </w:r>
+      <w:r>
+        <w:rPr>
+          <w:color w:val="000000"/>
+        </w:rPr>
+        <w:t xml:space="preserve"> </w:t>
       </w:r>
       <w:r>
         <w:t>feeling that</w:t>
@@ -2904,7 +3248,19 @@
         <w:rPr>
           <w:color w:val="000000"/>
         </w:rPr>
-        <w:t xml:space="preserve">And then, you know, a related issue is that while it’s absolutely true, I think that symbolic capitalists are sincere in their commitments to social </w:t>
+        <w:t>And then, a related issue is that while it’s absolutely true, I think</w:t>
+      </w:r>
+      <w:r>
+        <w:rPr>
+          <w:color w:val="000000"/>
+        </w:rPr>
+        <w:t>,</w:t>
+      </w:r>
+      <w:r>
+        <w:rPr>
+          <w:color w:val="000000"/>
+        </w:rPr>
+        <w:t xml:space="preserve"> that symbolic capitalists are sincere in their commitments to social </w:t>
       </w:r>
       <w:r>
         <w:t>justice, that's</w:t>
@@ -2913,23 +3269,47 @@
         <w:rPr>
           <w:color w:val="000000"/>
         </w:rPr>
-        <w:t xml:space="preserve"> not their only sincere commitment. They’re also sincerely committed to being an elite, which is to say, they think that we think that our perspective should count more than the person checking us out at the grocery store, we think we should have a higher standard of living than </w:t>
+        <w:t xml:space="preserve"> not their only sincere commitment. </w:t>
+      </w:r>
+      <w:r>
+        <w:rPr>
+          <w:color w:val="000000"/>
+        </w:rPr>
+        <w:t>We</w:t>
+      </w:r>
+      <w:r>
+        <w:rPr>
+          <w:color w:val="000000"/>
+        </w:rPr>
+        <w:t xml:space="preserve">’re also sincerely committed to being an elite, which is to say, </w:t>
+      </w:r>
+      <w:r>
+        <w:rPr>
+          <w:color w:val="000000"/>
+        </w:rPr>
+        <w:t>we</w:t>
+      </w:r>
+      <w:r>
+        <w:rPr>
+          <w:color w:val="000000"/>
+        </w:rPr>
+        <w:t xml:space="preserve"> think that our perspective should count more than the person checking </w:t>
       </w:r>
       <w:r>
         <w:rPr>
           <w:color w:val="000000"/>
         </w:rPr>
         <w:lastRenderedPageBreak/>
-        <w:t>Walmart workers, and we want our children to reproduce our own class position. And this sincere set of beliefs and desires is</w:t>
-      </w:r>
-      <w:r>
-        <w:t xml:space="preserve"> </w:t>
-      </w:r>
-      <w:r>
-        <w:rPr>
-          <w:color w:val="000000"/>
-        </w:rPr>
-        <w:t xml:space="preserve">in deep tension with the other set of social justice, oriented beliefs and desires. It’s hard to be an elite, an egalitarian social climber, right?  And so often when these </w:t>
+        <w:t>us out at the grocery store, we think we should have a higher standard of living than Walmart workers, and we want our children to reproduce our own class position. And this sincere set of beliefs and desires is</w:t>
+      </w:r>
+      <w:r>
+        <w:t xml:space="preserve"> </w:t>
+      </w:r>
+      <w:r>
+        <w:rPr>
+          <w:color w:val="000000"/>
+        </w:rPr>
+        <w:t xml:space="preserve">in deep tension with the other set of social justice, oriented beliefs and desires. It’s hard to be an egalitarian social climber, right?  And so often when these </w:t>
       </w:r>
       <w:r>
         <w:t>two</w:t>
@@ -2938,25 +3318,49 @@
         <w:rPr>
           <w:color w:val="000000"/>
         </w:rPr>
-        <w:t xml:space="preserve"> sincere beliefs come into conflict, as they often do, it’s the desire to be an elite that ends up, winning out and supervening how we pursue social justice, leading us to</w:t>
-      </w:r>
-      <w:r>
-        <w:t xml:space="preserve"> </w:t>
-      </w:r>
-      <w:r>
-        <w:rPr>
-          <w:color w:val="000000"/>
-        </w:rPr>
-        <w:t>pursue social justice in largely symbolic ways, or to pursue social justice by trying to expropriate, you know, take things from others, and expropriate blame onto others, without</w:t>
-      </w:r>
-      <w:r>
-        <w:t xml:space="preserve"> </w:t>
-      </w:r>
-      <w:r>
-        <w:rPr>
-          <w:color w:val="000000"/>
-        </w:rPr>
-        <w:t xml:space="preserve">making any meaningful sacrifices or risks, or whatever to how we live our own lives and what our own aspirations are. And so I think that’s what’s actually happening there. It’s not that they’re not sincere. It’s that this isn’t their only sincere commitment, and it’s not their top sincere commitment. </w:t>
+        <w:t xml:space="preserve"> sincere beliefs come into conflict, as they often do, it’s the desire to be an elite that ends up winning out and supervening how we pursue social justice, leading us to</w:t>
+      </w:r>
+      <w:r>
+        <w:t xml:space="preserve"> </w:t>
+      </w:r>
+      <w:r>
+        <w:rPr>
+          <w:color w:val="000000"/>
+        </w:rPr>
+        <w:t xml:space="preserve">pursue social justice in largely symbolic ways, or to pursue social justice by trying to expropriate, </w:t>
+      </w:r>
+      <w:r>
+        <w:rPr>
+          <w:color w:val="000000"/>
+        </w:rPr>
+        <w:t>to</w:t>
+      </w:r>
+      <w:r>
+        <w:rPr>
+          <w:color w:val="000000"/>
+        </w:rPr>
+        <w:t xml:space="preserve"> take things from others, and </w:t>
+      </w:r>
+      <w:r>
+        <w:rPr>
+          <w:color w:val="000000"/>
+        </w:rPr>
+        <w:t>assign</w:t>
+      </w:r>
+      <w:r>
+        <w:rPr>
+          <w:color w:val="000000"/>
+        </w:rPr>
+        <w:t xml:space="preserve"> blame onto others, without</w:t>
+      </w:r>
+      <w:r>
+        <w:t xml:space="preserve"> </w:t>
+      </w:r>
+      <w:r>
+        <w:rPr>
+          <w:color w:val="000000"/>
+        </w:rPr>
+        <w:t xml:space="preserve">making any meaningful sacrifices or risks to how we live our own lives and what our own aspirations are. And so I think that’s what’s actually happening there. It’s not that they’re not sincere. It’s that this isn’t their only sincere commitment, and it’s not their top sincere commitment. </w:t>
       </w:r>
     </w:p>
     <w:p>
@@ -2971,75 +3375,87 @@
         <w:spacing w:before="180" w:after="180"/>
       </w:pPr>
       <w:r>
-        <w:rPr>
-          <w:b/>
-          <w:color w:val="000000"/>
-        </w:rPr>
-        <w:t>al-</w:t>
+        <w:t>And then the last thing I’ll say about this point is</w:t>
+      </w:r>
+      <w:r>
+        <w:t>:</w:t>
+      </w:r>
+      <w:r>
+        <w:t xml:space="preserve"> read </w:t>
+      </w:r>
+      <w:r>
+        <w:rPr>
+          <w:color w:val="000000"/>
+        </w:rPr>
+        <w:t xml:space="preserve">Orwell’s </w:t>
+      </w:r>
+      <w:r>
+        <w:rPr>
+          <w:i/>
+          <w:iCs/>
+        </w:rPr>
+        <w:t>The</w:t>
+      </w:r>
+      <w:r>
+        <w:rPr>
+          <w:i/>
+          <w:iCs/>
+          <w:color w:val="000000"/>
+        </w:rPr>
+        <w:t xml:space="preserve"> </w:t>
+      </w:r>
+      <w:r>
+        <w:rPr>
+          <w:i/>
+          <w:iCs/>
+          <w:color w:val="000000"/>
+        </w:rPr>
+        <w:t>R</w:t>
+      </w:r>
+      <w:r>
+        <w:rPr>
+          <w:i/>
+          <w:iCs/>
+          <w:color w:val="000000"/>
+        </w:rPr>
+        <w:t>oad to Wigan Pier</w:t>
+      </w:r>
+      <w:r>
+        <w:rPr>
+          <w:color w:val="000000"/>
+        </w:rPr>
+        <w:t>.</w:t>
+      </w:r>
+      <w:r>
+        <w:t xml:space="preserve"> H</w:t>
+      </w:r>
+      <w:r>
+        <w:rPr>
+          <w:color w:val="000000"/>
+        </w:rPr>
+        <w:t>e has actually a great quote</w:t>
+      </w:r>
+      <w:r>
+        <w:t xml:space="preserve"> t</w:t>
+      </w:r>
+      <w:r>
+        <w:rPr>
+          <w:color w:val="000000"/>
+        </w:rPr>
+        <w:t xml:space="preserve">hat I include in the </w:t>
       </w:r>
       <w:proofErr w:type="spellStart"/>
       <w:r>
         <w:rPr>
-          <w:b/>
-          <w:color w:val="000000"/>
-        </w:rPr>
-        <w:t>Gharbi</w:t>
+          <w:color w:val="000000"/>
+        </w:rPr>
+        <w:t>substack</w:t>
       </w:r>
       <w:proofErr w:type="spellEnd"/>
       <w:r>
         <w:rPr>
           <w:color w:val="000000"/>
         </w:rPr>
-        <w:t xml:space="preserve">: </w:t>
-      </w:r>
-      <w:r>
-        <w:t xml:space="preserve">And then the last thing I’ll say about this point is, I read </w:t>
-      </w:r>
-      <w:r>
-        <w:rPr>
-          <w:color w:val="000000"/>
-        </w:rPr>
-        <w:t xml:space="preserve">Orwell’s </w:t>
-      </w:r>
-      <w:r>
-        <w:t>The</w:t>
-      </w:r>
-      <w:r>
-        <w:rPr>
-          <w:color w:val="000000"/>
-        </w:rPr>
-        <w:t xml:space="preserve"> road to Wigan Pier.</w:t>
-      </w:r>
-      <w:r>
-        <w:t xml:space="preserve"> H</w:t>
-      </w:r>
-      <w:r>
-        <w:rPr>
-          <w:color w:val="000000"/>
-        </w:rPr>
-        <w:t>e has actually a great quote</w:t>
-      </w:r>
-      <w:r>
-        <w:t xml:space="preserve"> t</w:t>
-      </w:r>
-      <w:r>
-        <w:rPr>
-          <w:color w:val="000000"/>
-        </w:rPr>
-        <w:t xml:space="preserve">hat I include in the </w:t>
-      </w:r>
-      <w:proofErr w:type="spellStart"/>
-      <w:r>
-        <w:rPr>
-          <w:color w:val="000000"/>
-        </w:rPr>
-        <w:t>substack</w:t>
-      </w:r>
-      <w:proofErr w:type="spellEnd"/>
-      <w:r>
-        <w:rPr>
-          <w:color w:val="000000"/>
-        </w:rPr>
         <w:t xml:space="preserve"> post. </w:t>
       </w:r>
       <w:r>
@@ -3067,7 +3483,55 @@
         <w:rPr>
           <w:color w:val="000000"/>
         </w:rPr>
-        <w:t xml:space="preserve">he was looking at what makes Socialism unappealing to a lot of Normies. And he said, one of the things that’s really unappealing about Socialism to a lot of Normies is </w:t>
+        <w:t xml:space="preserve">he was looking at what makes </w:t>
+      </w:r>
+      <w:r>
+        <w:rPr>
+          <w:color w:val="000000"/>
+        </w:rPr>
+        <w:t>s</w:t>
+      </w:r>
+      <w:r>
+        <w:rPr>
+          <w:color w:val="000000"/>
+        </w:rPr>
+        <w:t xml:space="preserve">ocialism unappealing to a lot of </w:t>
+      </w:r>
+      <w:r>
+        <w:rPr>
+          <w:color w:val="000000"/>
+        </w:rPr>
+        <w:t>n</w:t>
+      </w:r>
+      <w:r>
+        <w:rPr>
+          <w:color w:val="000000"/>
+        </w:rPr>
+        <w:t xml:space="preserve">ormies. And he said, one of the things that’s really unappealing about </w:t>
+      </w:r>
+      <w:r>
+        <w:rPr>
+          <w:color w:val="000000"/>
+        </w:rPr>
+        <w:t>s</w:t>
+      </w:r>
+      <w:r>
+        <w:rPr>
+          <w:color w:val="000000"/>
+        </w:rPr>
+        <w:t xml:space="preserve">ocialism to a lot of </w:t>
+      </w:r>
+      <w:r>
+        <w:rPr>
+          <w:color w:val="000000"/>
+        </w:rPr>
+        <w:t>n</w:t>
+      </w:r>
+      <w:r>
+        <w:rPr>
+          <w:color w:val="000000"/>
+        </w:rPr>
+        <w:t xml:space="preserve">ormies is </w:t>
       </w:r>
       <w:r>
         <w:t>this intense</w:t>
@@ -3076,16 +3540,43 @@
         <w:rPr>
           <w:color w:val="000000"/>
         </w:rPr>
-        <w:t xml:space="preserve"> focus on things like automation and things like this. According to like Socialist understandings of like, there’s this Utopian vision of today. They call it fully automated luxury communism, where</w:t>
-      </w:r>
-      <w:r>
-        <w:t xml:space="preserve"> </w:t>
-      </w:r>
-      <w:r>
-        <w:rPr>
-          <w:color w:val="000000"/>
-        </w:rPr>
-        <w:t xml:space="preserve">you know, no one has to work anymore. And things like this. They think that’s a paradise. Orwell says that would be hell. It would be miserable because actually, one of the ways that people find community meaning and purpose in life is through work. Work isn’t just the way that we pay the bills. There’s this deep human need to be productive to do things that are valuable and to produce things, and so on. </w:t>
+        <w:t xml:space="preserve"> focus on things like automation. According to </w:t>
+      </w:r>
+      <w:r>
+        <w:rPr>
+          <w:color w:val="000000"/>
+        </w:rPr>
+        <w:t>s</w:t>
+      </w:r>
+      <w:r>
+        <w:rPr>
+          <w:color w:val="000000"/>
+        </w:rPr>
+        <w:t>ocialist understandings there’s this Utopian vision</w:t>
+      </w:r>
+      <w:r>
+        <w:rPr>
+          <w:color w:val="000000"/>
+        </w:rPr>
+        <w:t>:</w:t>
+      </w:r>
+      <w:r>
+        <w:rPr>
+          <w:color w:val="000000"/>
+        </w:rPr>
+        <w:t xml:space="preserve"> They call it fully automated luxury communism, where no one has to work anymore. And things like this. They think that’s a paradise. Orwell says that would be hell. It would be miserable because actually, one of the ways that people find community meaning and purpose in life is through work. Work isn’t just the way that we pay the bills. There’s this deep human need to be productive</w:t>
+      </w:r>
+      <w:r>
+        <w:rPr>
+          <w:color w:val="000000"/>
+        </w:rPr>
+        <w:t>,</w:t>
+      </w:r>
+      <w:r>
+        <w:rPr>
+          <w:color w:val="000000"/>
+        </w:rPr>
+        <w:t xml:space="preserve"> to do things that are valuable and to produce things, and so on. </w:t>
       </w:r>
     </w:p>
     <w:p>
@@ -3103,35 +3594,34 @@
         </w:rPr>
       </w:pPr>
       <w:r>
-        <w:rPr>
-          <w:b/>
-          <w:color w:val="000000"/>
-        </w:rPr>
-        <w:t>al-</w:t>
-      </w:r>
-      <w:proofErr w:type="spellStart"/>
-      <w:r>
-        <w:rPr>
-          <w:b/>
-          <w:color w:val="000000"/>
-        </w:rPr>
-        <w:t>Gharbi</w:t>
-      </w:r>
-      <w:proofErr w:type="spellEnd"/>
-      <w:r>
-        <w:rPr>
-          <w:color w:val="000000"/>
-        </w:rPr>
-        <w:t xml:space="preserve">: </w:t>
-      </w:r>
-      <w:r>
-        <w:t>And a lot of the Socialists say. Well, you know. U</w:t>
-      </w:r>
-      <w:r>
-        <w:rPr>
-          <w:color w:val="000000"/>
-        </w:rPr>
-        <w:t>nder fully automated luxury, social communism</w:t>
+        <w:t xml:space="preserve">And a lot of the </w:t>
+      </w:r>
+      <w:r>
+        <w:t>s</w:t>
+      </w:r>
+      <w:r>
+        <w:t>ocialists say</w:t>
+      </w:r>
+      <w:r>
+        <w:t>,</w:t>
+      </w:r>
+      <w:r>
+        <w:t xml:space="preserve"> </w:t>
+      </w:r>
+      <w:r>
+        <w:t>“</w:t>
+      </w:r>
+      <w:r>
+        <w:t>Well, you know</w:t>
+      </w:r>
+      <w:r>
+        <w:t>, u</w:t>
+      </w:r>
+      <w:r>
+        <w:rPr>
+          <w:color w:val="000000"/>
+        </w:rPr>
+        <w:t>nder fully automated luxury communism</w:t>
       </w:r>
       <w:r>
         <w:t>, t</w:t>
@@ -3140,7 +3630,25 @@
         <w:rPr>
           <w:color w:val="000000"/>
         </w:rPr>
-        <w:t xml:space="preserve">here’s nothing that would stop you from working. If you want to work, you know you could go ahead. You could do that. But the truth is, Orwell argued, even if that was technically a possibility, no one’s going to do it in practice. What they would do, what they would end up doing, is </w:t>
+        <w:t>here’s nothing that would stop you from working. If you want to work, you could go ahead. You could do that.</w:t>
+      </w:r>
+      <w:r>
+        <w:rPr>
+          <w:color w:val="000000"/>
+        </w:rPr>
+        <w:t>”</w:t>
+      </w:r>
+      <w:r>
+        <w:rPr>
+          <w:color w:val="000000"/>
+        </w:rPr>
+        <w:t xml:space="preserve"> But the truth is, Orwell argued, even if that was technically a possibility, no one’s going to do it in practice. What they would do, what they would end up doing, is </w:t>
+      </w:r>
+      <w:r>
+        <w:rPr>
+          <w:color w:val="000000"/>
+        </w:rPr>
+        <w:t xml:space="preserve">to </w:t>
       </w:r>
       <w:r>
         <w:t>spend</w:t>
@@ -3176,7 +3684,31 @@
         <w:rPr>
           <w:color w:val="000000"/>
         </w:rPr>
-        <w:t xml:space="preserve"> alcohol, and entertaining themselves to death, and things like this. And the fact that most people would do that doesn’t mean that this is what they want. They want to just get drunk and high and entertain themselves to death.</w:t>
+        <w:t xml:space="preserve"> alcohol, and entertaining themselves to death, and things like th</w:t>
+      </w:r>
+      <w:r>
+        <w:rPr>
+          <w:color w:val="000000"/>
+        </w:rPr>
+        <w:t>at</w:t>
+      </w:r>
+      <w:r>
+        <w:rPr>
+          <w:color w:val="000000"/>
+        </w:rPr>
+        <w:t xml:space="preserve">. And the fact that most people would do that doesn’t mean that this is what they want. They </w:t>
+      </w:r>
+      <w:r>
+        <w:rPr>
+          <w:color w:val="000000"/>
+        </w:rPr>
+        <w:t xml:space="preserve">don’t </w:t>
+      </w:r>
+      <w:r>
+        <w:rPr>
+          <w:color w:val="000000"/>
+        </w:rPr>
+        <w:t>want to just get drunk and high and entertain themselves to death.</w:t>
       </w:r>
     </w:p>
     <w:p>
@@ -3195,34 +3727,18 @@
       </w:pPr>
       <w:r>
         <w:rPr>
-          <w:b/>
-          <w:color w:val="000000"/>
-        </w:rPr>
-        <w:t>al-</w:t>
-      </w:r>
-      <w:proofErr w:type="spellStart"/>
-      <w:r>
-        <w:rPr>
-          <w:b/>
-          <w:color w:val="000000"/>
-        </w:rPr>
-        <w:t>Gharbi</w:t>
-      </w:r>
-      <w:proofErr w:type="spellEnd"/>
-      <w:r>
-        <w:rPr>
-          <w:color w:val="000000"/>
-        </w:rPr>
-        <w:t>: But</w:t>
-      </w:r>
-      <w:r>
-        <w:t xml:space="preserve"> </w:t>
-      </w:r>
-      <w:r>
-        <w:rPr>
-          <w:color w:val="000000"/>
-        </w:rPr>
-        <w:t>that’s what they would end up doing, because there’s, you know, social defaults are strong and other things like this. And anyway, I think this quote from Orwell is a powerful point about how like, people can do things and embrace states of affairs that they</w:t>
+          <w:color w:val="000000"/>
+        </w:rPr>
+        <w:t>But</w:t>
+      </w:r>
+      <w:r>
+        <w:t xml:space="preserve"> </w:t>
+      </w:r>
+      <w:r>
+        <w:rPr>
+          <w:color w:val="000000"/>
+        </w:rPr>
+        <w:t>that’s what they would end up doing, because there’s, social defaults are strong and other things like this. And anyway, I think this quote from Orwell is a powerful point about how people can do things and embrace states of affairs that they</w:t>
       </w:r>
       <w:r>
         <w:t xml:space="preserve"> </w:t>
@@ -3258,7 +3774,19 @@
         <w:rPr>
           <w:color w:val="000000"/>
         </w:rPr>
-        <w:t>that they don’t actually believe those things. It’s just again, there’s all sorts of things that frustrate our</w:t>
+        <w:t>that they don’t actually believe those things. It’s just again</w:t>
+      </w:r>
+      <w:r>
+        <w:rPr>
+          <w:color w:val="000000"/>
+        </w:rPr>
+        <w:t xml:space="preserve"> that</w:t>
+      </w:r>
+      <w:r>
+        <w:rPr>
+          <w:color w:val="000000"/>
+        </w:rPr>
+        <w:t xml:space="preserve"> there’s all sorts of things that frustrate our</w:t>
       </w:r>
       <w:r>
         <w:t xml:space="preserve"> desires to</w:t>
@@ -3287,7 +3815,7 @@
       <w:r>
         <w:rPr>
           <w:b/>
-          <w:i/>
+          <w:iCs/>
           <w:color w:val="000000"/>
         </w:rPr>
         <w:t>Callahan</w:t>
@@ -3305,87 +3833,138 @@
         <w:rPr>
           <w:color w:val="000000"/>
         </w:rPr>
-        <w:t xml:space="preserve">visiting </w:t>
+        <w:t>visiting Ph</w:t>
+      </w:r>
+      <w:r>
+        <w:rPr>
+          <w:color w:val="000000"/>
+        </w:rPr>
+        <w:t>D</w:t>
+      </w:r>
+      <w:r>
+        <w:rPr>
+          <w:color w:val="000000"/>
+        </w:rPr>
+        <w:t xml:space="preserve"> </w:t>
+      </w:r>
+      <w:r>
+        <w:rPr>
+          <w:color w:val="000000"/>
+        </w:rPr>
+        <w:t>s</w:t>
+      </w:r>
+      <w:r>
+        <w:rPr>
+          <w:color w:val="000000"/>
+        </w:rPr>
+        <w:t>tudent at N</w:t>
+      </w:r>
+      <w:r>
+        <w:t>YU</w:t>
+      </w:r>
+      <w:r>
+        <w:rPr>
+          <w:color w:val="000000"/>
+        </w:rPr>
+        <w:t xml:space="preserve">, and I </w:t>
+      </w:r>
+      <w:r>
+        <w:t>attended</w:t>
+      </w:r>
+      <w:r>
+        <w:rPr>
+          <w:color w:val="000000"/>
+        </w:rPr>
+        <w:t xml:space="preserve"> </w:t>
+      </w:r>
+      <w:r>
+        <w:t xml:space="preserve">two </w:t>
+      </w:r>
+      <w:r>
+        <w:rPr>
+          <w:color w:val="000000"/>
+        </w:rPr>
+        <w:t xml:space="preserve">colloquiums. One was Mario Rizzo’s </w:t>
+      </w:r>
+      <w:r>
+        <w:rPr>
+          <w:color w:val="000000"/>
+        </w:rPr>
+        <w:t>f</w:t>
+      </w:r>
+      <w:r>
+        <w:rPr>
+          <w:color w:val="000000"/>
+        </w:rPr>
+        <w:t>ree</w:t>
+      </w:r>
+      <w:r>
+        <w:rPr>
+          <w:color w:val="000000"/>
+        </w:rPr>
+        <w:t>-m</w:t>
+      </w:r>
+      <w:r>
+        <w:rPr>
+          <w:color w:val="000000"/>
+        </w:rPr>
+        <w:t>arket</w:t>
+      </w:r>
+      <w:r>
+        <w:rPr>
+          <w:color w:val="000000"/>
+        </w:rPr>
+        <w:t>-o</w:t>
+      </w:r>
+      <w:r>
+        <w:rPr>
+          <w:color w:val="000000"/>
+        </w:rPr>
+        <w:t>riented</w:t>
+      </w:r>
+      <w:r>
+        <w:t xml:space="preserve"> </w:t>
+      </w:r>
+      <w:r>
+        <w:rPr>
+          <w:color w:val="000000"/>
+        </w:rPr>
+        <w:t>c</w:t>
+      </w:r>
+      <w:r>
+        <w:rPr>
+          <w:color w:val="000000"/>
+        </w:rPr>
+        <w:t>olloquium, which met in a small cramped room with kind of crappy tables, with a view o</w:t>
+      </w:r>
+      <w:r>
+        <w:t xml:space="preserve">f </w:t>
+      </w:r>
+      <w:r>
+        <w:rPr>
+          <w:color w:val="000000"/>
+        </w:rPr>
+        <w:t xml:space="preserve">another building and no amenities. And then Thomas Nagel and Ronald </w:t>
       </w:r>
       <w:proofErr w:type="spellStart"/>
       <w:r>
         <w:rPr>
           <w:color w:val="000000"/>
         </w:rPr>
-        <w:t>Phd</w:t>
+        <w:t>Dwarkins</w:t>
       </w:r>
       <w:proofErr w:type="spellEnd"/>
       <w:r>
         <w:rPr>
           <w:color w:val="000000"/>
         </w:rPr>
-        <w:t>. Student at N</w:t>
-      </w:r>
-      <w:r>
-        <w:t>YU</w:t>
-      </w:r>
-      <w:r>
-        <w:rPr>
-          <w:color w:val="000000"/>
-        </w:rPr>
-        <w:t xml:space="preserve">, and I </w:t>
-      </w:r>
-      <w:r>
-        <w:t>attended</w:t>
-      </w:r>
-      <w:r>
-        <w:rPr>
-          <w:color w:val="000000"/>
-        </w:rPr>
-        <w:t xml:space="preserve"> </w:t>
-      </w:r>
-      <w:r>
-        <w:t xml:space="preserve">two </w:t>
-      </w:r>
-      <w:r>
-        <w:rPr>
-          <w:color w:val="000000"/>
-        </w:rPr>
-        <w:t>colloquiums. One was Mario Rizzo’s Free Market Oriented</w:t>
-      </w:r>
-      <w:r>
-        <w:t xml:space="preserve"> </w:t>
-      </w:r>
-      <w:r>
-        <w:rPr>
-          <w:color w:val="000000"/>
-        </w:rPr>
-        <w:t>Colloquium, which met in a small cramped room with kind of crappy tables, with a view o</w:t>
-      </w:r>
-      <w:r>
-        <w:t xml:space="preserve">f </w:t>
-      </w:r>
-      <w:r>
-        <w:rPr>
-          <w:color w:val="000000"/>
-        </w:rPr>
-        <w:t xml:space="preserve">another building and no amenities. And then Thomas Nagel and Ronald </w:t>
-      </w:r>
-      <w:proofErr w:type="spellStart"/>
-      <w:r>
-        <w:rPr>
-          <w:color w:val="000000"/>
-        </w:rPr>
-        <w:t>Dwarkins</w:t>
-      </w:r>
-      <w:proofErr w:type="spellEnd"/>
-      <w:r>
-        <w:rPr>
-          <w:color w:val="000000"/>
-        </w:rPr>
-        <w:t xml:space="preserve">, very egalitarian seminar colloquium, which met in a very luxurious room with leather back </w:t>
-      </w:r>
-      <w:r>
-        <w:rPr>
-          <w:color w:val="000000"/>
-        </w:rPr>
-        <w:lastRenderedPageBreak/>
-        <w:t>chairs and a view out over Washington Square Park. And I thought, it’s kind of funny that the egalitarians have</w:t>
+        <w:t>’</w:t>
+      </w:r>
+      <w:r>
+        <w:rPr>
+          <w:color w:val="000000"/>
+        </w:rPr>
+        <w:t xml:space="preserve"> very egalitarian seminar colloquium, which met in a very luxurious room with leather back chairs and a view out over Washington Square Park. And I thought, it’s kind of funny that the egalitarians have</w:t>
       </w:r>
       <w:r>
         <w:t xml:space="preserve"> </w:t>
@@ -3417,6 +3996,7 @@
           <w:i/>
           <w:color w:val="000000"/>
         </w:rPr>
+        <w:lastRenderedPageBreak/>
         <w:t>Callahan</w:t>
       </w:r>
       <w:r>
@@ -3949,7 +4529,6 @@
           <w:i/>
           <w:color w:val="000000"/>
         </w:rPr>
-        <w:lastRenderedPageBreak/>
         <w:t>Callahan</w:t>
       </w:r>
       <w:r>
@@ -3978,6 +4557,7 @@
           <w:b/>
           <w:color w:val="000000"/>
         </w:rPr>
+        <w:lastRenderedPageBreak/>
         <w:t>al-</w:t>
       </w:r>
       <w:proofErr w:type="spellStart"/>
@@ -4643,35 +5223,38 @@
         <w:t xml:space="preserve">forget her name. But what she </w:t>
       </w:r>
       <w:r>
-        <w:t xml:space="preserve">showed </w:t>
-      </w:r>
-      <w:r>
+        <w:t xml:space="preserve">showed was that </w:t>
+      </w:r>
+      <w:r>
+        <w:rPr>
+          <w:color w:val="000000"/>
+        </w:rPr>
+        <w:t>even in a world where there was no Jim Crow</w:t>
+      </w:r>
+      <w:r>
+        <w:t xml:space="preserve">, </w:t>
+      </w:r>
+      <w:r>
+        <w:rPr>
+          <w:color w:val="000000"/>
+        </w:rPr>
+        <w:t>where there was no segregation, where there was none of that</w:t>
+      </w:r>
+      <w:r>
+        <w:t xml:space="preserve"> </w:t>
+      </w:r>
+      <w:r>
+        <w:rPr>
+          <w:color w:val="000000"/>
+        </w:rPr>
+        <w:t xml:space="preserve"> actually, you would expect to see significant black and white </w:t>
+      </w:r>
+      <w:r>
+        <w:rPr>
+          <w:color w:val="000000"/>
+        </w:rPr>
         <w:lastRenderedPageBreak/>
-        <w:t xml:space="preserve">was that </w:t>
-      </w:r>
-      <w:r>
-        <w:rPr>
-          <w:color w:val="000000"/>
-        </w:rPr>
-        <w:t>even in a world where there was no Jim Crow</w:t>
-      </w:r>
-      <w:r>
-        <w:t xml:space="preserve">, </w:t>
-      </w:r>
-      <w:r>
-        <w:rPr>
-          <w:color w:val="000000"/>
-        </w:rPr>
-        <w:t>where there was no segregation, where there was none of that</w:t>
-      </w:r>
-      <w:r>
-        <w:t xml:space="preserve"> </w:t>
-      </w:r>
-      <w:r>
-        <w:rPr>
-          <w:color w:val="000000"/>
-        </w:rPr>
-        <w:t xml:space="preserve"> actually, you would expect to see significant black and white income gaps for some of these same reasons. Okay</w:t>
+        <w:t>income gaps for some of these same reasons. Okay</w:t>
       </w:r>
       <w:r>
         <w:t xml:space="preserve">,  </w:t>
@@ -5017,7 +5600,6 @@
           <w:i/>
           <w:color w:val="000000"/>
         </w:rPr>
-        <w:lastRenderedPageBreak/>
         <w:t>Callahan</w:t>
       </w:r>
       <w:r>
@@ -5055,6 +5637,7 @@
           <w:b/>
           <w:color w:val="000000"/>
         </w:rPr>
+        <w:lastRenderedPageBreak/>
         <w:t>al-</w:t>
       </w:r>
       <w:proofErr w:type="spellStart"/>
@@ -5454,14 +6037,7 @@
         <w:rPr>
           <w:color w:val="000000"/>
         </w:rPr>
-        <w:t xml:space="preserve">and think that those people really must suck, they must really deserve their plight. </w:t>
-      </w:r>
-      <w:r>
-        <w:rPr>
-          <w:color w:val="000000"/>
-        </w:rPr>
-        <w:lastRenderedPageBreak/>
-        <w:t xml:space="preserve">They were born on </w:t>
+        <w:t xml:space="preserve">and think that those people really must suck, they must really deserve their plight. They were born on </w:t>
       </w:r>
       <w:r>
         <w:t>thi</w:t>
@@ -5492,6 +6068,7 @@
           <w:b/>
           <w:color w:val="000000"/>
         </w:rPr>
+        <w:lastRenderedPageBreak/>
         <w:t>al-</w:t>
       </w:r>
       <w:proofErr w:type="spellStart"/>
@@ -6042,23 +6619,29 @@
           <w:b/>
           <w:color w:val="000000"/>
         </w:rPr>
+        <w:t>al-</w:t>
+      </w:r>
+      <w:proofErr w:type="spellStart"/>
+      <w:r>
+        <w:rPr>
+          <w:b/>
+          <w:color w:val="000000"/>
+        </w:rPr>
+        <w:t>Gharbi</w:t>
+      </w:r>
+      <w:proofErr w:type="spellEnd"/>
+      <w:r>
+        <w:rPr>
+          <w:color w:val="000000"/>
+        </w:rPr>
+        <w:t xml:space="preserve">: That’s their standard. That’s their standard practice. But also, you know, I didn’t fight about it precisely for the reason that there’s actually nothing at stake here, so if they </w:t>
+      </w:r>
+      <w:r>
+        <w:rPr>
+          <w:color w:val="000000"/>
+        </w:rPr>
         <w:lastRenderedPageBreak/>
-        <w:t>al-</w:t>
-      </w:r>
-      <w:proofErr w:type="spellStart"/>
-      <w:r>
-        <w:rPr>
-          <w:b/>
-          <w:color w:val="000000"/>
-        </w:rPr>
-        <w:t>Gharbi</w:t>
-      </w:r>
-      <w:proofErr w:type="spellEnd"/>
-      <w:r>
-        <w:rPr>
-          <w:color w:val="000000"/>
-        </w:rPr>
-        <w:t xml:space="preserve">: That’s their standard. That’s their standard practice. But also, you know, I didn’t fight about it precisely for the reason that there’s actually nothing at stake here, so if they want to capitalize it, and I don’t want to capitalize. I didn’t capitalize it. They want to capitalize it fine. I don’t care. There’s nothing at stake either way. If I insisted on keeping it lowercase, what would that accomplish? Nothing. So I was perfectly fine to let them do their </w:t>
+        <w:t xml:space="preserve">want to capitalize it, and I don’t want to capitalize. I didn’t capitalize it. They want to capitalize it fine. I don’t care. There’s nothing at stake either way. If I insisted on keeping it lowercase, what would that accomplish? Nothing. So I was perfectly fine to let them do their </w:t>
       </w:r>
       <w:r>
         <w:t>own thing</w:t>

</xml_diff>

<commit_message>
Edited two more pages of Musa transcript.
</commit_message>
<xml_diff>
--- a/Ideology/MusaTranscript.docx
+++ b/Ideology/MusaTranscript.docx
@@ -624,19 +624,11 @@
           <w:color w:val="000000"/>
         </w:rPr>
       </w:pPr>
-      <w:proofErr w:type="spellStart"/>
-      <w:r>
-        <w:rPr>
-          <w:color w:val="000000"/>
-        </w:rPr>
-        <w:t xml:space="preserve">And </w:t>
-      </w:r>
-      <w:proofErr w:type="spellEnd"/>
-      <w:r>
-        <w:rPr>
-          <w:color w:val="000000"/>
-        </w:rPr>
-        <w:t xml:space="preserve">then, </w:t>
+      <w:r>
+        <w:rPr>
+          <w:color w:val="000000"/>
+        </w:rPr>
+        <w:t xml:space="preserve">And then, </w:t>
       </w:r>
       <w:r>
         <w:rPr>
@@ -3993,7 +3985,7 @@
       <w:r>
         <w:rPr>
           <w:b/>
-          <w:i/>
+          <w:iCs/>
           <w:color w:val="000000"/>
         </w:rPr>
         <w:lastRenderedPageBreak/>
@@ -4015,66 +4007,88 @@
         <w:t>,</w:t>
       </w:r>
       <w:r>
-        <w:t xml:space="preserve"> n</w:t>
-      </w:r>
-      <w:r>
-        <w:rPr>
-          <w:color w:val="000000"/>
-        </w:rPr>
-        <w:t>ow, there,</w:t>
-      </w:r>
-      <w:r>
-        <w:t xml:space="preserve"> </w:t>
-      </w:r>
-      <w:r>
-        <w:rPr>
-          <w:color w:val="000000"/>
-        </w:rPr>
-        <w:t>I started to feel that</w:t>
-      </w:r>
-      <w:r>
-        <w:t xml:space="preserve"> in the beginning of the book, d</w:t>
-      </w:r>
-      <w:r>
-        <w:rPr>
-          <w:color w:val="000000"/>
-        </w:rPr>
-        <w:t xml:space="preserve">oes anyone actually believe in anything, or are they just acting in their </w:t>
-      </w:r>
-      <w:proofErr w:type="spellStart"/>
-      <w:r>
-        <w:rPr>
-          <w:color w:val="000000"/>
-        </w:rPr>
-        <w:t>self interest</w:t>
-      </w:r>
-      <w:proofErr w:type="spellEnd"/>
-      <w:r>
-        <w:rPr>
-          <w:color w:val="000000"/>
-        </w:rPr>
-        <w:t xml:space="preserve">? So was it in your </w:t>
-      </w:r>
-      <w:r>
-        <w:t xml:space="preserve">best </w:t>
-      </w:r>
-      <w:r>
-        <w:rPr>
-          <w:color w:val="000000"/>
-        </w:rPr>
-        <w:t xml:space="preserve"> interest to write this book, for instance. So what?</w:t>
-      </w:r>
-      <w:r>
-        <w:t xml:space="preserve"> </w:t>
-      </w:r>
-      <w:r>
-        <w:rPr>
-          <w:color w:val="000000"/>
-        </w:rPr>
-        <w:t xml:space="preserve">How do we sort </w:t>
-      </w:r>
-      <w:r>
-        <w:t>that out?</w:t>
+        <w:t xml:space="preserve"> </w:t>
+      </w:r>
+      <w:r>
+        <w:rPr>
+          <w:color w:val="000000"/>
+        </w:rPr>
+        <w:t xml:space="preserve">I started to </w:t>
+      </w:r>
+      <w:r>
+        <w:rPr>
+          <w:color w:val="000000"/>
+        </w:rPr>
+        <w:t>wonder</w:t>
+      </w:r>
+      <w:r>
+        <w:rPr>
+          <w:color w:val="000000"/>
+        </w:rPr>
+        <w:t xml:space="preserve"> </w:t>
+      </w:r>
+      <w:r>
+        <w:rPr>
+          <w:color w:val="000000"/>
+        </w:rPr>
+        <w:t xml:space="preserve">at times </w:t>
+      </w:r>
+      <w:r>
+        <w:t>in the beginning of the book, d</w:t>
+      </w:r>
+      <w:r>
+        <w:rPr>
+          <w:color w:val="000000"/>
+        </w:rPr>
+        <w:t>oes anyone actually believe in anything, or are they just acting in their self</w:t>
+      </w:r>
+      <w:r>
+        <w:rPr>
+          <w:color w:val="000000"/>
+        </w:rPr>
+        <w:t>-</w:t>
+      </w:r>
+      <w:r>
+        <w:rPr>
+          <w:color w:val="000000"/>
+        </w:rPr>
+        <w:t xml:space="preserve">interest? </w:t>
+      </w:r>
+      <w:r>
+        <w:rPr>
+          <w:color w:val="000000"/>
+        </w:rPr>
+        <w:t>W</w:t>
+      </w:r>
+      <w:r>
+        <w:rPr>
+          <w:color w:val="000000"/>
+        </w:rPr>
+        <w:t xml:space="preserve">as it in your </w:t>
+      </w:r>
+      <w:r>
+        <w:t>self</w:t>
+      </w:r>
+      <w:r>
+        <w:t xml:space="preserve"> </w:t>
+      </w:r>
+      <w:r>
+        <w:rPr>
+          <w:color w:val="000000"/>
+        </w:rPr>
+        <w:t>-</w:t>
+      </w:r>
+      <w:r>
+        <w:rPr>
+          <w:color w:val="000000"/>
+        </w:rPr>
+        <w:t>interest to write this book, for instance</w:t>
+      </w:r>
+      <w:r>
+        <w:rPr>
+          <w:color w:val="000000"/>
+        </w:rPr>
+        <w:t>?</w:t>
       </w:r>
     </w:p>
     <w:p>
@@ -4111,25 +4125,45 @@
         <w:rPr>
           <w:color w:val="000000"/>
         </w:rPr>
-        <w:t>: Yeah, I mean it definitely was, I mean, part of the reason</w:t>
-      </w:r>
-      <w:r>
-        <w:t>, f</w:t>
-      </w:r>
-      <w:r>
-        <w:rPr>
-          <w:color w:val="000000"/>
-        </w:rPr>
-        <w:t>or instance, I wrote it.</w:t>
-      </w:r>
-      <w:r>
-        <w:t xml:space="preserve"> </w:t>
-      </w:r>
-      <w:r>
-        <w:rPr>
-          <w:color w:val="000000"/>
-        </w:rPr>
-        <w:t xml:space="preserve"> I mean, I have this set of questions that I’m interested in and whatever but, like also part of the reason I wrote </w:t>
+        <w:t>: Yeah, it definitely was</w:t>
+      </w:r>
+      <w:r>
+        <w:rPr>
+          <w:color w:val="000000"/>
+        </w:rPr>
+        <w:t>:</w:t>
+      </w:r>
+      <w:r>
+        <w:rPr>
+          <w:color w:val="000000"/>
+        </w:rPr>
+        <w:t xml:space="preserve"> part of the </w:t>
+      </w:r>
+      <w:proofErr w:type="spellStart"/>
+      <w:r>
+        <w:rPr>
+          <w:color w:val="000000"/>
+        </w:rPr>
+        <w:t>reason</w:t>
+      </w:r>
+      <w:r>
+        <w:t>that</w:t>
+      </w:r>
+      <w:proofErr w:type="spellEnd"/>
+      <w:r>
+        <w:rPr>
+          <w:color w:val="000000"/>
+        </w:rPr>
+        <w:t xml:space="preserve"> I wrote it.</w:t>
+      </w:r>
+      <w:r>
+        <w:t xml:space="preserve"> </w:t>
+      </w:r>
+      <w:r>
+        <w:rPr>
+          <w:color w:val="000000"/>
+        </w:rPr>
+        <w:t xml:space="preserve"> I mean, I have this set of questions that I’m interested in and whatever but, also part of the reason I wrote </w:t>
       </w:r>
       <w:r>
         <w:t xml:space="preserve">and </w:t>
@@ -4138,52 +4172,103 @@
         <w:rPr>
           <w:color w:val="000000"/>
         </w:rPr>
-        <w:t>published it with Princeton University Press is because I’m on the tenure track, and you know, and in fact, one of the things</w:t>
-      </w:r>
-      <w:r>
-        <w:t xml:space="preserve"> </w:t>
-      </w:r>
-      <w:r>
-        <w:rPr>
-          <w:color w:val="000000"/>
-        </w:rPr>
-        <w:t>that’s you know</w:t>
-      </w:r>
-      <w:r>
+        <w:t>published it with Princeton University Press is because I’m on the tenure track</w:t>
+      </w:r>
+      <w:r>
+        <w:rPr>
+          <w:color w:val="000000"/>
+        </w:rPr>
+        <w:t>.</w:t>
+      </w:r>
+      <w:r>
+        <w:rPr>
+          <w:color w:val="000000"/>
+        </w:rPr>
+        <w:t xml:space="preserve"> </w:t>
+      </w:r>
+      <w:r>
+        <w:rPr>
+          <w:color w:val="000000"/>
+        </w:rPr>
+        <w:t>Y</w:t>
+      </w:r>
+      <w:r>
+        <w:rPr>
+          <w:color w:val="000000"/>
+        </w:rPr>
+        <w:t>ou know, one of the things</w:t>
+      </w:r>
+      <w:r>
+        <w:t xml:space="preserve"> </w:t>
+      </w:r>
+      <w:r>
+        <w:rPr>
+          <w:color w:val="000000"/>
+        </w:rPr>
+        <w:t xml:space="preserve">that’s </w:t>
+      </w:r>
+      <w:r>
+        <w:t>i</w:t>
+      </w:r>
+      <w:r>
+        <w:rPr>
+          <w:color w:val="000000"/>
+        </w:rPr>
+        <w:t xml:space="preserve">nteresting about the book is that in some ways it’s actually a physical embodiment of some of the very things that I </w:t>
+      </w:r>
+      <w:r>
+        <w:rPr>
+          <w:color w:val="000000"/>
+        </w:rPr>
+        <w:t>talk about</w:t>
+      </w:r>
+      <w:r>
+        <w:rPr>
+          <w:color w:val="000000"/>
+        </w:rPr>
+        <w:t>. It’s a literal, direct, physical embodiment of a lot of the things that I criticize. So, for instance</w:t>
+      </w:r>
+      <w:r>
+        <w:t xml:space="preserve">, </w:t>
+      </w:r>
+      <w:r>
+        <w:rPr>
+          <w:color w:val="000000"/>
+        </w:rPr>
+        <w:t xml:space="preserve">one of the things that the book highlights is the use of educational credentials, and especially credentials from elite </w:t>
+      </w:r>
+      <w:r>
+        <w:t>schools to</w:t>
+      </w:r>
+      <w:r>
+        <w:rPr>
+          <w:color w:val="000000"/>
+        </w:rPr>
+        <w:t xml:space="preserve"> sort out who deserves to be worth hearing and tak</w:t>
+      </w:r>
+      <w:r>
+        <w:rPr>
+          <w:color w:val="000000"/>
+        </w:rPr>
+        <w:t>en</w:t>
+      </w:r>
+      <w:r>
+        <w:rPr>
+          <w:color w:val="000000"/>
+        </w:rPr>
+        <w:t xml:space="preserve"> seriously</w:t>
+      </w:r>
+      <w:r>
+        <w:rPr>
+          <w:color w:val="000000"/>
+        </w:rPr>
         <w:t>,</w:t>
       </w:r>
       <w:r>
         <w:rPr>
           <w:color w:val="000000"/>
         </w:rPr>
-        <w:t xml:space="preserve"> </w:t>
-      </w:r>
-      <w:r>
-        <w:t>i</w:t>
-      </w:r>
-      <w:r>
-        <w:rPr>
-          <w:color w:val="000000"/>
-        </w:rPr>
-        <w:t>nteresting about the book is that in some ways it’s actually a physical embodiment of some of the very things that I like. It’s a literal, direct, physical embodiment of a lot of the things that I criticize. So, for instance</w:t>
-      </w:r>
-      <w:r>
-        <w:t xml:space="preserve">, </w:t>
-      </w:r>
-      <w:r>
-        <w:rPr>
-          <w:color w:val="000000"/>
-        </w:rPr>
-        <w:t xml:space="preserve">one of the things that the book highlights is the use of educational credentials, and especially credentials from elite </w:t>
-      </w:r>
-      <w:r>
-        <w:t>schools to</w:t>
-      </w:r>
-      <w:r>
-        <w:rPr>
-          <w:color w:val="000000"/>
-        </w:rPr>
-        <w:t xml:space="preserve"> sort out who deserves to be worth hearing and taking seriously which perspectives are valuable and so on.</w:t>
+        <w:t xml:space="preserve"> which perspectives are valuable and so on.</w:t>
       </w:r>
     </w:p>
     <w:p>
@@ -4202,25 +4287,15 @@
       </w:pPr>
       <w:r>
         <w:rPr>
-          <w:b/>
-          <w:color w:val="000000"/>
-        </w:rPr>
-        <w:t>al-</w:t>
-      </w:r>
-      <w:proofErr w:type="spellStart"/>
-      <w:r>
-        <w:rPr>
-          <w:b/>
-          <w:color w:val="000000"/>
-        </w:rPr>
-        <w:t>Gharbi</w:t>
-      </w:r>
-      <w:proofErr w:type="spellEnd"/>
-      <w:r>
-        <w:rPr>
-          <w:color w:val="000000"/>
-        </w:rPr>
-        <w:t>: Okay, but you know,</w:t>
+          <w:color w:val="000000"/>
+        </w:rPr>
+        <w:t>B</w:t>
+      </w:r>
+      <w:r>
+        <w:rPr>
+          <w:color w:val="000000"/>
+        </w:rPr>
+        <w:t>ut you know,</w:t>
       </w:r>
       <w:r>
         <w:t xml:space="preserve"> </w:t>
@@ -4238,7 +4313,31 @@
         <w:rPr>
           <w:color w:val="000000"/>
         </w:rPr>
-        <w:t xml:space="preserve"> University Presses, and the reason why this book was picked up was in no small part</w:t>
+        <w:t xml:space="preserve"> </w:t>
+      </w:r>
+      <w:r>
+        <w:rPr>
+          <w:color w:val="000000"/>
+        </w:rPr>
+        <w:t>u</w:t>
+      </w:r>
+      <w:r>
+        <w:rPr>
+          <w:color w:val="000000"/>
+        </w:rPr>
+        <w:t xml:space="preserve">niversity </w:t>
+      </w:r>
+      <w:r>
+        <w:rPr>
+          <w:color w:val="000000"/>
+        </w:rPr>
+        <w:t>p</w:t>
+      </w:r>
+      <w:r>
+        <w:rPr>
+          <w:color w:val="000000"/>
+        </w:rPr>
+        <w:t>resses, and the reason why this book was picked up was in no small part</w:t>
       </w:r>
       <w:r>
         <w:t xml:space="preserve"> b</w:t>
@@ -4258,19 +4357,17 @@
         </w:rPr>
         <w:t xml:space="preserve">myself affiliated with Columbia University. If I was a </w:t>
       </w:r>
-      <w:proofErr w:type="spellStart"/>
-      <w:r>
-        <w:rPr>
-          <w:color w:val="000000"/>
-        </w:rPr>
-        <w:t>Phd</w:t>
-      </w:r>
-      <w:proofErr w:type="spellEnd"/>
-      <w:r>
-        <w:rPr>
-          <w:color w:val="000000"/>
-        </w:rPr>
-        <w:t xml:space="preserve">. </w:t>
+      <w:r>
+        <w:rPr>
+          <w:color w:val="000000"/>
+        </w:rPr>
+        <w:t>PhD</w:t>
+      </w:r>
+      <w:r>
+        <w:rPr>
+          <w:color w:val="000000"/>
+        </w:rPr>
+        <w:t xml:space="preserve"> </w:t>
       </w:r>
       <w:r>
         <w:t>s</w:t>
@@ -4279,7 +4376,19 @@
         <w:rPr>
           <w:color w:val="000000"/>
         </w:rPr>
-        <w:t>tudent at University of Arizona or Stony Brook, even if I sent in the exact same manuscript, changing absolutely nothing</w:t>
+        <w:t xml:space="preserve">tudent at </w:t>
+      </w:r>
+      <w:r>
+        <w:rPr>
+          <w:color w:val="000000"/>
+        </w:rPr>
+        <w:t xml:space="preserve">the </w:t>
+      </w:r>
+      <w:r>
+        <w:rPr>
+          <w:color w:val="000000"/>
+        </w:rPr>
+        <w:t>University of Arizona or Stony Brook, even if I sent in the exact same manuscript, changing absolutely nothing</w:t>
       </w:r>
       <w:r>
         <w:t xml:space="preserve">, </w:t>
@@ -4288,7 +4397,13 @@
         <w:rPr>
           <w:color w:val="000000"/>
         </w:rPr>
-        <w:t>It’s likely that the book probably wouldn’t have gotten picked up by anyone, let alone Princeton. There probably wouldn’t have been a competitive auction for the rights, and so on in the same way that</w:t>
+        <w:t>i</w:t>
+      </w:r>
+      <w:r>
+        <w:rPr>
+          <w:color w:val="000000"/>
+        </w:rPr>
+        <w:t>t’s likely that the book probably wouldn’t have gotten picked up by anyone, let alone Princeton. There probably wouldn’t have been a competitive auction for the rights, and so on in the same way that</w:t>
       </w:r>
       <w:r>
         <w:t xml:space="preserve"> </w:t>
@@ -4300,22 +4415,90 @@
         <w:t xml:space="preserve">before I was at </w:t>
       </w:r>
       <w:r>
+        <w:rPr>
+          <w:color w:val="000000"/>
+        </w:rPr>
+        <w:t xml:space="preserve">Columbia </w:t>
+      </w:r>
+      <w:r>
         <w:t>U</w:t>
       </w:r>
       <w:r>
         <w:rPr>
           <w:color w:val="000000"/>
         </w:rPr>
-        <w:t>niversity well, when I was at University of Arizona, I would pitch to places like the New York Times and stuff, and I wouldn’t even get a no, I was below rejection.</w:t>
-      </w:r>
-      <w:r>
-        <w:t xml:space="preserve"> </w:t>
-      </w:r>
-      <w:r>
-        <w:rPr>
-          <w:color w:val="000000"/>
-        </w:rPr>
-        <w:t>And then, when I moved to Columbia, I had editors from the New York Times and the Washington Post reaching out to me cold, hey? Would you like to write something for the Washington Post? And it wasn’t because I became a much better writer</w:t>
+        <w:t xml:space="preserve">niversity, when I was at University of Arizona, I would pitch to places like the New York Times and </w:t>
+      </w:r>
+      <w:r>
+        <w:rPr>
+          <w:color w:val="000000"/>
+        </w:rPr>
+        <w:t>the Washington Post</w:t>
+      </w:r>
+      <w:r>
+        <w:rPr>
+          <w:color w:val="000000"/>
+        </w:rPr>
+        <w:t xml:space="preserve">, and I wouldn’t even get a no, I was </w:t>
+      </w:r>
+      <w:r>
+        <w:rPr>
+          <w:i/>
+          <w:iCs/>
+          <w:color w:val="000000"/>
+        </w:rPr>
+        <w:t>below</w:t>
+      </w:r>
+      <w:r>
+        <w:rPr>
+          <w:color w:val="000000"/>
+        </w:rPr>
+        <w:t xml:space="preserve"> rejection.</w:t>
+      </w:r>
+      <w:r>
+        <w:t xml:space="preserve"> </w:t>
+      </w:r>
+      <w:r>
+        <w:rPr>
+          <w:color w:val="000000"/>
+        </w:rPr>
+        <w:t xml:space="preserve">And then, when I moved to Columbia, I had editors from the New York Times and the Washington Post reaching out to me cold, </w:t>
+      </w:r>
+      <w:r>
+        <w:rPr>
+          <w:color w:val="000000"/>
+        </w:rPr>
+        <w:t>saying, “H</w:t>
+      </w:r>
+      <w:r>
+        <w:rPr>
+          <w:color w:val="000000"/>
+        </w:rPr>
+        <w:t xml:space="preserve">ey? Would you like to write something for </w:t>
+      </w:r>
+      <w:r>
+        <w:rPr>
+          <w:color w:val="000000"/>
+        </w:rPr>
+        <w:t>us</w:t>
+      </w:r>
+      <w:r>
+        <w:rPr>
+          <w:color w:val="000000"/>
+        </w:rPr>
+        <w:t>?</w:t>
+      </w:r>
+      <w:r>
+        <w:rPr>
+          <w:color w:val="000000"/>
+        </w:rPr>
+        <w:t>”</w:t>
+      </w:r>
+      <w:r>
+        <w:rPr>
+          <w:color w:val="000000"/>
+        </w:rPr>
+        <w:t xml:space="preserve"> And it wasn’t because I became a much better writer</w:t>
       </w:r>
       <w:r>
         <w:t xml:space="preserve"> between </w:t>
@@ -4324,7 +4507,31 @@
         <w:rPr>
           <w:color w:val="000000"/>
         </w:rPr>
-        <w:t xml:space="preserve">the time it took to move from Sierra Vista to Manhattan it’s purely network effects, institutional effects. And so on. </w:t>
+        <w:t>the time it took to move from Sierra Vista to Manhattan it’s purely network effects, institutional effects</w:t>
+      </w:r>
+      <w:r>
+        <w:rPr>
+          <w:color w:val="000000"/>
+        </w:rPr>
+        <w:t>,</w:t>
+      </w:r>
+      <w:r>
+        <w:rPr>
+          <w:color w:val="000000"/>
+        </w:rPr>
+        <w:t xml:space="preserve"> </w:t>
+      </w:r>
+      <w:r>
+        <w:rPr>
+          <w:color w:val="000000"/>
+        </w:rPr>
+        <w:t>a</w:t>
+      </w:r>
+      <w:r>
+        <w:rPr>
+          <w:color w:val="000000"/>
+        </w:rPr>
+        <w:t xml:space="preserve">nd so on. </w:t>
       </w:r>
     </w:p>
     <w:p>
@@ -4343,23 +4550,6 @@
       </w:pPr>
       <w:r>
         <w:rPr>
-          <w:b/>
-        </w:rPr>
-        <w:t>al-</w:t>
-      </w:r>
-      <w:proofErr w:type="spellStart"/>
-      <w:r>
-        <w:rPr>
-          <w:b/>
-        </w:rPr>
-        <w:t>Gharbi</w:t>
-      </w:r>
-      <w:proofErr w:type="spellEnd"/>
-      <w:r>
-        <w:t xml:space="preserve">: </w:t>
-      </w:r>
-      <w:r>
-        <w:rPr>
           <w:color w:val="000000"/>
         </w:rPr>
         <w:t>And the same is actually true with respect to race and ethnicity. So one of the things that the book highlights is the ways that symbolic capitalists leverage</w:t>
@@ -4392,49 +4582,37 @@
         <w:t>t was published in the form it was, and so on is because I’m black</w:t>
       </w:r>
       <w:r>
-        <w:t>. L</w:t>
-      </w:r>
-      <w:r>
-        <w:rPr>
-          <w:color w:val="000000"/>
-        </w:rPr>
-        <w:t>ike</w:t>
-      </w:r>
-      <w:r>
-        <w:t>,</w:t>
-      </w:r>
-      <w:r>
-        <w:rPr>
-          <w:color w:val="000000"/>
-        </w:rPr>
-        <w:t xml:space="preserve"> </w:t>
-      </w:r>
-      <w:r>
-        <w:t>i</w:t>
-      </w:r>
-      <w:r>
-        <w:rPr>
-          <w:color w:val="000000"/>
-        </w:rPr>
-        <w:t>t’s not the case that everyone who’s black gets a Princeton book, but if I wasn’t black, if I was a white, if I had written the exact same book</w:t>
-      </w:r>
-      <w:r>
-        <w:t xml:space="preserve"> </w:t>
-      </w:r>
-      <w:r>
-        <w:rPr>
-          <w:color w:val="000000"/>
-        </w:rPr>
-        <w:t>as a white person, especially if I had any hint of</w:t>
-      </w:r>
-      <w:r>
-        <w:t xml:space="preserve"> </w:t>
-      </w:r>
-      <w:r>
-        <w:rPr>
-          <w:color w:val="000000"/>
-        </w:rPr>
-        <w:t>conservatism or Evangelical Christianity, or something like that about me, chances are this book wouldn’t have been published even if I was just</w:t>
+        <w:t xml:space="preserve">. </w:t>
+      </w:r>
+      <w:r>
+        <w:t>I</w:t>
+      </w:r>
+      <w:r>
+        <w:rPr>
+          <w:color w:val="000000"/>
+        </w:rPr>
+        <w:t>t’s not the case that everyone who’s black gets a Princeton book, but if I wasn’t black, if I was a white, if I had written the exact same book, especially if I had any hint of</w:t>
+      </w:r>
+      <w:r>
+        <w:t xml:space="preserve"> </w:t>
+      </w:r>
+      <w:r>
+        <w:rPr>
+          <w:color w:val="000000"/>
+        </w:rPr>
+        <w:t>conservatism or Evangelical Christianity, or something like that about me, chances are this book wouldn’t have been published</w:t>
+      </w:r>
+      <w:r>
+        <w:rPr>
+          <w:color w:val="000000"/>
+        </w:rPr>
+        <w:t>… or</w:t>
+      </w:r>
+      <w:r>
+        <w:rPr>
+          <w:color w:val="000000"/>
+        </w:rPr>
+        <w:t xml:space="preserve"> even if I was just</w:t>
       </w:r>
       <w:r>
         <w:t xml:space="preserve"> a</w:t>
@@ -4443,7 +4621,19 @@
         <w:rPr>
           <w:color w:val="000000"/>
         </w:rPr>
-        <w:t xml:space="preserve"> white Liberal. Chances are this book wouldn’t have been published by this press, certainly not in its current form. It would have had a bunch of</w:t>
+        <w:t xml:space="preserve"> white </w:t>
+      </w:r>
+      <w:r>
+        <w:rPr>
+          <w:color w:val="000000"/>
+        </w:rPr>
+        <w:t>l</w:t>
+      </w:r>
+      <w:r>
+        <w:rPr>
+          <w:color w:val="000000"/>
+        </w:rPr>
+        <w:t>iberal. Chances are this book wouldn’t have been published by this press, certainly not in its current form. It would have had a bunch of</w:t>
       </w:r>
       <w:r>
         <w:t xml:space="preserve"> scrutiny</w:t>
@@ -4452,7 +4642,7 @@
         <w:rPr>
           <w:color w:val="000000"/>
         </w:rPr>
-        <w:t>, and so on, and so forth, and so part</w:t>
+        <w:t>, and so on, and so part</w:t>
       </w:r>
       <w:r>
         <w:t xml:space="preserve"> </w:t>
@@ -4526,7 +4716,7 @@
       <w:r>
         <w:rPr>
           <w:b/>
-          <w:i/>
+          <w:iCs/>
           <w:color w:val="000000"/>
         </w:rPr>
         <w:t>Callahan</w:t>
@@ -4593,7 +4783,7 @@
       <w:r>
         <w:rPr>
           <w:b/>
-          <w:i/>
+          <w:iCs/>
           <w:color w:val="000000"/>
         </w:rPr>
         <w:t>Callahan</w:t>
@@ -4602,7 +4792,93 @@
         <w:rPr>
           <w:color w:val="000000"/>
         </w:rPr>
-        <w:t>: So writing the book not only brought forward the thesis, it exemplified the thesis at the same time so well done. Very Meta.</w:t>
+        <w:t xml:space="preserve">: So writing the book not only </w:t>
+      </w:r>
+      <w:proofErr w:type="spellStart"/>
+      <w:r>
+        <w:rPr>
+          <w:color w:val="000000"/>
+        </w:rPr>
+        <w:t>propossed</w:t>
+      </w:r>
+      <w:proofErr w:type="spellEnd"/>
+      <w:r>
+        <w:rPr>
+          <w:color w:val="000000"/>
+        </w:rPr>
+        <w:t xml:space="preserve"> </w:t>
+      </w:r>
+      <w:r>
+        <w:rPr>
+          <w:color w:val="000000"/>
+        </w:rPr>
+        <w:t>your</w:t>
+      </w:r>
+      <w:r>
+        <w:rPr>
+          <w:color w:val="000000"/>
+        </w:rPr>
+        <w:t xml:space="preserve"> thesis, it exemplified th</w:t>
+      </w:r>
+      <w:r>
+        <w:rPr>
+          <w:color w:val="000000"/>
+        </w:rPr>
+        <w:t>at</w:t>
+      </w:r>
+      <w:r>
+        <w:rPr>
+          <w:color w:val="000000"/>
+        </w:rPr>
+        <w:t xml:space="preserve"> thesis at the same time</w:t>
+      </w:r>
+      <w:r>
+        <w:rPr>
+          <w:color w:val="000000"/>
+        </w:rPr>
+        <w:t>,</w:t>
+      </w:r>
+      <w:r>
+        <w:rPr>
+          <w:color w:val="000000"/>
+        </w:rPr>
+        <w:t xml:space="preserve"> so well done</w:t>
+      </w:r>
+      <w:r>
+        <w:rPr>
+          <w:color w:val="000000"/>
+        </w:rPr>
+        <w:t>!</w:t>
+      </w:r>
+      <w:r>
+        <w:rPr>
+          <w:color w:val="000000"/>
+        </w:rPr>
+        <w:t xml:space="preserve"> Very </w:t>
+      </w:r>
+      <w:r>
+        <w:rPr>
+          <w:color w:val="000000"/>
+        </w:rPr>
+        <w:t>m</w:t>
+      </w:r>
+      <w:r>
+        <w:rPr>
+          <w:color w:val="000000"/>
+        </w:rPr>
+        <w:t>eta</w:t>
+      </w:r>
+      <w:r>
+        <w:rPr>
+          <w:color w:val="000000"/>
+        </w:rPr>
+        <w:t xml:space="preserve"> of you</w:t>
+      </w:r>
+      <w:r>
+        <w:rPr>
+          <w:color w:val="000000"/>
+        </w:rPr>
+        <w:t>.</w:t>
       </w:r>
     </w:p>
     <w:p>
@@ -4639,16 +4915,19 @@
         <w:rPr>
           <w:color w:val="000000"/>
         </w:rPr>
-        <w:t>: I’m a sociologist of knowledge, so I can’t help,</w:t>
-      </w:r>
-      <w:r>
-        <w:t xml:space="preserve"> </w:t>
-      </w:r>
-      <w:r>
-        <w:rPr>
-          <w:color w:val="000000"/>
-        </w:rPr>
-        <w:t>like,  get super mad at all times.</w:t>
+        <w:t xml:space="preserve">: I’m a sociologist of knowledge, so I can’t help get super </w:t>
+      </w:r>
+      <w:r>
+        <w:rPr>
+          <w:color w:val="000000"/>
+        </w:rPr>
+        <w:t>meta</w:t>
+      </w:r>
+      <w:r>
+        <w:rPr>
+          <w:color w:val="000000"/>
+        </w:rPr>
+        <w:t xml:space="preserve"> at all times.</w:t>
       </w:r>
     </w:p>
     <w:p>
@@ -4668,64 +4947,81 @@
       <w:r>
         <w:rPr>
           <w:b/>
+          <w:iCs/>
+          <w:color w:val="000000"/>
+        </w:rPr>
+        <w:t>Callahan</w:t>
+      </w:r>
+      <w:r>
+        <w:rPr>
+          <w:color w:val="000000"/>
+        </w:rPr>
+        <w:t>: The book talks about racialized inequalities at a number of places</w:t>
+      </w:r>
+      <w:r>
+        <w:t xml:space="preserve"> </w:t>
+      </w:r>
+      <w:r>
+        <w:rPr>
+          <w:color w:val="000000"/>
+        </w:rPr>
+        <w:t>and</w:t>
+      </w:r>
+      <w:r>
+        <w:t xml:space="preserve"> </w:t>
+      </w:r>
+      <w:r>
+        <w:rPr>
+          <w:color w:val="000000"/>
+        </w:rPr>
+        <w:t>I was wondering about that. Are you familiar with Gregory Clark’s</w:t>
+      </w:r>
+      <w:r>
+        <w:t xml:space="preserve"> </w:t>
+      </w:r>
+      <w:r>
+        <w:rPr>
           <w:i/>
-          <w:color w:val="000000"/>
-        </w:rPr>
-        <w:t>Callahan</w:t>
-      </w:r>
-      <w:r>
-        <w:rPr>
-          <w:color w:val="000000"/>
-        </w:rPr>
-        <w:t>: All right. The book talks about racialized inequalities at a number of places</w:t>
-      </w:r>
-      <w:r>
-        <w:t xml:space="preserve"> </w:t>
-      </w:r>
-      <w:r>
-        <w:rPr>
-          <w:color w:val="000000"/>
-        </w:rPr>
-        <w:t>and</w:t>
-      </w:r>
-      <w:r>
-        <w:t xml:space="preserve"> </w:t>
-      </w:r>
-      <w:r>
-        <w:rPr>
-          <w:color w:val="000000"/>
-        </w:rPr>
-        <w:t>I was wondering about that. Are you familiar with Gregory Clark’s</w:t>
-      </w:r>
-      <w:r>
-        <w:t xml:space="preserve"> </w:t>
-      </w:r>
-      <w:r>
-        <w:rPr>
+          <w:iCs/>
           <w:color w:val="000000"/>
         </w:rPr>
         <w:t xml:space="preserve">The </w:t>
       </w:r>
       <w:r>
+        <w:rPr>
+          <w:i/>
+          <w:iCs/>
+        </w:rPr>
         <w:t>S</w:t>
       </w:r>
       <w:r>
         <w:rPr>
+          <w:i/>
+          <w:iCs/>
           <w:color w:val="000000"/>
         </w:rPr>
         <w:t xml:space="preserve">un also </w:t>
       </w:r>
       <w:r>
+        <w:rPr>
+          <w:i/>
+          <w:iCs/>
+        </w:rPr>
         <w:t>R</w:t>
       </w:r>
       <w:r>
         <w:rPr>
+          <w:i/>
+          <w:iCs/>
           <w:color w:val="000000"/>
         </w:rPr>
         <w:t>ises</w:t>
       </w:r>
       <w:r>
         <w:t xml:space="preserve">? </w:t>
+      </w:r>
+      <w:r>
+        <w:t xml:space="preserve">It </w:t>
       </w:r>
       <w:r>
         <w:rPr>
@@ -4788,7 +5084,7 @@
       <w:r>
         <w:rPr>
           <w:b/>
-          <w:i/>
+          <w:iCs/>
           <w:color w:val="000000"/>
         </w:rPr>
         <w:t>Callahan</w:t>
@@ -4797,7 +5093,199 @@
         <w:rPr>
           <w:color w:val="000000"/>
         </w:rPr>
-        <w:t>: Interesting book, and his main thesis, which I think surprised him. I think.</w:t>
+        <w:t>: Interesting book, and his main thesis, which I think surprised him</w:t>
+      </w:r>
+      <w:r>
+        <w:rPr>
+          <w:color w:val="000000"/>
+        </w:rPr>
+        <w:t xml:space="preserve">, as I recall. </w:t>
+      </w:r>
+      <w:r>
+        <w:rPr>
+          <w:color w:val="000000"/>
+        </w:rPr>
+        <w:t>I reviewed this, but it was a decade ago, but as I recall, he actually</w:t>
+      </w:r>
+      <w:r>
+        <w:t xml:space="preserve"> </w:t>
+      </w:r>
+      <w:r>
+        <w:rPr>
+          <w:color w:val="000000"/>
+        </w:rPr>
+        <w:t xml:space="preserve">discovered this </w:t>
+      </w:r>
+      <w:r>
+        <w:t>while researching</w:t>
+      </w:r>
+      <w:r>
+        <w:rPr>
+          <w:color w:val="000000"/>
+        </w:rPr>
+        <w:t xml:space="preserve"> it, and was rather surprised. </w:t>
+      </w:r>
+      <w:r>
+        <w:t>He</w:t>
+      </w:r>
+      <w:r>
+        <w:rPr>
+          <w:color w:val="000000"/>
+        </w:rPr>
+        <w:t xml:space="preserve"> was trying to </w:t>
+      </w:r>
+      <w:r>
+        <w:t>show the</w:t>
+      </w:r>
+      <w:r>
+        <w:rPr>
+          <w:color w:val="000000"/>
+        </w:rPr>
+        <w:t xml:space="preserve"> different degrees of social mobility in different societies, and wound </w:t>
+      </w:r>
+      <w:r>
+        <w:t>up discovering</w:t>
+      </w:r>
+      <w:r>
+        <w:rPr>
+          <w:color w:val="000000"/>
+        </w:rPr>
+        <w:t xml:space="preserve"> that the social mobility was</w:t>
+      </w:r>
+      <w:r>
+        <w:rPr>
+          <w:color w:val="000000"/>
+        </w:rPr>
+        <w:t xml:space="preserve"> mostly</w:t>
+      </w:r>
+      <w:r>
+        <w:rPr>
+          <w:color w:val="000000"/>
+        </w:rPr>
+        <w:t xml:space="preserve"> constant across societies, and that elite status tended to persist for many generations. So you know, he went back into the Dom</w:t>
+      </w:r>
+      <w:r>
+        <w:rPr>
+          <w:color w:val="000000"/>
+        </w:rPr>
+        <w:t>e</w:t>
+      </w:r>
+      <w:r>
+        <w:rPr>
+          <w:color w:val="000000"/>
+        </w:rPr>
+        <w:t>sday Book</w:t>
+      </w:r>
+      <w:r>
+        <w:t xml:space="preserve"> </w:t>
+      </w:r>
+      <w:r>
+        <w:rPr>
+          <w:color w:val="000000"/>
+        </w:rPr>
+        <w:t xml:space="preserve">and found that some of the same names are still prominent at Cambridge and Oxford. Right? It </w:t>
+      </w:r>
+      <w:r>
+        <w:t>is very</w:t>
+      </w:r>
+      <w:r>
+        <w:rPr>
+          <w:color w:val="000000"/>
+        </w:rPr>
+        <w:t xml:space="preserve"> well researched.</w:t>
+      </w:r>
+      <w:r>
+        <w:t xml:space="preserve"> </w:t>
+      </w:r>
+      <w:r>
+        <w:rPr>
+          <w:color w:val="000000"/>
+        </w:rPr>
+        <w:t>And so when we look at the</w:t>
+      </w:r>
+      <w:r>
+        <w:t xml:space="preserve"> </w:t>
+      </w:r>
+      <w:r>
+        <w:rPr>
+          <w:color w:val="000000"/>
+        </w:rPr>
+        <w:t>racial characteristics of the elite in the U.</w:t>
+      </w:r>
+      <w:r>
+        <w:t>S., h</w:t>
+      </w:r>
+      <w:r>
+        <w:rPr>
+          <w:color w:val="000000"/>
+        </w:rPr>
+        <w:t>ow much of this could be explained simply by the fact that 200 years ago</w:t>
+      </w:r>
+      <w:r>
+        <w:t xml:space="preserve">, </w:t>
+      </w:r>
+      <w:r>
+        <w:rPr>
+          <w:color w:val="000000"/>
+        </w:rPr>
+        <w:t xml:space="preserve">essentially, if you were elite in the </w:t>
+      </w:r>
+      <w:r>
+        <w:t>U.S.</w:t>
+      </w:r>
+      <w:r>
+        <w:rPr>
+          <w:color w:val="000000"/>
+        </w:rPr>
+        <w:t xml:space="preserve"> you were white</w:t>
+      </w:r>
+      <w:r>
+        <w:t xml:space="preserve">? </w:t>
+      </w:r>
+      <w:r>
+        <w:t>A</w:t>
+      </w:r>
+      <w:r>
+        <w:rPr>
+          <w:color w:val="000000"/>
+        </w:rPr>
+        <w:t>nd that this elite status persists</w:t>
+      </w:r>
+      <w:r>
+        <w:rPr>
+          <w:color w:val="000000"/>
+        </w:rPr>
+        <w:t>:</w:t>
+      </w:r>
+      <w:r>
+        <w:rPr>
+          <w:color w:val="000000"/>
+        </w:rPr>
+        <w:t xml:space="preserve"> what we see</w:t>
+      </w:r>
+      <w:r>
+        <w:rPr>
+          <w:color w:val="000000"/>
+        </w:rPr>
+        <w:t xml:space="preserve"> now</w:t>
+      </w:r>
+      <w:r>
+        <w:rPr>
+          <w:color w:val="000000"/>
+        </w:rPr>
+        <w:t xml:space="preserve"> is simply this persistence. Now we could try to pull this apart from race itself.</w:t>
+      </w:r>
+      <w:r>
+        <w:t xml:space="preserve"> For</w:t>
+      </w:r>
+      <w:r>
+        <w:rPr>
+          <w:color w:val="000000"/>
+        </w:rPr>
+        <w:t xml:space="preserve"> instance, by seeing how likely are the descendants of a poor white family and a poor black family, how likely are they to have attained </w:t>
+      </w:r>
+      <w:r>
+        <w:t>elite status?</w:t>
       </w:r>
     </w:p>
     <w:p>
@@ -4834,7 +5322,7 @@
         <w:rPr>
           <w:color w:val="000000"/>
         </w:rPr>
-        <w:t>: Thank you.</w:t>
+        <w:t>: Yeah.</w:t>
       </w:r>
     </w:p>
     <w:p>
@@ -4851,11 +5339,10 @@
           <w:color w:val="000000"/>
         </w:rPr>
       </w:pPr>
-      <w:proofErr w:type="spellStart"/>
-      <w:r>
-        <w:rPr>
-          <w:b/>
-          <w:i/>
+      <w:r>
+        <w:rPr>
+          <w:b/>
+          <w:iCs/>
           <w:color w:val="000000"/>
         </w:rPr>
         <w:t>Callahan</w:t>
@@ -4864,152 +5351,25 @@
         <w:rPr>
           <w:color w:val="000000"/>
         </w:rPr>
-        <w:t>:I</w:t>
-      </w:r>
-      <w:proofErr w:type="spellEnd"/>
-      <w:r>
-        <w:rPr>
-          <w:color w:val="000000"/>
-        </w:rPr>
-        <w:t xml:space="preserve"> reviewed this, but it was a decade ago, but as I recall, he actually</w:t>
-      </w:r>
-      <w:r>
-        <w:t xml:space="preserve"> </w:t>
-      </w:r>
-      <w:r>
-        <w:rPr>
-          <w:color w:val="000000"/>
-        </w:rPr>
-        <w:t xml:space="preserve">discovered this </w:t>
-      </w:r>
-      <w:r>
-        <w:t>while researching</w:t>
-      </w:r>
-      <w:r>
-        <w:rPr>
-          <w:color w:val="000000"/>
-        </w:rPr>
-        <w:t xml:space="preserve"> it, and was rather surprised. </w:t>
-      </w:r>
-      <w:r>
-        <w:t>He</w:t>
-      </w:r>
-      <w:r>
-        <w:rPr>
-          <w:color w:val="000000"/>
-        </w:rPr>
-        <w:t xml:space="preserve"> was trying to </w:t>
-      </w:r>
-      <w:r>
-        <w:t>show the</w:t>
-      </w:r>
-      <w:r>
-        <w:rPr>
-          <w:color w:val="000000"/>
-        </w:rPr>
-        <w:t xml:space="preserve"> different degrees of social mobility in different societies, and wound </w:t>
-      </w:r>
-      <w:r>
-        <w:t>up discovering</w:t>
-      </w:r>
-      <w:r>
-        <w:rPr>
-          <w:color w:val="000000"/>
-        </w:rPr>
-        <w:t xml:space="preserve"> that the social mobility was kind of constant across societies, and that elite status tended to persist for many generations. So you know, he went back into the Doomsday Book</w:t>
-      </w:r>
-      <w:r>
-        <w:t xml:space="preserve"> </w:t>
-      </w:r>
-      <w:r>
-        <w:rPr>
-          <w:color w:val="000000"/>
-        </w:rPr>
-        <w:t xml:space="preserve">and found that some of the same names are still prominent at Cambridge and Oxford. Right? It </w:t>
-      </w:r>
-      <w:r>
-        <w:t>is very</w:t>
-      </w:r>
-      <w:r>
-        <w:rPr>
-          <w:color w:val="000000"/>
-        </w:rPr>
-        <w:t xml:space="preserve"> well researched.</w:t>
-      </w:r>
-      <w:r>
-        <w:t xml:space="preserve"> </w:t>
-      </w:r>
-      <w:r>
-        <w:rPr>
-          <w:color w:val="000000"/>
-        </w:rPr>
-        <w:t>And so when we look at the</w:t>
-      </w:r>
-      <w:r>
-        <w:t xml:space="preserve"> </w:t>
-      </w:r>
-      <w:r>
-        <w:rPr>
-          <w:color w:val="000000"/>
-        </w:rPr>
-        <w:t>racial characteristics of the elite in the U.</w:t>
-      </w:r>
-      <w:r>
-        <w:t>S., h</w:t>
-      </w:r>
-      <w:r>
-        <w:rPr>
-          <w:color w:val="000000"/>
-        </w:rPr>
-        <w:t>ow much of this could be explained simply by the fact that 200 years ago</w:t>
-      </w:r>
-      <w:r>
-        <w:t xml:space="preserve">, </w:t>
-      </w:r>
-      <w:r>
-        <w:rPr>
-          <w:color w:val="000000"/>
-        </w:rPr>
-        <w:t xml:space="preserve">essentially, if you were elite in the </w:t>
-      </w:r>
-      <w:r>
-        <w:t>U.S.</w:t>
-      </w:r>
-      <w:r>
-        <w:rPr>
-          <w:color w:val="000000"/>
-        </w:rPr>
-        <w:t xml:space="preserve"> you were white</w:t>
-      </w:r>
-      <w:r>
-        <w:t>? R</w:t>
-      </w:r>
-      <w:r>
-        <w:rPr>
-          <w:color w:val="000000"/>
-        </w:rPr>
-        <w:t>ight, and that this elite status persists.</w:t>
-      </w:r>
-      <w:r>
-        <w:t xml:space="preserve"> A</w:t>
-      </w:r>
-      <w:r>
-        <w:rPr>
-          <w:color w:val="000000"/>
-        </w:rPr>
-        <w:t>nd what we see is simply this persistence. Now we could try. We could try to pull this apart from race itself.</w:t>
-      </w:r>
-      <w:r>
-        <w:t xml:space="preserve"> For</w:t>
-      </w:r>
-      <w:r>
-        <w:rPr>
-          <w:color w:val="000000"/>
-        </w:rPr>
-        <w:t xml:space="preserve"> instance, by seeing how likely are the descendants of a poor white family and a poor black family, how likely are they to have attained </w:t>
-      </w:r>
-      <w:r>
-        <w:t>elite status?</w:t>
+        <w:t>: So what do you think about how much of this is any current racial issue?</w:t>
+      </w:r>
+      <w:r>
+        <w:t xml:space="preserve"> </w:t>
+      </w:r>
+      <w:r>
+        <w:rPr>
+          <w:color w:val="000000"/>
+        </w:rPr>
+        <w:t xml:space="preserve">Aside from just the fact </w:t>
+      </w:r>
+      <w:r>
+        <w:t>that all</w:t>
+      </w:r>
+      <w:r>
+        <w:rPr>
+          <w:color w:val="000000"/>
+        </w:rPr>
+        <w:t xml:space="preserve"> the elites were white, you know, a few generations ago, and so naturally today more of them are.</w:t>
       </w:r>
     </w:p>
     <w:p>
@@ -5046,7 +5406,185 @@
         <w:rPr>
           <w:color w:val="000000"/>
         </w:rPr>
-        <w:t>: Yeah.</w:t>
+        <w:t xml:space="preserve">: I wrote about this a little bit. So, for instance, </w:t>
+      </w:r>
+      <w:r>
+        <w:t>for the Heterodox</w:t>
+      </w:r>
+      <w:r>
+        <w:rPr>
+          <w:color w:val="000000"/>
+        </w:rPr>
+        <w:t xml:space="preserve"> Academy, I had an essay looking at the composition of the professoriate along the lines of race and gender, and so on. </w:t>
+      </w:r>
+      <w:r>
+        <w:t>And</w:t>
+      </w:r>
+      <w:r>
+        <w:rPr>
+          <w:color w:val="000000"/>
+        </w:rPr>
+        <w:t xml:space="preserve"> this is one of the things that I argued is </w:t>
+      </w:r>
+      <w:r>
+        <w:t>that one</w:t>
+      </w:r>
+      <w:r>
+        <w:rPr>
+          <w:color w:val="000000"/>
+        </w:rPr>
+        <w:t xml:space="preserve"> of the big obstacles to diversifying the </w:t>
+      </w:r>
+      <w:r>
+        <w:t>professoriate</w:t>
+      </w:r>
+      <w:r>
+        <w:rPr>
+          <w:color w:val="000000"/>
+        </w:rPr>
+        <w:t xml:space="preserve"> is that these are lifetime appointments, and society changes a lot faster than there’s turnover in terms of the lifespan of people who work in these professions. And so, even in the absence of formal discrimination, you can see this pattern where the </w:t>
+      </w:r>
+      <w:r>
+        <w:t>professoriate</w:t>
+      </w:r>
+      <w:r>
+        <w:rPr>
+          <w:color w:val="000000"/>
+        </w:rPr>
+        <w:t xml:space="preserve"> will be unrepresentative, and actually in some respects</w:t>
+      </w:r>
+      <w:r>
+        <w:t xml:space="preserve"> </w:t>
+      </w:r>
+      <w:r>
+        <w:rPr>
+          <w:color w:val="000000"/>
+        </w:rPr>
+        <w:t>increasingly unrepresentative of society as a whole, even in the absence of formal discrimination, and so on. And, in fact, there is a great paper</w:t>
+      </w:r>
+      <w:r>
+        <w:t xml:space="preserve"> </w:t>
+      </w:r>
+      <w:r>
+        <w:rPr>
+          <w:color w:val="000000"/>
+        </w:rPr>
+        <w:t>that was published in the National Bureau of Economic Research</w:t>
+      </w:r>
+      <w:r>
+        <w:t xml:space="preserve"> </w:t>
+      </w:r>
+      <w:r>
+        <w:rPr>
+          <w:color w:val="000000"/>
+        </w:rPr>
+        <w:t>recently.</w:t>
+      </w:r>
+      <w:r>
+        <w:t xml:space="preserve"> </w:t>
+      </w:r>
+      <w:r>
+        <w:rPr>
+          <w:color w:val="000000"/>
+        </w:rPr>
+        <w:t>I</w:t>
+      </w:r>
+      <w:r>
+        <w:t xml:space="preserve"> </w:t>
+      </w:r>
+      <w:r>
+        <w:rPr>
+          <w:color w:val="000000"/>
+        </w:rPr>
+        <w:t xml:space="preserve">forget her name. But what she </w:t>
+      </w:r>
+      <w:r>
+        <w:t xml:space="preserve">showed was that </w:t>
+      </w:r>
+      <w:r>
+        <w:rPr>
+          <w:color w:val="000000"/>
+        </w:rPr>
+        <w:t>even in a world where there was no Jim Crow</w:t>
+      </w:r>
+      <w:r>
+        <w:t xml:space="preserve">, </w:t>
+      </w:r>
+      <w:r>
+        <w:rPr>
+          <w:color w:val="000000"/>
+        </w:rPr>
+        <w:t>where there was no segregation, where there was none of that</w:t>
+      </w:r>
+      <w:r>
+        <w:t xml:space="preserve"> </w:t>
+      </w:r>
+      <w:r>
+        <w:rPr>
+          <w:color w:val="000000"/>
+        </w:rPr>
+        <w:t xml:space="preserve"> actually, you would expect to see significant black and white income gaps for some of these same reasons. Okay</w:t>
+      </w:r>
+      <w:r>
+        <w:t xml:space="preserve">,  </w:t>
+      </w:r>
+      <w:r>
+        <w:rPr>
+          <w:color w:val="000000"/>
+        </w:rPr>
+        <w:t xml:space="preserve">so there is. So an element of these </w:t>
+      </w:r>
+      <w:r>
+        <w:t>disparities is</w:t>
+      </w:r>
+      <w:r>
+        <w:rPr>
+          <w:color w:val="000000"/>
+        </w:rPr>
+        <w:t xml:space="preserve"> as a result of this kind of path, dependency, elite reproduction, and so on. But </w:t>
+      </w:r>
+      <w:r>
+        <w:rPr>
+          <w:color w:val="000000"/>
+        </w:rPr>
+        <w:lastRenderedPageBreak/>
+        <w:t>one of the things that’s interesting</w:t>
+      </w:r>
+      <w:r>
+        <w:t xml:space="preserve"> </w:t>
+      </w:r>
+      <w:r>
+        <w:rPr>
+          <w:color w:val="000000"/>
+        </w:rPr>
+        <w:t>is that, if you look at the symbolic</w:t>
+      </w:r>
+      <w:r>
+        <w:t xml:space="preserve"> </w:t>
+      </w:r>
+      <w:r>
+        <w:rPr>
+          <w:color w:val="000000"/>
+        </w:rPr>
+        <w:t>professions, and if you look at some of these macro social trends, like part of what’s happening is actually, there’s this, as Richard Reeves called it, opportunity hoarding by people who are elites to protect and preserve their elite status, to create glass floors for their children, to make sure their children reproduce their status</w:t>
+      </w:r>
+      <w:r>
+        <w:t xml:space="preserve"> </w:t>
+      </w:r>
+      <w:r>
+        <w:rPr>
+          <w:color w:val="000000"/>
+        </w:rPr>
+        <w:t xml:space="preserve">in ways that undermine things like social mobility, and so on and so forth. So in a world where, in the absence of this kind of rigging of a lot of markets, you see this kind of cartel-like </w:t>
+      </w:r>
+      <w:r>
+        <w:t>behavior.</w:t>
+      </w:r>
+      <w:r>
+        <w:rPr>
+          <w:color w:val="000000"/>
+        </w:rPr>
+        <w:t xml:space="preserve"> </w:t>
       </w:r>
     </w:p>
     <w:p>
@@ -5066,34 +5604,114 @@
       <w:r>
         <w:rPr>
           <w:b/>
-          <w:i/>
-          <w:color w:val="000000"/>
-        </w:rPr>
-        <w:t>Callahan</w:t>
-      </w:r>
-      <w:r>
-        <w:rPr>
-          <w:color w:val="000000"/>
-        </w:rPr>
-        <w:t>: Right? So what do you think about how much of this is any current racial issue?</w:t>
-      </w:r>
-      <w:r>
-        <w:t xml:space="preserve"> </w:t>
-      </w:r>
-      <w:r>
-        <w:rPr>
-          <w:color w:val="000000"/>
-        </w:rPr>
-        <w:t xml:space="preserve">Aside from just the fact </w:t>
-      </w:r>
-      <w:r>
-        <w:t>that all</w:t>
-      </w:r>
-      <w:r>
-        <w:rPr>
-          <w:color w:val="000000"/>
-        </w:rPr>
-        <w:t xml:space="preserve"> the elites were white, you know, a few generations ago, and so naturally today more of them are.</w:t>
+          <w:color w:val="000000"/>
+        </w:rPr>
+        <w:t>al-</w:t>
+      </w:r>
+      <w:proofErr w:type="spellStart"/>
+      <w:r>
+        <w:rPr>
+          <w:b/>
+          <w:color w:val="000000"/>
+        </w:rPr>
+        <w:t>Gharbi</w:t>
+      </w:r>
+      <w:proofErr w:type="spellEnd"/>
+      <w:r>
+        <w:rPr>
+          <w:color w:val="000000"/>
+        </w:rPr>
+        <w:t xml:space="preserve">: One of the things </w:t>
+      </w:r>
+      <w:r>
+        <w:t>I show in the book is that if</w:t>
+      </w:r>
+      <w:r>
+        <w:rPr>
+          <w:color w:val="000000"/>
+        </w:rPr>
+        <w:t xml:space="preserve"> the knowledge economy followed traditional supply and demand</w:t>
+      </w:r>
+      <w:r>
+        <w:t>, o</w:t>
+      </w:r>
+      <w:r>
+        <w:rPr>
+          <w:color w:val="000000"/>
+        </w:rPr>
+        <w:t>ne thing that you would expect to see is a demand for a lot of service jobs. It’s hard to even find enough people to work those jobs.</w:t>
+      </w:r>
+      <w:r>
+        <w:t xml:space="preserve"> And</w:t>
+      </w:r>
+      <w:r>
+        <w:rPr>
+          <w:color w:val="000000"/>
+        </w:rPr>
+        <w:t xml:space="preserve"> for a lot of knowledge economy jobs, there’s this huge overproduction. So take </w:t>
+      </w:r>
+      <w:r>
+        <w:t>H</w:t>
+      </w:r>
+      <w:r>
+        <w:rPr>
+          <w:color w:val="000000"/>
+        </w:rPr>
+        <w:t>igher. Ed, for instance, professors, there’s this huge glut of people who want to be professors, and there’s not nearly enough jobs. And so traditional supply and demand</w:t>
+      </w:r>
+      <w:r>
+        <w:t xml:space="preserve">  </w:t>
+      </w:r>
+      <w:r>
+        <w:rPr>
+          <w:color w:val="000000"/>
+        </w:rPr>
+        <w:t xml:space="preserve">laws worked. Then what you would expect to see is that the pay for professors would be going down, the pay of service workers would be going up radically, and especially relative to one another. </w:t>
+      </w:r>
+      <w:r>
+        <w:t>I</w:t>
+      </w:r>
+      <w:r>
+        <w:rPr>
+          <w:color w:val="000000"/>
+        </w:rPr>
+        <w:t>nstead, what you see is that actually the gap between professors and service workers is growing bigger. Professors are actually doing better and better relative to service workers whose wages are relatively stagnant, at least compared to</w:t>
+      </w:r>
+      <w:r>
+        <w:t xml:space="preserve"> </w:t>
+      </w:r>
+      <w:r>
+        <w:rPr>
+          <w:color w:val="000000"/>
+        </w:rPr>
+        <w:t xml:space="preserve">the knowledge economy workers. And so this isn’t just the market and path dependency. And this kind of stuff just </w:t>
+      </w:r>
+      <w:r>
+        <w:t>works</w:t>
+      </w:r>
+      <w:r>
+        <w:rPr>
+          <w:color w:val="000000"/>
+        </w:rPr>
+        <w:t xml:space="preserve"> its normal way, and like normal reproduction. This is actually caused in some respects by a lot of cartel</w:t>
+      </w:r>
+      <w:r>
+        <w:t>-</w:t>
+      </w:r>
+      <w:r>
+        <w:rPr>
+          <w:color w:val="000000"/>
+        </w:rPr>
+        <w:t>like behaviors and opportunity hoarding and other things like this that actually prevent the kind of churn among the leads that would actually be necessary to</w:t>
+      </w:r>
+      <w:r>
+        <w:t xml:space="preserve"> </w:t>
+      </w:r>
+      <w:r>
+        <w:rPr>
+          <w:color w:val="000000"/>
+        </w:rPr>
+        <w:t xml:space="preserve">allow some of these problems to mitigate themselves over time. </w:t>
       </w:r>
     </w:p>
     <w:p>
@@ -5110,126 +5728,37 @@
           <w:color w:val="000000"/>
         </w:rPr>
       </w:pPr>
-      <w:r>
-        <w:rPr>
-          <w:b/>
-          <w:color w:val="000000"/>
-        </w:rPr>
-        <w:t>al-</w:t>
-      </w:r>
       <w:proofErr w:type="spellStart"/>
       <w:r>
         <w:rPr>
           <w:b/>
-          <w:color w:val="000000"/>
-        </w:rPr>
-        <w:t>Gharbi</w:t>
+        </w:rPr>
+        <w:t>al-Gharbi</w:t>
+      </w:r>
+      <w:r>
+        <w:t>:</w:t>
+      </w:r>
+      <w:r>
+        <w:rPr>
+          <w:color w:val="000000"/>
+        </w:rPr>
+        <w:t>So</w:t>
       </w:r>
       <w:proofErr w:type="spellEnd"/>
       <w:r>
         <w:rPr>
           <w:color w:val="000000"/>
         </w:rPr>
-        <w:t xml:space="preserve">: Yeah, I wrote about this a little bit. So, for instance, </w:t>
-      </w:r>
-      <w:r>
-        <w:t>for the Heterodox</w:t>
-      </w:r>
-      <w:r>
-        <w:rPr>
-          <w:color w:val="000000"/>
-        </w:rPr>
-        <w:t xml:space="preserve"> Academy, I had an essay looking at the composition of the professoriate along the lines of race and gender, and so on. </w:t>
-      </w:r>
-      <w:r>
-        <w:t>And</w:t>
-      </w:r>
-      <w:r>
-        <w:rPr>
-          <w:color w:val="000000"/>
-        </w:rPr>
-        <w:t xml:space="preserve"> this is one of the things that I argued is </w:t>
-      </w:r>
-      <w:r>
-        <w:t>that one</w:t>
-      </w:r>
-      <w:r>
-        <w:rPr>
-          <w:color w:val="000000"/>
-        </w:rPr>
-        <w:t xml:space="preserve"> of the big obstacles to diversifying the </w:t>
-      </w:r>
-      <w:r>
-        <w:t>professoriate</w:t>
-      </w:r>
-      <w:r>
-        <w:rPr>
-          <w:color w:val="000000"/>
-        </w:rPr>
-        <w:t xml:space="preserve"> is that these are lifetime appointments, and society changes a lot faster than there’s turnover in terms of the lifespan of people who work in these professions. And so, even in the absence of formal discrimination, you can see this pattern where the </w:t>
-      </w:r>
-      <w:r>
-        <w:t>professoriate</w:t>
-      </w:r>
-      <w:r>
-        <w:rPr>
-          <w:color w:val="000000"/>
-        </w:rPr>
-        <w:t xml:space="preserve"> will be unrepresentative, and actually in some respects</w:t>
-      </w:r>
-      <w:r>
-        <w:t xml:space="preserve"> </w:t>
-      </w:r>
-      <w:r>
-        <w:rPr>
-          <w:color w:val="000000"/>
-        </w:rPr>
-        <w:t>increasingly unrepresentative of society as a whole, even in the absence of formal discrimination, and so on. And, in fact, there is a great paper</w:t>
-      </w:r>
-      <w:r>
-        <w:t xml:space="preserve"> </w:t>
-      </w:r>
-      <w:r>
-        <w:rPr>
-          <w:color w:val="000000"/>
-        </w:rPr>
-        <w:t>that was published in the National Bureau of Economic Research</w:t>
-      </w:r>
-      <w:r>
-        <w:t xml:space="preserve"> </w:t>
-      </w:r>
-      <w:r>
-        <w:rPr>
-          <w:color w:val="000000"/>
-        </w:rPr>
-        <w:t>recently.</w:t>
-      </w:r>
-      <w:r>
-        <w:t xml:space="preserve"> </w:t>
-      </w:r>
-      <w:r>
-        <w:rPr>
-          <w:color w:val="000000"/>
-        </w:rPr>
-        <w:t>I</w:t>
-      </w:r>
-      <w:r>
-        <w:t xml:space="preserve"> </w:t>
-      </w:r>
-      <w:r>
-        <w:rPr>
-          <w:color w:val="000000"/>
-        </w:rPr>
-        <w:t xml:space="preserve">forget her name. But what she </w:t>
-      </w:r>
-      <w:r>
-        <w:t xml:space="preserve">showed was that </w:t>
-      </w:r>
-      <w:r>
-        <w:rPr>
-          <w:color w:val="000000"/>
-        </w:rPr>
-        <w:t>even in a world where there was no Jim Crow</w:t>
+        <w:t xml:space="preserve"> instead of them getting better over time</w:t>
+      </w:r>
+      <w:r>
+        <w:t>, t</w:t>
+      </w:r>
+      <w:r>
+        <w:rPr>
+          <w:color w:val="000000"/>
+        </w:rPr>
+        <w:t>hey actually persist in some cases grow worse because of active choices that we make today, not carryovers from Jim Crow, not carryovers from slavery, not carryovers from racial redlining, but because of decisions that we make today that exacerbate various forms of inequality, and, in fact</w:t>
       </w:r>
       <w:r>
         <w:t xml:space="preserve">, </w:t>
@@ -5238,77 +5767,93 @@
         <w:rPr>
           <w:color w:val="000000"/>
         </w:rPr>
-        <w:t>where there was no segregation, where there was none of that</w:t>
-      </w:r>
-      <w:r>
-        <w:t xml:space="preserve"> </w:t>
-      </w:r>
-      <w:r>
-        <w:rPr>
-          <w:color w:val="000000"/>
-        </w:rPr>
-        <w:t xml:space="preserve"> actually, you would expect to see significant black and white </w:t>
-      </w:r>
-      <w:r>
-        <w:rPr>
-          <w:color w:val="000000"/>
-        </w:rPr>
-        <w:lastRenderedPageBreak/>
-        <w:t>income gaps for some of these same reasons. Okay</w:t>
-      </w:r>
-      <w:r>
-        <w:t xml:space="preserve">,  </w:t>
-      </w:r>
-      <w:r>
-        <w:rPr>
-          <w:color w:val="000000"/>
-        </w:rPr>
-        <w:t xml:space="preserve">so there is. So an element of these </w:t>
-      </w:r>
-      <w:r>
-        <w:t>disparities is</w:t>
-      </w:r>
-      <w:r>
-        <w:rPr>
-          <w:color w:val="000000"/>
-        </w:rPr>
-        <w:t xml:space="preserve"> as a result of this kind of path, dependency, elite reproduction, and so on. But one of the things that’s interesting</w:t>
-      </w:r>
-      <w:r>
-        <w:t xml:space="preserve"> </w:t>
-      </w:r>
-      <w:r>
-        <w:rPr>
-          <w:color w:val="000000"/>
-        </w:rPr>
-        <w:t>is that, if you look at the symbolic</w:t>
-      </w:r>
-      <w:r>
-        <w:t xml:space="preserve"> </w:t>
-      </w:r>
-      <w:r>
-        <w:rPr>
-          <w:color w:val="000000"/>
-        </w:rPr>
-        <w:t>professions, and if you look at some of these macro social trends, like part of what’s happening is actually, there’s this, as Richard Reeves called it, opportunity hoarding by people who are elites to protect and preserve their elite status, to create glass floors for their children, to make sure their children reproduce their status</w:t>
-      </w:r>
-      <w:r>
-        <w:t xml:space="preserve"> </w:t>
-      </w:r>
-      <w:r>
-        <w:rPr>
-          <w:color w:val="000000"/>
-        </w:rPr>
-        <w:t xml:space="preserve">in ways that undermine things like social mobility, and so on and so forth. So in a world where, in the absence of this kind of rigging of a lot of markets, you see this kind of cartel-like </w:t>
-      </w:r>
-      <w:r>
-        <w:t>behavior.</w:t>
-      </w:r>
-      <w:r>
-        <w:rPr>
-          <w:color w:val="000000"/>
-        </w:rPr>
-        <w:t xml:space="preserve"> </w:t>
+        <w:t>a lot of the professions</w:t>
+      </w:r>
+      <w:r>
+        <w:t xml:space="preserve"> </w:t>
+      </w:r>
+      <w:r>
+        <w:rPr>
+          <w:color w:val="000000"/>
+        </w:rPr>
+        <w:t>that are like hyper woke, and so on. They tend to be some of the places where these disparities are most pronounced. So in terms of race and ethnicity</w:t>
+      </w:r>
+      <w:r>
+        <w:t>, t</w:t>
+      </w:r>
+      <w:r>
+        <w:rPr>
+          <w:color w:val="000000"/>
+        </w:rPr>
+        <w:t>he symbolic professions are some of the most parochial workplaces, as I show in some data tables in the whole country, and even in terms of things like gender. Although a lot of these professions have been feminizing at a pretty rapid rate, gender disparities between men and women</w:t>
+      </w:r>
+      <w:r>
+        <w:t xml:space="preserve"> </w:t>
+      </w:r>
+      <w:r>
+        <w:rPr>
+          <w:color w:val="000000"/>
+        </w:rPr>
+        <w:t xml:space="preserve">are </w:t>
+      </w:r>
+      <w:r>
+        <w:t>actually more broader</w:t>
+      </w:r>
+      <w:r>
+        <w:rPr>
+          <w:color w:val="000000"/>
+        </w:rPr>
+        <w:t xml:space="preserve"> in the symbolic professions than they are in society </w:t>
+      </w:r>
+      <w:r>
+        <w:t>at</w:t>
+      </w:r>
+      <w:r>
+        <w:rPr>
+          <w:color w:val="000000"/>
+        </w:rPr>
+        <w:t xml:space="preserve"> large despite</w:t>
+      </w:r>
+      <w:r>
+        <w:t xml:space="preserve"> </w:t>
+      </w:r>
+      <w:r>
+        <w:rPr>
+          <w:color w:val="000000"/>
+        </w:rPr>
+        <w:t xml:space="preserve">the fact. And so, yeah, so I think part of it is the story of just kind of, you know, path dependency. You have the elites that looked one way, and then, you know, even in a situation where things were genuinely open and </w:t>
+      </w:r>
+      <w:proofErr w:type="spellStart"/>
+      <w:r>
+        <w:rPr>
+          <w:color w:val="000000"/>
+        </w:rPr>
+        <w:t>and</w:t>
+      </w:r>
+      <w:proofErr w:type="spellEnd"/>
+      <w:r>
+        <w:rPr>
+          <w:color w:val="000000"/>
+        </w:rPr>
+        <w:t xml:space="preserve"> procedurally fair, you would expect a degree of</w:t>
+      </w:r>
+      <w:r>
+        <w:t xml:space="preserve"> </w:t>
+      </w:r>
+      <w:r>
+        <w:rPr>
+          <w:color w:val="000000"/>
+        </w:rPr>
+        <w:t xml:space="preserve">the initial distribution to persist for a while. So part of it is that. But part of it is also definitely not that it’s choices that we’re making today that exacerbate and perpetuate some </w:t>
+      </w:r>
+      <w:r>
+        <w:t>of these</w:t>
+      </w:r>
+      <w:r>
+        <w:rPr>
+          <w:color w:val="000000"/>
+        </w:rPr>
+        <w:t xml:space="preserve"> unfortunate dynamics.</w:t>
       </w:r>
     </w:p>
     <w:p>
@@ -5328,114 +5873,25 @@
       <w:r>
         <w:rPr>
           <w:b/>
-          <w:color w:val="000000"/>
-        </w:rPr>
-        <w:t>al-</w:t>
-      </w:r>
-      <w:proofErr w:type="spellStart"/>
-      <w:r>
-        <w:rPr>
-          <w:b/>
-          <w:color w:val="000000"/>
-        </w:rPr>
-        <w:t>Gharbi</w:t>
-      </w:r>
-      <w:proofErr w:type="spellEnd"/>
-      <w:r>
-        <w:rPr>
-          <w:color w:val="000000"/>
-        </w:rPr>
-        <w:t xml:space="preserve">: One of the things </w:t>
-      </w:r>
-      <w:r>
-        <w:t>I show in the book is that if</w:t>
-      </w:r>
-      <w:r>
-        <w:rPr>
-          <w:color w:val="000000"/>
-        </w:rPr>
-        <w:t xml:space="preserve"> the knowledge economy followed traditional supply and demand</w:t>
-      </w:r>
-      <w:r>
-        <w:t>, o</w:t>
-      </w:r>
-      <w:r>
-        <w:rPr>
-          <w:color w:val="000000"/>
-        </w:rPr>
-        <w:t>ne thing that you would expect to see is a demand for a lot of service jobs. It’s hard to even find enough people to work those jobs.</w:t>
-      </w:r>
-      <w:r>
-        <w:t xml:space="preserve"> And</w:t>
-      </w:r>
-      <w:r>
-        <w:rPr>
-          <w:color w:val="000000"/>
-        </w:rPr>
-        <w:t xml:space="preserve"> for a lot of knowledge economy jobs, there’s this huge overproduction. So take </w:t>
-      </w:r>
-      <w:r>
-        <w:t>H</w:t>
-      </w:r>
-      <w:r>
-        <w:rPr>
-          <w:color w:val="000000"/>
-        </w:rPr>
-        <w:t>igher. Ed, for instance, professors, there’s this huge glut of people who want to be professors, and there’s not nearly enough jobs. And so traditional supply and demand</w:t>
-      </w:r>
-      <w:r>
-        <w:t xml:space="preserve">  </w:t>
-      </w:r>
-      <w:r>
-        <w:rPr>
-          <w:color w:val="000000"/>
-        </w:rPr>
-        <w:t xml:space="preserve">laws worked. Then what you would expect to see is that the pay for professors would be going down, the pay of service workers would be going up radically, and especially relative to one another. </w:t>
-      </w:r>
-      <w:r>
-        <w:t>I</w:t>
-      </w:r>
-      <w:r>
-        <w:rPr>
-          <w:color w:val="000000"/>
-        </w:rPr>
-        <w:t>nstead, what you see is that actually the gap between professors and service workers is growing bigger. Professors are actually doing better and better relative to service workers whose wages are relatively stagnant, at least compared to</w:t>
-      </w:r>
-      <w:r>
-        <w:t xml:space="preserve"> </w:t>
-      </w:r>
-      <w:r>
-        <w:rPr>
-          <w:color w:val="000000"/>
-        </w:rPr>
-        <w:t xml:space="preserve">the knowledge economy workers. And so this isn’t just the market and path dependency. And this kind of stuff just </w:t>
-      </w:r>
-      <w:r>
-        <w:t>works</w:t>
-      </w:r>
-      <w:r>
-        <w:rPr>
-          <w:color w:val="000000"/>
-        </w:rPr>
-        <w:t xml:space="preserve"> its normal way, and like normal reproduction. This is actually caused in some respects by a lot of cartel</w:t>
-      </w:r>
-      <w:r>
-        <w:t>-</w:t>
-      </w:r>
-      <w:r>
-        <w:rPr>
-          <w:color w:val="000000"/>
-        </w:rPr>
-        <w:t>like behaviors and opportunity hoarding and other things like this that actually prevent the kind of churn among the leads that would actually be necessary to</w:t>
-      </w:r>
-      <w:r>
-        <w:t xml:space="preserve"> </w:t>
-      </w:r>
-      <w:r>
-        <w:rPr>
-          <w:color w:val="000000"/>
-        </w:rPr>
-        <w:t xml:space="preserve">allow some of these problems to mitigate themselves over time. </w:t>
+          <w:i/>
+          <w:color w:val="000000"/>
+        </w:rPr>
+        <w:t>Callahan</w:t>
+      </w:r>
+      <w:r>
+        <w:rPr>
+          <w:color w:val="000000"/>
+        </w:rPr>
+        <w:t>: Well, a certain amount of that path dependency is going to arise precisely from the fact that elites have power to make sure their own kids</w:t>
+      </w:r>
+      <w:r>
+        <w:t xml:space="preserve"> </w:t>
+      </w:r>
+      <w:r>
+        <w:rPr>
+          <w:color w:val="000000"/>
+        </w:rPr>
+        <w:t>attain a lead status. Right?</w:t>
       </w:r>
     </w:p>
     <w:p>
@@ -5452,37 +5908,43 @@
           <w:color w:val="000000"/>
         </w:rPr>
       </w:pPr>
+      <w:r>
+        <w:rPr>
+          <w:b/>
+          <w:color w:val="000000"/>
+        </w:rPr>
+        <w:t>al-</w:t>
+      </w:r>
       <w:proofErr w:type="spellStart"/>
       <w:r>
         <w:rPr>
           <w:b/>
-        </w:rPr>
-        <w:t>al-Gharbi</w:t>
-      </w:r>
-      <w:r>
-        <w:t>:</w:t>
-      </w:r>
-      <w:r>
-        <w:rPr>
-          <w:color w:val="000000"/>
-        </w:rPr>
-        <w:t>So</w:t>
+          <w:color w:val="000000"/>
+        </w:rPr>
+        <w:t>Gharbi</w:t>
       </w:r>
       <w:proofErr w:type="spellEnd"/>
       <w:r>
         <w:rPr>
           <w:color w:val="000000"/>
         </w:rPr>
-        <w:t xml:space="preserve"> instead of them getting better over time</w:t>
-      </w:r>
-      <w:r>
-        <w:t>, t</w:t>
-      </w:r>
-      <w:r>
-        <w:rPr>
-          <w:color w:val="000000"/>
-        </w:rPr>
-        <w:t>hey actually persist in some cases grow worse because of active choices that we make today, not carryovers from Jim Crow, not carryovers from slavery, not carryovers from racial redlining, but because of decisions that we make today that exacerbate various forms of inequality, and, in fact</w:t>
+        <w:t xml:space="preserve">: And so this is my point is, yeah, it’s not a situation where it’s where you’re talking about, like some kind of genuinely open, procedurally fair thing where it’s just I </w:t>
+      </w:r>
+      <w:r>
+        <w:rPr>
+          <w:color w:val="000000"/>
+        </w:rPr>
+        <w:lastRenderedPageBreak/>
+        <w:t>mean</w:t>
+      </w:r>
+      <w:r>
+        <w:t>, s</w:t>
+      </w:r>
+      <w:r>
+        <w:rPr>
+          <w:color w:val="000000"/>
+        </w:rPr>
+        <w:t>o even in a case where some people have advantages, they go to better schools, they have healthier diets. They live in better neighborhoods and things like that. Those are examples of like</w:t>
       </w:r>
       <w:r>
         <w:t xml:space="preserve">, </w:t>
@@ -5491,93 +5953,70 @@
         <w:rPr>
           <w:color w:val="000000"/>
         </w:rPr>
-        <w:t>a lot of the professions</w:t>
-      </w:r>
-      <w:r>
-        <w:t xml:space="preserve"> </w:t>
-      </w:r>
-      <w:r>
-        <w:rPr>
-          <w:color w:val="000000"/>
-        </w:rPr>
-        <w:t>that are like hyper woke, and so on. They tend to be some of the places where these disparities are most pronounced. So in terms of race and ethnicity</w:t>
-      </w:r>
-      <w:r>
-        <w:t>, t</w:t>
-      </w:r>
-      <w:r>
-        <w:rPr>
-          <w:color w:val="000000"/>
-        </w:rPr>
-        <w:t>he symbolic professions are some of the most parochial workplaces, as I show in some data tables in the whole country, and even in terms of things like gender. Although a lot of these professions have been feminizing at a pretty rapid rate, gender disparities between men and women</w:t>
-      </w:r>
-      <w:r>
-        <w:t xml:space="preserve"> </w:t>
-      </w:r>
-      <w:r>
-        <w:rPr>
-          <w:color w:val="000000"/>
-        </w:rPr>
-        <w:t xml:space="preserve">are </w:t>
-      </w:r>
-      <w:r>
-        <w:t>actually more broader</w:t>
-      </w:r>
-      <w:r>
-        <w:rPr>
-          <w:color w:val="000000"/>
-        </w:rPr>
-        <w:t xml:space="preserve"> in the symbolic professions than they are in society </w:t>
-      </w:r>
-      <w:r>
-        <w:t>at</w:t>
-      </w:r>
-      <w:r>
-        <w:rPr>
-          <w:color w:val="000000"/>
-        </w:rPr>
-        <w:t xml:space="preserve"> large despite</w:t>
-      </w:r>
-      <w:r>
-        <w:t xml:space="preserve"> </w:t>
-      </w:r>
-      <w:r>
-        <w:rPr>
-          <w:color w:val="000000"/>
-        </w:rPr>
-        <w:t xml:space="preserve">the fact. And so, yeah, so I think part of it is the story of just kind of, you know, path dependency. You have the elites that looked one way, and then, you know, even in a situation where things were genuinely open and </w:t>
-      </w:r>
-      <w:proofErr w:type="spellStart"/>
-      <w:r>
-        <w:rPr>
-          <w:color w:val="000000"/>
-        </w:rPr>
-        <w:t>and</w:t>
-      </w:r>
-      <w:proofErr w:type="spellEnd"/>
-      <w:r>
-        <w:rPr>
-          <w:color w:val="000000"/>
-        </w:rPr>
-        <w:t xml:space="preserve"> procedurally fair, you would expect a degree of</w:t>
-      </w:r>
-      <w:r>
-        <w:t xml:space="preserve"> </w:t>
-      </w:r>
-      <w:r>
-        <w:rPr>
-          <w:color w:val="000000"/>
-        </w:rPr>
-        <w:t xml:space="preserve">the initial distribution to persist for a while. So part of it is that. But part of it is also definitely not that it’s choices that we’re making today that exacerbate and perpetuate some </w:t>
-      </w:r>
-      <w:r>
-        <w:t>of these</w:t>
-      </w:r>
-      <w:r>
-        <w:rPr>
-          <w:color w:val="000000"/>
-        </w:rPr>
-        <w:t xml:space="preserve"> unfortunate dynamics.</w:t>
+        <w:t>well, okay,</w:t>
+      </w:r>
+      <w:r>
+        <w:t xml:space="preserve"> </w:t>
+      </w:r>
+      <w:r>
+        <w:rPr>
+          <w:color w:val="000000"/>
+        </w:rPr>
+        <w:t xml:space="preserve"> that’s kind </w:t>
+      </w:r>
+      <w:r>
+        <w:t>of an elite</w:t>
+      </w:r>
+      <w:r>
+        <w:rPr>
+          <w:color w:val="000000"/>
+        </w:rPr>
+        <w:t xml:space="preserve"> path dependency. A whole bunch of other people don’t have those advantages, and so you would expect to see certain forms of inequalities reproduce themselves even in the absence of formal discrimination or cartel behavior, or anything like that.</w:t>
+      </w:r>
+      <w:r>
+        <w:t xml:space="preserve"> </w:t>
+      </w:r>
+      <w:r>
+        <w:rPr>
+          <w:color w:val="000000"/>
+        </w:rPr>
+        <w:t>But a lot of these disparities that I point in the book are not just that</w:t>
+      </w:r>
+      <w:r>
+        <w:t>. T</w:t>
+      </w:r>
+      <w:r>
+        <w:rPr>
+          <w:color w:val="000000"/>
+        </w:rPr>
+        <w:t xml:space="preserve">hey’re actually clearly the result of cartel-like behavior, active exclusion, </w:t>
+      </w:r>
+      <w:r>
+        <w:t>and active</w:t>
+      </w:r>
+      <w:r>
+        <w:rPr>
+          <w:color w:val="000000"/>
+        </w:rPr>
+        <w:t xml:space="preserve"> decisions that people are making today. So, for instance, in some cities racial segregation is worse today than it was in the </w:t>
+      </w:r>
+      <w:r>
+        <w:t xml:space="preserve">1980’s. </w:t>
+      </w:r>
+      <w:r>
+        <w:rPr>
+          <w:color w:val="000000"/>
+        </w:rPr>
+        <w:t>You can’t explain why things are worse today than they were in the 19</w:t>
+      </w:r>
+      <w:r>
+        <w:t>80’s</w:t>
+      </w:r>
+      <w:r>
+        <w:rPr>
+          <w:color w:val="000000"/>
+        </w:rPr>
+        <w:t xml:space="preserve"> because of racial redlining, or Jim Crow, or anything like that, right? That can only be explained by choices that we made today. That took a trajectory that was going one way and turned it another way. So a lot of these problems are actually the result of active decisions we’re making here and now, not just leftovers of the past.</w:t>
       </w:r>
     </w:p>
     <w:p>
@@ -5606,16 +6045,25 @@
         <w:rPr>
           <w:color w:val="000000"/>
         </w:rPr>
-        <w:t>: Well, a certain amount of that path dependency is going to arise precisely from the fact that elites have power to make sure their own kids</w:t>
-      </w:r>
-      <w:r>
-        <w:t xml:space="preserve"> </w:t>
-      </w:r>
-      <w:r>
-        <w:rPr>
-          <w:color w:val="000000"/>
-        </w:rPr>
-        <w:t>attain a lead status. Right?</w:t>
+        <w:t>: Yeah, I recall, and there was a proposal to merge</w:t>
+      </w:r>
+      <w:r>
+        <w:t xml:space="preserve"> </w:t>
+      </w:r>
+      <w:r>
+        <w:rPr>
+          <w:color w:val="000000"/>
+        </w:rPr>
+        <w:t>one of the school districts in Brooklyn Heights</w:t>
+      </w:r>
+      <w:r>
+        <w:t xml:space="preserve"> </w:t>
+      </w:r>
+      <w:r>
+        <w:rPr>
+          <w:color w:val="000000"/>
+        </w:rPr>
+        <w:t>that would make it incorporate the housing projects on the other side of Tillery. The residents of Brooklyn Heights exploded.</w:t>
       </w:r>
     </w:p>
     <w:p>
@@ -5637,7 +6085,6 @@
           <w:b/>
           <w:color w:val="000000"/>
         </w:rPr>
-        <w:lastRenderedPageBreak/>
         <w:t>al-</w:t>
       </w:r>
       <w:proofErr w:type="spellStart"/>
@@ -5653,88 +6100,16 @@
         <w:rPr>
           <w:color w:val="000000"/>
         </w:rPr>
-        <w:t>: And so this is my point is, yeah, it’s not a situation where it’s where you’re talking about, like some kind of genuinely open, procedurally fair thing where it’s just I mean</w:t>
-      </w:r>
-      <w:r>
-        <w:t>, s</w:t>
-      </w:r>
-      <w:r>
-        <w:rPr>
-          <w:color w:val="000000"/>
-        </w:rPr>
-        <w:t>o even in a case where some people have advantages, they go to better schools, they have healthier diets. They live in better neighborhoods and things like that. Those are examples of like</w:t>
-      </w:r>
-      <w:r>
-        <w:t xml:space="preserve">, </w:t>
-      </w:r>
-      <w:r>
-        <w:rPr>
-          <w:color w:val="000000"/>
-        </w:rPr>
-        <w:t>well, okay,</w:t>
-      </w:r>
-      <w:r>
-        <w:t xml:space="preserve"> </w:t>
-      </w:r>
-      <w:r>
-        <w:rPr>
-          <w:color w:val="000000"/>
-        </w:rPr>
-        <w:t xml:space="preserve"> that’s kind </w:t>
-      </w:r>
-      <w:r>
-        <w:t>of an elite</w:t>
-      </w:r>
-      <w:r>
-        <w:rPr>
-          <w:color w:val="000000"/>
-        </w:rPr>
-        <w:t xml:space="preserve"> path dependency. A whole bunch of other people don’t have those advantages, and so you would expect to see certain forms of inequalities reproduce themselves even in the absence of formal discrimination or cartel behavior, or anything like that.</w:t>
-      </w:r>
-      <w:r>
-        <w:t xml:space="preserve"> </w:t>
-      </w:r>
-      <w:r>
-        <w:rPr>
-          <w:color w:val="000000"/>
-        </w:rPr>
-        <w:t>But a lot of these disparities that I point in the book are not just that</w:t>
-      </w:r>
-      <w:r>
-        <w:t>. T</w:t>
-      </w:r>
-      <w:r>
-        <w:rPr>
-          <w:color w:val="000000"/>
-        </w:rPr>
-        <w:t xml:space="preserve">hey’re actually clearly the result of cartel-like behavior, active exclusion, </w:t>
-      </w:r>
-      <w:r>
-        <w:t>and active</w:t>
-      </w:r>
-      <w:r>
-        <w:rPr>
-          <w:color w:val="000000"/>
-        </w:rPr>
-        <w:t xml:space="preserve"> decisions that people are making today. So, for instance, in some cities racial segregation is worse today than it was in the </w:t>
-      </w:r>
-      <w:r>
-        <w:t xml:space="preserve">1980’s. </w:t>
-      </w:r>
-      <w:r>
-        <w:rPr>
-          <w:color w:val="000000"/>
-        </w:rPr>
-        <w:t>You can’t explain why things are worse today than they were in the 19</w:t>
-      </w:r>
-      <w:r>
-        <w:t>80’s</w:t>
-      </w:r>
-      <w:r>
-        <w:rPr>
-          <w:color w:val="000000"/>
-        </w:rPr>
-        <w:t xml:space="preserve"> because of racial redlining, or Jim Crow, or anything like that, right? That can only be explained by choices that we made today. That took a trajectory that was going one way and turned it another way. So a lot of these problems are actually the result of active decisions we’re making here and now, not just leftovers of the past.</w:t>
+        <w:t xml:space="preserve">: Yes, they </w:t>
+      </w:r>
+      <w:r>
+        <w:t>did</w:t>
+      </w:r>
+      <w:r>
+        <w:rPr>
+          <w:color w:val="000000"/>
+        </w:rPr>
+        <w:t>.</w:t>
       </w:r>
     </w:p>
     <w:p>
@@ -5763,25 +6138,52 @@
         <w:rPr>
           <w:color w:val="000000"/>
         </w:rPr>
-        <w:t>: Yeah, I recall, and there was a proposal to merge</w:t>
-      </w:r>
-      <w:r>
-        <w:t xml:space="preserve"> </w:t>
-      </w:r>
-      <w:r>
-        <w:rPr>
-          <w:color w:val="000000"/>
-        </w:rPr>
-        <w:t>one of the school districts in Brooklyn Heights</w:t>
-      </w:r>
-      <w:r>
-        <w:t xml:space="preserve"> </w:t>
-      </w:r>
-      <w:r>
-        <w:rPr>
-          <w:color w:val="000000"/>
-        </w:rPr>
-        <w:t>that would make it incorporate the housing projects on the other side of Tillery. The residents of Brooklyn Heights exploded.</w:t>
+        <w:t>: Furious about this.</w:t>
+      </w:r>
+      <w:r>
+        <w:t xml:space="preserve"> So the</w:t>
+      </w:r>
+      <w:r>
+        <w:rPr>
+          <w:color w:val="000000"/>
+        </w:rPr>
+        <w:t xml:space="preserve"> racial aspect is interesting, you know. </w:t>
+      </w:r>
+      <w:r>
+        <w:t>If</w:t>
+      </w:r>
+      <w:r>
+        <w:rPr>
+          <w:color w:val="000000"/>
+        </w:rPr>
+        <w:t xml:space="preserve"> this had been a bunch of poor rural whites, they probably would have been just as upset. So</w:t>
+      </w:r>
+      <w:r>
+        <w:t xml:space="preserve"> </w:t>
+      </w:r>
+      <w:r>
+        <w:rPr>
+          <w:color w:val="000000"/>
+        </w:rPr>
+        <w:t>it, you know, if</w:t>
+      </w:r>
+      <w:r>
+        <w:t xml:space="preserve"> </w:t>
+      </w:r>
+      <w:r>
+        <w:rPr>
+          <w:color w:val="000000"/>
+        </w:rPr>
+        <w:t xml:space="preserve">the neighborhood had a bunch of wealthy black doctors, I think they wouldn’t have minded at </w:t>
+      </w:r>
+      <w:r>
+        <w:t>all</w:t>
+      </w:r>
+      <w:r>
+        <w:rPr>
+          <w:color w:val="000000"/>
+        </w:rPr>
+        <w:t>.</w:t>
       </w:r>
     </w:p>
     <w:p>
@@ -5818,16 +6220,115 @@
         <w:rPr>
           <w:color w:val="000000"/>
         </w:rPr>
-        <w:t xml:space="preserve">: Yes, they </w:t>
-      </w:r>
-      <w:r>
-        <w:t>did</w:t>
-      </w:r>
-      <w:r>
-        <w:rPr>
-          <w:color w:val="000000"/>
-        </w:rPr>
-        <w:t>.</w:t>
+        <w:t xml:space="preserve">: Yeah, absolutely well. And so this is so. Class is an important and in fact, some of the social justice, one of the cultural contradictions that the book highlights is that a lot of times we mobilize social </w:t>
+      </w:r>
+      <w:r>
+        <w:t>justice discourse in</w:t>
+      </w:r>
+      <w:r>
+        <w:rPr>
+          <w:color w:val="000000"/>
+        </w:rPr>
+        <w:t xml:space="preserve"> ways that actually help us justify inequalities in ways that help us explain why people who are losing and suffering under our prevailing order deserve their suffering, deserve to be marginalized. So</w:t>
+      </w:r>
+      <w:r>
+        <w:t>, for example, a lot</w:t>
+      </w:r>
+      <w:r>
+        <w:rPr>
+          <w:color w:val="000000"/>
+        </w:rPr>
+        <w:t xml:space="preserve"> of the narratives we tell about white privilege.</w:t>
+      </w:r>
+      <w:r>
+        <w:t xml:space="preserve"> </w:t>
+      </w:r>
+      <w:r>
+        <w:rPr>
+          <w:color w:val="000000"/>
+        </w:rPr>
+        <w:t>For one, we tell this kind of goofy story, where every white person has the same racial privilege. So someone who is a checkout counter who lives in Appalachia at Circle K has the same white privilege as a professional that lives in San Francisco, and as I show in the book</w:t>
+      </w:r>
+      <w:r>
+        <w:t>, i</w:t>
+      </w:r>
+      <w:r>
+        <w:rPr>
+          <w:color w:val="000000"/>
+        </w:rPr>
+        <w:t>t’s just not the case that everyone benefits in the same way from their race</w:t>
+      </w:r>
+      <w:r>
+        <w:t>;</w:t>
+      </w:r>
+      <w:r>
+        <w:rPr>
+          <w:color w:val="000000"/>
+        </w:rPr>
+        <w:t xml:space="preserve"> even if they share the same race. That’s just actually false. But, setting that aside</w:t>
+      </w:r>
+      <w:r>
+        <w:t xml:space="preserve">, </w:t>
+      </w:r>
+      <w:r>
+        <w:rPr>
+          <w:color w:val="000000"/>
+        </w:rPr>
+        <w:t>the reality is</w:t>
+      </w:r>
+      <w:r>
+        <w:t xml:space="preserve"> </w:t>
+      </w:r>
+      <w:r>
+        <w:rPr>
+          <w:color w:val="000000"/>
+        </w:rPr>
+        <w:t>when you look at what</w:t>
+      </w:r>
+      <w:r>
+        <w:t xml:space="preserve"> </w:t>
+      </w:r>
+      <w:r>
+        <w:rPr>
+          <w:color w:val="000000"/>
+        </w:rPr>
+        <w:t xml:space="preserve">teaching people about white </w:t>
+      </w:r>
+      <w:r>
+        <w:t>privilege does</w:t>
+      </w:r>
+      <w:r>
+        <w:rPr>
+          <w:color w:val="000000"/>
+        </w:rPr>
+        <w:t>, what effect does it actually have on people</w:t>
+      </w:r>
+      <w:r>
+        <w:t>?</w:t>
+      </w:r>
+      <w:r>
+        <w:rPr>
+          <w:color w:val="000000"/>
+        </w:rPr>
+        <w:t xml:space="preserve"> It turns out there’s a lot of empirical research on this, that teaching people about white privilege doesn’t cause them to think about non-whites any differently. It doesn’t cause them to behave any differently than they did towards non-whites. The main effect is that it causes them to look at poor whites</w:t>
+      </w:r>
+      <w:r>
+        <w:t xml:space="preserve"> </w:t>
+      </w:r>
+      <w:r>
+        <w:rPr>
+          <w:color w:val="000000"/>
+        </w:rPr>
+        <w:t xml:space="preserve">and think that those people really must suck, they must really deserve their plight. They were born on </w:t>
+      </w:r>
+      <w:r>
+        <w:t>thi</w:t>
+      </w:r>
+      <w:r>
+        <w:rPr>
+          <w:color w:val="000000"/>
+        </w:rPr>
+        <w:t>rd base. They were born white. They had all this privilege and look at them. They’re still poor. Okay?</w:t>
       </w:r>
     </w:p>
     <w:p>
@@ -5847,61 +6348,121 @@
       <w:r>
         <w:rPr>
           <w:b/>
-          <w:i/>
-          <w:color w:val="000000"/>
-        </w:rPr>
-        <w:t>Callahan</w:t>
-      </w:r>
-      <w:r>
-        <w:rPr>
-          <w:color w:val="000000"/>
-        </w:rPr>
-        <w:t>: Furious about this.</w:t>
-      </w:r>
-      <w:r>
-        <w:t xml:space="preserve"> So the</w:t>
-      </w:r>
-      <w:r>
-        <w:rPr>
-          <w:color w:val="000000"/>
-        </w:rPr>
-        <w:t xml:space="preserve"> racial aspect is interesting, you know. </w:t>
-      </w:r>
-      <w:r>
-        <w:t>If</w:t>
-      </w:r>
-      <w:r>
-        <w:rPr>
-          <w:color w:val="000000"/>
-        </w:rPr>
-        <w:t xml:space="preserve"> this had been a bunch of poor rural whites, they probably would have been just as upset. So</w:t>
-      </w:r>
-      <w:r>
-        <w:t xml:space="preserve"> </w:t>
-      </w:r>
-      <w:r>
-        <w:rPr>
-          <w:color w:val="000000"/>
-        </w:rPr>
-        <w:t>it, you know, if</w:t>
-      </w:r>
-      <w:r>
-        <w:t xml:space="preserve"> </w:t>
-      </w:r>
-      <w:r>
-        <w:rPr>
-          <w:color w:val="000000"/>
-        </w:rPr>
-        <w:t xml:space="preserve">the neighborhood had a bunch of wealthy black doctors, I think they wouldn’t have minded at </w:t>
-      </w:r>
-      <w:r>
-        <w:t>all</w:t>
-      </w:r>
-      <w:r>
-        <w:rPr>
-          <w:color w:val="000000"/>
-        </w:rPr>
-        <w:t>.</w:t>
+          <w:color w:val="000000"/>
+        </w:rPr>
+        <w:t>al-</w:t>
+      </w:r>
+      <w:proofErr w:type="spellStart"/>
+      <w:r>
+        <w:rPr>
+          <w:b/>
+          <w:color w:val="000000"/>
+        </w:rPr>
+        <w:t>Gharbi</w:t>
+      </w:r>
+      <w:proofErr w:type="spellEnd"/>
+      <w:r>
+        <w:rPr>
+          <w:color w:val="000000"/>
+        </w:rPr>
+        <w:t xml:space="preserve">: And so this is a very convenient kind of narrative for elites to hold, because a plurality of poor people in the United States are white. And so, if you tell a story that allows </w:t>
+      </w:r>
+      <w:r>
+        <w:rPr>
+          <w:color w:val="000000"/>
+        </w:rPr>
+        <w:lastRenderedPageBreak/>
+        <w:t>you to write off the suffering of the lion’s share of poor people in America, to say, not only</w:t>
+      </w:r>
+      <w:r>
+        <w:t xml:space="preserve"> </w:t>
+      </w:r>
+      <w:r>
+        <w:rPr>
+          <w:color w:val="000000"/>
+        </w:rPr>
+        <w:t>do we not have to worry about allocating anything to them because they w</w:t>
+      </w:r>
+      <w:r>
+        <w:t xml:space="preserve">ould </w:t>
+      </w:r>
+      <w:r>
+        <w:rPr>
+          <w:color w:val="000000"/>
+        </w:rPr>
+        <w:t xml:space="preserve">just </w:t>
+      </w:r>
+      <w:r>
+        <w:t>waste it</w:t>
+      </w:r>
+      <w:r>
+        <w:rPr>
+          <w:color w:val="000000"/>
+        </w:rPr>
+        <w:t>, they’d squander it. They were born with all this privilege, and what do they do with it? Right, but then also allows us to actually look at their suffering and think. Actually, in fact, maybe they have more than they actually deserve. Maybe they should have less than they have. We want to take from the whites right? So we tell these kinds of narratives that allow us to point at the people who are suffering and losing and</w:t>
+      </w:r>
+      <w:r>
+        <w:t xml:space="preserve"> </w:t>
+      </w:r>
+      <w:r>
+        <w:rPr>
+          <w:color w:val="000000"/>
+        </w:rPr>
+        <w:t xml:space="preserve">falling behind in the prevailing order, and to justify why they deserve their suffering, why they deserve their marginalization, </w:t>
+      </w:r>
+      <w:r>
+        <w:t>why we</w:t>
+      </w:r>
+      <w:r>
+        <w:rPr>
+          <w:color w:val="000000"/>
+        </w:rPr>
+        <w:t xml:space="preserve"> don’t have to take that concern seriously</w:t>
+      </w:r>
+      <w:r>
+        <w:t xml:space="preserve"> a</w:t>
+      </w:r>
+      <w:r>
+        <w:rPr>
+          <w:color w:val="000000"/>
+        </w:rPr>
+        <w:t xml:space="preserve">nd </w:t>
+      </w:r>
+      <w:r>
+        <w:t>throw</w:t>
+      </w:r>
+      <w:r>
+        <w:rPr>
+          <w:color w:val="000000"/>
+        </w:rPr>
+        <w:t xml:space="preserve"> social justice on its face.</w:t>
+      </w:r>
+      <w:r>
+        <w:t xml:space="preserve"> </w:t>
+      </w:r>
+      <w:r>
+        <w:rPr>
+          <w:color w:val="000000"/>
+        </w:rPr>
+        <w:t>These narratives about white privilege</w:t>
+      </w:r>
+      <w:r>
+        <w:t xml:space="preserve"> </w:t>
+      </w:r>
+      <w:r>
+        <w:rPr>
+          <w:color w:val="000000"/>
+        </w:rPr>
+        <w:t>seem egalitarian</w:t>
+      </w:r>
+      <w:r>
+        <w:t>, s</w:t>
+      </w:r>
+      <w:r>
+        <w:rPr>
+          <w:color w:val="000000"/>
+        </w:rPr>
+        <w:t>eem social justice oriented. But in practice, when you look at how they’re actually mobilized by elites, at their social life, it seems like more than anything what they end up doing in reality is helping us justify inequalities.</w:t>
       </w:r>
     </w:p>
     <w:p>
@@ -5921,132 +6482,25 @@
       <w:r>
         <w:rPr>
           <w:b/>
-          <w:color w:val="000000"/>
-        </w:rPr>
-        <w:t>al-</w:t>
-      </w:r>
-      <w:proofErr w:type="spellStart"/>
-      <w:r>
-        <w:rPr>
-          <w:b/>
-          <w:color w:val="000000"/>
-        </w:rPr>
-        <w:t>Gharbi</w:t>
-      </w:r>
-      <w:proofErr w:type="spellEnd"/>
-      <w:r>
-        <w:rPr>
-          <w:color w:val="000000"/>
-        </w:rPr>
-        <w:t xml:space="preserve">: Yeah, absolutely well. And so this is so. Class is an important and in fact, some of the social justice, one of the cultural contradictions that the book highlights is that a lot of times we mobilize social </w:t>
-      </w:r>
-      <w:r>
-        <w:t>justice discourse in</w:t>
-      </w:r>
-      <w:r>
-        <w:rPr>
-          <w:color w:val="000000"/>
-        </w:rPr>
-        <w:t xml:space="preserve"> ways that actually help us justify inequalities in ways that help us explain why people who are losing and suffering under our prevailing order deserve their suffering, deserve to be marginalized. So</w:t>
-      </w:r>
-      <w:r>
-        <w:t>, for example, a lot</w:t>
-      </w:r>
-      <w:r>
-        <w:rPr>
-          <w:color w:val="000000"/>
-        </w:rPr>
-        <w:t xml:space="preserve"> of the narratives we tell about white privilege.</w:t>
-      </w:r>
-      <w:r>
-        <w:t xml:space="preserve"> </w:t>
-      </w:r>
-      <w:r>
-        <w:rPr>
-          <w:color w:val="000000"/>
-        </w:rPr>
-        <w:t>For one, we tell this kind of goofy story, where every white person has the same racial privilege. So someone who is a checkout counter who lives in Appalachia at Circle K has the same white privilege as a professional that lives in San Francisco, and as I show in the book</w:t>
-      </w:r>
-      <w:r>
-        <w:t>, i</w:t>
-      </w:r>
-      <w:r>
-        <w:rPr>
-          <w:color w:val="000000"/>
-        </w:rPr>
-        <w:t>t’s just not the case that everyone benefits in the same way from their race</w:t>
-      </w:r>
-      <w:r>
-        <w:t>;</w:t>
-      </w:r>
-      <w:r>
-        <w:rPr>
-          <w:color w:val="000000"/>
-        </w:rPr>
-        <w:t xml:space="preserve"> even if they share the same race. That’s just actually false. But, setting that aside</w:t>
-      </w:r>
-      <w:r>
-        <w:t xml:space="preserve">, </w:t>
-      </w:r>
-      <w:r>
-        <w:rPr>
-          <w:color w:val="000000"/>
-        </w:rPr>
-        <w:t>the reality is</w:t>
-      </w:r>
-      <w:r>
-        <w:t xml:space="preserve"> </w:t>
-      </w:r>
-      <w:r>
-        <w:rPr>
-          <w:color w:val="000000"/>
-        </w:rPr>
-        <w:t>when you look at what</w:t>
-      </w:r>
-      <w:r>
-        <w:t xml:space="preserve"> </w:t>
-      </w:r>
-      <w:r>
-        <w:rPr>
-          <w:color w:val="000000"/>
-        </w:rPr>
-        <w:t xml:space="preserve">teaching people about white </w:t>
-      </w:r>
-      <w:r>
-        <w:t>privilege does</w:t>
-      </w:r>
-      <w:r>
-        <w:rPr>
-          <w:color w:val="000000"/>
-        </w:rPr>
-        <w:t>, what effect does it actually have on people</w:t>
-      </w:r>
-      <w:r>
-        <w:t>?</w:t>
-      </w:r>
-      <w:r>
-        <w:rPr>
-          <w:color w:val="000000"/>
-        </w:rPr>
-        <w:t xml:space="preserve"> It turns out there’s a lot of empirical research on this, that teaching people about white privilege doesn’t cause them to think about non-whites any differently. It doesn’t cause them to behave any differently than they did towards non-whites. The main effect is that it causes them to look at poor whites</w:t>
-      </w:r>
-      <w:r>
-        <w:t xml:space="preserve"> </w:t>
-      </w:r>
-      <w:r>
-        <w:rPr>
-          <w:color w:val="000000"/>
-        </w:rPr>
-        <w:t xml:space="preserve">and think that those people really must suck, they must really deserve their plight. They were born on </w:t>
-      </w:r>
-      <w:r>
-        <w:t>thi</w:t>
-      </w:r>
-      <w:r>
-        <w:rPr>
-          <w:color w:val="000000"/>
-        </w:rPr>
-        <w:t>rd base. They were born white. They had all this privilege and look at them. They’re still poor. Okay?</w:t>
+          <w:i/>
+          <w:color w:val="000000"/>
+        </w:rPr>
+        <w:t>Callahan</w:t>
+      </w:r>
+      <w:r>
+        <w:rPr>
+          <w:color w:val="000000"/>
+        </w:rPr>
+        <w:t xml:space="preserve">: They have to take from them until they learn to stop voting for </w:t>
+      </w:r>
+      <w:r>
+        <w:t>T</w:t>
+      </w:r>
+      <w:r>
+        <w:rPr>
+          <w:color w:val="000000"/>
+        </w:rPr>
+        <w:t>rump.</w:t>
       </w:r>
     </w:p>
     <w:p>
@@ -6068,7 +6522,6 @@
           <w:b/>
           <w:color w:val="000000"/>
         </w:rPr>
-        <w:lastRenderedPageBreak/>
         <w:t>al-</w:t>
       </w:r>
       <w:proofErr w:type="spellStart"/>
@@ -6084,97 +6537,38 @@
         <w:rPr>
           <w:color w:val="000000"/>
         </w:rPr>
-        <w:t>: And so this is a very convenient kind of narrative for elites to hold, because a plurality of poor people in the United States are white. And so, if you tell a story that allows you to write off the suffering of the lion’s share of poor people in America, to say, not only</w:t>
-      </w:r>
-      <w:r>
-        <w:t xml:space="preserve"> </w:t>
-      </w:r>
-      <w:r>
-        <w:rPr>
-          <w:color w:val="000000"/>
-        </w:rPr>
-        <w:t>do we not have to worry about allocating anything to them because they w</w:t>
-      </w:r>
-      <w:r>
-        <w:t xml:space="preserve">ould </w:t>
-      </w:r>
-      <w:r>
-        <w:rPr>
-          <w:color w:val="000000"/>
-        </w:rPr>
-        <w:t xml:space="preserve">just </w:t>
-      </w:r>
-      <w:r>
-        <w:t>waste it</w:t>
-      </w:r>
-      <w:r>
-        <w:rPr>
-          <w:color w:val="000000"/>
-        </w:rPr>
-        <w:t>, they’d squander it. They were born with all this privilege, and what do they do with it? Right, but then also allows us to actually look at their suffering and think. Actually, in fact, maybe they have more than they actually deserve. Maybe they should have less than they have. We want to take from the whites right? So we tell these kinds of narratives that allow us to point at the people who are suffering and losing and</w:t>
-      </w:r>
-      <w:r>
-        <w:t xml:space="preserve"> </w:t>
-      </w:r>
-      <w:r>
-        <w:rPr>
-          <w:color w:val="000000"/>
-        </w:rPr>
-        <w:t xml:space="preserve">falling behind in the prevailing order, and to justify why they deserve their suffering, why they deserve their marginalization, </w:t>
-      </w:r>
-      <w:r>
-        <w:t>why we</w:t>
-      </w:r>
-      <w:r>
-        <w:rPr>
-          <w:color w:val="000000"/>
-        </w:rPr>
-        <w:t xml:space="preserve"> don’t have to take that concern seriously</w:t>
-      </w:r>
-      <w:r>
-        <w:t xml:space="preserve"> a</w:t>
-      </w:r>
-      <w:r>
-        <w:rPr>
-          <w:color w:val="000000"/>
-        </w:rPr>
-        <w:t xml:space="preserve">nd </w:t>
-      </w:r>
-      <w:r>
-        <w:t>throw</w:t>
-      </w:r>
-      <w:r>
-        <w:rPr>
-          <w:color w:val="000000"/>
-        </w:rPr>
-        <w:t xml:space="preserve"> social justice on its face.</w:t>
-      </w:r>
-      <w:r>
-        <w:t xml:space="preserve"> </w:t>
-      </w:r>
-      <w:r>
-        <w:rPr>
-          <w:color w:val="000000"/>
-        </w:rPr>
-        <w:t>These narratives about white privilege</w:t>
-      </w:r>
-      <w:r>
-        <w:t xml:space="preserve"> </w:t>
-      </w:r>
-      <w:r>
-        <w:rPr>
-          <w:color w:val="000000"/>
-        </w:rPr>
-        <w:t>seem egalitarian</w:t>
-      </w:r>
-      <w:r>
-        <w:t>, s</w:t>
-      </w:r>
-      <w:r>
-        <w:rPr>
-          <w:color w:val="000000"/>
-        </w:rPr>
-        <w:t>eem social justice oriented. But in practice, when you look at how they’re actually mobilized by elites, at their social life, it seems like more than anything what they end up doing in reality is helping us justify inequalities.</w:t>
+        <w:t xml:space="preserve">: Yeah. Well, they’re </w:t>
+      </w:r>
+      <w:proofErr w:type="spellStart"/>
+      <w:r>
+        <w:rPr>
+          <w:color w:val="000000"/>
+        </w:rPr>
+        <w:t>gonna</w:t>
+      </w:r>
+      <w:proofErr w:type="spellEnd"/>
+      <w:r>
+        <w:rPr>
+          <w:color w:val="000000"/>
+        </w:rPr>
+        <w:t xml:space="preserve"> have to start taking from the blacks and </w:t>
+      </w:r>
+      <w:proofErr w:type="spellStart"/>
+      <w:r>
+        <w:t>h</w:t>
+      </w:r>
+      <w:r>
+        <w:rPr>
+          <w:color w:val="000000"/>
+        </w:rPr>
+        <w:t>ispanics</w:t>
+      </w:r>
+      <w:proofErr w:type="spellEnd"/>
+      <w:r>
+        <w:rPr>
+          <w:color w:val="000000"/>
+        </w:rPr>
+        <w:t>, too. In fact, that’s been a big story over the last decade. Not just the last election.</w:t>
       </w:r>
     </w:p>
     <w:p>
@@ -6203,16 +6597,70 @@
         <w:rPr>
           <w:color w:val="000000"/>
         </w:rPr>
-        <w:t xml:space="preserve">: They have to take from them until they learn to stop voting for </w:t>
-      </w:r>
-      <w:r>
-        <w:t>T</w:t>
-      </w:r>
-      <w:r>
-        <w:rPr>
-          <w:color w:val="000000"/>
-        </w:rPr>
-        <w:t>rump.</w:t>
+        <w:t>: So I imagine we should wrap things up soon. I know you’re having a busy day, and we’ve been at it for a while.</w:t>
+      </w:r>
+      <w:r>
+        <w:t xml:space="preserve"> T</w:t>
+      </w:r>
+      <w:r>
+        <w:rPr>
+          <w:color w:val="000000"/>
+        </w:rPr>
+        <w:t xml:space="preserve">his may be purely </w:t>
+      </w:r>
+      <w:r>
+        <w:t>an artifact</w:t>
+      </w:r>
+      <w:r>
+        <w:rPr>
+          <w:color w:val="000000"/>
+        </w:rPr>
+        <w:t xml:space="preserve"> of your publishers requirements.</w:t>
+      </w:r>
+      <w:r>
+        <w:t xml:space="preserve"> B</w:t>
+      </w:r>
+      <w:r>
+        <w:rPr>
+          <w:color w:val="000000"/>
+        </w:rPr>
+        <w:t>ut when</w:t>
+      </w:r>
+      <w:r>
+        <w:t xml:space="preserve"> </w:t>
+      </w:r>
+      <w:r>
+        <w:rPr>
+          <w:color w:val="000000"/>
+        </w:rPr>
+        <w:t>John Gray and I were talking</w:t>
+      </w:r>
+      <w:r>
+        <w:t>, we brought</w:t>
+      </w:r>
+      <w:r>
+        <w:rPr>
+          <w:color w:val="000000"/>
+        </w:rPr>
+        <w:t xml:space="preserve"> up how</w:t>
+      </w:r>
+      <w:r>
+        <w:t xml:space="preserve"> </w:t>
+      </w:r>
+      <w:r>
+        <w:rPr>
+          <w:color w:val="000000"/>
+        </w:rPr>
+        <w:t>so much of the social justice activity results in what’s an empty gesture and rather than actually fixing a problem. And I said, You know</w:t>
+      </w:r>
+      <w:r>
+        <w:t>, i</w:t>
+      </w:r>
+      <w:r>
+        <w:rPr>
+          <w:color w:val="000000"/>
+        </w:rPr>
+        <w:t>t actually covers up for the fact that the problem is not being fixed.</w:t>
       </w:r>
     </w:p>
     <w:p>
@@ -6249,38 +6697,7 @@
         <w:rPr>
           <w:color w:val="000000"/>
         </w:rPr>
-        <w:t xml:space="preserve">: Yeah. Well, they’re </w:t>
-      </w:r>
-      <w:proofErr w:type="spellStart"/>
-      <w:r>
-        <w:rPr>
-          <w:color w:val="000000"/>
-        </w:rPr>
-        <w:t>gonna</w:t>
-      </w:r>
-      <w:proofErr w:type="spellEnd"/>
-      <w:r>
-        <w:rPr>
-          <w:color w:val="000000"/>
-        </w:rPr>
-        <w:t xml:space="preserve"> have to start taking from the blacks and </w:t>
-      </w:r>
-      <w:proofErr w:type="spellStart"/>
-      <w:r>
-        <w:t>h</w:t>
-      </w:r>
-      <w:r>
-        <w:rPr>
-          <w:color w:val="000000"/>
-        </w:rPr>
-        <w:t>ispanics</w:t>
-      </w:r>
-      <w:proofErr w:type="spellEnd"/>
-      <w:r>
-        <w:rPr>
-          <w:color w:val="000000"/>
-        </w:rPr>
-        <w:t>, too. In fact, that’s been a big story over the last decade. Not just the last election.</w:t>
+        <w:t>: Yeah.</w:t>
       </w:r>
     </w:p>
     <w:p>
@@ -6309,70 +6726,25 @@
         <w:rPr>
           <w:color w:val="000000"/>
         </w:rPr>
-        <w:t>: So I imagine we should wrap things up soon. I know you’re having a busy day, and we’ve been at it for a while.</w:t>
-      </w:r>
-      <w:r>
-        <w:t xml:space="preserve"> T</w:t>
-      </w:r>
-      <w:r>
-        <w:rPr>
-          <w:color w:val="000000"/>
-        </w:rPr>
-        <w:t xml:space="preserve">his may be purely </w:t>
-      </w:r>
-      <w:r>
-        <w:t>an artifact</w:t>
-      </w:r>
-      <w:r>
-        <w:rPr>
-          <w:color w:val="000000"/>
-        </w:rPr>
-        <w:t xml:space="preserve"> of your publishers requirements.</w:t>
-      </w:r>
-      <w:r>
-        <w:t xml:space="preserve"> B</w:t>
-      </w:r>
-      <w:r>
-        <w:rPr>
-          <w:color w:val="000000"/>
-        </w:rPr>
-        <w:t>ut when</w:t>
-      </w:r>
-      <w:r>
-        <w:t xml:space="preserve"> </w:t>
-      </w:r>
-      <w:r>
-        <w:rPr>
-          <w:color w:val="000000"/>
-        </w:rPr>
-        <w:t>John Gray and I were talking</w:t>
-      </w:r>
-      <w:r>
-        <w:t>, we brought</w:t>
-      </w:r>
-      <w:r>
-        <w:rPr>
-          <w:color w:val="000000"/>
-        </w:rPr>
-        <w:t xml:space="preserve"> up how</w:t>
-      </w:r>
-      <w:r>
-        <w:t xml:space="preserve"> </w:t>
-      </w:r>
-      <w:r>
-        <w:rPr>
-          <w:color w:val="000000"/>
-        </w:rPr>
-        <w:t>so much of the social justice activity results in what’s an empty gesture and rather than actually fixing a problem. And I said, You know</w:t>
-      </w:r>
-      <w:r>
-        <w:t>, i</w:t>
-      </w:r>
-      <w:r>
-        <w:rPr>
-          <w:color w:val="000000"/>
-        </w:rPr>
-        <w:t>t actually covers up for the fact that the problem is not being fixed.</w:t>
+        <w:t>: And does nothing. And John said, No, I think it’s worse than doing nothing. It takes th</w:t>
+      </w:r>
+      <w:r>
+        <w:t xml:space="preserve">e </w:t>
+      </w:r>
+      <w:r>
+        <w:rPr>
+          <w:color w:val="000000"/>
+        </w:rPr>
+        <w:t>energy that could go into fixing the problems and instead rename something. So the homeless people are now unhoused.</w:t>
+      </w:r>
+      <w:r>
+        <w:t xml:space="preserve"> </w:t>
+      </w:r>
+      <w:r>
+        <w:rPr>
+          <w:color w:val="000000"/>
+        </w:rPr>
+        <w:t>Yeah. So don’t you feel better in that cardboard box now that you’re unhoused instead of homeless? But throughout the book black is spelled with a capital B.</w:t>
       </w:r>
     </w:p>
     <w:p>
@@ -6409,7 +6781,7 @@
         <w:rPr>
           <w:color w:val="000000"/>
         </w:rPr>
-        <w:t>: Yeah.</w:t>
+        <w:t>: Yes.</w:t>
       </w:r>
     </w:p>
     <w:p>
@@ -6438,25 +6810,16 @@
         <w:rPr>
           <w:color w:val="000000"/>
         </w:rPr>
-        <w:t>: And does nothing. And John said, No, I think it’s worse than doing nothing. It takes th</w:t>
-      </w:r>
-      <w:r>
-        <w:t xml:space="preserve">e </w:t>
-      </w:r>
-      <w:r>
-        <w:rPr>
-          <w:color w:val="000000"/>
-        </w:rPr>
-        <w:t>energy that could go into fixing the problems and instead rename something. So the homeless people are now unhoused.</w:t>
-      </w:r>
-      <w:r>
-        <w:t xml:space="preserve"> </w:t>
-      </w:r>
-      <w:r>
-        <w:rPr>
-          <w:color w:val="000000"/>
-        </w:rPr>
-        <w:t>Yeah. So don’t you feel better in that cardboard box now that you’re unhoused instead of homeless? But throughout the book black is spelled with a capital B.</w:t>
+        <w:t xml:space="preserve">: I just wonder is this the kind of gesture we should be resisting? Because I don’t see that that’s actually improved. A lot of </w:t>
+      </w:r>
+      <w:r>
+        <w:t>people are suffering</w:t>
+      </w:r>
+      <w:r>
+        <w:rPr>
+          <w:color w:val="000000"/>
+        </w:rPr>
+        <w:t xml:space="preserve"> in a terrible housing project. Hey? You’re still in the terrible projects. But we now spell their race with a capital B.</w:t>
       </w:r>
     </w:p>
     <w:p>
@@ -6493,7 +6856,7 @@
         <w:rPr>
           <w:color w:val="000000"/>
         </w:rPr>
-        <w:t>: Yes.</w:t>
+        <w:t>: Yeah, absolutely. So that was the thing that the publisher did in my initial manuscript. I didn’t capitalize the B.</w:t>
       </w:r>
     </w:p>
     <w:p>
@@ -6522,16 +6885,7 @@
         <w:rPr>
           <w:color w:val="000000"/>
         </w:rPr>
-        <w:t xml:space="preserve">: I just wonder is this the kind of gesture we should be resisting? Because I don’t see that that’s actually improved. A lot of </w:t>
-      </w:r>
-      <w:r>
-        <w:t>people are suffering</w:t>
-      </w:r>
-      <w:r>
-        <w:rPr>
-          <w:color w:val="000000"/>
-        </w:rPr>
-        <w:t xml:space="preserve"> in a terrible housing project. Hey? You’re still in the terrible projects. But we now spell their race with a capital B.</w:t>
+        <w:t>: I guess.</w:t>
       </w:r>
     </w:p>
     <w:p>
@@ -6568,7 +6922,23 @@
         <w:rPr>
           <w:color w:val="000000"/>
         </w:rPr>
-        <w:t>: Yeah, absolutely. So that was the thing that the publisher did in my initial manuscript. I didn’t capitalize the B.</w:t>
+        <w:t xml:space="preserve">: That’s their standard. That’s their standard practice. But also, you know, I didn’t fight about it precisely for the reason that there’s actually nothing at stake here, so if they want to capitalize it, and I don’t want to capitalize. I didn’t capitalize it. They want to capitalize it fine. I don’t care. There’s nothing at stake either way. If I insisted on keeping it </w:t>
+      </w:r>
+      <w:r>
+        <w:rPr>
+          <w:color w:val="000000"/>
+        </w:rPr>
+        <w:lastRenderedPageBreak/>
+        <w:t xml:space="preserve">lowercase, what would that accomplish? Nothing. So I was perfectly fine to let them do their </w:t>
+      </w:r>
+      <w:r>
+        <w:t>own thing</w:t>
+      </w:r>
+      <w:r>
+        <w:rPr>
+          <w:color w:val="000000"/>
+        </w:rPr>
+        <w:t>. I was more worried about, you know, more important, substantive things.</w:t>
       </w:r>
     </w:p>
     <w:p>
@@ -6597,7 +6967,19 @@
         <w:rPr>
           <w:color w:val="000000"/>
         </w:rPr>
-        <w:t>: I guess.</w:t>
+        <w:t>: Yeah, i</w:t>
+      </w:r>
+      <w:r>
+        <w:t>t is a</w:t>
+      </w:r>
+      <w:r>
+        <w:rPr>
+          <w:color w:val="000000"/>
+        </w:rPr>
+        <w:t xml:space="preserve"> minor point</w:t>
+      </w:r>
+      <w:r>
+        <w:t>, But.</w:t>
       </w:r>
     </w:p>
     <w:p>
@@ -6634,23 +7016,7 @@
         <w:rPr>
           <w:color w:val="000000"/>
         </w:rPr>
-        <w:t xml:space="preserve">: That’s their standard. That’s their standard practice. But also, you know, I didn’t fight about it precisely for the reason that there’s actually nothing at stake here, so if they </w:t>
-      </w:r>
-      <w:r>
-        <w:rPr>
-          <w:color w:val="000000"/>
-        </w:rPr>
-        <w:lastRenderedPageBreak/>
-        <w:t xml:space="preserve">want to capitalize it, and I don’t want to capitalize. I didn’t capitalize it. They want to capitalize it fine. I don’t care. There’s nothing at stake either way. If I insisted on keeping it lowercase, what would that accomplish? Nothing. So I was perfectly fine to let them do their </w:t>
-      </w:r>
-      <w:r>
-        <w:t>own thing</w:t>
-      </w:r>
-      <w:r>
-        <w:rPr>
-          <w:color w:val="000000"/>
-        </w:rPr>
-        <w:t>. I was more worried about, you know, more important, substantive things.</w:t>
+        <w:t>: Yeah, no. That makes sense.</w:t>
       </w:r>
     </w:p>
     <w:p>
@@ -6679,19 +7045,7 @@
         <w:rPr>
           <w:color w:val="000000"/>
         </w:rPr>
-        <w:t>: Yeah, i</w:t>
-      </w:r>
-      <w:r>
-        <w:t>t is a</w:t>
-      </w:r>
-      <w:r>
-        <w:rPr>
-          <w:color w:val="000000"/>
-        </w:rPr>
-        <w:t xml:space="preserve"> minor point</w:t>
-      </w:r>
-      <w:r>
-        <w:t>, But.</w:t>
+        <w:t>: To that extent where, if you go along, if I say you know, someone says to me, don’t call them homeless. They’re unhoused, and I go along with it. Am I pretending that there’s a substantive change here?</w:t>
       </w:r>
     </w:p>
     <w:p>
@@ -6728,7 +7082,61 @@
         <w:rPr>
           <w:color w:val="000000"/>
         </w:rPr>
-        <w:t>: Yeah, no. That makes sense.</w:t>
+        <w:t xml:space="preserve">: And in the case of unhoused </w:t>
+      </w:r>
+      <w:r>
+        <w:t>and homeless,</w:t>
+      </w:r>
+      <w:r>
+        <w:rPr>
+          <w:color w:val="000000"/>
+        </w:rPr>
+        <w:t xml:space="preserve"> actually,</w:t>
+      </w:r>
+      <w:r>
+        <w:t xml:space="preserve"> </w:t>
+      </w:r>
+      <w:r>
+        <w:rPr>
+          <w:color w:val="000000"/>
+        </w:rPr>
+        <w:t>there</w:t>
+      </w:r>
+      <w:r>
+        <w:t xml:space="preserve"> i</w:t>
+      </w:r>
+      <w:r>
+        <w:rPr>
+          <w:color w:val="000000"/>
+        </w:rPr>
+        <w:t>s an actual</w:t>
+      </w:r>
+      <w:r>
+        <w:t xml:space="preserve"> </w:t>
+      </w:r>
+      <w:r>
+        <w:rPr>
+          <w:color w:val="000000"/>
+        </w:rPr>
+        <w:t>problem. So I would actually push back about that in part, because there’s a lot of research that shows euphemisms actually make people more comfortable with adverse states of affairs. Actually, if you call them unhoused instead of homeless</w:t>
+      </w:r>
+      <w:r>
+        <w:t>, w</w:t>
+      </w:r>
+      <w:r>
+        <w:rPr>
+          <w:color w:val="000000"/>
+        </w:rPr>
+        <w:t>hat you’re doing in some ways, is obscuring the brutality of the conditions that they’re living under. It makes it easier for people to tolerate that kind of thing. So, if they wanted to replace a bunch of stuff in the book with euphemisms, I would have probably pushed back against that</w:t>
+      </w:r>
+      <w:r>
+        <w:t>. T</w:t>
+      </w:r>
+      <w:r>
+        <w:rPr>
+          <w:color w:val="000000"/>
+        </w:rPr>
+        <w:t>hat would actually cut against the point of the book. But something like a stylist, if you capitalize lowercase or something, that’s the kind of thing that I don’t care about, you know.</w:t>
       </w:r>
     </w:p>
     <w:p>
@@ -6757,7 +7165,16 @@
         <w:rPr>
           <w:color w:val="000000"/>
         </w:rPr>
-        <w:t>: To that extent where, if you go along, if I say you know, someone says to me, don’t call them homeless. They’re unhoused, and I go along with it. Am I pretending that there’s a substantive change here?</w:t>
+        <w:t>: Yeah. Like I said, there’s a very minor point that just struck me. Okay, well, I’ve taken up a good bit of your time, and I’m sure you’re having a very busy day, so I do appreciate you</w:t>
+      </w:r>
+      <w:r>
+        <w:t xml:space="preserve"> t</w:t>
+      </w:r>
+      <w:r>
+        <w:rPr>
+          <w:color w:val="000000"/>
+        </w:rPr>
+        <w:t>aking the time to talk with me.</w:t>
       </w:r>
     </w:p>
     <w:p>
@@ -6794,61 +7211,43 @@
         <w:rPr>
           <w:color w:val="000000"/>
         </w:rPr>
-        <w:t xml:space="preserve">: And in the case of unhoused </w:t>
-      </w:r>
-      <w:r>
-        <w:t>and homeless,</w:t>
-      </w:r>
-      <w:r>
-        <w:rPr>
-          <w:color w:val="000000"/>
-        </w:rPr>
-        <w:t xml:space="preserve"> actually,</w:t>
-      </w:r>
-      <w:r>
-        <w:t xml:space="preserve"> </w:t>
-      </w:r>
-      <w:r>
-        <w:rPr>
-          <w:color w:val="000000"/>
-        </w:rPr>
-        <w:t>there</w:t>
-      </w:r>
-      <w:r>
-        <w:t xml:space="preserve"> i</w:t>
-      </w:r>
-      <w:r>
-        <w:rPr>
-          <w:color w:val="000000"/>
-        </w:rPr>
-        <w:t>s an actual</w:t>
-      </w:r>
-      <w:r>
-        <w:t xml:space="preserve"> </w:t>
-      </w:r>
-      <w:r>
-        <w:rPr>
-          <w:color w:val="000000"/>
-        </w:rPr>
-        <w:t>problem. So I would actually push back about that in part, because there’s a lot of research that shows euphemisms actually make people more comfortable with adverse states of affairs. Actually, if you call them unhoused instead of homeless</w:t>
-      </w:r>
-      <w:r>
-        <w:t>, w</w:t>
-      </w:r>
-      <w:r>
-        <w:rPr>
-          <w:color w:val="000000"/>
-        </w:rPr>
-        <w:t>hat you’re doing in some ways, is obscuring the brutality of the conditions that they’re living under. It makes it easier for people to tolerate that kind of thing. So, if they wanted to replace a bunch of stuff in the book with euphemisms, I would have probably pushed back against that</w:t>
-      </w:r>
-      <w:r>
-        <w:t>. T</w:t>
-      </w:r>
-      <w:r>
-        <w:rPr>
-          <w:color w:val="000000"/>
-        </w:rPr>
-        <w:t>hat would actually cut against the point of the book. But something like a stylist, if you capitalize lowercase or something, that’s the kind of thing that I don’t care about, you know.</w:t>
+        <w:t>: It was a lot of fun. Actually, I’d be happy to, you know</w:t>
+      </w:r>
+      <w:r>
+        <w:t>, t</w:t>
+      </w:r>
+      <w:r>
+        <w:rPr>
+          <w:color w:val="000000"/>
+        </w:rPr>
+        <w:t xml:space="preserve">alk </w:t>
+      </w:r>
+      <w:r>
+        <w:t>to you about your</w:t>
+      </w:r>
+      <w:r>
+        <w:rPr>
+          <w:color w:val="000000"/>
+        </w:rPr>
+        <w:t xml:space="preserve"> review as well. But yeah, </w:t>
+      </w:r>
+      <w:r>
+        <w:t>f</w:t>
+      </w:r>
+      <w:r>
+        <w:rPr>
+          <w:color w:val="000000"/>
+        </w:rPr>
+        <w:t xml:space="preserve">eel free to </w:t>
+      </w:r>
+      <w:r>
+        <w:t xml:space="preserve">reach out </w:t>
+      </w:r>
+      <w:r>
+        <w:rPr>
+          <w:color w:val="000000"/>
+        </w:rPr>
+        <w:t>to talk more downstream. But okay.</w:t>
       </w:r>
     </w:p>
     <w:p>
@@ -6877,16 +7276,7 @@
         <w:rPr>
           <w:color w:val="000000"/>
         </w:rPr>
-        <w:t>: Yeah. Like I said, there’s a very minor point that just struck me. Okay, well, I’ve taken up a good bit of your time, and I’m sure you’re having a very busy day, so I do appreciate you</w:t>
-      </w:r>
-      <w:r>
-        <w:t xml:space="preserve"> t</w:t>
-      </w:r>
-      <w:r>
-        <w:rPr>
-          <w:color w:val="000000"/>
-        </w:rPr>
-        <w:t>aking the time to talk with me.</w:t>
+        <w:t>: Thank you. Bro.</w:t>
       </w:r>
     </w:p>
     <w:p>
@@ -6923,43 +7313,7 @@
         <w:rPr>
           <w:color w:val="000000"/>
         </w:rPr>
-        <w:t>: It was a lot of fun. Actually, I’d be happy to, you know</w:t>
-      </w:r>
-      <w:r>
-        <w:t>, t</w:t>
-      </w:r>
-      <w:r>
-        <w:rPr>
-          <w:color w:val="000000"/>
-        </w:rPr>
-        <w:t xml:space="preserve">alk </w:t>
-      </w:r>
-      <w:r>
-        <w:t>to you about your</w:t>
-      </w:r>
-      <w:r>
-        <w:rPr>
-          <w:color w:val="000000"/>
-        </w:rPr>
-        <w:t xml:space="preserve"> review as well. But yeah, </w:t>
-      </w:r>
-      <w:r>
-        <w:t>f</w:t>
-      </w:r>
-      <w:r>
-        <w:rPr>
-          <w:color w:val="000000"/>
-        </w:rPr>
-        <w:t xml:space="preserve">eel free to </w:t>
-      </w:r>
-      <w:r>
-        <w:t xml:space="preserve">reach out </w:t>
-      </w:r>
-      <w:r>
-        <w:rPr>
-          <w:color w:val="000000"/>
-        </w:rPr>
-        <w:t>to talk more downstream. But okay.</w:t>
+        <w:t>: Alright. Thank you.</w:t>
       </w:r>
     </w:p>
     <w:p>
@@ -6988,7 +7342,7 @@
         <w:rPr>
           <w:color w:val="000000"/>
         </w:rPr>
-        <w:t>: Thank you. Bro.</w:t>
+        <w:t>: Take care!</w:t>
       </w:r>
     </w:p>
     <w:p>
@@ -7018,72 +7372,6 @@
           <w:b/>
           <w:color w:val="000000"/>
         </w:rPr>
-        <w:t>Gharbi</w:t>
-      </w:r>
-      <w:proofErr w:type="spellEnd"/>
-      <w:r>
-        <w:rPr>
-          <w:color w:val="000000"/>
-        </w:rPr>
-        <w:t>: Alright. Thank you.</w:t>
-      </w:r>
-    </w:p>
-    <w:p>
-      <w:pPr>
-        <w:pBdr>
-          <w:top w:val="nil"/>
-          <w:left w:val="nil"/>
-          <w:bottom w:val="nil"/>
-          <w:right w:val="nil"/>
-          <w:between w:val="nil"/>
-        </w:pBdr>
-        <w:spacing w:before="180" w:after="180"/>
-        <w:rPr>
-          <w:color w:val="000000"/>
-        </w:rPr>
-      </w:pPr>
-      <w:r>
-        <w:rPr>
-          <w:b/>
-          <w:i/>
-          <w:color w:val="000000"/>
-        </w:rPr>
-        <w:t>Callahan</w:t>
-      </w:r>
-      <w:r>
-        <w:rPr>
-          <w:color w:val="000000"/>
-        </w:rPr>
-        <w:t>: Take care!</w:t>
-      </w:r>
-    </w:p>
-    <w:p>
-      <w:pPr>
-        <w:pBdr>
-          <w:top w:val="nil"/>
-          <w:left w:val="nil"/>
-          <w:bottom w:val="nil"/>
-          <w:right w:val="nil"/>
-          <w:between w:val="nil"/>
-        </w:pBdr>
-        <w:spacing w:before="180" w:after="180"/>
-        <w:rPr>
-          <w:color w:val="000000"/>
-        </w:rPr>
-      </w:pPr>
-      <w:r>
-        <w:rPr>
-          <w:b/>
-          <w:color w:val="000000"/>
-        </w:rPr>
-        <w:t>al-</w:t>
-      </w:r>
-      <w:proofErr w:type="spellStart"/>
-      <w:r>
-        <w:rPr>
-          <w:b/>
-          <w:color w:val="000000"/>
-        </w:rPr>
         <w:t>Gharb</w:t>
       </w:r>
       <w:r>
@@ -7101,6 +7389,8 @@
       </w:r>
     </w:p>
     <w:sectPr>
+      <w:headerReference w:type="even" r:id="rId7"/>
+      <w:headerReference w:type="default" r:id="rId8"/>
       <w:pgSz w:w="12240" w:h="15840"/>
       <w:pgMar w:top="1440" w:right="1440" w:bottom="1440" w:left="1440" w:header="360" w:footer="360" w:gutter="0"/>
       <w:pgNumType w:start="1"/>
@@ -7108,6 +7398,173 @@
     </w:sectPr>
   </w:body>
 </w:document>
+</file>
+
+<file path=word/endnotes.xml><?xml version="1.0" encoding="utf-8"?>
+<w:endnotes xmlns:wpc="http://schemas.microsoft.com/office/word/2010/wordprocessingCanvas" xmlns:cx="http://schemas.microsoft.com/office/drawing/2014/chartex" xmlns:cx1="http://schemas.microsoft.com/office/drawing/2015/9/8/chartex" xmlns:cx2="http://schemas.microsoft.com/office/drawing/2015/10/21/chartex" xmlns:cx3="http://schemas.microsoft.com/office/drawing/2016/5/9/chartex" xmlns:cx4="http://schemas.microsoft.com/office/drawing/2016/5/10/chartex" xmlns:cx5="http://schemas.microsoft.com/office/drawing/2016/5/11/chartex" xmlns:cx6="http://schemas.microsoft.com/office/drawing/2016/5/12/chartex" xmlns:cx7="http://schemas.microsoft.com/office/drawing/2016/5/13/chartex" xmlns:cx8="http://schemas.microsoft.com/office/drawing/2016/5/14/chartex" xmlns:mc="http://schemas.openxmlformats.org/markup-compatibility/2006" xmlns:aink="http://schemas.microsoft.com/office/drawing/2016/ink" xmlns:am3d="http://schemas.microsoft.com/office/drawing/2017/model3d" xmlns:o="urn:schemas-microsoft-com:office:office" xmlns:oel="http://schemas.microsoft.com/office/2019/extlst" xmlns:r="http://schemas.openxmlformats.org/officeDocument/2006/relationships" xmlns:m="http://schemas.openxmlformats.org/officeDocument/2006/math" xmlns:v="urn:schemas-microsoft-com:vml" xmlns:wp14="http://schemas.microsoft.com/office/word/2010/wordprocessingDrawing" xmlns:wp="http://schemas.openxmlformats.org/drawingml/2006/wordprocessingDrawing" xmlns:w10="urn:schemas-microsoft-com:office:word" xmlns:w="http://schemas.openxmlformats.org/wordprocessingml/2006/main" xmlns:w14="http://schemas.microsoft.com/office/word/2010/wordml" xmlns:w15="http://schemas.microsoft.com/office/word/2012/wordml" xmlns:w16cex="http://schemas.microsoft.com/office/word/2018/wordml/cex" xmlns:w16cid="http://schemas.microsoft.com/office/word/2016/wordml/cid" xmlns:w16="http://schemas.microsoft.com/office/word/2018/wordml" xmlns:w16sdtdh="http://schemas.microsoft.com/office/word/2020/wordml/sdtdatahash" xmlns:w16se="http://schemas.microsoft.com/office/word/2015/wordml/symex" xmlns:wpg="http://schemas.microsoft.com/office/word/2010/wordprocessingGroup" xmlns:wpi="http://schemas.microsoft.com/office/word/2010/wordprocessingInk" xmlns:wne="http://schemas.microsoft.com/office/word/2006/wordml" xmlns:wps="http://schemas.microsoft.com/office/word/2010/wordprocessingShape" mc:Ignorable="w14 w15 w16se w16cid w16 w16cex w16sdtdh wp14">
+  <w:endnote w:type="separator" w:id="-1">
+    <w:p>
+      <w:pPr>
+        <w:spacing w:after="0"/>
+      </w:pPr>
+      <w:r>
+        <w:separator/>
+      </w:r>
+    </w:p>
+  </w:endnote>
+  <w:endnote w:type="continuationSeparator" w:id="0">
+    <w:p>
+      <w:pPr>
+        <w:spacing w:after="0"/>
+      </w:pPr>
+      <w:r>
+        <w:continuationSeparator/>
+      </w:r>
+    </w:p>
+  </w:endnote>
+</w:endnotes>
+</file>
+
+<file path=word/footnotes.xml><?xml version="1.0" encoding="utf-8"?>
+<w:footnotes xmlns:wpc="http://schemas.microsoft.com/office/word/2010/wordprocessingCanvas" xmlns:cx="http://schemas.microsoft.com/office/drawing/2014/chartex" xmlns:cx1="http://schemas.microsoft.com/office/drawing/2015/9/8/chartex" xmlns:cx2="http://schemas.microsoft.com/office/drawing/2015/10/21/chartex" xmlns:cx3="http://schemas.microsoft.com/office/drawing/2016/5/9/chartex" xmlns:cx4="http://schemas.microsoft.com/office/drawing/2016/5/10/chartex" xmlns:cx5="http://schemas.microsoft.com/office/drawing/2016/5/11/chartex" xmlns:cx6="http://schemas.microsoft.com/office/drawing/2016/5/12/chartex" xmlns:cx7="http://schemas.microsoft.com/office/drawing/2016/5/13/chartex" xmlns:cx8="http://schemas.microsoft.com/office/drawing/2016/5/14/chartex" xmlns:mc="http://schemas.openxmlformats.org/markup-compatibility/2006" xmlns:aink="http://schemas.microsoft.com/office/drawing/2016/ink" xmlns:am3d="http://schemas.microsoft.com/office/drawing/2017/model3d" xmlns:o="urn:schemas-microsoft-com:office:office" xmlns:oel="http://schemas.microsoft.com/office/2019/extlst" xmlns:r="http://schemas.openxmlformats.org/officeDocument/2006/relationships" xmlns:m="http://schemas.openxmlformats.org/officeDocument/2006/math" xmlns:v="urn:schemas-microsoft-com:vml" xmlns:wp14="http://schemas.microsoft.com/office/word/2010/wordprocessingDrawing" xmlns:wp="http://schemas.openxmlformats.org/drawingml/2006/wordprocessingDrawing" xmlns:w10="urn:schemas-microsoft-com:office:word" xmlns:w="http://schemas.openxmlformats.org/wordprocessingml/2006/main" xmlns:w14="http://schemas.microsoft.com/office/word/2010/wordml" xmlns:w15="http://schemas.microsoft.com/office/word/2012/wordml" xmlns:w16cex="http://schemas.microsoft.com/office/word/2018/wordml/cex" xmlns:w16cid="http://schemas.microsoft.com/office/word/2016/wordml/cid" xmlns:w16="http://schemas.microsoft.com/office/word/2018/wordml" xmlns:w16sdtdh="http://schemas.microsoft.com/office/word/2020/wordml/sdtdatahash" xmlns:w16se="http://schemas.microsoft.com/office/word/2015/wordml/symex" xmlns:wpg="http://schemas.microsoft.com/office/word/2010/wordprocessingGroup" xmlns:wpi="http://schemas.microsoft.com/office/word/2010/wordprocessingInk" xmlns:wne="http://schemas.microsoft.com/office/word/2006/wordml" xmlns:wps="http://schemas.microsoft.com/office/word/2010/wordprocessingShape" mc:Ignorable="w14 w15 w16se w16cid w16 w16cex w16sdtdh wp14">
+  <w:footnote w:type="separator" w:id="-1">
+    <w:p>
+      <w:pPr>
+        <w:spacing w:after="0"/>
+      </w:pPr>
+      <w:r>
+        <w:separator/>
+      </w:r>
+    </w:p>
+  </w:footnote>
+  <w:footnote w:type="continuationSeparator" w:id="0">
+    <w:p>
+      <w:pPr>
+        <w:spacing w:after="0"/>
+      </w:pPr>
+      <w:r>
+        <w:continuationSeparator/>
+      </w:r>
+    </w:p>
+  </w:footnote>
+</w:footnotes>
+</file>
+
+<file path=word/header1.xml><?xml version="1.0" encoding="utf-8"?>
+<w:hdr xmlns:wpc="http://schemas.microsoft.com/office/word/2010/wordprocessingCanvas" xmlns:cx="http://schemas.microsoft.com/office/drawing/2014/chartex" xmlns:cx1="http://schemas.microsoft.com/office/drawing/2015/9/8/chartex" xmlns:cx2="http://schemas.microsoft.com/office/drawing/2015/10/21/chartex" xmlns:cx3="http://schemas.microsoft.com/office/drawing/2016/5/9/chartex" xmlns:cx4="http://schemas.microsoft.com/office/drawing/2016/5/10/chartex" xmlns:cx5="http://schemas.microsoft.com/office/drawing/2016/5/11/chartex" xmlns:cx6="http://schemas.microsoft.com/office/drawing/2016/5/12/chartex" xmlns:cx7="http://schemas.microsoft.com/office/drawing/2016/5/13/chartex" xmlns:cx8="http://schemas.microsoft.com/office/drawing/2016/5/14/chartex" xmlns:mc="http://schemas.openxmlformats.org/markup-compatibility/2006" xmlns:aink="http://schemas.microsoft.com/office/drawing/2016/ink" xmlns:am3d="http://schemas.microsoft.com/office/drawing/2017/model3d" xmlns:o="urn:schemas-microsoft-com:office:office" xmlns:oel="http://schemas.microsoft.com/office/2019/extlst" xmlns:r="http://schemas.openxmlformats.org/officeDocument/2006/relationships" xmlns:m="http://schemas.openxmlformats.org/officeDocument/2006/math" xmlns:v="urn:schemas-microsoft-com:vml" xmlns:wp14="http://schemas.microsoft.com/office/word/2010/wordprocessingDrawing" xmlns:wp="http://schemas.openxmlformats.org/drawingml/2006/wordprocessingDrawing" xmlns:w10="urn:schemas-microsoft-com:office:word" xmlns:w="http://schemas.openxmlformats.org/wordprocessingml/2006/main" xmlns:w14="http://schemas.microsoft.com/office/word/2010/wordml" xmlns:w15="http://schemas.microsoft.com/office/word/2012/wordml" xmlns:w16cex="http://schemas.microsoft.com/office/word/2018/wordml/cex" xmlns:w16cid="http://schemas.microsoft.com/office/word/2016/wordml/cid" xmlns:w16="http://schemas.microsoft.com/office/word/2018/wordml" xmlns:w16sdtdh="http://schemas.microsoft.com/office/word/2020/wordml/sdtdatahash" xmlns:w16se="http://schemas.microsoft.com/office/word/2015/wordml/symex" xmlns:wpg="http://schemas.microsoft.com/office/word/2010/wordprocessingGroup" xmlns:wpi="http://schemas.microsoft.com/office/word/2010/wordprocessingInk" xmlns:wne="http://schemas.microsoft.com/office/word/2006/wordml" xmlns:wps="http://schemas.microsoft.com/office/word/2010/wordprocessingShape" mc:Ignorable="w14 w15 w16se w16cid w16 w16cex w16sdtdh wp14">
+  <w:sdt>
+    <w:sdtPr>
+      <w:rPr>
+        <w:rStyle w:val="PageNumber"/>
+      </w:rPr>
+      <w:id w:val="-113291111"/>
+      <w:docPartObj>
+        <w:docPartGallery w:val="Page Numbers (Top of Page)"/>
+        <w:docPartUnique/>
+      </w:docPartObj>
+    </w:sdtPr>
+    <w:sdtContent>
+      <w:p>
+        <w:pPr>
+          <w:pStyle w:val="Header"/>
+          <w:framePr w:wrap="none" w:vAnchor="text" w:hAnchor="margin" w:xAlign="right" w:y="1"/>
+          <w:rPr>
+            <w:rStyle w:val="PageNumber"/>
+          </w:rPr>
+        </w:pPr>
+        <w:r>
+          <w:rPr>
+            <w:rStyle w:val="PageNumber"/>
+          </w:rPr>
+          <w:fldChar w:fldCharType="begin"/>
+        </w:r>
+        <w:r>
+          <w:rPr>
+            <w:rStyle w:val="PageNumber"/>
+          </w:rPr>
+          <w:instrText xml:space="preserve"> PAGE </w:instrText>
+        </w:r>
+        <w:r>
+          <w:rPr>
+            <w:rStyle w:val="PageNumber"/>
+          </w:rPr>
+          <w:fldChar w:fldCharType="end"/>
+        </w:r>
+      </w:p>
+    </w:sdtContent>
+  </w:sdt>
+  <w:p>
+    <w:pPr>
+      <w:pStyle w:val="Header"/>
+      <w:ind w:right="360"/>
+    </w:pPr>
+  </w:p>
+</w:hdr>
+</file>
+
+<file path=word/header2.xml><?xml version="1.0" encoding="utf-8"?>
+<w:hdr xmlns:wpc="http://schemas.microsoft.com/office/word/2010/wordprocessingCanvas" xmlns:cx="http://schemas.microsoft.com/office/drawing/2014/chartex" xmlns:cx1="http://schemas.microsoft.com/office/drawing/2015/9/8/chartex" xmlns:cx2="http://schemas.microsoft.com/office/drawing/2015/10/21/chartex" xmlns:cx3="http://schemas.microsoft.com/office/drawing/2016/5/9/chartex" xmlns:cx4="http://schemas.microsoft.com/office/drawing/2016/5/10/chartex" xmlns:cx5="http://schemas.microsoft.com/office/drawing/2016/5/11/chartex" xmlns:cx6="http://schemas.microsoft.com/office/drawing/2016/5/12/chartex" xmlns:cx7="http://schemas.microsoft.com/office/drawing/2016/5/13/chartex" xmlns:cx8="http://schemas.microsoft.com/office/drawing/2016/5/14/chartex" xmlns:mc="http://schemas.openxmlformats.org/markup-compatibility/2006" xmlns:aink="http://schemas.microsoft.com/office/drawing/2016/ink" xmlns:am3d="http://schemas.microsoft.com/office/drawing/2017/model3d" xmlns:o="urn:schemas-microsoft-com:office:office" xmlns:oel="http://schemas.microsoft.com/office/2019/extlst" xmlns:r="http://schemas.openxmlformats.org/officeDocument/2006/relationships" xmlns:m="http://schemas.openxmlformats.org/officeDocument/2006/math" xmlns:v="urn:schemas-microsoft-com:vml" xmlns:wp14="http://schemas.microsoft.com/office/word/2010/wordprocessingDrawing" xmlns:wp="http://schemas.openxmlformats.org/drawingml/2006/wordprocessingDrawing" xmlns:w10="urn:schemas-microsoft-com:office:word" xmlns:w="http://schemas.openxmlformats.org/wordprocessingml/2006/main" xmlns:w14="http://schemas.microsoft.com/office/word/2010/wordml" xmlns:w15="http://schemas.microsoft.com/office/word/2012/wordml" xmlns:w16cex="http://schemas.microsoft.com/office/word/2018/wordml/cex" xmlns:w16cid="http://schemas.microsoft.com/office/word/2016/wordml/cid" xmlns:w16="http://schemas.microsoft.com/office/word/2018/wordml" xmlns:w16sdtdh="http://schemas.microsoft.com/office/word/2020/wordml/sdtdatahash" xmlns:w16se="http://schemas.microsoft.com/office/word/2015/wordml/symex" xmlns:wpg="http://schemas.microsoft.com/office/word/2010/wordprocessingGroup" xmlns:wpi="http://schemas.microsoft.com/office/word/2010/wordprocessingInk" xmlns:wne="http://schemas.microsoft.com/office/word/2006/wordml" xmlns:wps="http://schemas.microsoft.com/office/word/2010/wordprocessingShape" mc:Ignorable="w14 w15 w16se w16cid w16 w16cex w16sdtdh wp14">
+  <w:sdt>
+    <w:sdtPr>
+      <w:rPr>
+        <w:rStyle w:val="PageNumber"/>
+      </w:rPr>
+      <w:id w:val="438110367"/>
+      <w:docPartObj>
+        <w:docPartGallery w:val="Page Numbers (Top of Page)"/>
+        <w:docPartUnique/>
+      </w:docPartObj>
+    </w:sdtPr>
+    <w:sdtContent>
+      <w:p>
+        <w:pPr>
+          <w:pStyle w:val="Header"/>
+          <w:framePr w:wrap="none" w:vAnchor="text" w:hAnchor="margin" w:xAlign="right" w:y="1"/>
+          <w:rPr>
+            <w:rStyle w:val="PageNumber"/>
+          </w:rPr>
+        </w:pPr>
+        <w:r>
+          <w:rPr>
+            <w:rStyle w:val="PageNumber"/>
+          </w:rPr>
+          <w:fldChar w:fldCharType="begin"/>
+        </w:r>
+        <w:r>
+          <w:rPr>
+            <w:rStyle w:val="PageNumber"/>
+          </w:rPr>
+          <w:instrText xml:space="preserve"> PAGE </w:instrText>
+        </w:r>
+        <w:r>
+          <w:rPr>
+            <w:rStyle w:val="PageNumber"/>
+          </w:rPr>
+          <w:fldChar w:fldCharType="separate"/>
+        </w:r>
+        <w:r>
+          <w:rPr>
+            <w:rStyle w:val="PageNumber"/>
+            <w:noProof/>
+          </w:rPr>
+          <w:t>1</w:t>
+        </w:r>
+        <w:r>
+          <w:rPr>
+            <w:rStyle w:val="PageNumber"/>
+          </w:rPr>
+          <w:fldChar w:fldCharType="end"/>
+        </w:r>
+      </w:p>
+    </w:sdtContent>
+  </w:sdt>
+  <w:p>
+    <w:pPr>
+      <w:pStyle w:val="Header"/>
+      <w:ind w:right="360"/>
+    </w:pPr>
+  </w:p>
+</w:hdr>
 </file>
 
 <file path=word/styles.xml><?xml version="1.0" encoding="utf-8"?>
@@ -8236,6 +8693,36 @@
       <w:sz w:val="22"/>
     </w:rPr>
   </w:style>
+  <w:style w:type="paragraph" w:styleId="Header">
+    <w:name w:val="header"/>
+    <w:basedOn w:val="Normal"/>
+    <w:link w:val="HeaderChar"/>
+    <w:uiPriority w:val="99"/>
+    <w:unhideWhenUsed/>
+    <w:rsid w:val="001D493E"/>
+    <w:pPr>
+      <w:tabs>
+        <w:tab w:val="center" w:pos="4680"/>
+        <w:tab w:val="right" w:pos="9360"/>
+      </w:tabs>
+      <w:spacing w:after="0"/>
+    </w:pPr>
+  </w:style>
+  <w:style w:type="character" w:customStyle="1" w:styleId="HeaderChar">
+    <w:name w:val="Header Char"/>
+    <w:basedOn w:val="DefaultParagraphFont"/>
+    <w:link w:val="Header"/>
+    <w:uiPriority w:val="99"/>
+    <w:rsid w:val="001D493E"/>
+  </w:style>
+  <w:style w:type="character" w:styleId="PageNumber">
+    <w:name w:val="page number"/>
+    <w:basedOn w:val="DefaultParagraphFont"/>
+    <w:uiPriority w:val="99"/>
+    <w:semiHidden/>
+    <w:unhideWhenUsed/>
+    <w:rsid w:val="001D493E"/>
+  </w:style>
 </w:styles>
 </file>
 

</xml_diff>

<commit_message>
Finished edit pass one on Musa transcript.
</commit_message>
<xml_diff>
--- a/Ideology/MusaTranscript.docx
+++ b/Ideology/MusaTranscript.docx
@@ -4792,16 +4792,38 @@
         <w:rPr>
           <w:color w:val="000000"/>
         </w:rPr>
-        <w:t xml:space="preserve">: So writing the book not only </w:t>
-      </w:r>
-      <w:proofErr w:type="spellStart"/>
-      <w:r>
-        <w:rPr>
-          <w:color w:val="000000"/>
-        </w:rPr>
-        <w:t>propossed</w:t>
-      </w:r>
-      <w:proofErr w:type="spellEnd"/>
+        <w:t xml:space="preserve">: So </w:t>
+      </w:r>
+      <w:r>
+        <w:rPr>
+          <w:color w:val="000000"/>
+        </w:rPr>
+        <w:t xml:space="preserve">in </w:t>
+      </w:r>
+      <w:r>
+        <w:rPr>
+          <w:color w:val="000000"/>
+        </w:rPr>
+        <w:t xml:space="preserve">writing the book </w:t>
+      </w:r>
+      <w:r>
+        <w:rPr>
+          <w:color w:val="000000"/>
+        </w:rPr>
+        <w:t xml:space="preserve">you </w:t>
+      </w:r>
+      <w:r>
+        <w:rPr>
+          <w:color w:val="000000"/>
+        </w:rPr>
+        <w:t xml:space="preserve">not only </w:t>
+      </w:r>
+      <w:r>
+        <w:rPr>
+          <w:color w:val="000000"/>
+        </w:rPr>
+        <w:t>proposed</w:t>
+      </w:r>
       <w:r>
         <w:rPr>
           <w:color w:val="000000"/>
@@ -4818,7 +4840,19 @@
         <w:rPr>
           <w:color w:val="000000"/>
         </w:rPr>
-        <w:t xml:space="preserve"> thesis, it exemplified th</w:t>
+        <w:t xml:space="preserve"> thesis, </w:t>
+      </w:r>
+      <w:r>
+        <w:rPr>
+          <w:color w:val="000000"/>
+        </w:rPr>
+        <w:t>you</w:t>
+      </w:r>
+      <w:r>
+        <w:rPr>
+          <w:color w:val="000000"/>
+        </w:rPr>
+        <w:t xml:space="preserve"> exemplified th</w:t>
       </w:r>
       <w:r>
         <w:rPr>
@@ -4836,13 +4870,13 @@
         <w:rPr>
           <w:color w:val="000000"/>
         </w:rPr>
-        <w:t>,</w:t>
-      </w:r>
-      <w:r>
-        <w:rPr>
-          <w:color w:val="000000"/>
-        </w:rPr>
-        <w:t xml:space="preserve"> so well done</w:t>
+        <w:t>:</w:t>
+      </w:r>
+      <w:r>
+        <w:rPr>
+          <w:color w:val="000000"/>
+        </w:rPr>
+        <w:t xml:space="preserve"> well done</w:t>
       </w:r>
       <w:r>
         <w:rPr>
@@ -5496,7 +5530,19 @@
         <w:rPr>
           <w:color w:val="000000"/>
         </w:rPr>
-        <w:t xml:space="preserve">forget her name. But what she </w:t>
+        <w:t xml:space="preserve">forget </w:t>
+      </w:r>
+      <w:r>
+        <w:rPr>
+          <w:color w:val="000000"/>
+        </w:rPr>
+        <w:t>the author’s</w:t>
+      </w:r>
+      <w:r>
+        <w:rPr>
+          <w:color w:val="000000"/>
+        </w:rPr>
+        <w:t xml:space="preserve"> name. But what she </w:t>
       </w:r>
       <w:r>
         <w:t xml:space="preserve">showed was that </w:t>
@@ -5523,16 +5569,7 @@
         <w:rPr>
           <w:color w:val="000000"/>
         </w:rPr>
-        <w:t xml:space="preserve"> actually, you would expect to see significant black and white income gaps for some of these same reasons. Okay</w:t>
-      </w:r>
-      <w:r>
-        <w:t xml:space="preserve">,  </w:t>
-      </w:r>
-      <w:r>
-        <w:rPr>
-          <w:color w:val="000000"/>
-        </w:rPr>
-        <w:t xml:space="preserve">so there is. So an element of these </w:t>
+        <w:t xml:space="preserve"> actually, you would expect to see significant black and white income gaps for some of these same reasons. So an element of these </w:t>
       </w:r>
       <w:r>
         <w:t>disparities is</w:t>
@@ -5566,16 +5603,16 @@
         <w:rPr>
           <w:color w:val="000000"/>
         </w:rPr>
-        <w:t>professions, and if you look at some of these macro social trends, like part of what’s happening is actually, there’s this, as Richard Reeves called it, opportunity hoarding by people who are elites to protect and preserve their elite status, to create glass floors for their children, to make sure their children reproduce their status</w:t>
-      </w:r>
-      <w:r>
-        <w:t xml:space="preserve"> </w:t>
-      </w:r>
-      <w:r>
-        <w:rPr>
-          <w:color w:val="000000"/>
-        </w:rPr>
-        <w:t xml:space="preserve">in ways that undermine things like social mobility, and so on and so forth. So in a world where, in the absence of this kind of rigging of a lot of markets, you see this kind of cartel-like </w:t>
+        <w:t>professions, and if you look at some of these macro social trends, part of what’s happening is actually, there’s this, as Richard Reeves called it, opportunity hoarding by people who are elites to protect and preserve their elite status, to create glass floors for their children, to make sure their children reproduce their status</w:t>
+      </w:r>
+      <w:r>
+        <w:t xml:space="preserve"> </w:t>
+      </w:r>
+      <w:r>
+        <w:rPr>
+          <w:color w:val="000000"/>
+        </w:rPr>
+        <w:t xml:space="preserve">in ways that undermine things like social mobility, and so on and so forth. So you see this kind of cartel-like </w:t>
       </w:r>
       <w:r>
         <w:t>behavior.</w:t>
@@ -5603,25 +5640,9 @@
       </w:pPr>
       <w:r>
         <w:rPr>
-          <w:b/>
-          <w:color w:val="000000"/>
-        </w:rPr>
-        <w:t>al-</w:t>
-      </w:r>
-      <w:proofErr w:type="spellStart"/>
-      <w:r>
-        <w:rPr>
-          <w:b/>
-          <w:color w:val="000000"/>
-        </w:rPr>
-        <w:t>Gharbi</w:t>
-      </w:r>
-      <w:proofErr w:type="spellEnd"/>
-      <w:r>
-        <w:rPr>
-          <w:color w:val="000000"/>
-        </w:rPr>
-        <w:t xml:space="preserve">: One of the things </w:t>
+          <w:color w:val="000000"/>
+        </w:rPr>
+        <w:t xml:space="preserve">One of the things </w:t>
       </w:r>
       <w:r>
         <w:t>I show in the book is that if</w:t>
@@ -5651,13 +5672,37 @@
         <w:t xml:space="preserve"> for a lot of knowledge economy jobs, there’s this huge overproduction. So take </w:t>
       </w:r>
       <w:r>
-        <w:t>H</w:t>
-      </w:r>
-      <w:r>
-        <w:rPr>
-          <w:color w:val="000000"/>
-        </w:rPr>
-        <w:t>igher. Ed, for instance, professors, there’s this huge glut of people who want to be professors, and there’s not nearly enough jobs. And so traditional supply and demand</w:t>
+        <w:t>h</w:t>
+      </w:r>
+      <w:r>
+        <w:rPr>
+          <w:color w:val="000000"/>
+        </w:rPr>
+        <w:t xml:space="preserve">igher </w:t>
+      </w:r>
+      <w:r>
+        <w:rPr>
+          <w:color w:val="000000"/>
+        </w:rPr>
+        <w:t>e</w:t>
+      </w:r>
+      <w:r>
+        <w:rPr>
+          <w:color w:val="000000"/>
+        </w:rPr>
+        <w:t xml:space="preserve">d, for instance, professors, there’s this huge glut of people who want to be professors, and there’s not nearly enough jobs. And so </w:t>
+      </w:r>
+      <w:r>
+        <w:rPr>
+          <w:color w:val="000000"/>
+        </w:rPr>
+        <w:t xml:space="preserve">if </w:t>
+      </w:r>
+      <w:r>
+        <w:rPr>
+          <w:color w:val="000000"/>
+        </w:rPr>
+        <w:t>traditional supply and demand</w:t>
       </w:r>
       <w:r>
         <w:t xml:space="preserve">  </w:t>
@@ -5666,7 +5711,31 @@
         <w:rPr>
           <w:color w:val="000000"/>
         </w:rPr>
-        <w:t xml:space="preserve">laws worked. Then what you would expect to see is that the pay for professors would be going down, the pay of service workers would be going up radically, and especially relative to one another. </w:t>
+        <w:t>laws worked</w:t>
+      </w:r>
+      <w:r>
+        <w:rPr>
+          <w:color w:val="000000"/>
+        </w:rPr>
+        <w:t xml:space="preserve"> here,</w:t>
+      </w:r>
+      <w:r>
+        <w:rPr>
+          <w:color w:val="000000"/>
+        </w:rPr>
+        <w:t xml:space="preserve"> </w:t>
+      </w:r>
+      <w:r>
+        <w:rPr>
+          <w:color w:val="000000"/>
+        </w:rPr>
+        <w:t>t</w:t>
+      </w:r>
+      <w:r>
+        <w:rPr>
+          <w:color w:val="000000"/>
+        </w:rPr>
+        <w:t xml:space="preserve">hen what you would expect to see is that the pay for professors would be going down, the pay of service workers would be going up radically, and especially relative to one another. </w:t>
       </w:r>
       <w:r>
         <w:t>I</w:t>
@@ -5684,16 +5753,19 @@
         <w:rPr>
           <w:color w:val="000000"/>
         </w:rPr>
-        <w:t xml:space="preserve">the knowledge economy workers. And so this isn’t just the market and path dependency. And this kind of stuff just </w:t>
-      </w:r>
-      <w:r>
-        <w:t>works</w:t>
-      </w:r>
-      <w:r>
-        <w:rPr>
-          <w:color w:val="000000"/>
-        </w:rPr>
-        <w:t xml:space="preserve"> its normal way, and like normal reproduction. This is actually caused in some respects by a lot of cartel</w:t>
+        <w:t xml:space="preserve">the knowledge economy workers. And so this isn’t just the market and path dependency. </w:t>
+      </w:r>
+      <w:r>
+        <w:rPr>
+          <w:color w:val="000000"/>
+        </w:rPr>
+        <w:t>T</w:t>
+      </w:r>
+      <w:r>
+        <w:rPr>
+          <w:color w:val="000000"/>
+        </w:rPr>
+        <w:t>his is actually caused in some respects by a lot of cartel</w:t>
       </w:r>
       <w:r>
         <w:t>-</w:t>
@@ -5702,7 +5774,19 @@
         <w:rPr>
           <w:color w:val="000000"/>
         </w:rPr>
-        <w:t>like behaviors and opportunity hoarding and other things like this that actually prevent the kind of churn among the leads that would actually be necessary to</w:t>
+        <w:t xml:space="preserve">like behaviors and opportunity hoarding and other things like this that actually prevent the kind of churn among the </w:t>
+      </w:r>
+      <w:r>
+        <w:rPr>
+          <w:color w:val="000000"/>
+        </w:rPr>
+        <w:t>elites</w:t>
+      </w:r>
+      <w:r>
+        <w:rPr>
+          <w:color w:val="000000"/>
+        </w:rPr>
+        <w:t xml:space="preserve"> that would actually be necessary to</w:t>
       </w:r>
       <w:r>
         <w:t xml:space="preserve"> </w:t>
@@ -5728,28 +5812,11 @@
           <w:color w:val="000000"/>
         </w:rPr>
       </w:pPr>
-      <w:proofErr w:type="spellStart"/>
-      <w:r>
-        <w:rPr>
-          <w:b/>
-        </w:rPr>
-        <w:t>al-Gharbi</w:t>
-      </w:r>
-      <w:r>
-        <w:t>:</w:t>
-      </w:r>
-      <w:r>
-        <w:rPr>
-          <w:color w:val="000000"/>
-        </w:rPr>
-        <w:t>So</w:t>
-      </w:r>
-      <w:proofErr w:type="spellEnd"/>
-      <w:r>
-        <w:rPr>
-          <w:color w:val="000000"/>
-        </w:rPr>
-        <w:t xml:space="preserve"> instead of them getting better over time</w:t>
+      <w:r>
+        <w:rPr>
+          <w:color w:val="000000"/>
+        </w:rPr>
+        <w:t>So instead of them getting better over time</w:t>
       </w:r>
       <w:r>
         <w:t>, t</w:t>
@@ -5764,6 +5831,9 @@
         <w:t xml:space="preserve">, </w:t>
       </w:r>
       <w:r>
+        <w:t xml:space="preserve">especially in </w:t>
+      </w:r>
+      <w:r>
         <w:rPr>
           <w:color w:val="000000"/>
         </w:rPr>
@@ -5776,7 +5846,7 @@
         <w:rPr>
           <w:color w:val="000000"/>
         </w:rPr>
-        <w:t>that are like hyper woke, and so on. They tend to be some of the places where these disparities are most pronounced. So in terms of race and ethnicity</w:t>
+        <w:t>that are like hyper woke. They tend to be some of the places where these disparities are most pronounced. So in terms of race and ethnicity</w:t>
       </w:r>
       <w:r>
         <w:t>, t</w:t>
@@ -5785,7 +5855,19 @@
         <w:rPr>
           <w:color w:val="000000"/>
         </w:rPr>
-        <w:t>he symbolic professions are some of the most parochial workplaces, as I show in some data tables in the whole country, and even in terms of things like gender. Although a lot of these professions have been feminizing at a pretty rapid rate, gender disparities between men and women</w:t>
+        <w:t xml:space="preserve">he symbolic professions are some of the most parochial workplaces, as I show in some data tables </w:t>
+      </w:r>
+      <w:r>
+        <w:rPr>
+          <w:color w:val="000000"/>
+        </w:rPr>
+        <w:t>for</w:t>
+      </w:r>
+      <w:r>
+        <w:rPr>
+          <w:color w:val="000000"/>
+        </w:rPr>
+        <w:t xml:space="preserve"> the whole country, and even in terms of things like gender. Although a lot of these professions have been feminizing at a pretty rapid rate, gender disparities between men and women</w:t>
       </w:r>
       <w:r>
         <w:t xml:space="preserve"> </w:t>
@@ -5797,7 +5879,13 @@
         <w:t xml:space="preserve">are </w:t>
       </w:r>
       <w:r>
-        <w:t>actually more broader</w:t>
+        <w:t xml:space="preserve">actually </w:t>
+      </w:r>
+      <w:r>
+        <w:t>great</w:t>
+      </w:r>
+      <w:r>
+        <w:t>er</w:t>
       </w:r>
       <w:r>
         <w:rPr>
@@ -5812,39 +5900,16 @@
         <w:rPr>
           <w:color w:val="000000"/>
         </w:rPr>
-        <w:t xml:space="preserve"> large despite</w:t>
-      </w:r>
-      <w:r>
-        <w:t xml:space="preserve"> </w:t>
-      </w:r>
-      <w:r>
-        <w:rPr>
-          <w:color w:val="000000"/>
-        </w:rPr>
-        <w:t xml:space="preserve">the fact. And so, yeah, so I think part of it is the story of just kind of, you know, path dependency. You have the elites that looked one way, and then, you know, even in a situation where things were genuinely open and </w:t>
-      </w:r>
-      <w:proofErr w:type="spellStart"/>
-      <w:r>
-        <w:rPr>
-          <w:color w:val="000000"/>
-        </w:rPr>
-        <w:t>and</w:t>
-      </w:r>
-      <w:proofErr w:type="spellEnd"/>
-      <w:r>
-        <w:rPr>
-          <w:color w:val="000000"/>
-        </w:rPr>
-        <w:t xml:space="preserve"> procedurally fair, you would expect a degree of</w:t>
-      </w:r>
-      <w:r>
-        <w:t xml:space="preserve"> </w:t>
-      </w:r>
-      <w:r>
-        <w:rPr>
-          <w:color w:val="000000"/>
-        </w:rPr>
-        <w:t xml:space="preserve">the initial distribution to persist for a while. So part of it is that. But part of it is also definitely not that it’s choices that we’re making today that exacerbate and perpetuate some </w:t>
+        <w:t xml:space="preserve"> large. And so I think part of it is the story of path dependency. You have the elites that looked one way, and then, you know, even in a situation where things were genuinely open and procedurally fair, you would expect a degree of</w:t>
+      </w:r>
+      <w:r>
+        <w:t xml:space="preserve"> </w:t>
+      </w:r>
+      <w:r>
+        <w:rPr>
+          <w:color w:val="000000"/>
+        </w:rPr>
+        <w:t xml:space="preserve">the initial distribution to persist for a while. So part of it is that. But part of it is also definitely that it’s choices that we’re making today that exacerbate and perpetuate some </w:t>
       </w:r>
       <w:r>
         <w:t>of these</w:t>
@@ -5873,7 +5938,7 @@
       <w:r>
         <w:rPr>
           <w:b/>
-          <w:i/>
+          <w:iCs/>
           <w:color w:val="000000"/>
         </w:rPr>
         <w:t>Callahan</w:t>
@@ -5891,7 +5956,19 @@
         <w:rPr>
           <w:color w:val="000000"/>
         </w:rPr>
-        <w:t>attain a lead status. Right?</w:t>
+        <w:t xml:space="preserve">attain </w:t>
+      </w:r>
+      <w:r>
+        <w:rPr>
+          <w:color w:val="000000"/>
+        </w:rPr>
+        <w:t>elite</w:t>
+      </w:r>
+      <w:r>
+        <w:rPr>
+          <w:color w:val="000000"/>
+        </w:rPr>
+        <w:t xml:space="preserve"> status. Right?</w:t>
       </w:r>
     </w:p>
     <w:p>
@@ -5928,50 +6005,53 @@
         <w:rPr>
           <w:color w:val="000000"/>
         </w:rPr>
-        <w:t xml:space="preserve">: And so this is my point is, yeah, it’s not a situation where it’s where you’re talking about, like some kind of genuinely open, procedurally fair thing where it’s just I </w:t>
+        <w:t>: And so this is my point</w:t>
+      </w:r>
+      <w:r>
+        <w:rPr>
+          <w:color w:val="000000"/>
+        </w:rPr>
+        <w:t>:</w:t>
+      </w:r>
+      <w:r>
+        <w:rPr>
+          <w:color w:val="000000"/>
+        </w:rPr>
+        <w:t xml:space="preserve"> it’s not a situation where you’re talking about, like some kind of genuinely open, procedurally fair thing where it’s just some people have advantages, they go to better schools, they have healthier diets. They live in better neighborhoods and things like that. Those are examples of like</w:t>
+      </w:r>
+      <w:r>
+        <w:t xml:space="preserve">, </w:t>
+      </w:r>
+      <w:r>
+        <w:rPr>
+          <w:color w:val="000000"/>
+        </w:rPr>
+        <w:t>well, okay,</w:t>
+      </w:r>
+      <w:r>
+        <w:t xml:space="preserve"> </w:t>
+      </w:r>
+      <w:r>
+        <w:rPr>
+          <w:color w:val="000000"/>
+        </w:rPr>
+        <w:t xml:space="preserve"> that’s kind </w:t>
+      </w:r>
+      <w:r>
+        <w:t>of an elite</w:t>
+      </w:r>
+      <w:r>
+        <w:rPr>
+          <w:color w:val="000000"/>
+        </w:rPr>
+        <w:t xml:space="preserve"> path dependency. A whole bunch of other people don’t have those advantages, and so </w:t>
       </w:r>
       <w:r>
         <w:rPr>
           <w:color w:val="000000"/>
         </w:rPr>
         <w:lastRenderedPageBreak/>
-        <w:t>mean</w:t>
-      </w:r>
-      <w:r>
-        <w:t>, s</w:t>
-      </w:r>
-      <w:r>
-        <w:rPr>
-          <w:color w:val="000000"/>
-        </w:rPr>
-        <w:t>o even in a case where some people have advantages, they go to better schools, they have healthier diets. They live in better neighborhoods and things like that. Those are examples of like</w:t>
-      </w:r>
-      <w:r>
-        <w:t xml:space="preserve">, </w:t>
-      </w:r>
-      <w:r>
-        <w:rPr>
-          <w:color w:val="000000"/>
-        </w:rPr>
-        <w:t>well, okay,</w:t>
-      </w:r>
-      <w:r>
-        <w:t xml:space="preserve"> </w:t>
-      </w:r>
-      <w:r>
-        <w:rPr>
-          <w:color w:val="000000"/>
-        </w:rPr>
-        <w:t xml:space="preserve"> that’s kind </w:t>
-      </w:r>
-      <w:r>
-        <w:t>of an elite</w:t>
-      </w:r>
-      <w:r>
-        <w:rPr>
-          <w:color w:val="000000"/>
-        </w:rPr>
-        <w:t xml:space="preserve"> path dependency. A whole bunch of other people don’t have those advantages, and so you would expect to see certain forms of inequalities reproduce themselves even in the absence of formal discrimination or cartel behavior, or anything like that.</w:t>
+        <w:t>you would expect to see certain forms of inequalities reproduce themselves even in the absence of formal discrimination or cartel behavior, or anything like that.</w:t>
       </w:r>
       <w:r>
         <w:t xml:space="preserve"> </w:t>
@@ -6001,7 +6081,7 @@
         <w:t xml:space="preserve"> decisions that people are making today. So, for instance, in some cities racial segregation is worse today than it was in the </w:t>
       </w:r>
       <w:r>
-        <w:t xml:space="preserve">1980’s. </w:t>
+        <w:t xml:space="preserve">1980s. </w:t>
       </w:r>
       <w:r>
         <w:rPr>
@@ -6010,7 +6090,7 @@
         <w:t>You can’t explain why things are worse today than they were in the 19</w:t>
       </w:r>
       <w:r>
-        <w:t>80’s</w:t>
+        <w:t>80s</w:t>
       </w:r>
       <w:r>
         <w:rPr>
@@ -6036,7 +6116,7 @@
       <w:r>
         <w:rPr>
           <w:b/>
-          <w:i/>
+          <w:iCs/>
           <w:color w:val="000000"/>
         </w:rPr>
         <w:t>Callahan</w:t>
@@ -6054,16 +6134,52 @@
         <w:rPr>
           <w:color w:val="000000"/>
         </w:rPr>
-        <w:t>one of the school districts in Brooklyn Heights</w:t>
-      </w:r>
-      <w:r>
-        <w:t xml:space="preserve"> </w:t>
-      </w:r>
-      <w:r>
-        <w:rPr>
-          <w:color w:val="000000"/>
-        </w:rPr>
-        <w:t>that would make it incorporate the housing projects on the other side of Tillery. The residents of Brooklyn Heights exploded.</w:t>
+        <w:t xml:space="preserve">one of the school districts in </w:t>
+      </w:r>
+      <w:r>
+        <w:rPr>
+          <w:color w:val="000000"/>
+        </w:rPr>
+        <w:t xml:space="preserve">elite </w:t>
+      </w:r>
+      <w:r>
+        <w:rPr>
+          <w:color w:val="000000"/>
+        </w:rPr>
+        <w:t>Brooklyn Heights</w:t>
+      </w:r>
+      <w:r>
+        <w:t xml:space="preserve"> </w:t>
+      </w:r>
+      <w:r>
+        <w:rPr>
+          <w:color w:val="000000"/>
+        </w:rPr>
+        <w:t>that would make it incorporate the housing projects on the other side of Till</w:t>
+      </w:r>
+      <w:r>
+        <w:rPr>
+          <w:color w:val="000000"/>
+        </w:rPr>
+        <w:t>a</w:t>
+      </w:r>
+      <w:r>
+        <w:rPr>
+          <w:color w:val="000000"/>
+        </w:rPr>
+        <w:t>ry</w:t>
+      </w:r>
+      <w:r>
+        <w:rPr>
+          <w:color w:val="000000"/>
+        </w:rPr>
+        <w:t xml:space="preserve"> Street</w:t>
+      </w:r>
+      <w:r>
+        <w:rPr>
+          <w:color w:val="000000"/>
+        </w:rPr>
+        <w:t>. The residents of Brooklyn Heights exploded.</w:t>
       </w:r>
     </w:p>
     <w:p>
@@ -6129,7 +6245,7 @@
       <w:r>
         <w:rPr>
           <w:b/>
-          <w:i/>
+          <w:iCs/>
           <w:color w:val="000000"/>
         </w:rPr>
         <w:t>Callahan</w:t>
@@ -6138,7 +6254,19 @@
         <w:rPr>
           <w:color w:val="000000"/>
         </w:rPr>
-        <w:t>: Furious about this.</w:t>
+        <w:t xml:space="preserve">: </w:t>
+      </w:r>
+      <w:r>
+        <w:rPr>
+          <w:color w:val="000000"/>
+        </w:rPr>
+        <w:t>They were f</w:t>
+      </w:r>
+      <w:r>
+        <w:rPr>
+          <w:color w:val="000000"/>
+        </w:rPr>
+        <w:t>urious about this.</w:t>
       </w:r>
       <w:r>
         <w:t xml:space="preserve"> So the</w:t>
@@ -6147,25 +6275,28 @@
         <w:rPr>
           <w:color w:val="000000"/>
         </w:rPr>
-        <w:t xml:space="preserve"> racial aspect is interesting, you know. </w:t>
-      </w:r>
-      <w:r>
-        <w:t>If</w:t>
-      </w:r>
-      <w:r>
-        <w:rPr>
-          <w:color w:val="000000"/>
-        </w:rPr>
-        <w:t xml:space="preserve"> this had been a bunch of poor rural whites, they probably would have been just as upset. So</w:t>
-      </w:r>
-      <w:r>
-        <w:t xml:space="preserve"> </w:t>
-      </w:r>
-      <w:r>
-        <w:rPr>
-          <w:color w:val="000000"/>
-        </w:rPr>
-        <w:t>it, you know, if</w:t>
+        <w:t xml:space="preserve"> racial aspect is interesting. </w:t>
+      </w:r>
+      <w:r>
+        <w:t>But if</w:t>
+      </w:r>
+      <w:r>
+        <w:rPr>
+          <w:color w:val="000000"/>
+        </w:rPr>
+        <w:t xml:space="preserve"> this had been a bunch of poor rural whites, they probably would have been just as upset. </w:t>
+      </w:r>
+      <w:r>
+        <w:rPr>
+          <w:color w:val="000000"/>
+        </w:rPr>
+        <w:t>And</w:t>
+      </w:r>
+      <w:r>
+        <w:rPr>
+          <w:color w:val="000000"/>
+        </w:rPr>
+        <w:t xml:space="preserve"> if</w:t>
       </w:r>
       <w:r>
         <w:t xml:space="preserve"> </w:t>
@@ -6220,7 +6351,19 @@
         <w:rPr>
           <w:color w:val="000000"/>
         </w:rPr>
-        <w:t xml:space="preserve">: Yeah, absolutely well. And so this is so. Class is an important and in fact, some of the social justice, one of the cultural contradictions that the book highlights is that a lot of times we mobilize social </w:t>
+        <w:t>: Yeah, absolutely. Class is important and in fact, some of the social justice</w:t>
+      </w:r>
+      <w:r>
+        <w:rPr>
+          <w:color w:val="000000"/>
+        </w:rPr>
+        <w:t xml:space="preserve"> rhetoric…</w:t>
+      </w:r>
+      <w:r>
+        <w:rPr>
+          <w:color w:val="000000"/>
+        </w:rPr>
+        <w:t xml:space="preserve"> one of the cultural contradictions that the book highlights is that a lot of times we mobilize social </w:t>
       </w:r>
       <w:r>
         <w:t>justice discourse in</w:t>
@@ -6229,7 +6372,19 @@
         <w:rPr>
           <w:color w:val="000000"/>
         </w:rPr>
-        <w:t xml:space="preserve"> ways that actually help us justify inequalities in ways that help us explain why people who are losing and suffering under our prevailing order deserve their suffering, deserve to be marginalized. So</w:t>
+        <w:t xml:space="preserve"> ways that actually help us justify inequalities</w:t>
+      </w:r>
+      <w:r>
+        <w:rPr>
+          <w:color w:val="000000"/>
+        </w:rPr>
+        <w:t>,</w:t>
+      </w:r>
+      <w:r>
+        <w:rPr>
+          <w:color w:val="000000"/>
+        </w:rPr>
+        <w:t xml:space="preserve"> that help us explain why people who are losing and suffering under our prevailing order deserve their suffering, deserve to be marginalized. So</w:t>
       </w:r>
       <w:r>
         <w:t>, for example, a lot</w:t>
@@ -6247,7 +6402,19 @@
         <w:rPr>
           <w:color w:val="000000"/>
         </w:rPr>
-        <w:t>For one, we tell this kind of goofy story, where every white person has the same racial privilege. So someone who is a checkout counter who lives in Appalachia at Circle K has the same white privilege as a professional that lives in San Francisco, and as I show in the book</w:t>
+        <w:t xml:space="preserve">For one, we tell this kind of goofy story, where every white person has the same racial privilege. So someone who is a checkout counter </w:t>
+      </w:r>
+      <w:r>
+        <w:rPr>
+          <w:color w:val="000000"/>
+        </w:rPr>
+        <w:t xml:space="preserve">clerk </w:t>
+      </w:r>
+      <w:r>
+        <w:rPr>
+          <w:color w:val="000000"/>
+        </w:rPr>
+        <w:t>who lives in Appalachia at Circle K has the same white privilege as a professional that lives in San Francisco, and as I show in the book</w:t>
       </w:r>
       <w:r>
         <w:t>, i</w:t>
@@ -6328,7 +6495,13 @@
         <w:rPr>
           <w:color w:val="000000"/>
         </w:rPr>
-        <w:t>rd base. They were born white. They had all this privilege and look at them. They’re still poor. Okay?</w:t>
+        <w:t>rd base. They were born white. They had all this privilege and look at them. They’re still poor</w:t>
+      </w:r>
+      <w:r>
+        <w:rPr>
+          <w:color w:val="000000"/>
+        </w:rPr>
+        <w:t>!</w:t>
       </w:r>
     </w:p>
     <w:p>
@@ -6347,122 +6520,91 @@
       </w:pPr>
       <w:r>
         <w:rPr>
-          <w:b/>
-          <w:color w:val="000000"/>
-        </w:rPr>
-        <w:t>al-</w:t>
-      </w:r>
-      <w:proofErr w:type="spellStart"/>
-      <w:r>
-        <w:rPr>
-          <w:b/>
-          <w:color w:val="000000"/>
-        </w:rPr>
-        <w:t>Gharbi</w:t>
-      </w:r>
-      <w:proofErr w:type="spellEnd"/>
-      <w:r>
-        <w:rPr>
-          <w:color w:val="000000"/>
-        </w:rPr>
-        <w:t xml:space="preserve">: And so this is a very convenient kind of narrative for elites to hold, because a plurality of poor people in the United States are white. And so, if you tell a story that allows </w:t>
+          <w:color w:val="000000"/>
+        </w:rPr>
+        <w:t>And so this is a very convenient kind of narrative for elites to hold, because a plurality of poor people in the United States are white. And so, if you tell a story that allows you to write off the suffering of the lion’s share of poor people in America, to say, not only</w:t>
+      </w:r>
+      <w:r>
+        <w:t xml:space="preserve"> </w:t>
+      </w:r>
+      <w:r>
+        <w:rPr>
+          <w:color w:val="000000"/>
+        </w:rPr>
+        <w:t>do we not have to worry about allocating anything to them because they w</w:t>
+      </w:r>
+      <w:r>
+        <w:t xml:space="preserve">ould </w:t>
+      </w:r>
+      <w:r>
+        <w:rPr>
+          <w:color w:val="000000"/>
+        </w:rPr>
+        <w:t xml:space="preserve">just </w:t>
+      </w:r>
+      <w:r>
+        <w:t>waste it</w:t>
+      </w:r>
+      <w:r>
+        <w:rPr>
+          <w:color w:val="000000"/>
+        </w:rPr>
+        <w:t xml:space="preserve">, they’d squander it. They were born with all this privilege, and what do they do with it? </w:t>
+      </w:r>
+      <w:r>
+        <w:rPr>
+          <w:color w:val="000000"/>
+        </w:rPr>
+        <w:t>That</w:t>
+      </w:r>
+      <w:r>
+        <w:rPr>
+          <w:color w:val="000000"/>
+        </w:rPr>
+        <w:t xml:space="preserve"> then also allows us to actually look at their suffering and think</w:t>
+      </w:r>
+      <w:r>
+        <w:rPr>
+          <w:color w:val="000000"/>
+        </w:rPr>
+        <w:t>,</w:t>
+      </w:r>
+      <w:r>
+        <w:rPr>
+          <w:color w:val="000000"/>
+        </w:rPr>
+        <w:t xml:space="preserve"> </w:t>
+      </w:r>
+      <w:r>
+        <w:rPr>
+          <w:color w:val="000000"/>
+        </w:rPr>
+        <w:t>“</w:t>
+      </w:r>
+      <w:r>
+        <w:rPr>
+          <w:color w:val="000000"/>
+        </w:rPr>
+        <w:t xml:space="preserve">Actually, in fact, maybe </w:t>
       </w:r>
       <w:r>
         <w:rPr>
           <w:color w:val="000000"/>
         </w:rPr>
         <w:lastRenderedPageBreak/>
-        <w:t>you to write off the suffering of the lion’s share of poor people in America, to say, not only</w:t>
-      </w:r>
-      <w:r>
-        <w:t xml:space="preserve"> </w:t>
-      </w:r>
-      <w:r>
-        <w:rPr>
-          <w:color w:val="000000"/>
-        </w:rPr>
-        <w:t>do we not have to worry about allocating anything to them because they w</w:t>
-      </w:r>
-      <w:r>
-        <w:t xml:space="preserve">ould </w:t>
-      </w:r>
-      <w:r>
-        <w:rPr>
-          <w:color w:val="000000"/>
-        </w:rPr>
-        <w:t xml:space="preserve">just </w:t>
-      </w:r>
-      <w:r>
-        <w:t>waste it</w:t>
-      </w:r>
-      <w:r>
-        <w:rPr>
-          <w:color w:val="000000"/>
-        </w:rPr>
-        <w:t>, they’d squander it. They were born with all this privilege, and what do they do with it? Right, but then also allows us to actually look at their suffering and think. Actually, in fact, maybe they have more than they actually deserve. Maybe they should have less than they have. We want to take from the whites right? So we tell these kinds of narratives that allow us to point at the people who are suffering and losing and</w:t>
-      </w:r>
-      <w:r>
-        <w:t xml:space="preserve"> </w:t>
-      </w:r>
-      <w:r>
-        <w:rPr>
-          <w:color w:val="000000"/>
-        </w:rPr>
-        <w:t xml:space="preserve">falling behind in the prevailing order, and to justify why they deserve their suffering, why they deserve their marginalization, </w:t>
-      </w:r>
-      <w:r>
-        <w:t>why we</w:t>
-      </w:r>
-      <w:r>
-        <w:rPr>
-          <w:color w:val="000000"/>
-        </w:rPr>
-        <w:t xml:space="preserve"> don’t have to take that concern seriously</w:t>
-      </w:r>
-      <w:r>
-        <w:t xml:space="preserve"> a</w:t>
-      </w:r>
-      <w:r>
-        <w:rPr>
-          <w:color w:val="000000"/>
-        </w:rPr>
-        <w:t xml:space="preserve">nd </w:t>
-      </w:r>
-      <w:r>
-        <w:t>throw</w:t>
-      </w:r>
-      <w:r>
-        <w:rPr>
-          <w:color w:val="000000"/>
-        </w:rPr>
-        <w:t xml:space="preserve"> social justice on its face.</w:t>
-      </w:r>
-      <w:r>
-        <w:t xml:space="preserve"> </w:t>
-      </w:r>
-      <w:r>
-        <w:rPr>
-          <w:color w:val="000000"/>
-        </w:rPr>
-        <w:t>These narratives about white privilege</w:t>
-      </w:r>
-      <w:r>
-        <w:t xml:space="preserve"> </w:t>
-      </w:r>
-      <w:r>
-        <w:rPr>
-          <w:color w:val="000000"/>
-        </w:rPr>
-        <w:t>seem egalitarian</w:t>
-      </w:r>
-      <w:r>
-        <w:t>, s</w:t>
-      </w:r>
-      <w:r>
-        <w:rPr>
-          <w:color w:val="000000"/>
-        </w:rPr>
-        <w:t>eem social justice oriented. But in practice, when you look at how they’re actually mobilized by elites, at their social life, it seems like more than anything what they end up doing in reality is helping us justify inequalities.</w:t>
+        <w:t>they have more than they actually deserve. Maybe they should have less than they have. We want to take from the whites right?</w:t>
+      </w:r>
+      <w:r>
+        <w:rPr>
+          <w:color w:val="000000"/>
+        </w:rPr>
+        <w:t>”</w:t>
+      </w:r>
+      <w:r>
+        <w:rPr>
+          <w:color w:val="000000"/>
+        </w:rPr>
+        <w:t xml:space="preserve"> </w:t>
       </w:r>
     </w:p>
     <w:p>
@@ -6481,26 +6623,90 @@
       </w:pPr>
       <w:r>
         <w:rPr>
-          <w:b/>
-          <w:i/>
-          <w:color w:val="000000"/>
-        </w:rPr>
-        <w:t>Callahan</w:t>
-      </w:r>
-      <w:r>
-        <w:rPr>
-          <w:color w:val="000000"/>
-        </w:rPr>
-        <w:t xml:space="preserve">: They have to take from them until they learn to stop voting for </w:t>
-      </w:r>
-      <w:r>
-        <w:t>T</w:t>
-      </w:r>
-      <w:r>
-        <w:rPr>
-          <w:color w:val="000000"/>
-        </w:rPr>
-        <w:t>rump.</w:t>
+          <w:color w:val="000000"/>
+        </w:rPr>
+        <w:t>So we tell these kinds of narratives that allow us to point at the people who are suffering and losing and</w:t>
+      </w:r>
+      <w:r>
+        <w:t xml:space="preserve"> </w:t>
+      </w:r>
+      <w:r>
+        <w:rPr>
+          <w:color w:val="000000"/>
+        </w:rPr>
+        <w:t xml:space="preserve">falling behind in the prevailing order, and to justify why they deserve their suffering, why they deserve their marginalization, </w:t>
+      </w:r>
+      <w:r>
+        <w:t>why we</w:t>
+      </w:r>
+      <w:r>
+        <w:rPr>
+          <w:color w:val="000000"/>
+        </w:rPr>
+        <w:t xml:space="preserve"> don’t have to take th</w:t>
+      </w:r>
+      <w:r>
+        <w:rPr>
+          <w:color w:val="000000"/>
+        </w:rPr>
+        <w:t>eir</w:t>
+      </w:r>
+      <w:r>
+        <w:rPr>
+          <w:color w:val="000000"/>
+        </w:rPr>
+        <w:t xml:space="preserve"> concern</w:t>
+      </w:r>
+      <w:r>
+        <w:rPr>
+          <w:color w:val="000000"/>
+        </w:rPr>
+        <w:t>s</w:t>
+      </w:r>
+      <w:r>
+        <w:rPr>
+          <w:color w:val="000000"/>
+        </w:rPr>
+        <w:t xml:space="preserve"> seriously.</w:t>
+      </w:r>
+      <w:r>
+        <w:t xml:space="preserve"> </w:t>
+      </w:r>
+      <w:r>
+        <w:rPr>
+          <w:color w:val="000000"/>
+        </w:rPr>
+        <w:t>These narratives about white privilege</w:t>
+      </w:r>
+      <w:r>
+        <w:t xml:space="preserve"> </w:t>
+      </w:r>
+      <w:r>
+        <w:rPr>
+          <w:color w:val="000000"/>
+        </w:rPr>
+        <w:t>seem egalitarian</w:t>
+      </w:r>
+      <w:r>
+        <w:t>, s</w:t>
+      </w:r>
+      <w:r>
+        <w:rPr>
+          <w:color w:val="000000"/>
+        </w:rPr>
+        <w:t xml:space="preserve">eem social justice oriented. But in practice, when you look at how they’re actually mobilized by elites, </w:t>
+      </w:r>
+      <w:r>
+        <w:rPr>
+          <w:color w:val="000000"/>
+        </w:rPr>
+        <w:t>in</w:t>
+      </w:r>
+      <w:r>
+        <w:rPr>
+          <w:color w:val="000000"/>
+        </w:rPr>
+        <w:t xml:space="preserve"> their social life, it seems like more than anything what they end up doing in reality is helping us justify inequalities.</w:t>
       </w:r>
     </w:p>
     <w:p>
@@ -6520,55 +6726,37 @@
       <w:r>
         <w:rPr>
           <w:b/>
-          <w:color w:val="000000"/>
-        </w:rPr>
-        <w:t>al-</w:t>
-      </w:r>
-      <w:proofErr w:type="spellStart"/>
-      <w:r>
-        <w:rPr>
-          <w:b/>
-          <w:color w:val="000000"/>
-        </w:rPr>
-        <w:t>Gharbi</w:t>
-      </w:r>
-      <w:proofErr w:type="spellEnd"/>
-      <w:r>
-        <w:rPr>
-          <w:color w:val="000000"/>
-        </w:rPr>
-        <w:t xml:space="preserve">: Yeah. Well, they’re </w:t>
-      </w:r>
-      <w:proofErr w:type="spellStart"/>
-      <w:r>
-        <w:rPr>
-          <w:color w:val="000000"/>
-        </w:rPr>
-        <w:t>gonna</w:t>
-      </w:r>
-      <w:proofErr w:type="spellEnd"/>
-      <w:r>
-        <w:rPr>
-          <w:color w:val="000000"/>
-        </w:rPr>
-        <w:t xml:space="preserve"> have to start taking from the blacks and </w:t>
-      </w:r>
-      <w:proofErr w:type="spellStart"/>
-      <w:r>
-        <w:t>h</w:t>
-      </w:r>
-      <w:r>
-        <w:rPr>
-          <w:color w:val="000000"/>
-        </w:rPr>
-        <w:t>ispanics</w:t>
-      </w:r>
-      <w:proofErr w:type="spellEnd"/>
-      <w:r>
-        <w:rPr>
-          <w:color w:val="000000"/>
-        </w:rPr>
-        <w:t>, too. In fact, that’s been a big story over the last decade. Not just the last election.</w:t>
+          <w:iCs/>
+          <w:color w:val="000000"/>
+        </w:rPr>
+        <w:t>Callahan</w:t>
+      </w:r>
+      <w:r>
+        <w:rPr>
+          <w:color w:val="000000"/>
+        </w:rPr>
+        <w:t xml:space="preserve">: </w:t>
+      </w:r>
+      <w:r>
+        <w:rPr>
+          <w:color w:val="000000"/>
+        </w:rPr>
+        <w:t>We</w:t>
+      </w:r>
+      <w:r>
+        <w:rPr>
+          <w:color w:val="000000"/>
+        </w:rPr>
+        <w:t xml:space="preserve"> have to take from them until they learn to stop voting for </w:t>
+      </w:r>
+      <w:r>
+        <w:t>T</w:t>
+      </w:r>
+      <w:r>
+        <w:rPr>
+          <w:color w:val="000000"/>
+        </w:rPr>
+        <w:t>rump.</w:t>
       </w:r>
     </w:p>
     <w:p>
@@ -6588,79 +6776,71 @@
       <w:r>
         <w:rPr>
           <w:b/>
-          <w:i/>
-          <w:color w:val="000000"/>
-        </w:rPr>
-        <w:t>Callahan</w:t>
-      </w:r>
-      <w:r>
-        <w:rPr>
-          <w:color w:val="000000"/>
-        </w:rPr>
-        <w:t>: So I imagine we should wrap things up soon. I know you’re having a busy day, and we’ve been at it for a while.</w:t>
-      </w:r>
-      <w:r>
-        <w:t xml:space="preserve"> T</w:t>
-      </w:r>
-      <w:r>
-        <w:rPr>
-          <w:color w:val="000000"/>
-        </w:rPr>
-        <w:t xml:space="preserve">his may be purely </w:t>
-      </w:r>
-      <w:r>
-        <w:t>an artifact</w:t>
-      </w:r>
-      <w:r>
-        <w:rPr>
-          <w:color w:val="000000"/>
-        </w:rPr>
-        <w:t xml:space="preserve"> of your publishers requirements.</w:t>
-      </w:r>
-      <w:r>
-        <w:t xml:space="preserve"> B</w:t>
-      </w:r>
-      <w:r>
-        <w:rPr>
-          <w:color w:val="000000"/>
-        </w:rPr>
-        <w:t>ut when</w:t>
-      </w:r>
-      <w:r>
-        <w:t xml:space="preserve"> </w:t>
-      </w:r>
-      <w:r>
-        <w:rPr>
-          <w:color w:val="000000"/>
-        </w:rPr>
-        <w:t>John Gray and I were talking</w:t>
-      </w:r>
-      <w:r>
-        <w:t>, we brought</w:t>
-      </w:r>
-      <w:r>
-        <w:rPr>
-          <w:color w:val="000000"/>
-        </w:rPr>
-        <w:t xml:space="preserve"> up how</w:t>
-      </w:r>
-      <w:r>
-        <w:t xml:space="preserve"> </w:t>
-      </w:r>
-      <w:r>
-        <w:rPr>
-          <w:color w:val="000000"/>
-        </w:rPr>
-        <w:t>so much of the social justice activity results in what’s an empty gesture and rather than actually fixing a problem. And I said, You know</w:t>
-      </w:r>
-      <w:r>
-        <w:t>, i</w:t>
-      </w:r>
-      <w:r>
-        <w:rPr>
-          <w:color w:val="000000"/>
-        </w:rPr>
-        <w:t>t actually covers up for the fact that the problem is not being fixed.</w:t>
+          <w:color w:val="000000"/>
+        </w:rPr>
+        <w:t>al-</w:t>
+      </w:r>
+      <w:proofErr w:type="spellStart"/>
+      <w:r>
+        <w:rPr>
+          <w:b/>
+          <w:color w:val="000000"/>
+        </w:rPr>
+        <w:t>Gharbi</w:t>
+      </w:r>
+      <w:proofErr w:type="spellEnd"/>
+      <w:r>
+        <w:rPr>
+          <w:color w:val="000000"/>
+        </w:rPr>
+        <w:t xml:space="preserve">: Yeah. Well, </w:t>
+      </w:r>
+      <w:r>
+        <w:rPr>
+          <w:color w:val="000000"/>
+        </w:rPr>
+        <w:t>we</w:t>
+      </w:r>
+      <w:r>
+        <w:rPr>
+          <w:color w:val="000000"/>
+        </w:rPr>
+        <w:t xml:space="preserve">’re </w:t>
+      </w:r>
+      <w:proofErr w:type="spellStart"/>
+      <w:r>
+        <w:rPr>
+          <w:color w:val="000000"/>
+        </w:rPr>
+        <w:t>gonna</w:t>
+      </w:r>
+      <w:proofErr w:type="spellEnd"/>
+      <w:r>
+        <w:rPr>
+          <w:color w:val="000000"/>
+        </w:rPr>
+        <w:t xml:space="preserve"> have to start taking from </w:t>
+      </w:r>
+      <w:r>
+        <w:rPr>
+          <w:color w:val="000000"/>
+        </w:rPr>
+        <w:t>a lot of</w:t>
+      </w:r>
+      <w:r>
+        <w:rPr>
+          <w:color w:val="000000"/>
+        </w:rPr>
+        <w:t xml:space="preserve"> blacks and </w:t>
+      </w:r>
+      <w:r>
+        <w:t>H</w:t>
+      </w:r>
+      <w:r>
+        <w:rPr>
+          <w:color w:val="000000"/>
+        </w:rPr>
+        <w:t>ispanics, too. In fact, that’s been a big story over the last decade. Not just the last election.</w:t>
       </w:r>
     </w:p>
     <w:p>
@@ -6680,24 +6860,97 @@
       <w:r>
         <w:rPr>
           <w:b/>
-          <w:color w:val="000000"/>
-        </w:rPr>
-        <w:t>al-</w:t>
-      </w:r>
-      <w:proofErr w:type="spellStart"/>
-      <w:r>
-        <w:rPr>
-          <w:b/>
-          <w:color w:val="000000"/>
-        </w:rPr>
-        <w:t>Gharbi</w:t>
-      </w:r>
-      <w:proofErr w:type="spellEnd"/>
-      <w:r>
-        <w:rPr>
-          <w:color w:val="000000"/>
-        </w:rPr>
-        <w:t>: Yeah.</w:t>
+          <w:iCs/>
+          <w:color w:val="000000"/>
+        </w:rPr>
+        <w:t>Callahan</w:t>
+      </w:r>
+      <w:r>
+        <w:rPr>
+          <w:color w:val="000000"/>
+        </w:rPr>
+        <w:t xml:space="preserve">: </w:t>
+      </w:r>
+      <w:r>
+        <w:rPr>
+          <w:color w:val="000000"/>
+        </w:rPr>
+        <w:t>Now, t</w:t>
+      </w:r>
+      <w:r>
+        <w:rPr>
+          <w:color w:val="000000"/>
+        </w:rPr>
+        <w:t xml:space="preserve">his </w:t>
+      </w:r>
+      <w:r>
+        <w:rPr>
+          <w:color w:val="000000"/>
+        </w:rPr>
+        <w:t xml:space="preserve">next point </w:t>
+      </w:r>
+      <w:r>
+        <w:rPr>
+          <w:color w:val="000000"/>
+        </w:rPr>
+        <w:t xml:space="preserve">may be purely </w:t>
+      </w:r>
+      <w:r>
+        <w:t>an artifact</w:t>
+      </w:r>
+      <w:r>
+        <w:rPr>
+          <w:color w:val="000000"/>
+        </w:rPr>
+        <w:t xml:space="preserve"> of your publishers requirements.</w:t>
+      </w:r>
+      <w:r>
+        <w:t xml:space="preserve"> B</w:t>
+      </w:r>
+      <w:r>
+        <w:rPr>
+          <w:color w:val="000000"/>
+        </w:rPr>
+        <w:t>ut when</w:t>
+      </w:r>
+      <w:r>
+        <w:t xml:space="preserve"> </w:t>
+      </w:r>
+      <w:r>
+        <w:rPr>
+          <w:color w:val="000000"/>
+        </w:rPr>
+        <w:t>John Gray and I were talking</w:t>
+      </w:r>
+      <w:r>
+        <w:t>, we brought</w:t>
+      </w:r>
+      <w:r>
+        <w:rPr>
+          <w:color w:val="000000"/>
+        </w:rPr>
+        <w:t xml:space="preserve"> up how</w:t>
+      </w:r>
+      <w:r>
+        <w:t xml:space="preserve"> </w:t>
+      </w:r>
+      <w:r>
+        <w:rPr>
+          <w:color w:val="000000"/>
+        </w:rPr>
+        <w:t xml:space="preserve">so much of the social justice activity results in what’s an empty gesture and rather than actually fixing a problem. And I said, </w:t>
+      </w:r>
+      <w:r>
+        <w:rPr>
+          <w:color w:val="000000"/>
+        </w:rPr>
+        <w:t>i</w:t>
+      </w:r>
+      <w:r>
+        <w:rPr>
+          <w:color w:val="000000"/>
+        </w:rPr>
+        <w:t>t actually covers up for the fact that the problem is not being fixed.</w:t>
       </w:r>
     </w:p>
     <w:p>
@@ -6717,34 +6970,30 @@
       <w:r>
         <w:rPr>
           <w:b/>
-          <w:i/>
-          <w:color w:val="000000"/>
-        </w:rPr>
-        <w:t>Callahan</w:t>
-      </w:r>
-      <w:r>
-        <w:rPr>
-          <w:color w:val="000000"/>
-        </w:rPr>
-        <w:t>: And does nothing. And John said, No, I think it’s worse than doing nothing. It takes th</w:t>
-      </w:r>
-      <w:r>
-        <w:t xml:space="preserve">e </w:t>
-      </w:r>
-      <w:r>
-        <w:rPr>
-          <w:color w:val="000000"/>
-        </w:rPr>
-        <w:t>energy that could go into fixing the problems and instead rename something. So the homeless people are now unhoused.</w:t>
-      </w:r>
-      <w:r>
-        <w:t xml:space="preserve"> </w:t>
-      </w:r>
-      <w:r>
-        <w:rPr>
-          <w:color w:val="000000"/>
-        </w:rPr>
-        <w:t>Yeah. So don’t you feel better in that cardboard box now that you’re unhoused instead of homeless? But throughout the book black is spelled with a capital B.</w:t>
+          <w:color w:val="000000"/>
+        </w:rPr>
+        <w:t>al-</w:t>
+      </w:r>
+      <w:proofErr w:type="spellStart"/>
+      <w:r>
+        <w:rPr>
+          <w:b/>
+          <w:color w:val="000000"/>
+        </w:rPr>
+        <w:t>Gharbi</w:t>
+      </w:r>
+      <w:proofErr w:type="spellEnd"/>
+      <w:r>
+        <w:rPr>
+          <w:color w:val="000000"/>
+        </w:rPr>
+        <w:t>: Ye</w:t>
+      </w:r>
+      <w:r>
+        <w:rPr>
+          <w:color w:val="000000"/>
+        </w:rPr>
+        <w:t>s.</w:t>
       </w:r>
     </w:p>
     <w:p>
@@ -6764,24 +7013,82 @@
       <w:r>
         <w:rPr>
           <w:b/>
-          <w:color w:val="000000"/>
-        </w:rPr>
-        <w:t>al-</w:t>
-      </w:r>
-      <w:proofErr w:type="spellStart"/>
-      <w:r>
-        <w:rPr>
-          <w:b/>
-          <w:color w:val="000000"/>
-        </w:rPr>
-        <w:t>Gharbi</w:t>
-      </w:r>
-      <w:proofErr w:type="spellEnd"/>
-      <w:r>
-        <w:rPr>
-          <w:color w:val="000000"/>
-        </w:rPr>
-        <w:t>: Yes.</w:t>
+          <w:iCs/>
+          <w:color w:val="000000"/>
+        </w:rPr>
+        <w:t>Callahan</w:t>
+      </w:r>
+      <w:r>
+        <w:rPr>
+          <w:color w:val="000000"/>
+        </w:rPr>
+        <w:t>: And does nothing</w:t>
+      </w:r>
+      <w:r>
+        <w:rPr>
+          <w:color w:val="000000"/>
+        </w:rPr>
+        <w:t xml:space="preserve"> substantive</w:t>
+      </w:r>
+      <w:r>
+        <w:rPr>
+          <w:color w:val="000000"/>
+        </w:rPr>
+        <w:t xml:space="preserve">. And John said, </w:t>
+      </w:r>
+      <w:r>
+        <w:rPr>
+          <w:color w:val="000000"/>
+        </w:rPr>
+        <w:t>“</w:t>
+      </w:r>
+      <w:r>
+        <w:rPr>
+          <w:color w:val="000000"/>
+        </w:rPr>
+        <w:t>No, I think it’s worse than doing nothing. It takes th</w:t>
+      </w:r>
+      <w:r>
+        <w:t xml:space="preserve">e </w:t>
+      </w:r>
+      <w:r>
+        <w:rPr>
+          <w:color w:val="000000"/>
+        </w:rPr>
+        <w:t>energy that could go into fixing the problems and instead rename something.</w:t>
+      </w:r>
+      <w:r>
+        <w:rPr>
+          <w:color w:val="000000"/>
+        </w:rPr>
+        <w:t>”</w:t>
+      </w:r>
+      <w:r>
+        <w:rPr>
+          <w:color w:val="000000"/>
+        </w:rPr>
+        <w:t xml:space="preserve"> So the homeless people are now unhoused.</w:t>
+      </w:r>
+      <w:r>
+        <w:t xml:space="preserve"> </w:t>
+      </w:r>
+      <w:r>
+        <w:rPr>
+          <w:color w:val="000000"/>
+        </w:rPr>
+        <w:t xml:space="preserve">Yeah. So don’t you feel better in that cardboard box now that you’re unhoused instead of homeless? But throughout </w:t>
+      </w:r>
+      <w:r>
+        <w:rPr>
+          <w:color w:val="000000"/>
+        </w:rPr>
+        <w:t>your</w:t>
+      </w:r>
+      <w:r>
+        <w:rPr>
+          <w:color w:val="000000"/>
+        </w:rPr>
+        <w:t xml:space="preserve"> book black is spelled with a capital B.</w:t>
       </w:r>
     </w:p>
     <w:p>
@@ -6801,25 +7108,24 @@
       <w:r>
         <w:rPr>
           <w:b/>
-          <w:i/>
-          <w:color w:val="000000"/>
-        </w:rPr>
-        <w:t>Callahan</w:t>
-      </w:r>
-      <w:r>
-        <w:rPr>
-          <w:color w:val="000000"/>
-        </w:rPr>
-        <w:t xml:space="preserve">: I just wonder is this the kind of gesture we should be resisting? Because I don’t see that that’s actually improved. A lot of </w:t>
-      </w:r>
-      <w:r>
-        <w:t>people are suffering</w:t>
-      </w:r>
-      <w:r>
-        <w:rPr>
-          <w:color w:val="000000"/>
-        </w:rPr>
-        <w:t xml:space="preserve"> in a terrible housing project. Hey? You’re still in the terrible projects. But we now spell their race with a capital B.</w:t>
+          <w:color w:val="000000"/>
+        </w:rPr>
+        <w:t>al-</w:t>
+      </w:r>
+      <w:proofErr w:type="spellStart"/>
+      <w:r>
+        <w:rPr>
+          <w:b/>
+          <w:color w:val="000000"/>
+        </w:rPr>
+        <w:t>Gharbi</w:t>
+      </w:r>
+      <w:proofErr w:type="spellEnd"/>
+      <w:r>
+        <w:rPr>
+          <w:color w:val="000000"/>
+        </w:rPr>
+        <w:t>: Yes.</w:t>
       </w:r>
     </w:p>
     <w:p>
@@ -6839,24 +7145,61 @@
       <w:r>
         <w:rPr>
           <w:b/>
-          <w:color w:val="000000"/>
-        </w:rPr>
-        <w:t>al-</w:t>
-      </w:r>
-      <w:proofErr w:type="spellStart"/>
-      <w:r>
-        <w:rPr>
-          <w:b/>
-          <w:color w:val="000000"/>
-        </w:rPr>
-        <w:t>Gharbi</w:t>
-      </w:r>
-      <w:proofErr w:type="spellEnd"/>
-      <w:r>
-        <w:rPr>
-          <w:color w:val="000000"/>
-        </w:rPr>
-        <w:t>: Yeah, absolutely. So that was the thing that the publisher did in my initial manuscript. I didn’t capitalize the B.</w:t>
+          <w:iCs/>
+          <w:color w:val="000000"/>
+        </w:rPr>
+        <w:t>Callahan</w:t>
+      </w:r>
+      <w:r>
+        <w:rPr>
+          <w:color w:val="000000"/>
+        </w:rPr>
+        <w:t xml:space="preserve">: I just wonder is this the kind of </w:t>
+      </w:r>
+      <w:r>
+        <w:rPr>
+          <w:color w:val="000000"/>
+        </w:rPr>
+        <w:t xml:space="preserve">empty </w:t>
+      </w:r>
+      <w:r>
+        <w:rPr>
+          <w:color w:val="000000"/>
+        </w:rPr>
+        <w:t>gesture we should be resisting? Because I don’t see that that’s actually improved</w:t>
+      </w:r>
+      <w:r>
+        <w:rPr>
+          <w:color w:val="000000"/>
+        </w:rPr>
+        <w:t xml:space="preserve"> the</w:t>
+      </w:r>
+      <w:r>
+        <w:rPr>
+          <w:color w:val="000000"/>
+        </w:rPr>
+        <w:t xml:space="preserve"> lot of </w:t>
+      </w:r>
+      <w:r>
+        <w:t>people are suffering</w:t>
+      </w:r>
+      <w:r>
+        <w:rPr>
+          <w:color w:val="000000"/>
+        </w:rPr>
+        <w:t xml:space="preserve"> in a terrible housing project. </w:t>
+      </w:r>
+      <w:r>
+        <w:rPr>
+          <w:color w:val="000000"/>
+        </w:rPr>
+        <w:t>They</w:t>
+      </w:r>
+      <w:r>
+        <w:rPr>
+          <w:color w:val="000000"/>
+        </w:rPr>
+        <w:t>’re still in the terrible projects. But we now spell their race with a capital B.</w:t>
       </w:r>
     </w:p>
     <w:p>
@@ -6876,16 +7219,24 @@
       <w:r>
         <w:rPr>
           <w:b/>
-          <w:i/>
-          <w:color w:val="000000"/>
-        </w:rPr>
-        <w:t>Callahan</w:t>
-      </w:r>
-      <w:r>
-        <w:rPr>
-          <w:color w:val="000000"/>
-        </w:rPr>
-        <w:t>: I guess.</w:t>
+          <w:color w:val="000000"/>
+        </w:rPr>
+        <w:t>al-</w:t>
+      </w:r>
+      <w:proofErr w:type="spellStart"/>
+      <w:r>
+        <w:rPr>
+          <w:b/>
+          <w:color w:val="000000"/>
+        </w:rPr>
+        <w:t>Gharbi</w:t>
+      </w:r>
+      <w:proofErr w:type="spellEnd"/>
+      <w:r>
+        <w:rPr>
+          <w:color w:val="000000"/>
+        </w:rPr>
+        <w:t>: Yeah, absolutely. So that was the thing that the publisher did in my initial manuscript. I didn’t capitalize the B.</w:t>
       </w:r>
     </w:p>
     <w:p>
@@ -6905,40 +7256,22 @@
       <w:r>
         <w:rPr>
           <w:b/>
-          <w:color w:val="000000"/>
-        </w:rPr>
-        <w:t>al-</w:t>
-      </w:r>
-      <w:proofErr w:type="spellStart"/>
-      <w:r>
-        <w:rPr>
-          <w:b/>
-          <w:color w:val="000000"/>
-        </w:rPr>
-        <w:t>Gharbi</w:t>
-      </w:r>
-      <w:proofErr w:type="spellEnd"/>
-      <w:r>
-        <w:rPr>
-          <w:color w:val="000000"/>
-        </w:rPr>
-        <w:t xml:space="preserve">: That’s their standard. That’s their standard practice. But also, you know, I didn’t fight about it precisely for the reason that there’s actually nothing at stake here, so if they want to capitalize it, and I don’t want to capitalize. I didn’t capitalize it. They want to capitalize it fine. I don’t care. There’s nothing at stake either way. If I insisted on keeping it </w:t>
-      </w:r>
-      <w:r>
-        <w:rPr>
-          <w:color w:val="000000"/>
-        </w:rPr>
-        <w:lastRenderedPageBreak/>
-        <w:t xml:space="preserve">lowercase, what would that accomplish? Nothing. So I was perfectly fine to let them do their </w:t>
-      </w:r>
-      <w:r>
-        <w:t>own thing</w:t>
-      </w:r>
-      <w:r>
-        <w:rPr>
-          <w:color w:val="000000"/>
-        </w:rPr>
-        <w:t>. I was more worried about, you know, more important, substantive things.</w:t>
+          <w:iCs/>
+          <w:color w:val="000000"/>
+        </w:rPr>
+        <w:t>Callahan</w:t>
+      </w:r>
+      <w:r>
+        <w:rPr>
+          <w:color w:val="000000"/>
+        </w:rPr>
+        <w:t xml:space="preserve">: I </w:t>
+      </w:r>
+      <w:r>
+        <w:rPr>
+          <w:color w:val="000000"/>
+        </w:rPr>
+        <w:t>thought that might be it.</w:t>
       </w:r>
     </w:p>
     <w:p>
@@ -6958,28 +7291,45 @@
       <w:r>
         <w:rPr>
           <w:b/>
-          <w:i/>
-          <w:color w:val="000000"/>
-        </w:rPr>
-        <w:t>Callahan</w:t>
-      </w:r>
-      <w:r>
-        <w:rPr>
-          <w:color w:val="000000"/>
-        </w:rPr>
-        <w:t>: Yeah, i</w:t>
-      </w:r>
-      <w:r>
-        <w:t>t is a</w:t>
-      </w:r>
-      <w:r>
-        <w:rPr>
-          <w:color w:val="000000"/>
-        </w:rPr>
-        <w:t xml:space="preserve"> minor point</w:t>
-      </w:r>
-      <w:r>
-        <w:t>, But.</w:t>
+          <w:color w:val="000000"/>
+        </w:rPr>
+        <w:t>al-</w:t>
+      </w:r>
+      <w:proofErr w:type="spellStart"/>
+      <w:r>
+        <w:rPr>
+          <w:b/>
+          <w:color w:val="000000"/>
+        </w:rPr>
+        <w:t>Gharbi</w:t>
+      </w:r>
+      <w:proofErr w:type="spellEnd"/>
+      <w:r>
+        <w:rPr>
+          <w:color w:val="000000"/>
+        </w:rPr>
+        <w:t>: That’s their standard. That’s their standard practice. But also, you know, I didn’t fight about it precisely for the reason that there’s actually nothing at stake here, so if they want to capitalize it</w:t>
+      </w:r>
+      <w:r>
+        <w:rPr>
+          <w:color w:val="000000"/>
+        </w:rPr>
+        <w:t>, ok</w:t>
+      </w:r>
+      <w:r>
+        <w:rPr>
+          <w:color w:val="000000"/>
+        </w:rPr>
+        <w:t xml:space="preserve">. I didn’t capitalize it. They want to capitalize it fine. I don’t care. There’s nothing at stake either way. If I insisted on keeping it lowercase, what would that accomplish? Nothing. So I was perfectly fine to let them do their </w:t>
+      </w:r>
+      <w:r>
+        <w:t>own thing</w:t>
+      </w:r>
+      <w:r>
+        <w:rPr>
+          <w:color w:val="000000"/>
+        </w:rPr>
+        <w:t>. I was more worried about more important, substantive things.</w:t>
       </w:r>
     </w:p>
     <w:p>
@@ -6999,24 +7349,127 @@
       <w:r>
         <w:rPr>
           <w:b/>
-          <w:color w:val="000000"/>
-        </w:rPr>
-        <w:t>al-</w:t>
-      </w:r>
-      <w:proofErr w:type="spellStart"/>
-      <w:r>
-        <w:rPr>
-          <w:b/>
-          <w:color w:val="000000"/>
-        </w:rPr>
-        <w:t>Gharbi</w:t>
-      </w:r>
-      <w:proofErr w:type="spellEnd"/>
-      <w:r>
-        <w:rPr>
-          <w:color w:val="000000"/>
-        </w:rPr>
-        <w:t>: Yeah, no. That makes sense.</w:t>
+          <w:iCs/>
+          <w:color w:val="000000"/>
+        </w:rPr>
+        <w:t>Callahan</w:t>
+      </w:r>
+      <w:r>
+        <w:rPr>
+          <w:color w:val="000000"/>
+        </w:rPr>
+        <w:t>: Ye</w:t>
+      </w:r>
+      <w:r>
+        <w:rPr>
+          <w:color w:val="000000"/>
+        </w:rPr>
+        <w:t>s</w:t>
+      </w:r>
+      <w:r>
+        <w:rPr>
+          <w:color w:val="000000"/>
+        </w:rPr>
+        <w:t>, i</w:t>
+      </w:r>
+      <w:r>
+        <w:t>t is a</w:t>
+      </w:r>
+      <w:r>
+        <w:rPr>
+          <w:color w:val="000000"/>
+        </w:rPr>
+        <w:t xml:space="preserve"> minor point</w:t>
+      </w:r>
+      <w:r>
+        <w:t xml:space="preserve">, </w:t>
+      </w:r>
+      <w:r>
+        <w:t>but…</w:t>
+      </w:r>
+      <w:r>
+        <w:rPr>
+          <w:color w:val="000000"/>
+        </w:rPr>
+        <w:t xml:space="preserve"> t</w:t>
+      </w:r>
+      <w:r>
+        <w:rPr>
+          <w:color w:val="000000"/>
+        </w:rPr>
+        <w:t xml:space="preserve">o that extent where, if you go along, if someone says to me, </w:t>
+      </w:r>
+      <w:r>
+        <w:rPr>
+          <w:color w:val="000000"/>
+        </w:rPr>
+        <w:t>“D</w:t>
+      </w:r>
+      <w:r>
+        <w:rPr>
+          <w:color w:val="000000"/>
+        </w:rPr>
+        <w:t>on’t call them homeless</w:t>
+      </w:r>
+      <w:r>
+        <w:rPr>
+          <w:color w:val="000000"/>
+        </w:rPr>
+        <w:t>:</w:t>
+      </w:r>
+      <w:r>
+        <w:rPr>
+          <w:color w:val="000000"/>
+        </w:rPr>
+        <w:t xml:space="preserve"> They’re unhoused</w:t>
+      </w:r>
+      <w:r>
+        <w:rPr>
+          <w:color w:val="000000"/>
+        </w:rPr>
+        <w:t>!”</w:t>
+      </w:r>
+      <w:r>
+        <w:rPr>
+          <w:color w:val="000000"/>
+        </w:rPr>
+        <w:t>, and I go along with it</w:t>
+      </w:r>
+      <w:r>
+        <w:rPr>
+          <w:color w:val="000000"/>
+        </w:rPr>
+        <w:t>,</w:t>
+      </w:r>
+      <w:r>
+        <w:rPr>
+          <w:color w:val="000000"/>
+        </w:rPr>
+        <w:t xml:space="preserve"> </w:t>
+      </w:r>
+      <w:r>
+        <w:rPr>
+          <w:color w:val="000000"/>
+        </w:rPr>
+        <w:t>a</w:t>
+      </w:r>
+      <w:r>
+        <w:rPr>
+          <w:color w:val="000000"/>
+        </w:rPr>
+        <w:t xml:space="preserve">m I </w:t>
+      </w:r>
+      <w:r>
+        <w:rPr>
+          <w:color w:val="000000"/>
+        </w:rPr>
+        <w:t xml:space="preserve">agreeing to </w:t>
+      </w:r>
+      <w:r>
+        <w:rPr>
+          <w:color w:val="000000"/>
+        </w:rPr>
+        <w:t>pretend that there’s a substantive change here?</w:t>
       </w:r>
     </w:p>
     <w:p>
@@ -7036,16 +7489,130 @@
       <w:r>
         <w:rPr>
           <w:b/>
-          <w:i/>
-          <w:color w:val="000000"/>
-        </w:rPr>
-        <w:t>Callahan</w:t>
-      </w:r>
-      <w:r>
-        <w:rPr>
-          <w:color w:val="000000"/>
-        </w:rPr>
-        <w:t>: To that extent where, if you go along, if I say you know, someone says to me, don’t call them homeless. They’re unhoused, and I go along with it. Am I pretending that there’s a substantive change here?</w:t>
+          <w:color w:val="000000"/>
+        </w:rPr>
+        <w:lastRenderedPageBreak/>
+        <w:t>al-</w:t>
+      </w:r>
+      <w:proofErr w:type="spellStart"/>
+      <w:r>
+        <w:rPr>
+          <w:b/>
+          <w:color w:val="000000"/>
+        </w:rPr>
+        <w:t>Gharbi</w:t>
+      </w:r>
+      <w:proofErr w:type="spellEnd"/>
+      <w:r>
+        <w:rPr>
+          <w:color w:val="000000"/>
+        </w:rPr>
+        <w:t>:</w:t>
+      </w:r>
+      <w:r>
+        <w:rPr>
+          <w:color w:val="000000"/>
+        </w:rPr>
+        <w:t xml:space="preserve"> I</w:t>
+      </w:r>
+      <w:r>
+        <w:rPr>
+          <w:color w:val="000000"/>
+        </w:rPr>
+        <w:t xml:space="preserve">n the case of unhoused </w:t>
+      </w:r>
+      <w:r>
+        <w:t>and homeless,</w:t>
+      </w:r>
+      <w:r>
+        <w:rPr>
+          <w:color w:val="000000"/>
+        </w:rPr>
+        <w:t xml:space="preserve"> actually,</w:t>
+      </w:r>
+      <w:r>
+        <w:t xml:space="preserve"> </w:t>
+      </w:r>
+      <w:r>
+        <w:rPr>
+          <w:color w:val="000000"/>
+        </w:rPr>
+        <w:t>there</w:t>
+      </w:r>
+      <w:r>
+        <w:t xml:space="preserve"> i</w:t>
+      </w:r>
+      <w:r>
+        <w:rPr>
+          <w:color w:val="000000"/>
+        </w:rPr>
+        <w:t xml:space="preserve">s a problem. So I would actually push back about that in part, because there’s a lot of research that shows euphemisms actually make people more comfortable with adverse states of affairs. </w:t>
+      </w:r>
+      <w:r>
+        <w:rPr>
+          <w:color w:val="000000"/>
+        </w:rPr>
+        <w:t>I</w:t>
+      </w:r>
+      <w:r>
+        <w:rPr>
+          <w:color w:val="000000"/>
+        </w:rPr>
+        <w:t>f you call them unhoused instead of homeless</w:t>
+      </w:r>
+      <w:r>
+        <w:t>, w</w:t>
+      </w:r>
+      <w:r>
+        <w:rPr>
+          <w:color w:val="000000"/>
+        </w:rPr>
+        <w:t>hat you’re doing in some ways, is obscuring the brutality of the conditions that they’re living under. It makes it easier for people to tolerate that kind of thing. So, if they wanted to replace a bunch of stuff in the book with euphemisms, I would have probably pushed back against that</w:t>
+      </w:r>
+      <w:r>
+        <w:t>. T</w:t>
+      </w:r>
+      <w:r>
+        <w:rPr>
+          <w:color w:val="000000"/>
+        </w:rPr>
+        <w:t>hat would actually cut against the point of the book. But a stylist</w:t>
+      </w:r>
+      <w:r>
+        <w:rPr>
+          <w:color w:val="000000"/>
+        </w:rPr>
+        <w:t>ic point</w:t>
+      </w:r>
+      <w:r>
+        <w:rPr>
+          <w:color w:val="000000"/>
+        </w:rPr>
+        <w:t xml:space="preserve">, </w:t>
+      </w:r>
+      <w:r>
+        <w:rPr>
+          <w:color w:val="000000"/>
+        </w:rPr>
+        <w:t xml:space="preserve">like </w:t>
+      </w:r>
+      <w:r>
+        <w:rPr>
+          <w:color w:val="000000"/>
+        </w:rPr>
+        <w:t xml:space="preserve">if you capitalize </w:t>
+      </w:r>
+      <w:r>
+        <w:rPr>
+          <w:color w:val="000000"/>
+        </w:rPr>
+        <w:t xml:space="preserve">or </w:t>
+      </w:r>
+      <w:r>
+        <w:rPr>
+          <w:color w:val="000000"/>
+        </w:rPr>
+        <w:t>lowercase something, that’s the kind of thing that I don’t care about.</w:t>
       </w:r>
     </w:p>
     <w:p>
@@ -7065,78 +7632,37 @@
       <w:r>
         <w:rPr>
           <w:b/>
-          <w:color w:val="000000"/>
-        </w:rPr>
-        <w:t>al-</w:t>
-      </w:r>
-      <w:proofErr w:type="spellStart"/>
-      <w:r>
-        <w:rPr>
-          <w:b/>
-          <w:color w:val="000000"/>
-        </w:rPr>
-        <w:t>Gharbi</w:t>
-      </w:r>
-      <w:proofErr w:type="spellEnd"/>
-      <w:r>
-        <w:rPr>
-          <w:color w:val="000000"/>
-        </w:rPr>
-        <w:t xml:space="preserve">: And in the case of unhoused </w:t>
-      </w:r>
-      <w:r>
-        <w:t>and homeless,</w:t>
-      </w:r>
-      <w:r>
-        <w:rPr>
-          <w:color w:val="000000"/>
-        </w:rPr>
-        <w:t xml:space="preserve"> actually,</w:t>
-      </w:r>
-      <w:r>
-        <w:t xml:space="preserve"> </w:t>
-      </w:r>
-      <w:r>
-        <w:rPr>
-          <w:color w:val="000000"/>
-        </w:rPr>
-        <w:t>there</w:t>
-      </w:r>
-      <w:r>
-        <w:t xml:space="preserve"> i</w:t>
-      </w:r>
-      <w:r>
-        <w:rPr>
-          <w:color w:val="000000"/>
-        </w:rPr>
-        <w:t>s an actual</w:t>
-      </w:r>
-      <w:r>
-        <w:t xml:space="preserve"> </w:t>
-      </w:r>
-      <w:r>
-        <w:rPr>
-          <w:color w:val="000000"/>
-        </w:rPr>
-        <w:t>problem. So I would actually push back about that in part, because there’s a lot of research that shows euphemisms actually make people more comfortable with adverse states of affairs. Actually, if you call them unhoused instead of homeless</w:t>
-      </w:r>
-      <w:r>
-        <w:t>, w</w:t>
-      </w:r>
-      <w:r>
-        <w:rPr>
-          <w:color w:val="000000"/>
-        </w:rPr>
-        <w:t>hat you’re doing in some ways, is obscuring the brutality of the conditions that they’re living under. It makes it easier for people to tolerate that kind of thing. So, if they wanted to replace a bunch of stuff in the book with euphemisms, I would have probably pushed back against that</w:t>
-      </w:r>
-      <w:r>
-        <w:t>. T</w:t>
-      </w:r>
-      <w:r>
-        <w:rPr>
-          <w:color w:val="000000"/>
-        </w:rPr>
-        <w:t>hat would actually cut against the point of the book. But something like a stylist, if you capitalize lowercase or something, that’s the kind of thing that I don’t care about, you know.</w:t>
+          <w:iCs/>
+          <w:color w:val="000000"/>
+        </w:rPr>
+        <w:t>Callahan</w:t>
+      </w:r>
+      <w:r>
+        <w:rPr>
+          <w:color w:val="000000"/>
+        </w:rPr>
+        <w:t>: Yeah. Like I said, there’s a very minor point that just struck me. Okay, well, I’ve taken up a good bit of your time, and I’m sure you’re having a very busy day</w:t>
+      </w:r>
+      <w:r>
+        <w:rPr>
+          <w:color w:val="000000"/>
+        </w:rPr>
+        <w:t>, it being the day after the election</w:t>
+      </w:r>
+      <w:r>
+        <w:rPr>
+          <w:color w:val="000000"/>
+        </w:rPr>
+        <w:t>, so I do appreciate you</w:t>
+      </w:r>
+      <w:r>
+        <w:t xml:space="preserve"> t</w:t>
+      </w:r>
+      <w:r>
+        <w:rPr>
+          <w:color w:val="000000"/>
+        </w:rPr>
+        <w:t>aking the time to talk with me.</w:t>
       </w:r>
     </w:p>
     <w:p>
@@ -7156,25 +7682,66 @@
       <w:r>
         <w:rPr>
           <w:b/>
-          <w:i/>
-          <w:color w:val="000000"/>
-        </w:rPr>
-        <w:t>Callahan</w:t>
-      </w:r>
-      <w:r>
-        <w:rPr>
-          <w:color w:val="000000"/>
-        </w:rPr>
-        <w:t>: Yeah. Like I said, there’s a very minor point that just struck me. Okay, well, I’ve taken up a good bit of your time, and I’m sure you’re having a very busy day, so I do appreciate you</w:t>
-      </w:r>
-      <w:r>
-        <w:t xml:space="preserve"> t</w:t>
-      </w:r>
-      <w:r>
-        <w:rPr>
-          <w:color w:val="000000"/>
-        </w:rPr>
-        <w:t>aking the time to talk with me.</w:t>
+          <w:color w:val="000000"/>
+        </w:rPr>
+        <w:t>al-</w:t>
+      </w:r>
+      <w:proofErr w:type="spellStart"/>
+      <w:r>
+        <w:rPr>
+          <w:b/>
+          <w:color w:val="000000"/>
+        </w:rPr>
+        <w:t>Gharbi</w:t>
+      </w:r>
+      <w:proofErr w:type="spellEnd"/>
+      <w:r>
+        <w:rPr>
+          <w:color w:val="000000"/>
+        </w:rPr>
+        <w:t>: It was a lot of fun. Actually, I’d be happy to</w:t>
+      </w:r>
+      <w:r>
+        <w:rPr>
+          <w:color w:val="000000"/>
+        </w:rPr>
+        <w:t xml:space="preserve"> </w:t>
+      </w:r>
+      <w:r>
+        <w:t>t</w:t>
+      </w:r>
+      <w:r>
+        <w:rPr>
+          <w:color w:val="000000"/>
+        </w:rPr>
+        <w:t xml:space="preserve">alk </w:t>
+      </w:r>
+      <w:r>
+        <w:t>to you about your</w:t>
+      </w:r>
+      <w:r>
+        <w:rPr>
+          <w:color w:val="000000"/>
+        </w:rPr>
+        <w:t xml:space="preserve"> review as well. But yeah, </w:t>
+      </w:r>
+      <w:r>
+        <w:t>f</w:t>
+      </w:r>
+      <w:r>
+        <w:rPr>
+          <w:color w:val="000000"/>
+        </w:rPr>
+        <w:t xml:space="preserve">eel free to </w:t>
+      </w:r>
+      <w:r>
+        <w:t xml:space="preserve">reach out </w:t>
+      </w:r>
+      <w:r>
+        <w:rPr>
+          <w:color w:val="000000"/>
+        </w:rPr>
+        <w:t>to talk more downstream.</w:t>
       </w:r>
     </w:p>
     <w:p>
@@ -7194,60 +7761,16 @@
       <w:r>
         <w:rPr>
           <w:b/>
-          <w:color w:val="000000"/>
-        </w:rPr>
-        <w:t>al-</w:t>
-      </w:r>
-      <w:proofErr w:type="spellStart"/>
-      <w:r>
-        <w:rPr>
-          <w:b/>
-          <w:color w:val="000000"/>
-        </w:rPr>
-        <w:t>Gharbi</w:t>
-      </w:r>
-      <w:proofErr w:type="spellEnd"/>
-      <w:r>
-        <w:rPr>
-          <w:color w:val="000000"/>
-        </w:rPr>
-        <w:t>: It was a lot of fun. Actually, I’d be happy to, you know</w:t>
-      </w:r>
-      <w:r>
-        <w:t>, t</w:t>
-      </w:r>
-      <w:r>
-        <w:rPr>
-          <w:color w:val="000000"/>
-        </w:rPr>
-        <w:t xml:space="preserve">alk </w:t>
-      </w:r>
-      <w:r>
-        <w:t>to you about your</w:t>
-      </w:r>
-      <w:r>
-        <w:rPr>
-          <w:color w:val="000000"/>
-        </w:rPr>
-        <w:t xml:space="preserve"> review as well. But yeah, </w:t>
-      </w:r>
-      <w:r>
-        <w:t>f</w:t>
-      </w:r>
-      <w:r>
-        <w:rPr>
-          <w:color w:val="000000"/>
-        </w:rPr>
-        <w:t xml:space="preserve">eel free to </w:t>
-      </w:r>
-      <w:r>
-        <w:t xml:space="preserve">reach out </w:t>
-      </w:r>
-      <w:r>
-        <w:rPr>
-          <w:color w:val="000000"/>
-        </w:rPr>
-        <w:t>to talk more downstream. But okay.</w:t>
+          <w:iCs/>
+          <w:color w:val="000000"/>
+        </w:rPr>
+        <w:t>Callahan</w:t>
+      </w:r>
+      <w:r>
+        <w:rPr>
+          <w:color w:val="000000"/>
+        </w:rPr>
+        <w:t>: Thank you.</w:t>
       </w:r>
     </w:p>
     <w:p>
@@ -7267,45 +7790,16 @@
       <w:r>
         <w:rPr>
           <w:b/>
-          <w:i/>
-          <w:color w:val="000000"/>
-        </w:rPr>
-        <w:t>Callahan</w:t>
-      </w:r>
-      <w:r>
-        <w:rPr>
-          <w:color w:val="000000"/>
-        </w:rPr>
-        <w:t>: Thank you. Bro.</w:t>
-      </w:r>
-    </w:p>
-    <w:p>
-      <w:pPr>
-        <w:pBdr>
-          <w:top w:val="nil"/>
-          <w:left w:val="nil"/>
-          <w:bottom w:val="nil"/>
-          <w:right w:val="nil"/>
-          <w:between w:val="nil"/>
-        </w:pBdr>
-        <w:spacing w:before="180" w:after="180"/>
-        <w:rPr>
-          <w:color w:val="000000"/>
-        </w:rPr>
-      </w:pPr>
+          <w:color w:val="000000"/>
+        </w:rPr>
+        <w:t>al-</w:t>
+      </w:r>
+      <w:proofErr w:type="spellStart"/>
       <w:r>
         <w:rPr>
           <w:b/>
           <w:color w:val="000000"/>
         </w:rPr>
-        <w:t>al-</w:t>
-      </w:r>
-      <w:proofErr w:type="spellStart"/>
-      <w:r>
-        <w:rPr>
-          <w:b/>
-          <w:color w:val="000000"/>
-        </w:rPr>
         <w:t>Gharbi</w:t>
       </w:r>
       <w:proofErr w:type="spellEnd"/>
@@ -7313,79 +7807,19 @@
         <w:rPr>
           <w:color w:val="000000"/>
         </w:rPr>
-        <w:t>: Alright. Thank you.</w:t>
-      </w:r>
-    </w:p>
-    <w:p>
-      <w:pPr>
-        <w:pBdr>
-          <w:top w:val="nil"/>
-          <w:left w:val="nil"/>
-          <w:bottom w:val="nil"/>
-          <w:right w:val="nil"/>
-          <w:between w:val="nil"/>
-        </w:pBdr>
-        <w:spacing w:before="180" w:after="180"/>
-        <w:rPr>
-          <w:color w:val="000000"/>
-        </w:rPr>
-      </w:pPr>
-      <w:r>
-        <w:rPr>
-          <w:b/>
-          <w:i/>
-          <w:color w:val="000000"/>
-        </w:rPr>
-        <w:t>Callahan</w:t>
-      </w:r>
-      <w:r>
-        <w:rPr>
-          <w:color w:val="000000"/>
-        </w:rPr>
-        <w:t>: Take care!</w:t>
-      </w:r>
-    </w:p>
-    <w:p>
-      <w:pPr>
-        <w:pBdr>
-          <w:top w:val="nil"/>
-          <w:left w:val="nil"/>
-          <w:bottom w:val="nil"/>
-          <w:right w:val="nil"/>
-          <w:between w:val="nil"/>
-        </w:pBdr>
-        <w:spacing w:before="180" w:after="180"/>
-        <w:rPr>
-          <w:color w:val="000000"/>
-        </w:rPr>
-      </w:pPr>
-      <w:r>
-        <w:rPr>
-          <w:b/>
-          <w:color w:val="000000"/>
-        </w:rPr>
-        <w:t>al-</w:t>
-      </w:r>
-      <w:proofErr w:type="spellStart"/>
-      <w:r>
-        <w:rPr>
-          <w:b/>
-          <w:color w:val="000000"/>
-        </w:rPr>
-        <w:t>Gharb</w:t>
-      </w:r>
-      <w:r>
-        <w:rPr>
-          <w:color w:val="000000"/>
-        </w:rPr>
-        <w:t>i</w:t>
-      </w:r>
-      <w:proofErr w:type="spellEnd"/>
-      <w:r>
-        <w:rPr>
-          <w:color w:val="000000"/>
-        </w:rPr>
-        <w:t>: Alright! Go ahead!</w:t>
+        <w:t xml:space="preserve">: </w:t>
+      </w:r>
+      <w:r>
+        <w:rPr>
+          <w:color w:val="000000"/>
+        </w:rPr>
+        <w:t>And t</w:t>
+      </w:r>
+      <w:r>
+        <w:rPr>
+          <w:color w:val="000000"/>
+        </w:rPr>
+        <w:t>hank you.</w:t>
       </w:r>
     </w:p>
     <w:sectPr>

</xml_diff>

<commit_message>
More cleanup of Musa manuscript.
</commit_message>
<xml_diff>
--- a/Ideology/MusaTranscript.docx
+++ b/Ideology/MusaTranscript.docx
@@ -23,16 +23,7 @@
           <w:iCs/>
           <w:color w:val="000000"/>
         </w:rPr>
-        <w:t>G</w:t>
-      </w:r>
-      <w:r>
-        <w:rPr>
-          <w:b/>
-          <w:bCs/>
-          <w:iCs/>
-          <w:color w:val="000000"/>
-        </w:rPr>
-        <w:t>ene Callahan</w:t>
+        <w:t>Gene Callahan</w:t>
       </w:r>
       <w:r>
         <w:rPr>
@@ -246,6 +237,28 @@
       </w:pPr>
       <w:r>
         <w:rPr>
+          <w:b/>
+          <w:color w:val="000000"/>
+        </w:rPr>
+        <w:t>al-</w:t>
+      </w:r>
+      <w:proofErr w:type="spellStart"/>
+      <w:r>
+        <w:rPr>
+          <w:b/>
+          <w:color w:val="000000"/>
+        </w:rPr>
+        <w:t>Gharbi</w:t>
+      </w:r>
+      <w:proofErr w:type="spellEnd"/>
+      <w:r>
+        <w:rPr>
+          <w:color w:val="000000"/>
+        </w:rPr>
+        <w:t xml:space="preserve">: </w:t>
+      </w:r>
+      <w:r>
+        <w:rPr>
           <w:color w:val="000000"/>
         </w:rPr>
         <w:t xml:space="preserve">Longer than I had planned to. But that’s because I actually ended up writing </w:t>
@@ -425,7 +438,7 @@
         <w:rPr>
           <w:color w:val="000000"/>
         </w:rPr>
-        <w:t xml:space="preserve"> years working on it. And then, you know, </w:t>
+        <w:t xml:space="preserve"> years working on it. And then </w:t>
       </w:r>
       <w:proofErr w:type="spellStart"/>
       <w:r>
@@ -448,7 +461,19 @@
         <w:rPr>
           <w:color w:val="000000"/>
         </w:rPr>
-        <w:t>. But yeah, so basically, what I wanted to do in the initial pitch to Princeton was to spend about half the book looking at symbolic capitalists and the social order that we preside over and the ways we legitimize our power</w:t>
+        <w:t xml:space="preserve">. </w:t>
+      </w:r>
+      <w:r>
+        <w:rPr>
+          <w:color w:val="000000"/>
+        </w:rPr>
+        <w:t>B</w:t>
+      </w:r>
+      <w:r>
+        <w:rPr>
+          <w:color w:val="000000"/>
+        </w:rPr>
+        <w:t>asically, what I wanted to do in the initial pitch to Princeton was to spend about half the book looking at symbolic capitalists and the social order that we preside over and the ways we legitimize our power</w:t>
       </w:r>
       <w:r>
         <w:rPr>
@@ -481,7 +506,13 @@
         <w:rPr>
           <w:color w:val="000000"/>
         </w:rPr>
-        <w:t xml:space="preserve">And then </w:t>
+        <w:t>T</w:t>
+      </w:r>
+      <w:r>
+        <w:rPr>
+          <w:color w:val="000000"/>
+        </w:rPr>
+        <w:t xml:space="preserve">hen </w:t>
       </w:r>
       <w:r>
         <w:t>in the</w:t>
@@ -526,7 +557,10 @@
         </w:rPr>
       </w:pPr>
       <w:r>
-        <w:t xml:space="preserve">And the basic argument of the second half of the book </w:t>
+        <w:t>T</w:t>
+      </w:r>
+      <w:r>
+        <w:t xml:space="preserve">he basic argument of the second half of the book </w:t>
       </w:r>
       <w:r>
         <w:rPr>
@@ -670,7 +704,19 @@
         <w:rPr>
           <w:color w:val="000000"/>
         </w:rPr>
-        <w:t xml:space="preserve">the rise of Populist leaders, like </w:t>
+        <w:t xml:space="preserve">the rise of </w:t>
+      </w:r>
+      <w:r>
+        <w:rPr>
+          <w:color w:val="000000"/>
+        </w:rPr>
+        <w:t>p</w:t>
+      </w:r>
+      <w:r>
+        <w:rPr>
+          <w:color w:val="000000"/>
+        </w:rPr>
+        <w:t xml:space="preserve">opulist leaders, like </w:t>
       </w:r>
       <w:r>
         <w:t>T</w:t>
@@ -679,7 +725,31 @@
         <w:rPr>
           <w:color w:val="000000"/>
         </w:rPr>
-        <w:t xml:space="preserve">rump, or the crisis of expertise or tensions around identity, politics, and so on. These are </w:t>
+        <w:t>rump, or the crisis of expertise or tensions around identity politics</w:t>
+      </w:r>
+      <w:r>
+        <w:rPr>
+          <w:color w:val="000000"/>
+        </w:rPr>
+        <w:t>:</w:t>
+      </w:r>
+      <w:r>
+        <w:rPr>
+          <w:color w:val="000000"/>
+        </w:rPr>
+        <w:t xml:space="preserve"> </w:t>
+      </w:r>
+      <w:r>
+        <w:rPr>
+          <w:color w:val="000000"/>
+        </w:rPr>
+        <w:t>t</w:t>
+      </w:r>
+      <w:r>
+        <w:rPr>
+          <w:color w:val="000000"/>
+        </w:rPr>
+        <w:t xml:space="preserve">hese are </w:t>
       </w:r>
       <w:r>
         <w:rPr>
@@ -804,19 +874,7 @@
         <w:rPr>
           <w:color w:val="000000"/>
         </w:rPr>
-        <w:t>Vo</w:t>
-      </w:r>
-      <w:r>
-        <w:rPr>
-          <w:color w:val="000000"/>
-        </w:rPr>
-        <w:t>egelin</w:t>
-      </w:r>
-      <w:r>
-        <w:rPr>
-          <w:color w:val="000000"/>
-        </w:rPr>
-        <w:t>’s</w:t>
+        <w:t>Voegelin’s</w:t>
       </w:r>
       <w:proofErr w:type="spellEnd"/>
       <w:r>
@@ -841,10 +899,7 @@
         <w:t>Thought</w:t>
       </w:r>
       <w:r>
-        <w:t xml:space="preserve"> textbook</w:t>
-      </w:r>
-      <w:r>
-        <w:t>?</w:t>
+        <w:t xml:space="preserve"> textbook?</w:t>
       </w:r>
     </w:p>
     <w:p>
@@ -944,16 +999,10 @@
         <w:t>e’s corresponding with his publisher, saying he had written 4,500 pages so fa</w:t>
       </w:r>
       <w:r>
-        <w:t xml:space="preserve">r. </w:t>
-      </w:r>
-      <w:r>
-        <w:rPr>
-          <w:color w:val="000000"/>
-        </w:rPr>
-        <w:t>I also heard about someone submitting a book 50 years late to one of my</w:t>
-      </w:r>
-      <w:r>
-        <w:t xml:space="preserve"> publishers.</w:t>
+        <w:t>r</w:t>
+      </w:r>
+      <w:r>
+        <w:t>.</w:t>
       </w:r>
     </w:p>
     <w:p>
@@ -1011,25 +1060,40 @@
         <w:rPr>
           <w:color w:val="000000"/>
         </w:rPr>
-        <w:t xml:space="preserve">nitially, they were like, send us 90,000 words, </w:t>
-      </w:r>
-      <w:r>
-        <w:t>three</w:t>
-      </w:r>
-      <w:r>
-        <w:rPr>
-          <w:color w:val="000000"/>
-        </w:rPr>
-        <w:t xml:space="preserve"> or </w:t>
-      </w:r>
-      <w:r>
-        <w:t xml:space="preserve">five </w:t>
-      </w:r>
-      <w:r>
-        <w:rPr>
-          <w:color w:val="000000"/>
-        </w:rPr>
-        <w:t xml:space="preserve">target around that length, and I was like, I can’t write 90,000 words about anything. So I negotiated down to 70,000. </w:t>
+        <w:t xml:space="preserve">nitially, they </w:t>
+      </w:r>
+      <w:r>
+        <w:rPr>
+          <w:color w:val="000000"/>
+        </w:rPr>
+        <w:t>said</w:t>
+      </w:r>
+      <w:r>
+        <w:rPr>
+          <w:color w:val="000000"/>
+        </w:rPr>
+        <w:t xml:space="preserve"> send us 90,000 words, </w:t>
+      </w:r>
+      <w:r>
+        <w:t>or</w:t>
+      </w:r>
+      <w:r>
+        <w:rPr>
+          <w:color w:val="000000"/>
+        </w:rPr>
+        <w:t xml:space="preserve"> around that length, and I </w:t>
+      </w:r>
+      <w:r>
+        <w:rPr>
+          <w:color w:val="000000"/>
+        </w:rPr>
+        <w:t>thought</w:t>
+      </w:r>
+      <w:r>
+        <w:rPr>
+          <w:color w:val="000000"/>
+        </w:rPr>
+        <w:t xml:space="preserve">, I can’t write 90,000 words about anything. So I negotiated down to 70,000. </w:t>
       </w:r>
       <w:r>
         <w:t>A</w:t>
@@ -1038,55 +1102,19 @@
         <w:rPr>
           <w:color w:val="000000"/>
         </w:rPr>
-        <w:t>nd then I gave them a manuscript that was 210,000. So I wrote both books. They’re already done. We just cut it in half, basically more or less. and then kind of, you know, adjusted things so that each stands as its own as a freestanding work. But</w:t>
-      </w:r>
-      <w:r>
-        <w:t xml:space="preserve"> </w:t>
-      </w:r>
-      <w:r>
-        <w:rPr>
-          <w:color w:val="000000"/>
-        </w:rPr>
-        <w:t>yeah, so the second book is basically done. I’m going to be shopping it out.</w:t>
-      </w:r>
-      <w:r>
-        <w:t xml:space="preserve"> Actually,</w:t>
-      </w:r>
-      <w:r>
-        <w:rPr>
-          <w:color w:val="000000"/>
-        </w:rPr>
-        <w:t xml:space="preserve"> </w:t>
-      </w:r>
-      <w:r>
-        <w:t>n</w:t>
-      </w:r>
-      <w:r>
-        <w:rPr>
-          <w:color w:val="000000"/>
-        </w:rPr>
-        <w:t xml:space="preserve">ow that we have </w:t>
-      </w:r>
-      <w:r>
-        <w:t>started</w:t>
-      </w:r>
-      <w:r>
-        <w:rPr>
-          <w:color w:val="000000"/>
-        </w:rPr>
-        <w:t xml:space="preserve"> to get some sales, some preliminary sales data on how the </w:t>
-      </w:r>
-      <w:r>
-        <w:t>fir</w:t>
-      </w:r>
-      <w:r>
-        <w:rPr>
-          <w:color w:val="000000"/>
-        </w:rPr>
-        <w:t>st book did we can</w:t>
-      </w:r>
-      <w:r>
-        <w:t>.</w:t>
+        <w:t xml:space="preserve">nd then I gave them a manuscript that was 210,000. So I wrote both books. They’re already done. We just cut it in half, basically and then kind of adjusted things so that each stands as its own as a freestanding work. </w:t>
+      </w:r>
+      <w:r>
+        <w:rPr>
+          <w:color w:val="000000"/>
+        </w:rPr>
+        <w:t>T</w:t>
+      </w:r>
+      <w:r>
+        <w:rPr>
+          <w:color w:val="000000"/>
+        </w:rPr>
+        <w:t>he second book is basically done. I’m going to be shopping it out.</w:t>
       </w:r>
     </w:p>
     <w:p>
@@ -1315,7 +1343,19 @@
         <w:rPr>
           <w:color w:val="000000"/>
         </w:rPr>
-        <w:t xml:space="preserve">. So symbolic capitalists have been known by other names and by other scholars. So they’ve also been called the </w:t>
+        <w:t xml:space="preserve">. Symbolic capitalists have been known by other names by other scholars. </w:t>
+      </w:r>
+      <w:r>
+        <w:rPr>
+          <w:color w:val="000000"/>
+        </w:rPr>
+        <w:t>T</w:t>
+      </w:r>
+      <w:r>
+        <w:rPr>
+          <w:color w:val="000000"/>
+        </w:rPr>
+        <w:t xml:space="preserve">hey’ve also been called the </w:t>
       </w:r>
       <w:r>
         <w:t>P</w:t>
@@ -1396,7 +1436,27 @@
         <w:rPr>
           <w:color w:val="000000"/>
         </w:rPr>
-        <w:t xml:space="preserve">involve class. For reasons I explain on my sub stack, I actually don’t think class </w:t>
+        <w:t xml:space="preserve">involve class. For reasons I explain on my </w:t>
+      </w:r>
+      <w:proofErr w:type="spellStart"/>
+      <w:r>
+        <w:rPr>
+          <w:color w:val="000000"/>
+        </w:rPr>
+        <w:t>S</w:t>
+      </w:r>
+      <w:r>
+        <w:rPr>
+          <w:color w:val="000000"/>
+        </w:rPr>
+        <w:t>ubstack</w:t>
+      </w:r>
+      <w:proofErr w:type="spellEnd"/>
+      <w:r>
+        <w:rPr>
+          <w:color w:val="000000"/>
+        </w:rPr>
+        <w:t xml:space="preserve">, I actually don’t think class </w:t>
       </w:r>
       <w:r>
         <w:t>is right</w:t>
@@ -1525,13 +1585,13 @@
         <w:rPr>
           <w:color w:val="000000"/>
         </w:rPr>
-        <w:t>The cultural contradictions of the new elite</w:t>
-      </w:r>
-      <w:r>
-        <w:rPr>
-          <w:color w:val="000000"/>
-        </w:rPr>
-        <w:t>.</w:t>
+        <w:t>t</w:t>
+      </w:r>
+      <w:r>
+        <w:rPr>
+          <w:color w:val="000000"/>
+        </w:rPr>
+        <w:t>he cultural contradictions of the new elite.</w:t>
       </w:r>
     </w:p>
     <w:p>
@@ -1555,7 +1615,19 @@
         <w:rPr>
           <w:color w:val="000000"/>
         </w:rPr>
-        <w:t xml:space="preserve">he core one, probably the one that kind of anchors the rest of the questions the books are trying to analyze is </w:t>
+        <w:t>he core one, probably the one that anchors the rest of the questions the books are trying to analyze</w:t>
+      </w:r>
+      <w:r>
+        <w:rPr>
+          <w:color w:val="000000"/>
+        </w:rPr>
+        <w:t>,</w:t>
+      </w:r>
+      <w:r>
+        <w:rPr>
+          <w:color w:val="000000"/>
+        </w:rPr>
+        <w:t xml:space="preserve"> is </w:t>
       </w:r>
       <w:r>
         <w:t xml:space="preserve">the </w:t>
@@ -1573,16 +1645,37 @@
         <w:rPr>
           <w:color w:val="000000"/>
         </w:rPr>
-        <w:t xml:space="preserve"> professions as we understand them today. So this was in the interwar period between World War one and World War 2. So</w:t>
-      </w:r>
-      <w:r>
-        <w:t xml:space="preserve">, </w:t>
-      </w:r>
-      <w:r>
-        <w:rPr>
-          <w:color w:val="000000"/>
-        </w:rPr>
-        <w:t>starting then</w:t>
+        <w:t xml:space="preserve"> professions as we understand them today. So this was in the interwar period between World War </w:t>
+      </w:r>
+      <w:r>
+        <w:rPr>
+          <w:color w:val="000000"/>
+        </w:rPr>
+        <w:t>I</w:t>
+      </w:r>
+      <w:r>
+        <w:rPr>
+          <w:color w:val="000000"/>
+        </w:rPr>
+        <w:t xml:space="preserve"> and World War </w:t>
+      </w:r>
+      <w:r>
+        <w:rPr>
+          <w:color w:val="000000"/>
+        </w:rPr>
+        <w:t>II</w:t>
+      </w:r>
+      <w:r>
+        <w:rPr>
+          <w:color w:val="000000"/>
+        </w:rPr>
+        <w:t>. Starting then</w:t>
+      </w:r>
+      <w:r>
+        <w:rPr>
+          <w:color w:val="000000"/>
+        </w:rPr>
+        <w:t>,</w:t>
       </w:r>
       <w:r>
         <w:t xml:space="preserve"> </w:t>
@@ -1744,95 +1837,77 @@
         <w:rPr>
           <w:color w:val="000000"/>
         </w:rPr>
-        <w:t>Let me look at</w:t>
-      </w:r>
-      <w:r>
-        <w:rPr>
-          <w:color w:val="000000"/>
-        </w:rPr>
-        <w:t xml:space="preserve"> my own professions</w:t>
-      </w:r>
-      <w:r>
-        <w:rPr>
-          <w:color w:val="000000"/>
-        </w:rPr>
-        <w:t xml:space="preserve">: </w:t>
-      </w:r>
-      <w:r>
-        <w:rPr>
-          <w:color w:val="000000"/>
-        </w:rPr>
-        <w:t xml:space="preserve">Journalists are supposed to follow, you know, be a voice for the voiceless, and speak truth to power, and academics are supposed to follow the </w:t>
+        <w:t>Let me look at my own professions: Journalists are supposed to be a voice for the voiceless, and speak truth to power, and academics are supposed to follow the truth wherever it leads, and, to tell the truth, without regards to economic and political considerations, and so on, and so forth.</w:t>
+      </w:r>
+      <w:r>
+        <w:t xml:space="preserve"> </w:t>
+      </w:r>
+      <w:r>
+        <w:rPr>
+          <w:color w:val="000000"/>
+        </w:rPr>
+        <w:t>And if you look at who in America i</w:t>
+      </w:r>
+      <w:r>
+        <w:t>s</w:t>
+      </w:r>
+      <w:r>
+        <w:rPr>
+          <w:color w:val="000000"/>
+        </w:rPr>
+        <w:t xml:space="preserve"> most likely to</w:t>
+      </w:r>
+      <w:r>
+        <w:t xml:space="preserve"> </w:t>
+      </w:r>
+      <w:r>
+        <w:rPr>
+          <w:color w:val="000000"/>
+        </w:rPr>
+        <w:t xml:space="preserve">self-identify as an anti-racist, as a feminist, </w:t>
+      </w:r>
+      <w:r>
+        <w:t xml:space="preserve">as an environmentalist, </w:t>
+      </w:r>
+      <w:r>
+        <w:rPr>
+          <w:color w:val="000000"/>
+        </w:rPr>
+        <w:t xml:space="preserve">as an ally to </w:t>
+      </w:r>
+      <w:r>
+        <w:rPr>
+          <w:color w:val="000000"/>
+        </w:rPr>
+        <w:t>LGBTQ</w:t>
+      </w:r>
+      <w:r>
+        <w:t xml:space="preserve"> p</w:t>
+      </w:r>
+      <w:r>
+        <w:rPr>
+          <w:color w:val="000000"/>
+        </w:rPr>
+        <w:t xml:space="preserve">eople, </w:t>
+      </w:r>
+      <w:r>
+        <w:rPr>
+          <w:color w:val="000000"/>
+        </w:rPr>
+        <w:t>it’s</w:t>
+      </w:r>
+      <w:r>
+        <w:rPr>
+          <w:color w:val="000000"/>
+        </w:rPr>
+        <w:t xml:space="preserve"> most likely </w:t>
       </w:r>
       <w:r>
         <w:rPr>
           <w:color w:val="000000"/>
         </w:rPr>
         <w:lastRenderedPageBreak/>
-        <w:t>truth wherever it leads, and, to tell the truth, without regards to economic and political considerations, and so on, and so forth.</w:t>
-      </w:r>
-      <w:r>
-        <w:t xml:space="preserve"> </w:t>
-      </w:r>
-      <w:r>
-        <w:rPr>
-          <w:color w:val="000000"/>
-        </w:rPr>
-        <w:t>And if you look at who in America i</w:t>
-      </w:r>
-      <w:r>
-        <w:t>s</w:t>
-      </w:r>
-      <w:r>
-        <w:rPr>
-          <w:color w:val="000000"/>
-        </w:rPr>
-        <w:t xml:space="preserve"> most likely to</w:t>
-      </w:r>
-      <w:r>
-        <w:t xml:space="preserve"> </w:t>
-      </w:r>
-      <w:r>
-        <w:rPr>
-          <w:color w:val="000000"/>
-        </w:rPr>
-        <w:t xml:space="preserve">self-identify as an anti-racist, as a feminist, </w:t>
-      </w:r>
-      <w:r>
-        <w:t xml:space="preserve">as an environmentalist, </w:t>
-      </w:r>
-      <w:r>
-        <w:rPr>
-          <w:color w:val="000000"/>
-        </w:rPr>
-        <w:t xml:space="preserve">as an ally to </w:t>
-      </w:r>
-      <w:r>
-        <w:rPr>
-          <w:color w:val="000000"/>
-        </w:rPr>
-        <w:t>LGBTQ</w:t>
-      </w:r>
-      <w:r>
-        <w:t xml:space="preserve"> p</w:t>
-      </w:r>
-      <w:r>
-        <w:rPr>
-          <w:color w:val="000000"/>
-        </w:rPr>
-        <w:t xml:space="preserve">eople, </w:t>
-      </w:r>
-      <w:r>
-        <w:rPr>
-          <w:color w:val="000000"/>
-        </w:rPr>
-        <w:t>it’s</w:t>
-      </w:r>
-      <w:r>
-        <w:rPr>
-          <w:color w:val="000000"/>
-        </w:rPr>
-        <w:t xml:space="preserve"> most likely to </w:t>
+        <w:t xml:space="preserve">to </w:t>
       </w:r>
       <w:r>
         <w:rPr>
@@ -1859,19 +1934,7 @@
         <w:rPr>
           <w:color w:val="000000"/>
         </w:rPr>
-        <w:t xml:space="preserve"> in the modes of discourse and self</w:t>
-      </w:r>
-      <w:r>
-        <w:rPr>
-          <w:color w:val="000000"/>
-        </w:rPr>
-        <w:t>-</w:t>
-      </w:r>
-      <w:r>
-        <w:rPr>
-          <w:color w:val="000000"/>
-        </w:rPr>
-        <w:t>presentation and interaction that people call woke</w:t>
+        <w:t xml:space="preserve"> in the modes of discourse and self-presentation and interaction that people call woke</w:t>
       </w:r>
       <w:r>
         <w:t xml:space="preserve"> is</w:t>
@@ -1898,7 +1961,28 @@
         <w:rPr>
           <w:color w:val="000000"/>
         </w:rPr>
-        <w:t xml:space="preserve"> that has been present, you know</w:t>
+        <w:t xml:space="preserve"> that has been present</w:t>
+      </w:r>
+      <w:r>
+        <w:rPr>
+          <w:color w:val="000000"/>
+        </w:rPr>
+        <w:t xml:space="preserve"> </w:t>
+      </w:r>
+      <w:r>
+        <w:rPr>
+          <w:color w:val="000000"/>
+        </w:rPr>
+        <w:t>since the beginning of our professions, is, as people like us</w:t>
+      </w:r>
+      <w:r>
+        <w:t xml:space="preserve"> </w:t>
+      </w:r>
+      <w:r>
+        <w:rPr>
+          <w:color w:val="000000"/>
+        </w:rPr>
+        <w:t>have more power and influence over society</w:t>
       </w:r>
       <w:r>
         <w:rPr>
@@ -1907,34 +1991,10 @@
         <w:t>,</w:t>
       </w:r>
       <w:r>
-        <w:t xml:space="preserve"> </w:t>
-      </w:r>
-      <w:r>
-        <w:rPr>
-          <w:color w:val="000000"/>
-        </w:rPr>
-        <w:t>since the beginning of our professions, is, as people like us</w:t>
-      </w:r>
-      <w:r>
-        <w:t xml:space="preserve"> </w:t>
-      </w:r>
-      <w:r>
-        <w:rPr>
-          <w:color w:val="000000"/>
-        </w:rPr>
-        <w:t>have more power and influence over society</w:t>
-      </w:r>
-      <w:r>
-        <w:rPr>
-          <w:color w:val="000000"/>
-        </w:rPr>
-        <w:t>,</w:t>
-      </w:r>
-      <w:r>
-        <w:rPr>
-          <w:color w:val="000000"/>
-        </w:rPr>
-        <w:t xml:space="preserve"> we would expect to see along a lot of social problems being ameliorated, we would expect to see growing trust in institutions, as a result of all the great work that we’re doing, and so on and so forth. Instead, we see the opposite. In many respects a lot of social problems </w:t>
+        <w:rPr>
+          <w:color w:val="000000"/>
+        </w:rPr>
+        <w:t xml:space="preserve"> we would expect to see a lot of social problems being ameliorated, we would expect to see growing trust in institutions, as a result of all the great work that we’re doing, and so on and so forth. Instead, we see the opposite. In many respects a lot of social problems </w:t>
       </w:r>
       <w:r>
         <w:rPr>
@@ -1967,13 +2027,7 @@
         <w:rPr>
           <w:color w:val="000000"/>
         </w:rPr>
-        <w:t>W</w:t>
-      </w:r>
-      <w:r>
-        <w:rPr>
-          <w:color w:val="000000"/>
-        </w:rPr>
-        <w:t xml:space="preserve">e see increasing institutional dysfunction, increasing distrust in </w:t>
+        <w:t xml:space="preserve">We see increasing institutional dysfunction, increasing distrust in </w:t>
       </w:r>
       <w:r>
         <w:t>institutions</w:t>
@@ -2009,7 +2063,7 @@
         <w:rPr>
           <w:color w:val="000000"/>
         </w:rPr>
-        <w:t>Then t</w:t>
+        <w:t>T</w:t>
       </w:r>
       <w:r>
         <w:rPr>
@@ -2155,7 +2209,19 @@
         <w:rPr>
           <w:color w:val="000000"/>
         </w:rPr>
-        <w:t>actual phenomena conforms more or less to an ideal type.</w:t>
+        <w:t xml:space="preserve">actual phenomena conforms more or less to </w:t>
+      </w:r>
+      <w:r>
+        <w:rPr>
+          <w:color w:val="000000"/>
+        </w:rPr>
+        <w:t>the</w:t>
+      </w:r>
+      <w:r>
+        <w:rPr>
+          <w:color w:val="000000"/>
+        </w:rPr>
+        <w:t xml:space="preserve"> ideal type.</w:t>
       </w:r>
       <w:r>
         <w:t xml:space="preserve"> </w:t>
@@ -2173,7 +2239,19 @@
         <w:rPr>
           <w:color w:val="000000"/>
         </w:rPr>
-        <w:t>is less so than maybe the industrialists right? Or the proletariat? Why is that</w:t>
+        <w:t>is less so than maybe the industrialists</w:t>
+      </w:r>
+      <w:r>
+        <w:rPr>
+          <w:color w:val="000000"/>
+        </w:rPr>
+        <w:t>,</w:t>
+      </w:r>
+      <w:r>
+        <w:rPr>
+          <w:color w:val="000000"/>
+        </w:rPr>
+        <w:t xml:space="preserve"> right? Or the proletariat? Why is that</w:t>
       </w:r>
       <w:r>
         <w:t>?</w:t>
@@ -2240,16 +2318,31 @@
         <w:rPr>
           <w:color w:val="000000"/>
         </w:rPr>
-        <w:t>like intellectual property rights, or,</w:t>
-      </w:r>
-      <w:r>
-        <w:t xml:space="preserve"> </w:t>
-      </w:r>
-      <w:r>
-        <w:rPr>
-          <w:color w:val="000000"/>
-        </w:rPr>
-        <w:t>you know, investments in infrastructure and</w:t>
+        <w:t>like intellectual property rights, or</w:t>
+      </w:r>
+      <w:r>
+        <w:rPr>
+          <w:color w:val="000000"/>
+        </w:rPr>
+        <w:t xml:space="preserve"> </w:t>
+      </w:r>
+      <w:r>
+        <w:rPr>
+          <w:color w:val="000000"/>
+        </w:rPr>
+        <w:t>investments in infrastructure</w:t>
+      </w:r>
+      <w:r>
+        <w:rPr>
+          <w:color w:val="000000"/>
+        </w:rPr>
+        <w:t>,</w:t>
+      </w:r>
+      <w:r>
+        <w:rPr>
+          <w:color w:val="000000"/>
+        </w:rPr>
+        <w:t xml:space="preserve"> and</w:t>
       </w:r>
       <w:r>
         <w:t xml:space="preserve"> </w:t>
@@ -2372,7 +2465,7 @@
         <w:rPr>
           <w:color w:val="000000"/>
         </w:rPr>
-        <w:t>basically one track of people who have</w:t>
+        <w:t>one track of people who have</w:t>
       </w:r>
       <w:r>
         <w:t xml:space="preserve"> </w:t>
@@ -2474,21 +2567,7 @@
         <w:rPr>
           <w:color w:val="000000"/>
         </w:rPr>
-        <w:t xml:space="preserve">tend to think of themselves as kind of </w:t>
-      </w:r>
-      <w:proofErr w:type="spellStart"/>
-      <w:r>
-        <w:rPr>
-          <w:color w:val="000000"/>
-        </w:rPr>
-        <w:t>poort</w:t>
-      </w:r>
-      <w:proofErr w:type="spellEnd"/>
-      <w:r>
-        <w:rPr>
-          <w:color w:val="000000"/>
-        </w:rPr>
-        <w:t>. And the only reason they can even think of themselves that way is because they just really have no understanding of how most of the rest of America lives</w:t>
+        <w:t>tend to think of themselves as kind of poor. And the only reason they can even think of themselves that way is because they just really have no understanding of how most of the rest of America lives</w:t>
       </w:r>
       <w:r>
         <w:rPr>
@@ -2602,7 +2681,7 @@
         <w:rPr>
           <w:color w:val="000000"/>
         </w:rPr>
-        <w:t>is that we tend to think of ourselves as like excellent individuals, we define ourselves in terms of our merit and our individualistic striving, and so on. And</w:t>
+        <w:t>is that we tend to think of ourselves as excellent individuals, we define ourselves in terms of our merit and our individualistic striving, and so on. And</w:t>
       </w:r>
       <w:r>
         <w:t>,</w:t>
@@ -2611,62 +2690,59 @@
         <w:rPr>
           <w:color w:val="000000"/>
         </w:rPr>
-        <w:t xml:space="preserve"> in fact, a lot of our institutions select for people who have these kinds of individualistic understandings </w:t>
-      </w:r>
-      <w:r>
-        <w:rPr>
-          <w:color w:val="000000"/>
-        </w:rPr>
+        <w:t xml:space="preserve"> in fact, a lot of our institutions select for people who have these kinds of individualistic understandings of themselves and these individual individualistic narratives. They </w:t>
+      </w:r>
+      <w:r>
+        <w:t>tell us we're</w:t>
+      </w:r>
+      <w:r>
+        <w:rPr>
+          <w:color w:val="000000"/>
+        </w:rPr>
+        <w:t xml:space="preserve"> especially weird</w:t>
+      </w:r>
+      <w:r>
+        <w:t xml:space="preserve">; </w:t>
+      </w:r>
+      <w:r>
+        <w:rPr>
+          <w:color w:val="000000"/>
+        </w:rPr>
+        <w:t xml:space="preserve">to use a term from Joe Henrik. And so yeah, </w:t>
+      </w:r>
+      <w:r>
+        <w:t>d</w:t>
+      </w:r>
+      <w:r>
+        <w:rPr>
+          <w:color w:val="000000"/>
+        </w:rPr>
+        <w:t>espite convergent interests</w:t>
+      </w:r>
+      <w:r>
+        <w:t xml:space="preserve">, </w:t>
+      </w:r>
+      <w:r>
+        <w:rPr>
+          <w:color w:val="000000"/>
+        </w:rPr>
+        <w:t>we don’t really</w:t>
+      </w:r>
+      <w:r>
+        <w:t xml:space="preserve"> </w:t>
+      </w:r>
+      <w:r>
+        <w:rPr>
+          <w:color w:val="000000"/>
+        </w:rPr>
+        <w:t xml:space="preserve">operate and coordinate as a class in a meaningful way. We don’t really think of ourselves as a class in a meaningful way, and so on, and so forth. And there is this kind of deep schism within that that </w:t>
+      </w:r>
+      <w:r>
+        <w:t xml:space="preserve">prevents </w:t>
+      </w:r>
+      <w:r>
         <w:lastRenderedPageBreak/>
-        <w:t xml:space="preserve">of themselves and these individual individualistic narratives. They </w:t>
-      </w:r>
-      <w:r>
-        <w:t>tell us we're</w:t>
-      </w:r>
-      <w:r>
-        <w:rPr>
-          <w:color w:val="000000"/>
-        </w:rPr>
-        <w:t xml:space="preserve"> especially weird</w:t>
-      </w:r>
-      <w:r>
-        <w:t xml:space="preserve">; </w:t>
-      </w:r>
-      <w:r>
-        <w:rPr>
-          <w:color w:val="000000"/>
-        </w:rPr>
-        <w:t xml:space="preserve">to use a term from Joe Henrik. And so yeah, </w:t>
-      </w:r>
-      <w:r>
-        <w:t>d</w:t>
-      </w:r>
-      <w:r>
-        <w:rPr>
-          <w:color w:val="000000"/>
-        </w:rPr>
-        <w:t>espite convergent interests</w:t>
-      </w:r>
-      <w:r>
-        <w:t xml:space="preserve">, </w:t>
-      </w:r>
-      <w:r>
-        <w:rPr>
-          <w:color w:val="000000"/>
-        </w:rPr>
-        <w:t>we don’t really</w:t>
-      </w:r>
-      <w:r>
-        <w:t xml:space="preserve"> </w:t>
-      </w:r>
-      <w:r>
-        <w:rPr>
-          <w:color w:val="000000"/>
-        </w:rPr>
-        <w:t xml:space="preserve">operate and coordinate as a class in a meaningful way. We don’t really think of ourselves as a class in a meaningful way, and so on, and so forth. And there is this kind of deep schism within that that </w:t>
-      </w:r>
-      <w:r>
-        <w:t>prevents it</w:t>
+        <w:t>it</w:t>
       </w:r>
       <w:r>
         <w:rPr>
@@ -2863,6 +2939,9 @@
         </w:rPr>
       </w:pPr>
       <w:r>
+        <w:t>“</w:t>
+      </w:r>
+      <w:r>
         <w:t>I</w:t>
       </w:r>
       <w:r>
@@ -2938,7 +3017,13 @@
         <w:rPr>
           <w:color w:val="000000"/>
         </w:rPr>
-        <w:t>ell, you’re not putting your money where your mouth is, are you? You seem to defend them against that charge, and I wonder if that defense is fully justified.</w:t>
+        <w:t>ell, you’re not putting your money where your mouth is, are you?</w:t>
+      </w:r>
+      <w:r>
+        <w:rPr>
+          <w:color w:val="000000"/>
+        </w:rPr>
+        <w:t>”</w:t>
       </w:r>
     </w:p>
     <w:p>
@@ -2957,6 +3042,27 @@
       </w:pPr>
       <w:r>
         <w:rPr>
+          <w:color w:val="000000"/>
+        </w:rPr>
+        <w:t>You seem to defend them against that charge, and I wonder if that defense is fully justified.</w:t>
+      </w:r>
+    </w:p>
+    <w:p>
+      <w:pPr>
+        <w:pBdr>
+          <w:top w:val="nil"/>
+          <w:left w:val="nil"/>
+          <w:bottom w:val="nil"/>
+          <w:right w:val="nil"/>
+          <w:between w:val="nil"/>
+        </w:pBdr>
+        <w:spacing w:before="180" w:after="180"/>
+        <w:rPr>
+          <w:color w:val="000000"/>
+        </w:rPr>
+      </w:pPr>
+      <w:r>
+        <w:rPr>
           <w:b/>
           <w:color w:val="000000"/>
         </w:rPr>
@@ -3011,34 +3117,120 @@
         <w:rPr>
           <w:color w:val="000000"/>
         </w:rPr>
-        <w:t>in part because pretty much everyone is a hypocrite. If you believe in something, you’re basically a hypocrite. And there’s a lot of reasons for that. I highlight that briefly in the book and then more in my subset.</w:t>
-      </w:r>
-      <w:r>
-        <w:t xml:space="preserve"> </w:t>
-      </w:r>
-      <w:r>
-        <w:rPr>
-          <w:color w:val="000000"/>
-        </w:rPr>
-        <w:t>So I don’t think this kind of conversation about hypocrisy or different sides are pointing at each other. You’re a hypocrite. No, you’re a hypocrite</w:t>
-      </w:r>
-      <w:r>
+        <w:t xml:space="preserve">in part because pretty much everyone is a hypocrite. If you believe in something, you’re basically a hypocrite. And there’s a lot of reasons for that. I highlight that briefly in the book and then more in my </w:t>
+      </w:r>
+      <w:proofErr w:type="spellStart"/>
+      <w:r>
+        <w:rPr>
+          <w:color w:val="000000"/>
+        </w:rPr>
+        <w:t>S</w:t>
+      </w:r>
+      <w:r>
+        <w:rPr>
+          <w:color w:val="000000"/>
+        </w:rPr>
+        <w:t>ubs</w:t>
+      </w:r>
+      <w:r>
+        <w:rPr>
+          <w:color w:val="000000"/>
+        </w:rPr>
+        <w:t>tack</w:t>
+      </w:r>
+      <w:proofErr w:type="spellEnd"/>
+      <w:r>
+        <w:rPr>
+          <w:color w:val="000000"/>
+        </w:rPr>
         <w:t>.</w:t>
       </w:r>
       <w:r>
-        <w:rPr>
-          <w:color w:val="000000"/>
-        </w:rPr>
-        <w:t xml:space="preserve"> </w:t>
-      </w:r>
-      <w:r>
-        <w:t>L</w:t>
-      </w:r>
-      <w:r>
-        <w:rPr>
-          <w:color w:val="000000"/>
-        </w:rPr>
-        <w:t>ike, I just think that’s not a useful way of understanding.</w:t>
+        <w:t xml:space="preserve"> </w:t>
+      </w:r>
+      <w:r>
+        <w:rPr>
+          <w:color w:val="000000"/>
+        </w:rPr>
+        <w:t xml:space="preserve">So I don’t think this kind of conversation about hypocrisy </w:t>
+      </w:r>
+      <w:r>
+        <w:rPr>
+          <w:color w:val="000000"/>
+        </w:rPr>
+        <w:t>and</w:t>
+      </w:r>
+      <w:r>
+        <w:rPr>
+          <w:color w:val="000000"/>
+        </w:rPr>
+        <w:t xml:space="preserve"> different sides pointing at each other</w:t>
+      </w:r>
+      <w:r>
+        <w:rPr>
+          <w:color w:val="000000"/>
+        </w:rPr>
+        <w:t>:</w:t>
+      </w:r>
+      <w:r>
+        <w:rPr>
+          <w:color w:val="000000"/>
+        </w:rPr>
+        <w:t xml:space="preserve"> </w:t>
+      </w:r>
+      <w:r>
+        <w:rPr>
+          <w:color w:val="000000"/>
+        </w:rPr>
+        <w:t>“</w:t>
+      </w:r>
+      <w:r>
+        <w:rPr>
+          <w:color w:val="000000"/>
+        </w:rPr>
+        <w:t>You’re a hypocrite</w:t>
+      </w:r>
+      <w:r>
+        <w:rPr>
+          <w:color w:val="000000"/>
+        </w:rPr>
+        <w:t>!”</w:t>
+      </w:r>
+      <w:r>
+        <w:rPr>
+          <w:color w:val="000000"/>
+        </w:rPr>
+        <w:t xml:space="preserve"> </w:t>
+      </w:r>
+      <w:r>
+        <w:rPr>
+          <w:color w:val="000000"/>
+        </w:rPr>
+        <w:t>“</w:t>
+      </w:r>
+      <w:r>
+        <w:rPr>
+          <w:color w:val="000000"/>
+        </w:rPr>
+        <w:t>No, you’re a hypocrite</w:t>
+      </w:r>
+      <w:r>
+        <w:t>!”</w:t>
+      </w:r>
+      <w:r>
+        <w:rPr>
+          <w:color w:val="000000"/>
+        </w:rPr>
+        <w:t xml:space="preserve"> </w:t>
+      </w:r>
+      <w:r>
+        <w:t>--</w:t>
+      </w:r>
+      <w:r>
+        <w:rPr>
+          <w:color w:val="000000"/>
+        </w:rPr>
+        <w:t xml:space="preserve"> that’s not a useful way of understanding.</w:t>
       </w:r>
       <w:r>
         <w:rPr>
@@ -3201,7 +3393,19 @@
         <w:rPr>
           <w:color w:val="000000"/>
         </w:rPr>
-        <w:t xml:space="preserve">. So you can think like, oh, it’s great if the homeless people are all off the street. I don’t think that most Americans want homeless people in their neighborhood, or so on and so forth, or I don’t think they want to see people struggling to survive and things like that. But solving that </w:t>
+        <w:t xml:space="preserve">. So you can think like, oh, it’s great if the homeless people are all off the street. I don’t think that most Americans want homeless people in their neighborhood, </w:t>
+      </w:r>
+      <w:r>
+        <w:rPr>
+          <w:color w:val="000000"/>
+        </w:rPr>
+        <w:t>and</w:t>
+      </w:r>
+      <w:r>
+        <w:rPr>
+          <w:color w:val="000000"/>
+        </w:rPr>
+        <w:t xml:space="preserve"> I don’t think they want to see people struggling to survive and things like that. But solving that </w:t>
       </w:r>
       <w:r>
         <w:t>problem doesn't</w:t>
@@ -3285,32 +3489,32 @@
         <w:rPr>
           <w:color w:val="000000"/>
         </w:rPr>
-        <w:t xml:space="preserve"> think that our perspective should count more than the person checking </w:t>
+        <w:t xml:space="preserve"> think that our perspective should count more than the person checking us out at the grocery store, we think we should have a higher standard of living than Walmart workers, and we want our children to reproduce our own class position. And this sincere set of beliefs and desires is</w:t>
+      </w:r>
+      <w:r>
+        <w:t xml:space="preserve"> </w:t>
+      </w:r>
+      <w:r>
+        <w:rPr>
+          <w:color w:val="000000"/>
+        </w:rPr>
+        <w:t xml:space="preserve">in deep tension with the other set of social justice, oriented beliefs and desires. It’s hard to be an egalitarian social climber, right?  And so often when these </w:t>
+      </w:r>
+      <w:r>
+        <w:t>two</w:t>
+      </w:r>
+      <w:r>
+        <w:rPr>
+          <w:color w:val="000000"/>
+        </w:rPr>
+        <w:t xml:space="preserve"> sincere </w:t>
       </w:r>
       <w:r>
         <w:rPr>
           <w:color w:val="000000"/>
         </w:rPr>
         <w:lastRenderedPageBreak/>
-        <w:t>us out at the grocery store, we think we should have a higher standard of living than Walmart workers, and we want our children to reproduce our own class position. And this sincere set of beliefs and desires is</w:t>
-      </w:r>
-      <w:r>
-        <w:t xml:space="preserve"> </w:t>
-      </w:r>
-      <w:r>
-        <w:rPr>
-          <w:color w:val="000000"/>
-        </w:rPr>
-        <w:t xml:space="preserve">in deep tension with the other set of social justice, oriented beliefs and desires. It’s hard to be an egalitarian social climber, right?  And so often when these </w:t>
-      </w:r>
-      <w:r>
-        <w:t>two</w:t>
-      </w:r>
-      <w:r>
-        <w:rPr>
-          <w:color w:val="000000"/>
-        </w:rPr>
-        <w:t xml:space="preserve"> sincere beliefs come into conflict, as they often do, it’s the desire to be an elite that ends up winning out and supervening how we pursue social justice, leading us to</w:t>
+        <w:t>beliefs come into conflict, as they often do, it’s the desire to be an elite that ends up winning out and supervening how we pursue social justice, leading us to</w:t>
       </w:r>
       <w:r>
         <w:t xml:space="preserve"> </w:t>
@@ -3988,7 +4192,6 @@
           <w:iCs/>
           <w:color w:val="000000"/>
         </w:rPr>
-        <w:lastRenderedPageBreak/>
         <w:t>Callahan</w:t>
       </w:r>
       <w:r>
@@ -4110,6 +4313,7 @@
           <w:b/>
           <w:color w:val="000000"/>
         </w:rPr>
+        <w:lastRenderedPageBreak/>
         <w:t>al-</w:t>
       </w:r>
       <w:proofErr w:type="spellStart"/>
@@ -4289,13 +4493,7 @@
         <w:rPr>
           <w:color w:val="000000"/>
         </w:rPr>
-        <w:t>B</w:t>
-      </w:r>
-      <w:r>
-        <w:rPr>
-          <w:color w:val="000000"/>
-        </w:rPr>
-        <w:t>ut you know,</w:t>
+        <w:t>But you know,</w:t>
       </w:r>
       <w:r>
         <w:t xml:space="preserve"> </w:t>
@@ -4313,31 +4511,7 @@
         <w:rPr>
           <w:color w:val="000000"/>
         </w:rPr>
-        <w:t xml:space="preserve"> </w:t>
-      </w:r>
-      <w:r>
-        <w:rPr>
-          <w:color w:val="000000"/>
-        </w:rPr>
-        <w:t>u</w:t>
-      </w:r>
-      <w:r>
-        <w:rPr>
-          <w:color w:val="000000"/>
-        </w:rPr>
-        <w:t xml:space="preserve">niversity </w:t>
-      </w:r>
-      <w:r>
-        <w:rPr>
-          <w:color w:val="000000"/>
-        </w:rPr>
-        <w:t>p</w:t>
-      </w:r>
-      <w:r>
-        <w:rPr>
-          <w:color w:val="000000"/>
-        </w:rPr>
-        <w:t>resses, and the reason why this book was picked up was in no small part</w:t>
+        <w:t xml:space="preserve"> university presses, and the reason why this book was picked up was in no small part</w:t>
       </w:r>
       <w:r>
         <w:t xml:space="preserve"> b</w:t>
@@ -4355,19 +4529,7 @@
         <w:rPr>
           <w:color w:val="000000"/>
         </w:rPr>
-        <w:t xml:space="preserve">myself affiliated with Columbia University. If I was a </w:t>
-      </w:r>
-      <w:r>
-        <w:rPr>
-          <w:color w:val="000000"/>
-        </w:rPr>
-        <w:t>PhD</w:t>
-      </w:r>
-      <w:r>
-        <w:rPr>
-          <w:color w:val="000000"/>
-        </w:rPr>
-        <w:t xml:space="preserve"> </w:t>
+        <w:t xml:space="preserve">myself affiliated with Columbia University. If I was a PhD </w:t>
       </w:r>
       <w:r>
         <w:t>s</w:t>
@@ -4376,19 +4538,7 @@
         <w:rPr>
           <w:color w:val="000000"/>
         </w:rPr>
-        <w:t xml:space="preserve">tudent at </w:t>
-      </w:r>
-      <w:r>
-        <w:rPr>
-          <w:color w:val="000000"/>
-        </w:rPr>
-        <w:t xml:space="preserve">the </w:t>
-      </w:r>
-      <w:r>
-        <w:rPr>
-          <w:color w:val="000000"/>
-        </w:rPr>
-        <w:t>University of Arizona or Stony Brook, even if I sent in the exact same manuscript, changing absolutely nothing</w:t>
+        <w:t>tudent at the University of Arizona or Stony Brook, even if I sent in the exact same manuscript, changing absolutely nothing</w:t>
       </w:r>
       <w:r>
         <w:t xml:space="preserve">, </w:t>
@@ -4397,28 +4547,16 @@
         <w:rPr>
           <w:color w:val="000000"/>
         </w:rPr>
-        <w:t>i</w:t>
-      </w:r>
-      <w:r>
-        <w:rPr>
-          <w:color w:val="000000"/>
-        </w:rPr>
-        <w:t>t’s likely that the book probably wouldn’t have gotten picked up by anyone, let alone Princeton. There probably wouldn’t have been a competitive auction for the rights, and so on in the same way that</w:t>
-      </w:r>
-      <w:r>
-        <w:t xml:space="preserve"> </w:t>
-      </w:r>
-      <w:r>
-        <w:rPr>
-          <w:color w:val="000000"/>
-        </w:rPr>
-        <w:t xml:space="preserve">before I was at </w:t>
-      </w:r>
-      <w:r>
-        <w:rPr>
-          <w:color w:val="000000"/>
-        </w:rPr>
-        <w:t xml:space="preserve">Columbia </w:t>
+        <w:t>it’s likely that the book probably wouldn’t have gotten picked up by anyone, let alone Princeton. There probably wouldn’t have been a competitive auction for the rights, and so on in the same way that</w:t>
+      </w:r>
+      <w:r>
+        <w:t xml:space="preserve"> </w:t>
+      </w:r>
+      <w:r>
+        <w:rPr>
+          <w:color w:val="000000"/>
+        </w:rPr>
+        <w:t xml:space="preserve">before I was at Columbia </w:t>
       </w:r>
       <w:r>
         <w:t>U</w:t>
@@ -4427,19 +4565,7 @@
         <w:rPr>
           <w:color w:val="000000"/>
         </w:rPr>
-        <w:t xml:space="preserve">niversity, when I was at University of Arizona, I would pitch to places like the New York Times and </w:t>
-      </w:r>
-      <w:r>
-        <w:rPr>
-          <w:color w:val="000000"/>
-        </w:rPr>
-        <w:t>the Washington Post</w:t>
-      </w:r>
-      <w:r>
-        <w:rPr>
-          <w:color w:val="000000"/>
-        </w:rPr>
-        <w:t xml:space="preserve">, and I wouldn’t even get a no, I was </w:t>
+        <w:t xml:space="preserve">niversity, when I was at University of Arizona, I would pitch to places like the New York Times and the Washington Post, and I wouldn’t even get a no, I was </w:t>
       </w:r>
       <w:r>
         <w:rPr>
@@ -4462,43 +4588,7 @@
         <w:rPr>
           <w:color w:val="000000"/>
         </w:rPr>
-        <w:t xml:space="preserve">And then, when I moved to Columbia, I had editors from the New York Times and the Washington Post reaching out to me cold, </w:t>
-      </w:r>
-      <w:r>
-        <w:rPr>
-          <w:color w:val="000000"/>
-        </w:rPr>
-        <w:t>saying, “H</w:t>
-      </w:r>
-      <w:r>
-        <w:rPr>
-          <w:color w:val="000000"/>
-        </w:rPr>
-        <w:t xml:space="preserve">ey? Would you like to write something for </w:t>
-      </w:r>
-      <w:r>
-        <w:rPr>
-          <w:color w:val="000000"/>
-        </w:rPr>
-        <w:t>us</w:t>
-      </w:r>
-      <w:r>
-        <w:rPr>
-          <w:color w:val="000000"/>
-        </w:rPr>
-        <w:t>?</w:t>
-      </w:r>
-      <w:r>
-        <w:rPr>
-          <w:color w:val="000000"/>
-        </w:rPr>
-        <w:t>”</w:t>
-      </w:r>
-      <w:r>
-        <w:rPr>
-          <w:color w:val="000000"/>
-        </w:rPr>
-        <w:t xml:space="preserve"> And it wasn’t because I became a much better writer</w:t>
+        <w:t>And then, when I moved to Columbia, I had editors from the New York Times and the Washington Post reaching out to me cold, saying, “Hey? Would you like to write something for us?” And it wasn’t because I became a much better writer</w:t>
       </w:r>
       <w:r>
         <w:t xml:space="preserve"> between </w:t>
@@ -4507,31 +4597,7 @@
         <w:rPr>
           <w:color w:val="000000"/>
         </w:rPr>
-        <w:t>the time it took to move from Sierra Vista to Manhattan it’s purely network effects, institutional effects</w:t>
-      </w:r>
-      <w:r>
-        <w:rPr>
-          <w:color w:val="000000"/>
-        </w:rPr>
-        <w:t>,</w:t>
-      </w:r>
-      <w:r>
-        <w:rPr>
-          <w:color w:val="000000"/>
-        </w:rPr>
-        <w:t xml:space="preserve"> </w:t>
-      </w:r>
-      <w:r>
-        <w:rPr>
-          <w:color w:val="000000"/>
-        </w:rPr>
-        <w:t>a</w:t>
-      </w:r>
-      <w:r>
-        <w:rPr>
-          <w:color w:val="000000"/>
-        </w:rPr>
-        <w:t xml:space="preserve">nd so on. </w:t>
+        <w:t xml:space="preserve">the time it took to move from Sierra Vista to Manhattan it’s purely network effects, institutional effects, and so on. </w:t>
       </w:r>
     </w:p>
     <w:p>
@@ -4747,7 +4813,6 @@
           <w:b/>
           <w:color w:val="000000"/>
         </w:rPr>
-        <w:lastRenderedPageBreak/>
         <w:t>al-</w:t>
       </w:r>
       <w:proofErr w:type="spellStart"/>
@@ -4934,6 +4999,7 @@
           <w:b/>
           <w:color w:val="000000"/>
         </w:rPr>
+        <w:lastRenderedPageBreak/>
         <w:t>al-</w:t>
       </w:r>
       <w:proofErr w:type="spellStart"/>
@@ -5578,32 +5644,32 @@
         <w:rPr>
           <w:color w:val="000000"/>
         </w:rPr>
-        <w:t xml:space="preserve"> as a result of this kind of path, dependency, elite reproduction, and so on. But </w:t>
+        <w:t xml:space="preserve"> as a result of this kind of path, dependency, elite reproduction, and so on. But one of the things that’s interesting</w:t>
+      </w:r>
+      <w:r>
+        <w:t xml:space="preserve"> </w:t>
+      </w:r>
+      <w:r>
+        <w:rPr>
+          <w:color w:val="000000"/>
+        </w:rPr>
+        <w:t>is that, if you look at the symbolic</w:t>
+      </w:r>
+      <w:r>
+        <w:t xml:space="preserve"> </w:t>
+      </w:r>
+      <w:r>
+        <w:rPr>
+          <w:color w:val="000000"/>
+        </w:rPr>
+        <w:t xml:space="preserve">professions, and if you look at some of these macro social trends, part of what’s happening is actually, there’s this, as Richard Reeves called it, opportunity hoarding by people who are elites to protect and preserve their elite status, to create glass floors for their children, to make sure their </w:t>
       </w:r>
       <w:r>
         <w:rPr>
           <w:color w:val="000000"/>
         </w:rPr>
         <w:lastRenderedPageBreak/>
-        <w:t>one of the things that’s interesting</w:t>
-      </w:r>
-      <w:r>
-        <w:t xml:space="preserve"> </w:t>
-      </w:r>
-      <w:r>
-        <w:rPr>
-          <w:color w:val="000000"/>
-        </w:rPr>
-        <w:t>is that, if you look at the symbolic</w:t>
-      </w:r>
-      <w:r>
-        <w:t xml:space="preserve"> </w:t>
-      </w:r>
-      <w:r>
-        <w:rPr>
-          <w:color w:val="000000"/>
-        </w:rPr>
-        <w:t>professions, and if you look at some of these macro social trends, part of what’s happening is actually, there’s this, as Richard Reeves called it, opportunity hoarding by people who are elites to protect and preserve their elite status, to create glass floors for their children, to make sure their children reproduce their status</w:t>
+        <w:t>children reproduce their status</w:t>
       </w:r>
       <w:r>
         <w:t xml:space="preserve"> </w:t>
@@ -6044,41 +6110,41 @@
         <w:rPr>
           <w:color w:val="000000"/>
         </w:rPr>
-        <w:t xml:space="preserve"> path dependency. A whole bunch of other people don’t have those advantages, and so </w:t>
+        <w:t xml:space="preserve"> path dependency. A whole bunch of other people don’t have those advantages, and so you would expect to see certain forms of inequalities reproduce themselves even in the absence of formal discrimination or cartel behavior, or anything like that.</w:t>
+      </w:r>
+      <w:r>
+        <w:t xml:space="preserve"> </w:t>
+      </w:r>
+      <w:r>
+        <w:rPr>
+          <w:color w:val="000000"/>
+        </w:rPr>
+        <w:t>But a lot of these disparities that I point in the book are not just that</w:t>
+      </w:r>
+      <w:r>
+        <w:t>. T</w:t>
+      </w:r>
+      <w:r>
+        <w:rPr>
+          <w:color w:val="000000"/>
+        </w:rPr>
+        <w:t xml:space="preserve">hey’re actually clearly the result of cartel-like behavior, active exclusion, </w:t>
+      </w:r>
+      <w:r>
+        <w:t>and active</w:t>
+      </w:r>
+      <w:r>
+        <w:rPr>
+          <w:color w:val="000000"/>
+        </w:rPr>
+        <w:t xml:space="preserve"> decisions that people are making today. So, </w:t>
       </w:r>
       <w:r>
         <w:rPr>
           <w:color w:val="000000"/>
         </w:rPr>
         <w:lastRenderedPageBreak/>
-        <w:t>you would expect to see certain forms of inequalities reproduce themselves even in the absence of formal discrimination or cartel behavior, or anything like that.</w:t>
-      </w:r>
-      <w:r>
-        <w:t xml:space="preserve"> </w:t>
-      </w:r>
-      <w:r>
-        <w:rPr>
-          <w:color w:val="000000"/>
-        </w:rPr>
-        <w:t>But a lot of these disparities that I point in the book are not just that</w:t>
-      </w:r>
-      <w:r>
-        <w:t>. T</w:t>
-      </w:r>
-      <w:r>
-        <w:rPr>
-          <w:color w:val="000000"/>
-        </w:rPr>
-        <w:t xml:space="preserve">hey’re actually clearly the result of cartel-like behavior, active exclusion, </w:t>
-      </w:r>
-      <w:r>
-        <w:t>and active</w:t>
-      </w:r>
-      <w:r>
-        <w:rPr>
-          <w:color w:val="000000"/>
-        </w:rPr>
-        <w:t xml:space="preserve"> decisions that people are making today. So, for instance, in some cities racial segregation is worse today than it was in the </w:t>
+        <w:t xml:space="preserve">for instance, in some cities racial segregation is worse today than it was in the </w:t>
       </w:r>
       <w:r>
         <w:t xml:space="preserve">1980s. </w:t>
@@ -6585,14 +6651,7 @@
         <w:rPr>
           <w:color w:val="000000"/>
         </w:rPr>
-        <w:t xml:space="preserve">Actually, in fact, maybe </w:t>
-      </w:r>
-      <w:r>
-        <w:rPr>
-          <w:color w:val="000000"/>
-        </w:rPr>
-        <w:lastRenderedPageBreak/>
-        <w:t>they have more than they actually deserve. Maybe they should have less than they have. We want to take from the whites right?</w:t>
+        <w:t>Actually, in fact, maybe they have more than they actually deserve. Maybe they should have less than they have. We want to take from the whites right?</w:t>
       </w:r>
       <w:r>
         <w:rPr>
@@ -6634,7 +6693,14 @@
         <w:rPr>
           <w:color w:val="000000"/>
         </w:rPr>
-        <w:t xml:space="preserve">falling behind in the prevailing order, and to justify why they deserve their suffering, why they deserve their marginalization, </w:t>
+        <w:t xml:space="preserve">falling behind in the prevailing order, and to justify why they deserve their </w:t>
+      </w:r>
+      <w:r>
+        <w:rPr>
+          <w:color w:val="000000"/>
+        </w:rPr>
+        <w:lastRenderedPageBreak/>
+        <w:t xml:space="preserve">suffering, why they deserve their marginalization, </w:t>
       </w:r>
       <w:r>
         <w:t>why we</w:t>
@@ -7491,83 +7557,89 @@
           <w:b/>
           <w:color w:val="000000"/>
         </w:rPr>
+        <w:t>al-</w:t>
+      </w:r>
+      <w:proofErr w:type="spellStart"/>
+      <w:r>
+        <w:rPr>
+          <w:b/>
+          <w:color w:val="000000"/>
+        </w:rPr>
+        <w:t>Gharbi</w:t>
+      </w:r>
+      <w:proofErr w:type="spellEnd"/>
+      <w:r>
+        <w:rPr>
+          <w:color w:val="000000"/>
+        </w:rPr>
+        <w:t>:</w:t>
+      </w:r>
+      <w:r>
+        <w:rPr>
+          <w:color w:val="000000"/>
+        </w:rPr>
+        <w:t xml:space="preserve"> I</w:t>
+      </w:r>
+      <w:r>
+        <w:rPr>
+          <w:color w:val="000000"/>
+        </w:rPr>
+        <w:t xml:space="preserve">n the case of unhoused </w:t>
+      </w:r>
+      <w:r>
+        <w:t>and homeless,</w:t>
+      </w:r>
+      <w:r>
+        <w:rPr>
+          <w:color w:val="000000"/>
+        </w:rPr>
+        <w:t xml:space="preserve"> actually,</w:t>
+      </w:r>
+      <w:r>
+        <w:t xml:space="preserve"> </w:t>
+      </w:r>
+      <w:r>
+        <w:rPr>
+          <w:color w:val="000000"/>
+        </w:rPr>
+        <w:t>there</w:t>
+      </w:r>
+      <w:r>
+        <w:t xml:space="preserve"> i</w:t>
+      </w:r>
+      <w:r>
+        <w:rPr>
+          <w:color w:val="000000"/>
+        </w:rPr>
+        <w:t xml:space="preserve">s a problem. So I would actually push back about that in part, because there’s a lot of research that shows euphemisms actually make people more comfortable with adverse states of affairs. </w:t>
+      </w:r>
+      <w:r>
+        <w:rPr>
+          <w:color w:val="000000"/>
+        </w:rPr>
+        <w:t>I</w:t>
+      </w:r>
+      <w:r>
+        <w:rPr>
+          <w:color w:val="000000"/>
+        </w:rPr>
+        <w:t>f you call them unhoused instead of homeless</w:t>
+      </w:r>
+      <w:r>
+        <w:t>, w</w:t>
+      </w:r>
+      <w:r>
+        <w:rPr>
+          <w:color w:val="000000"/>
+        </w:rPr>
+        <w:t xml:space="preserve">hat you’re doing in some ways, is obscuring the </w:t>
+      </w:r>
+      <w:r>
+        <w:rPr>
+          <w:color w:val="000000"/>
+        </w:rPr>
         <w:lastRenderedPageBreak/>
-        <w:t>al-</w:t>
-      </w:r>
-      <w:proofErr w:type="spellStart"/>
-      <w:r>
-        <w:rPr>
-          <w:b/>
-          <w:color w:val="000000"/>
-        </w:rPr>
-        <w:t>Gharbi</w:t>
-      </w:r>
-      <w:proofErr w:type="spellEnd"/>
-      <w:r>
-        <w:rPr>
-          <w:color w:val="000000"/>
-        </w:rPr>
-        <w:t>:</w:t>
-      </w:r>
-      <w:r>
-        <w:rPr>
-          <w:color w:val="000000"/>
-        </w:rPr>
-        <w:t xml:space="preserve"> I</w:t>
-      </w:r>
-      <w:r>
-        <w:rPr>
-          <w:color w:val="000000"/>
-        </w:rPr>
-        <w:t xml:space="preserve">n the case of unhoused </w:t>
-      </w:r>
-      <w:r>
-        <w:t>and homeless,</w:t>
-      </w:r>
-      <w:r>
-        <w:rPr>
-          <w:color w:val="000000"/>
-        </w:rPr>
-        <w:t xml:space="preserve"> actually,</w:t>
-      </w:r>
-      <w:r>
-        <w:t xml:space="preserve"> </w:t>
-      </w:r>
-      <w:r>
-        <w:rPr>
-          <w:color w:val="000000"/>
-        </w:rPr>
-        <w:t>there</w:t>
-      </w:r>
-      <w:r>
-        <w:t xml:space="preserve"> i</w:t>
-      </w:r>
-      <w:r>
-        <w:rPr>
-          <w:color w:val="000000"/>
-        </w:rPr>
-        <w:t xml:space="preserve">s a problem. So I would actually push back about that in part, because there’s a lot of research that shows euphemisms actually make people more comfortable with adverse states of affairs. </w:t>
-      </w:r>
-      <w:r>
-        <w:rPr>
-          <w:color w:val="000000"/>
-        </w:rPr>
-        <w:t>I</w:t>
-      </w:r>
-      <w:r>
-        <w:rPr>
-          <w:color w:val="000000"/>
-        </w:rPr>
-        <w:t>f you call them unhoused instead of homeless</w:t>
-      </w:r>
-      <w:r>
-        <w:t>, w</w:t>
-      </w:r>
-      <w:r>
-        <w:rPr>
-          <w:color w:val="000000"/>
-        </w:rPr>
-        <w:t>hat you’re doing in some ways, is obscuring the brutality of the conditions that they’re living under. It makes it easier for people to tolerate that kind of thing. So, if they wanted to replace a bunch of stuff in the book with euphemisms, I would have probably pushed back against that</w:t>
+        <w:t>brutality of the conditions that they’re living under. It makes it easier for people to tolerate that kind of thing. So, if they wanted to replace a bunch of stuff in the book with euphemisms, I would have probably pushed back against that</w:t>
       </w:r>
       <w:r>
         <w:t>. T</w:t>

</xml_diff>

<commit_message>
More cleanup of Musa interview.
</commit_message>
<xml_diff>
--- a/Ideology/MusaTranscript.docx
+++ b/Ideology/MusaTranscript.docx
@@ -3645,7 +3645,13 @@
         <w:rPr>
           <w:color w:val="000000"/>
         </w:rPr>
-        <w:t>substack</w:t>
+        <w:t>S</w:t>
+      </w:r>
+      <w:r>
+        <w:rPr>
+          <w:color w:val="000000"/>
+        </w:rPr>
+        <w:t>ubstack</w:t>
       </w:r>
       <w:proofErr w:type="spellEnd"/>
       <w:r>
@@ -3760,7 +3766,7 @@
         <w:rPr>
           <w:color w:val="000000"/>
         </w:rPr>
-        <w:t xml:space="preserve"> They call it fully automated luxury communism, where no one has to work anymore. And things like this. They think that’s a paradise. Orwell says that would be hell. It would be miserable because actually, one of the ways that people find community meaning and purpose in life is through work. Work isn’t just the way that we pay the bills. There’s this deep human need to be productive</w:t>
+        <w:t xml:space="preserve"> They call it fully automated luxury communism, where no one has to work anymore. They think that’s a paradise. Orwell says that would be hell. It would be miserable because actually, one of the ways that people find community meaning and purpose in life is through work. Work isn’t just the way that we pay the bills. There’s this deep human need to be productive</w:t>
       </w:r>
       <w:r>
         <w:rPr>
@@ -3772,7 +3778,7 @@
         <w:rPr>
           <w:color w:val="000000"/>
         </w:rPr>
-        <w:t xml:space="preserve"> to do things that are valuable and to produce things, and so on. </w:t>
+        <w:t xml:space="preserve"> to do things that are valuable and to produce things. </w:t>
       </w:r>
     </w:p>
     <w:p>
@@ -3880,19 +3886,7 @@
         <w:rPr>
           <w:color w:val="000000"/>
         </w:rPr>
-        <w:t xml:space="preserve"> alcohol, and entertaining themselves to death, and things like th</w:t>
-      </w:r>
-      <w:r>
-        <w:rPr>
-          <w:color w:val="000000"/>
-        </w:rPr>
-        <w:t>at</w:t>
-      </w:r>
-      <w:r>
-        <w:rPr>
-          <w:color w:val="000000"/>
-        </w:rPr>
-        <w:t xml:space="preserve">. And the fact that most people would do that doesn’t mean that this is what they want. They </w:t>
+        <w:t xml:space="preserve"> alcohol, and entertaining themselves to death. And the fact that most people would do that doesn’t mean that this is what they want. They </w:t>
       </w:r>
       <w:r>
         <w:rPr>
@@ -3934,7 +3928,7 @@
         <w:rPr>
           <w:color w:val="000000"/>
         </w:rPr>
-        <w:t>that’s what they would end up doing, because there’s, social defaults are strong and other things like this. And anyway, I think this quote from Orwell is a powerful point about how people can do things and embrace states of affairs that they</w:t>
+        <w:t>that’s what they would end up doing, because social defaults are. Anyway, I think this quote from Orwell is a powerful point about how people can do things and embrace states of affairs that they</w:t>
       </w:r>
       <w:r>
         <w:t xml:space="preserve"> </w:t>
@@ -4140,7 +4134,19 @@
         <w:rPr>
           <w:color w:val="000000"/>
         </w:rPr>
-        <w:t xml:space="preserve">another building and no amenities. And then Thomas Nagel and Ronald </w:t>
+        <w:t xml:space="preserve">another building and no amenities. And then </w:t>
+      </w:r>
+      <w:r>
+        <w:rPr>
+          <w:color w:val="000000"/>
+        </w:rPr>
+        <w:t xml:space="preserve">there was </w:t>
+      </w:r>
+      <w:r>
+        <w:rPr>
+          <w:color w:val="000000"/>
+        </w:rPr>
+        <w:t xml:space="preserve">Thomas Nagel and Ronald </w:t>
       </w:r>
       <w:proofErr w:type="spellStart"/>
       <w:r>
@@ -4160,7 +4166,19 @@
         <w:rPr>
           <w:color w:val="000000"/>
         </w:rPr>
-        <w:t xml:space="preserve"> very egalitarian seminar colloquium, which met in a very luxurious room with leather back chairs and a view out over Washington Square Park. And I thought, it’s kind of funny that the egalitarians have</w:t>
+        <w:t xml:space="preserve"> very egalitarian colloquium, which met in a very luxurious room with leather back chairs and a view out over Washington Square Park</w:t>
+      </w:r>
+      <w:r>
+        <w:rPr>
+          <w:color w:val="000000"/>
+        </w:rPr>
+        <w:t xml:space="preserve"> and pitchers of ice water every few seats</w:t>
+      </w:r>
+      <w:r>
+        <w:rPr>
+          <w:color w:val="000000"/>
+        </w:rPr>
+        <w:t>. And I thought, it’s kind of funny that the egalitarians have</w:t>
       </w:r>
       <w:r>
         <w:t xml:space="preserve"> </w:t>
@@ -4188,20 +4206,21 @@
       </w:pPr>
       <w:r>
         <w:rPr>
-          <w:b/>
-          <w:iCs/>
-          <w:color w:val="000000"/>
-        </w:rPr>
-        <w:t>Callahan</w:t>
-      </w:r>
-      <w:r>
-        <w:rPr>
-          <w:color w:val="000000"/>
-        </w:rPr>
-        <w:t xml:space="preserve">: </w:t>
-      </w:r>
-      <w:r>
-        <w:t>Okay</w:t>
+          <w:color w:val="000000"/>
+        </w:rPr>
+        <w:t xml:space="preserve">Now, I </w:t>
+      </w:r>
+      <w:r>
+        <w:rPr>
+          <w:color w:val="000000"/>
+        </w:rPr>
+        <w:t xml:space="preserve"> started to </w:t>
+      </w:r>
+      <w:r>
+        <w:rPr>
+          <w:color w:val="000000"/>
+        </w:rPr>
+        <w:t>wonder</w:t>
       </w:r>
       <w:r>
         <w:rPr>
@@ -4210,40 +4229,55 @@
         <w:t>,</w:t>
       </w:r>
       <w:r>
-        <w:t xml:space="preserve"> </w:t>
-      </w:r>
-      <w:r>
-        <w:rPr>
-          <w:color w:val="000000"/>
-        </w:rPr>
-        <w:t xml:space="preserve">I started to </w:t>
-      </w:r>
-      <w:r>
-        <w:rPr>
-          <w:color w:val="000000"/>
-        </w:rPr>
-        <w:t>wonder</w:t>
-      </w:r>
-      <w:r>
-        <w:rPr>
-          <w:color w:val="000000"/>
-        </w:rPr>
-        <w:t xml:space="preserve"> </w:t>
-      </w:r>
-      <w:r>
-        <w:rPr>
-          <w:color w:val="000000"/>
-        </w:rPr>
-        <w:t xml:space="preserve">at times </w:t>
-      </w:r>
-      <w:r>
-        <w:t>in the beginning of the book, d</w:t>
-      </w:r>
-      <w:r>
-        <w:rPr>
-          <w:color w:val="000000"/>
-        </w:rPr>
-        <w:t>oes anyone actually believe in anything, or are they just acting in their self</w:t>
+        <w:rPr>
+          <w:color w:val="000000"/>
+        </w:rPr>
+        <w:t xml:space="preserve"> </w:t>
+      </w:r>
+      <w:r>
+        <w:rPr>
+          <w:color w:val="000000"/>
+        </w:rPr>
+        <w:t>at times</w:t>
+      </w:r>
+      <w:r>
+        <w:rPr>
+          <w:color w:val="000000"/>
+        </w:rPr>
+        <w:t>, reading</w:t>
+      </w:r>
+      <w:r>
+        <w:t xml:space="preserve"> the beginning of </w:t>
+      </w:r>
+      <w:r>
+        <w:t>your</w:t>
+      </w:r>
+      <w:r>
+        <w:t xml:space="preserve"> book, </w:t>
+      </w:r>
+      <w:r>
+        <w:t xml:space="preserve">describing beliefs as self-interested, </w:t>
+      </w:r>
+      <w:r>
+        <w:t>d</w:t>
+      </w:r>
+      <w:r>
+        <w:rPr>
+          <w:color w:val="000000"/>
+        </w:rPr>
+        <w:t xml:space="preserve">oes anyone actually believe in anything, or </w:t>
+      </w:r>
+      <w:r>
+        <w:rPr>
+          <w:color w:val="000000"/>
+        </w:rPr>
+        <w:t xml:space="preserve">is everyone </w:t>
+      </w:r>
+      <w:r>
+        <w:rPr>
+          <w:color w:val="000000"/>
+        </w:rPr>
+        <w:t>just acting in their self</w:t>
       </w:r>
       <w:r>
         <w:rPr>
@@ -4271,9 +4305,6 @@
       </w:r>
       <w:r>
         <w:t>self</w:t>
-      </w:r>
-      <w:r>
-        <w:t xml:space="preserve"> </w:t>
       </w:r>
       <w:r>
         <w:rPr>
@@ -4472,7 +4503,7 @@
         <w:rPr>
           <w:color w:val="000000"/>
         </w:rPr>
-        <w:t xml:space="preserve"> which perspectives are valuable and so on.</w:t>
+        <w:t xml:space="preserve"> which perspectives are valuable.</w:t>
       </w:r>
     </w:p>
     <w:p>
@@ -4547,7 +4578,7 @@
         <w:rPr>
           <w:color w:val="000000"/>
         </w:rPr>
-        <w:t>it’s likely that the book probably wouldn’t have gotten picked up by anyone, let alone Princeton. There probably wouldn’t have been a competitive auction for the rights, and so on in the same way that</w:t>
+        <w:t>it’s likely that the book probably wouldn’t have gotten picked up by anyone, let alone Princeton. There probably wouldn’t have been a competitive auction for the rights, in the same way that</w:t>
       </w:r>
       <w:r>
         <w:t xml:space="preserve"> </w:t>
@@ -4565,7 +4596,7 @@
         <w:rPr>
           <w:color w:val="000000"/>
         </w:rPr>
-        <w:t xml:space="preserve">niversity, when I was at University of Arizona, I would pitch to places like the New York Times and the Washington Post, and I wouldn’t even get a no, I was </w:t>
+        <w:t xml:space="preserve">niversity, when I was at University of Arizona, I would pitch to places like the </w:t>
       </w:r>
       <w:r>
         <w:rPr>
@@ -4573,6 +4604,34 @@
           <w:iCs/>
           <w:color w:val="000000"/>
         </w:rPr>
+        <w:t>New York Times</w:t>
+      </w:r>
+      <w:r>
+        <w:rPr>
+          <w:color w:val="000000"/>
+        </w:rPr>
+        <w:t xml:space="preserve"> and the </w:t>
+      </w:r>
+      <w:r>
+        <w:rPr>
+          <w:i/>
+          <w:iCs/>
+          <w:color w:val="000000"/>
+        </w:rPr>
+        <w:t>Washington Post</w:t>
+      </w:r>
+      <w:r>
+        <w:rPr>
+          <w:color w:val="000000"/>
+        </w:rPr>
+        <w:t xml:space="preserve">, and I wouldn’t even get a no, I was </w:t>
+      </w:r>
+      <w:r>
+        <w:rPr>
+          <w:i/>
+          <w:iCs/>
+          <w:color w:val="000000"/>
+        </w:rPr>
         <w:t>below</w:t>
       </w:r>
       <w:r>
@@ -4588,7 +4647,35 @@
         <w:rPr>
           <w:color w:val="000000"/>
         </w:rPr>
-        <w:t>And then, when I moved to Columbia, I had editors from the New York Times and the Washington Post reaching out to me cold, saying, “Hey? Would you like to write something for us?” And it wasn’t because I became a much better writer</w:t>
+        <w:t xml:space="preserve">And then, when I moved to Columbia, I had editors from the </w:t>
+      </w:r>
+      <w:r>
+        <w:rPr>
+          <w:i/>
+          <w:iCs/>
+          <w:color w:val="000000"/>
+        </w:rPr>
+        <w:t>New York Times</w:t>
+      </w:r>
+      <w:r>
+        <w:rPr>
+          <w:color w:val="000000"/>
+        </w:rPr>
+        <w:t xml:space="preserve"> and the </w:t>
+      </w:r>
+      <w:r>
+        <w:rPr>
+          <w:i/>
+          <w:iCs/>
+          <w:color w:val="000000"/>
+        </w:rPr>
+        <w:t>Washington Post</w:t>
+      </w:r>
+      <w:r>
+        <w:rPr>
+          <w:color w:val="000000"/>
+        </w:rPr>
+        <w:t xml:space="preserve"> reaching out to me cold, saying, “Hey? Would you like to write something for us?” And it wasn’t because I became a much better writer</w:t>
       </w:r>
       <w:r>
         <w:t xml:space="preserve"> between </w:t>
@@ -4597,7 +4684,19 @@
         <w:rPr>
           <w:color w:val="000000"/>
         </w:rPr>
-        <w:t xml:space="preserve">the time it took to move from Sierra Vista to Manhattan it’s purely network effects, institutional effects, and so on. </w:t>
+        <w:t>the time it took to move from Sierra Vista to Manhattan</w:t>
+      </w:r>
+      <w:r>
+        <w:rPr>
+          <w:color w:val="000000"/>
+        </w:rPr>
+        <w:t>:</w:t>
+      </w:r>
+      <w:r>
+        <w:rPr>
+          <w:color w:val="000000"/>
+        </w:rPr>
+        <w:t xml:space="preserve"> it’s purely network effects, institutional effects, and so on. </w:t>
       </w:r>
     </w:p>
     <w:p>
@@ -4645,7 +4744,7 @@
         <w:rPr>
           <w:color w:val="000000"/>
         </w:rPr>
-        <w:t>t was published in the form it was, and so on is because I’m black</w:t>
+        <w:t>t was published in the form it was is because I’m black</w:t>
       </w:r>
       <w:r>
         <w:t xml:space="preserve">. </w:t>
@@ -4717,10 +4816,10 @@
         <w:rPr>
           <w:color w:val="000000"/>
         </w:rPr>
-        <w:t>of why I was able to publish this book in the form it was and part of why this book was so attractive to a lot of publishers, and so o</w:t>
-      </w:r>
-      <w:r>
-        <w:t xml:space="preserve">n is </w:t>
+        <w:t>of why I was able to publish this book in the form it was and part of why this book was so attractive to a lot of publishers</w:t>
+      </w:r>
+      <w:r>
+        <w:t xml:space="preserve"> is </w:t>
       </w:r>
       <w:r>
         <w:rPr>
@@ -4791,7 +4890,127 @@
         <w:rPr>
           <w:color w:val="000000"/>
         </w:rPr>
-        <w:t>: Well, it’s nice of you to provide a good example of what you’re talking about for us.</w:t>
+        <w:t xml:space="preserve">: So </w:t>
+      </w:r>
+      <w:r>
+        <w:rPr>
+          <w:color w:val="000000"/>
+        </w:rPr>
+        <w:t xml:space="preserve">in </w:t>
+      </w:r>
+      <w:r>
+        <w:rPr>
+          <w:color w:val="000000"/>
+        </w:rPr>
+        <w:t xml:space="preserve">writing the book </w:t>
+      </w:r>
+      <w:r>
+        <w:rPr>
+          <w:color w:val="000000"/>
+        </w:rPr>
+        <w:t xml:space="preserve">you </w:t>
+      </w:r>
+      <w:r>
+        <w:rPr>
+          <w:color w:val="000000"/>
+        </w:rPr>
+        <w:t xml:space="preserve">not only </w:t>
+      </w:r>
+      <w:r>
+        <w:rPr>
+          <w:color w:val="000000"/>
+        </w:rPr>
+        <w:t>proposed</w:t>
+      </w:r>
+      <w:r>
+        <w:rPr>
+          <w:color w:val="000000"/>
+        </w:rPr>
+        <w:t xml:space="preserve"> </w:t>
+      </w:r>
+      <w:r>
+        <w:rPr>
+          <w:color w:val="000000"/>
+        </w:rPr>
+        <w:t>your</w:t>
+      </w:r>
+      <w:r>
+        <w:rPr>
+          <w:color w:val="000000"/>
+        </w:rPr>
+        <w:t xml:space="preserve"> thesis, </w:t>
+      </w:r>
+      <w:r>
+        <w:rPr>
+          <w:color w:val="000000"/>
+        </w:rPr>
+        <w:t>you</w:t>
+      </w:r>
+      <w:r>
+        <w:rPr>
+          <w:color w:val="000000"/>
+        </w:rPr>
+        <w:t xml:space="preserve"> exemplified th</w:t>
+      </w:r>
+      <w:r>
+        <w:rPr>
+          <w:color w:val="000000"/>
+        </w:rPr>
+        <w:t>at</w:t>
+      </w:r>
+      <w:r>
+        <w:rPr>
+          <w:color w:val="000000"/>
+        </w:rPr>
+        <w:t xml:space="preserve"> thesis at the same time</w:t>
+      </w:r>
+      <w:r>
+        <w:rPr>
+          <w:color w:val="000000"/>
+        </w:rPr>
+        <w:t>:</w:t>
+      </w:r>
+      <w:r>
+        <w:rPr>
+          <w:color w:val="000000"/>
+        </w:rPr>
+        <w:t xml:space="preserve"> well done</w:t>
+      </w:r>
+      <w:r>
+        <w:rPr>
+          <w:color w:val="000000"/>
+        </w:rPr>
+        <w:t>!</w:t>
+      </w:r>
+      <w:r>
+        <w:rPr>
+          <w:color w:val="000000"/>
+        </w:rPr>
+        <w:t xml:space="preserve"> Very </w:t>
+      </w:r>
+      <w:r>
+        <w:rPr>
+          <w:color w:val="000000"/>
+        </w:rPr>
+        <w:t>m</w:t>
+      </w:r>
+      <w:r>
+        <w:rPr>
+          <w:color w:val="000000"/>
+        </w:rPr>
+        <w:t>eta</w:t>
+      </w:r>
+      <w:r>
+        <w:rPr>
+          <w:color w:val="000000"/>
+        </w:rPr>
+        <w:t xml:space="preserve"> of you</w:t>
+      </w:r>
+      <w:r>
+        <w:rPr>
+          <w:color w:val="000000"/>
+        </w:rPr>
+        <w:t>.</w:t>
       </w:r>
     </w:p>
     <w:p>
@@ -4828,7 +5047,31 @@
         <w:rPr>
           <w:color w:val="000000"/>
         </w:rPr>
-        <w:t>: Yeah.</w:t>
+        <w:t>: I’m a sociologist of knowledge, so I can’t help get</w:t>
+      </w:r>
+      <w:r>
+        <w:rPr>
+          <w:color w:val="000000"/>
+        </w:rPr>
+        <w:t>ting</w:t>
+      </w:r>
+      <w:r>
+        <w:rPr>
+          <w:color w:val="000000"/>
+        </w:rPr>
+        <w:t xml:space="preserve"> super </w:t>
+      </w:r>
+      <w:r>
+        <w:rPr>
+          <w:color w:val="000000"/>
+        </w:rPr>
+        <w:t>meta</w:t>
+      </w:r>
+      <w:r>
+        <w:rPr>
+          <w:color w:val="000000"/>
+        </w:rPr>
+        <w:t xml:space="preserve"> at all times.</w:t>
       </w:r>
     </w:p>
     <w:p>
@@ -4851,133 +5094,103 @@
           <w:iCs/>
           <w:color w:val="000000"/>
         </w:rPr>
+        <w:lastRenderedPageBreak/>
         <w:t>Callahan</w:t>
       </w:r>
       <w:r>
         <w:rPr>
           <w:color w:val="000000"/>
         </w:rPr>
-        <w:t xml:space="preserve">: So </w:t>
-      </w:r>
-      <w:r>
-        <w:rPr>
-          <w:color w:val="000000"/>
-        </w:rPr>
-        <w:t xml:space="preserve">in </w:t>
-      </w:r>
-      <w:r>
-        <w:rPr>
-          <w:color w:val="000000"/>
-        </w:rPr>
-        <w:t xml:space="preserve">writing the book </w:t>
-      </w:r>
-      <w:r>
-        <w:rPr>
-          <w:color w:val="000000"/>
-        </w:rPr>
-        <w:t xml:space="preserve">you </w:t>
-      </w:r>
-      <w:r>
-        <w:rPr>
-          <w:color w:val="000000"/>
-        </w:rPr>
-        <w:t xml:space="preserve">not only </w:t>
-      </w:r>
-      <w:r>
-        <w:rPr>
-          <w:color w:val="000000"/>
-        </w:rPr>
-        <w:t>proposed</w:t>
-      </w:r>
-      <w:r>
-        <w:rPr>
-          <w:color w:val="000000"/>
-        </w:rPr>
-        <w:t xml:space="preserve"> </w:t>
-      </w:r>
-      <w:r>
-        <w:rPr>
-          <w:color w:val="000000"/>
-        </w:rPr>
-        <w:t>your</w:t>
-      </w:r>
-      <w:r>
-        <w:rPr>
-          <w:color w:val="000000"/>
-        </w:rPr>
-        <w:t xml:space="preserve"> thesis, </w:t>
-      </w:r>
-      <w:r>
-        <w:rPr>
-          <w:color w:val="000000"/>
-        </w:rPr>
-        <w:t>you</w:t>
-      </w:r>
-      <w:r>
-        <w:rPr>
-          <w:color w:val="000000"/>
-        </w:rPr>
-        <w:t xml:space="preserve"> exemplified th</w:t>
-      </w:r>
-      <w:r>
-        <w:rPr>
-          <w:color w:val="000000"/>
-        </w:rPr>
-        <w:t>at</w:t>
-      </w:r>
-      <w:r>
-        <w:rPr>
-          <w:color w:val="000000"/>
-        </w:rPr>
-        <w:t xml:space="preserve"> thesis at the same time</w:t>
-      </w:r>
-      <w:r>
-        <w:rPr>
-          <w:color w:val="000000"/>
-        </w:rPr>
-        <w:t>:</w:t>
-      </w:r>
-      <w:r>
-        <w:rPr>
-          <w:color w:val="000000"/>
-        </w:rPr>
-        <w:t xml:space="preserve"> well done</w:t>
-      </w:r>
-      <w:r>
-        <w:rPr>
-          <w:color w:val="000000"/>
-        </w:rPr>
-        <w:t>!</w:t>
-      </w:r>
-      <w:r>
-        <w:rPr>
-          <w:color w:val="000000"/>
-        </w:rPr>
-        <w:t xml:space="preserve"> Very </w:t>
-      </w:r>
-      <w:r>
-        <w:rPr>
-          <w:color w:val="000000"/>
-        </w:rPr>
-        <w:t>m</w:t>
-      </w:r>
-      <w:r>
-        <w:rPr>
-          <w:color w:val="000000"/>
-        </w:rPr>
-        <w:t>eta</w:t>
-      </w:r>
-      <w:r>
-        <w:rPr>
-          <w:color w:val="000000"/>
-        </w:rPr>
-        <w:t xml:space="preserve"> of you</w:t>
-      </w:r>
-      <w:r>
-        <w:rPr>
-          <w:color w:val="000000"/>
-        </w:rPr>
-        <w:t>.</w:t>
+        <w:t>: The book talks about racialized inequalities at a number of places</w:t>
+      </w:r>
+      <w:r>
+        <w:t xml:space="preserve"> </w:t>
+      </w:r>
+      <w:r>
+        <w:rPr>
+          <w:color w:val="000000"/>
+        </w:rPr>
+        <w:t>and</w:t>
+      </w:r>
+      <w:r>
+        <w:t xml:space="preserve"> </w:t>
+      </w:r>
+      <w:r>
+        <w:rPr>
+          <w:color w:val="000000"/>
+        </w:rPr>
+        <w:t>I was wondering about that. Are you familiar with Gregory Clark’s</w:t>
+      </w:r>
+      <w:r>
+        <w:t xml:space="preserve"> </w:t>
+      </w:r>
+      <w:r>
+        <w:rPr>
+          <w:i/>
+          <w:iCs/>
+          <w:color w:val="000000"/>
+        </w:rPr>
+        <w:t xml:space="preserve">The </w:t>
+      </w:r>
+      <w:proofErr w:type="spellStart"/>
+      <w:r>
+        <w:rPr>
+          <w:i/>
+          <w:iCs/>
+        </w:rPr>
+        <w:t>S</w:t>
+      </w:r>
+      <w:r>
+        <w:rPr>
+          <w:i/>
+          <w:iCs/>
+          <w:color w:val="000000"/>
+        </w:rPr>
+        <w:t>o</w:t>
+      </w:r>
+      <w:r>
+        <w:rPr>
+          <w:i/>
+          <w:iCs/>
+          <w:color w:val="000000"/>
+        </w:rPr>
+        <w:t>n</w:t>
+      </w:r>
+      <w:proofErr w:type="spellEnd"/>
+      <w:r>
+        <w:rPr>
+          <w:i/>
+          <w:iCs/>
+          <w:color w:val="000000"/>
+        </w:rPr>
+        <w:t xml:space="preserve"> also </w:t>
+      </w:r>
+      <w:r>
+        <w:rPr>
+          <w:i/>
+          <w:iCs/>
+        </w:rPr>
+        <w:t>R</w:t>
+      </w:r>
+      <w:r>
+        <w:rPr>
+          <w:i/>
+          <w:iCs/>
+          <w:color w:val="000000"/>
+        </w:rPr>
+        <w:t>ises</w:t>
+      </w:r>
+      <w:r>
+        <w:t xml:space="preserve">? </w:t>
+      </w:r>
+      <w:r>
+        <w:t xml:space="preserve">It </w:t>
+      </w:r>
+      <w:r>
+        <w:rPr>
+          <w:color w:val="000000"/>
+        </w:rPr>
+        <w:t>came out a decade or so ago.</w:t>
       </w:r>
     </w:p>
     <w:p>
@@ -4999,7 +5212,6 @@
           <w:b/>
           <w:color w:val="000000"/>
         </w:rPr>
-        <w:lastRenderedPageBreak/>
         <w:t>al-</w:t>
       </w:r>
       <w:proofErr w:type="spellStart"/>
@@ -5015,19 +5227,13 @@
         <w:rPr>
           <w:color w:val="000000"/>
         </w:rPr>
-        <w:t xml:space="preserve">: I’m a sociologist of knowledge, so I can’t help get super </w:t>
-      </w:r>
-      <w:r>
-        <w:rPr>
-          <w:color w:val="000000"/>
-        </w:rPr>
-        <w:t>meta</w:t>
-      </w:r>
-      <w:r>
-        <w:rPr>
-          <w:color w:val="000000"/>
-        </w:rPr>
-        <w:t xml:space="preserve"> at all times.</w:t>
+        <w:t>: The name is familiar</w:t>
+      </w:r>
+      <w:r>
+        <w:rPr>
+          <w:color w:val="000000"/>
+        </w:rPr>
+        <w:t>…</w:t>
       </w:r>
     </w:p>
     <w:p>
@@ -5056,78 +5262,217 @@
         <w:rPr>
           <w:color w:val="000000"/>
         </w:rPr>
-        <w:t>: The book talks about racialized inequalities at a number of places</w:t>
-      </w:r>
-      <w:r>
-        <w:t xml:space="preserve"> </w:t>
-      </w:r>
-      <w:r>
-        <w:rPr>
-          <w:color w:val="000000"/>
-        </w:rPr>
-        <w:t>and</w:t>
-      </w:r>
-      <w:r>
-        <w:t xml:space="preserve"> </w:t>
-      </w:r>
-      <w:r>
-        <w:rPr>
-          <w:color w:val="000000"/>
-        </w:rPr>
-        <w:t>I was wondering about that. Are you familiar with Gregory Clark’s</w:t>
-      </w:r>
-      <w:r>
-        <w:t xml:space="preserve"> </w:t>
-      </w:r>
-      <w:r>
-        <w:rPr>
-          <w:i/>
-          <w:iCs/>
-          <w:color w:val="000000"/>
-        </w:rPr>
-        <w:t xml:space="preserve">The </w:t>
-      </w:r>
-      <w:r>
-        <w:rPr>
-          <w:i/>
-          <w:iCs/>
-        </w:rPr>
-        <w:t>S</w:t>
-      </w:r>
-      <w:r>
-        <w:rPr>
-          <w:i/>
-          <w:iCs/>
-          <w:color w:val="000000"/>
-        </w:rPr>
-        <w:t xml:space="preserve">un also </w:t>
-      </w:r>
-      <w:r>
-        <w:rPr>
-          <w:i/>
-          <w:iCs/>
-        </w:rPr>
-        <w:t>R</w:t>
-      </w:r>
-      <w:r>
-        <w:rPr>
-          <w:i/>
-          <w:iCs/>
-          <w:color w:val="000000"/>
-        </w:rPr>
-        <w:t>ises</w:t>
+        <w:t>: Interesting book, and his main thesis, which I think surprised him</w:t>
+      </w:r>
+      <w:r>
+        <w:rPr>
+          <w:color w:val="000000"/>
+        </w:rPr>
+        <w:t xml:space="preserve"> -- </w:t>
+      </w:r>
+      <w:r>
+        <w:rPr>
+          <w:color w:val="000000"/>
+        </w:rPr>
+        <w:t>I reviewed this, but it was a decade ag</w:t>
+      </w:r>
+      <w:r>
+        <w:rPr>
+          <w:color w:val="000000"/>
+        </w:rPr>
+        <w:t xml:space="preserve">o -- </w:t>
+      </w:r>
+      <w:r>
+        <w:rPr>
+          <w:color w:val="000000"/>
+        </w:rPr>
+        <w:t>but as I recall, he actually</w:t>
+      </w:r>
+      <w:r>
+        <w:t xml:space="preserve"> </w:t>
+      </w:r>
+      <w:r>
+        <w:rPr>
+          <w:color w:val="000000"/>
+        </w:rPr>
+        <w:t>surprised</w:t>
+      </w:r>
+      <w:r>
+        <w:rPr>
+          <w:color w:val="000000"/>
+        </w:rPr>
+        <w:t xml:space="preserve"> by his result</w:t>
+      </w:r>
+      <w:r>
+        <w:rPr>
+          <w:color w:val="000000"/>
+        </w:rPr>
+        <w:t xml:space="preserve">. </w:t>
+      </w:r>
+      <w:r>
+        <w:t>He</w:t>
+      </w:r>
+      <w:r>
+        <w:rPr>
+          <w:color w:val="000000"/>
+        </w:rPr>
+        <w:t xml:space="preserve"> was trying to </w:t>
+      </w:r>
+      <w:r>
+        <w:t>show th</w:t>
+      </w:r>
+      <w:r>
+        <w:t>at there were</w:t>
+      </w:r>
+      <w:r>
+        <w:rPr>
+          <w:color w:val="000000"/>
+        </w:rPr>
+        <w:t xml:space="preserve"> different degrees of social mobility in different societies, and wound </w:t>
+      </w:r>
+      <w:r>
+        <w:t>up discovering</w:t>
+      </w:r>
+      <w:r>
+        <w:rPr>
+          <w:color w:val="000000"/>
+        </w:rPr>
+        <w:t xml:space="preserve"> that social mobility was</w:t>
+      </w:r>
+      <w:r>
+        <w:rPr>
+          <w:color w:val="000000"/>
+        </w:rPr>
+        <w:t xml:space="preserve"> mostly</w:t>
+      </w:r>
+      <w:r>
+        <w:rPr>
+          <w:color w:val="000000"/>
+        </w:rPr>
+        <w:t xml:space="preserve"> constant across societies, and that elite status tended to persist for many generations. So you know, he went back into the Dom</w:t>
+      </w:r>
+      <w:r>
+        <w:rPr>
+          <w:color w:val="000000"/>
+        </w:rPr>
+        <w:t>e</w:t>
+      </w:r>
+      <w:r>
+        <w:rPr>
+          <w:color w:val="000000"/>
+        </w:rPr>
+        <w:t>sday Book</w:t>
+      </w:r>
+      <w:r>
+        <w:t xml:space="preserve"> </w:t>
+      </w:r>
+      <w:r>
+        <w:rPr>
+          <w:color w:val="000000"/>
+        </w:rPr>
+        <w:t xml:space="preserve">and found that some of the same names are still prominent at Cambridge and Oxford. Right? It </w:t>
+      </w:r>
+      <w:r>
+        <w:t>is very</w:t>
+      </w:r>
+      <w:r>
+        <w:rPr>
+          <w:color w:val="000000"/>
+        </w:rPr>
+        <w:t xml:space="preserve"> well researched.</w:t>
+      </w:r>
+      <w:r>
+        <w:t xml:space="preserve"> </w:t>
+      </w:r>
+      <w:r>
+        <w:rPr>
+          <w:color w:val="000000"/>
+        </w:rPr>
+        <w:t>And so when we look at the</w:t>
+      </w:r>
+      <w:r>
+        <w:t xml:space="preserve"> </w:t>
+      </w:r>
+      <w:r>
+        <w:rPr>
+          <w:color w:val="000000"/>
+        </w:rPr>
+        <w:t>racial characteristics of the elite in the U.</w:t>
+      </w:r>
+      <w:r>
+        <w:t>S., h</w:t>
+      </w:r>
+      <w:r>
+        <w:rPr>
+          <w:color w:val="000000"/>
+        </w:rPr>
+        <w:t>ow much of this could be explained simply by the fact that 200 years ago</w:t>
+      </w:r>
+      <w:r>
+        <w:t xml:space="preserve">, </w:t>
+      </w:r>
+      <w:r>
+        <w:rPr>
+          <w:color w:val="000000"/>
+        </w:rPr>
+        <w:t xml:space="preserve">essentially, if you were elite in the </w:t>
+      </w:r>
+      <w:r>
+        <w:t>U.S.</w:t>
+      </w:r>
+      <w:r>
+        <w:rPr>
+          <w:color w:val="000000"/>
+        </w:rPr>
+        <w:t xml:space="preserve"> you were white</w:t>
       </w:r>
       <w:r>
         <w:t xml:space="preserve">? </w:t>
       </w:r>
       <w:r>
-        <w:t xml:space="preserve">It </w:t>
-      </w:r>
-      <w:r>
-        <w:rPr>
-          <w:color w:val="000000"/>
-        </w:rPr>
-        <w:t>came out a decade or so ago.</w:t>
+        <w:t>A</w:t>
+      </w:r>
+      <w:r>
+        <w:rPr>
+          <w:color w:val="000000"/>
+        </w:rPr>
+        <w:t>nd that this elite status persists</w:t>
+      </w:r>
+      <w:r>
+        <w:rPr>
+          <w:color w:val="000000"/>
+        </w:rPr>
+        <w:t>:</w:t>
+      </w:r>
+      <w:r>
+        <w:rPr>
+          <w:color w:val="000000"/>
+        </w:rPr>
+        <w:t xml:space="preserve"> what we see</w:t>
+      </w:r>
+      <w:r>
+        <w:rPr>
+          <w:color w:val="000000"/>
+        </w:rPr>
+        <w:t xml:space="preserve"> now</w:t>
+      </w:r>
+      <w:r>
+        <w:rPr>
+          <w:color w:val="000000"/>
+        </w:rPr>
+        <w:t xml:space="preserve"> is simply this persistence. Now we could try to pull this apart from race itself.</w:t>
+      </w:r>
+      <w:r>
+        <w:t xml:space="preserve"> For</w:t>
+      </w:r>
+      <w:r>
+        <w:rPr>
+          <w:color w:val="000000"/>
+        </w:rPr>
+        <w:t xml:space="preserve"> instance, by seeing how likely are the descendants of a poor white family and a poor black family, how likely are they to have attained </w:t>
+      </w:r>
+      <w:r>
+        <w:t>elite status?</w:t>
       </w:r>
     </w:p>
     <w:p>
@@ -5164,7 +5509,7 @@
         <w:rPr>
           <w:color w:val="000000"/>
         </w:rPr>
-        <w:t>: The name is familiar, I wouldn’t be able to speak confidently on it off the top of my head.</w:t>
+        <w:t>: Yeah.</w:t>
       </w:r>
     </w:p>
     <w:p>
@@ -5193,199 +5538,25 @@
         <w:rPr>
           <w:color w:val="000000"/>
         </w:rPr>
-        <w:t>: Interesting book, and his main thesis, which I think surprised him</w:t>
-      </w:r>
-      <w:r>
-        <w:rPr>
-          <w:color w:val="000000"/>
-        </w:rPr>
-        <w:t xml:space="preserve">, as I recall. </w:t>
-      </w:r>
-      <w:r>
-        <w:rPr>
-          <w:color w:val="000000"/>
-        </w:rPr>
-        <w:t>I reviewed this, but it was a decade ago, but as I recall, he actually</w:t>
-      </w:r>
-      <w:r>
-        <w:t xml:space="preserve"> </w:t>
-      </w:r>
-      <w:r>
-        <w:rPr>
-          <w:color w:val="000000"/>
-        </w:rPr>
-        <w:t xml:space="preserve">discovered this </w:t>
-      </w:r>
-      <w:r>
-        <w:t>while researching</w:t>
-      </w:r>
-      <w:r>
-        <w:rPr>
-          <w:color w:val="000000"/>
-        </w:rPr>
-        <w:t xml:space="preserve"> it, and was rather surprised. </w:t>
-      </w:r>
-      <w:r>
-        <w:t>He</w:t>
-      </w:r>
-      <w:r>
-        <w:rPr>
-          <w:color w:val="000000"/>
-        </w:rPr>
-        <w:t xml:space="preserve"> was trying to </w:t>
-      </w:r>
-      <w:r>
-        <w:t>show the</w:t>
-      </w:r>
-      <w:r>
-        <w:rPr>
-          <w:color w:val="000000"/>
-        </w:rPr>
-        <w:t xml:space="preserve"> different degrees of social mobility in different societies, and wound </w:t>
-      </w:r>
-      <w:r>
-        <w:t>up discovering</w:t>
-      </w:r>
-      <w:r>
-        <w:rPr>
-          <w:color w:val="000000"/>
-        </w:rPr>
-        <w:t xml:space="preserve"> that the social mobility was</w:t>
-      </w:r>
-      <w:r>
-        <w:rPr>
-          <w:color w:val="000000"/>
-        </w:rPr>
-        <w:t xml:space="preserve"> mostly</w:t>
-      </w:r>
-      <w:r>
-        <w:rPr>
-          <w:color w:val="000000"/>
-        </w:rPr>
-        <w:t xml:space="preserve"> constant across societies, and that elite status tended to persist for many generations. So you know, he went back into the Dom</w:t>
-      </w:r>
-      <w:r>
-        <w:rPr>
-          <w:color w:val="000000"/>
-        </w:rPr>
-        <w:t>e</w:t>
-      </w:r>
-      <w:r>
-        <w:rPr>
-          <w:color w:val="000000"/>
-        </w:rPr>
-        <w:t>sday Book</w:t>
-      </w:r>
-      <w:r>
-        <w:t xml:space="preserve"> </w:t>
-      </w:r>
-      <w:r>
-        <w:rPr>
-          <w:color w:val="000000"/>
-        </w:rPr>
-        <w:t xml:space="preserve">and found that some of the same names are still prominent at Cambridge and Oxford. Right? It </w:t>
-      </w:r>
-      <w:r>
-        <w:t>is very</w:t>
-      </w:r>
-      <w:r>
-        <w:rPr>
-          <w:color w:val="000000"/>
-        </w:rPr>
-        <w:t xml:space="preserve"> well researched.</w:t>
-      </w:r>
-      <w:r>
-        <w:t xml:space="preserve"> </w:t>
-      </w:r>
-      <w:r>
-        <w:rPr>
-          <w:color w:val="000000"/>
-        </w:rPr>
-        <w:t>And so when we look at the</w:t>
-      </w:r>
-      <w:r>
-        <w:t xml:space="preserve"> </w:t>
-      </w:r>
-      <w:r>
-        <w:rPr>
-          <w:color w:val="000000"/>
-        </w:rPr>
-        <w:t>racial characteristics of the elite in the U.</w:t>
-      </w:r>
-      <w:r>
-        <w:t>S., h</w:t>
-      </w:r>
-      <w:r>
-        <w:rPr>
-          <w:color w:val="000000"/>
-        </w:rPr>
-        <w:t>ow much of this could be explained simply by the fact that 200 years ago</w:t>
-      </w:r>
-      <w:r>
-        <w:t xml:space="preserve">, </w:t>
-      </w:r>
-      <w:r>
-        <w:rPr>
-          <w:color w:val="000000"/>
-        </w:rPr>
-        <w:t xml:space="preserve">essentially, if you were elite in the </w:t>
-      </w:r>
-      <w:r>
-        <w:t>U.S.</w:t>
-      </w:r>
-      <w:r>
-        <w:rPr>
-          <w:color w:val="000000"/>
-        </w:rPr>
-        <w:t xml:space="preserve"> you were white</w:t>
-      </w:r>
-      <w:r>
-        <w:t xml:space="preserve">? </w:t>
-      </w:r>
-      <w:r>
-        <w:t>A</w:t>
-      </w:r>
-      <w:r>
-        <w:rPr>
-          <w:color w:val="000000"/>
-        </w:rPr>
-        <w:t>nd that this elite status persists</w:t>
-      </w:r>
-      <w:r>
-        <w:rPr>
-          <w:color w:val="000000"/>
-        </w:rPr>
-        <w:t>:</w:t>
-      </w:r>
-      <w:r>
-        <w:rPr>
-          <w:color w:val="000000"/>
-        </w:rPr>
-        <w:t xml:space="preserve"> what we see</w:t>
-      </w:r>
-      <w:r>
-        <w:rPr>
-          <w:color w:val="000000"/>
-        </w:rPr>
-        <w:t xml:space="preserve"> now</w:t>
-      </w:r>
-      <w:r>
-        <w:rPr>
-          <w:color w:val="000000"/>
-        </w:rPr>
-        <w:t xml:space="preserve"> is simply this persistence. Now we could try to pull this apart from race itself.</w:t>
-      </w:r>
-      <w:r>
-        <w:t xml:space="preserve"> For</w:t>
-      </w:r>
-      <w:r>
-        <w:rPr>
-          <w:color w:val="000000"/>
-        </w:rPr>
-        <w:t xml:space="preserve"> instance, by seeing how likely are the descendants of a poor white family and a poor black family, how likely are they to have attained </w:t>
-      </w:r>
-      <w:r>
-        <w:t>elite status?</w:t>
+        <w:t>: So what do you think about how much of this is any current racial issue?</w:t>
+      </w:r>
+      <w:r>
+        <w:t xml:space="preserve"> </w:t>
+      </w:r>
+      <w:r>
+        <w:rPr>
+          <w:color w:val="000000"/>
+        </w:rPr>
+        <w:t xml:space="preserve">Aside from just the fact </w:t>
+      </w:r>
+      <w:r>
+        <w:t>that all</w:t>
+      </w:r>
+      <w:r>
+        <w:rPr>
+          <w:color w:val="000000"/>
+        </w:rPr>
+        <w:t xml:space="preserve"> the elites were white, you know, a few generations ago, and so naturally today more of them are.</w:t>
       </w:r>
     </w:p>
     <w:p>
@@ -5422,7 +5593,193 @@
         <w:rPr>
           <w:color w:val="000000"/>
         </w:rPr>
-        <w:t>: Yeah.</w:t>
+        <w:t xml:space="preserve">: I wrote about this a little bit. So, for instance, </w:t>
+      </w:r>
+      <w:r>
+        <w:t>for the Heterodox</w:t>
+      </w:r>
+      <w:r>
+        <w:rPr>
+          <w:color w:val="000000"/>
+        </w:rPr>
+        <w:t xml:space="preserve"> Academy, I had an essay looking at the composition of the professoriate along the lines of race and gender. </w:t>
+      </w:r>
+      <w:r>
+        <w:t>And</w:t>
+      </w:r>
+      <w:r>
+        <w:rPr>
+          <w:color w:val="000000"/>
+        </w:rPr>
+        <w:t xml:space="preserve"> this is one of the things that I argued is </w:t>
+      </w:r>
+      <w:r>
+        <w:t>that one</w:t>
+      </w:r>
+      <w:r>
+        <w:rPr>
+          <w:color w:val="000000"/>
+        </w:rPr>
+        <w:t xml:space="preserve"> of the big obstacles to diversifying the </w:t>
+      </w:r>
+      <w:r>
+        <w:t>professoriate</w:t>
+      </w:r>
+      <w:r>
+        <w:rPr>
+          <w:color w:val="000000"/>
+        </w:rPr>
+        <w:t xml:space="preserve"> is that these are lifetime appointments, and society changes a lot faster than there’s turnover in terms of the lifespan of people who work in these professions. And so, even in the absence of formal discrimination, you can see this pattern where the </w:t>
+      </w:r>
+      <w:r>
+        <w:t>professoriate</w:t>
+      </w:r>
+      <w:r>
+        <w:rPr>
+          <w:color w:val="000000"/>
+        </w:rPr>
+        <w:t xml:space="preserve"> will be unrepresentative, and actually in some respects</w:t>
+      </w:r>
+      <w:r>
+        <w:t xml:space="preserve"> </w:t>
+      </w:r>
+      <w:r>
+        <w:rPr>
+          <w:color w:val="000000"/>
+        </w:rPr>
+        <w:t>increasingly unrepresentative of society as a whole, even in the absence of formal discrimination. And, in fact, there is a great paper</w:t>
+      </w:r>
+      <w:r>
+        <w:t xml:space="preserve"> </w:t>
+      </w:r>
+      <w:r>
+        <w:rPr>
+          <w:color w:val="000000"/>
+        </w:rPr>
+        <w:t>that was published in the National Bureau of Economic Research</w:t>
+      </w:r>
+      <w:r>
+        <w:t xml:space="preserve"> </w:t>
+      </w:r>
+      <w:r>
+        <w:rPr>
+          <w:color w:val="000000"/>
+        </w:rPr>
+        <w:t>recently.</w:t>
+      </w:r>
+      <w:r>
+        <w:t xml:space="preserve"> </w:t>
+      </w:r>
+      <w:r>
+        <w:rPr>
+          <w:color w:val="000000"/>
+        </w:rPr>
+        <w:t>I</w:t>
+      </w:r>
+      <w:r>
+        <w:t xml:space="preserve"> </w:t>
+      </w:r>
+      <w:r>
+        <w:rPr>
+          <w:color w:val="000000"/>
+        </w:rPr>
+        <w:t xml:space="preserve">forget </w:t>
+      </w:r>
+      <w:r>
+        <w:rPr>
+          <w:color w:val="000000"/>
+        </w:rPr>
+        <w:t>the author’s</w:t>
+      </w:r>
+      <w:r>
+        <w:rPr>
+          <w:color w:val="000000"/>
+        </w:rPr>
+        <w:t xml:space="preserve"> name. But what she </w:t>
+      </w:r>
+      <w:r>
+        <w:t xml:space="preserve">showed was that </w:t>
+      </w:r>
+      <w:r>
+        <w:rPr>
+          <w:color w:val="000000"/>
+        </w:rPr>
+        <w:t>even in a world where there was no Jim Crow</w:t>
+      </w:r>
+      <w:r>
+        <w:t xml:space="preserve">, </w:t>
+      </w:r>
+      <w:r>
+        <w:rPr>
+          <w:color w:val="000000"/>
+        </w:rPr>
+        <w:t>where there was no segregation, where there was none of that</w:t>
+      </w:r>
+      <w:r>
+        <w:t xml:space="preserve"> </w:t>
+      </w:r>
+      <w:r>
+        <w:rPr>
+          <w:color w:val="000000"/>
+        </w:rPr>
+        <w:t xml:space="preserve"> actually, you would expect to see significant black and white income gaps for some of these same reasons. So an element of these </w:t>
+      </w:r>
+      <w:r>
+        <w:t>disparities is</w:t>
+      </w:r>
+      <w:r>
+        <w:rPr>
+          <w:color w:val="000000"/>
+        </w:rPr>
+        <w:t xml:space="preserve"> as a result of this kind of path dependency</w:t>
+      </w:r>
+      <w:r>
+        <w:rPr>
+          <w:color w:val="000000"/>
+        </w:rPr>
+        <w:t xml:space="preserve"> and </w:t>
+      </w:r>
+      <w:r>
+        <w:rPr>
+          <w:color w:val="000000"/>
+        </w:rPr>
+        <w:t>elite reproduction. But one of the things that’s interesting</w:t>
+      </w:r>
+      <w:r>
+        <w:t xml:space="preserve"> </w:t>
+      </w:r>
+      <w:r>
+        <w:rPr>
+          <w:color w:val="000000"/>
+        </w:rPr>
+        <w:t>is that, if you look at the symbolic</w:t>
+      </w:r>
+      <w:r>
+        <w:t xml:space="preserve"> </w:t>
+      </w:r>
+      <w:r>
+        <w:rPr>
+          <w:color w:val="000000"/>
+        </w:rPr>
+        <w:t>professions, and if you look at some of these macro social trends, part of what’s happening is actually, there’s this, as Richard Reeves called it, opportunity hoarding by people who are elites to protect and preserve their elite status, to create glass floors for their children, to make sure their children reproduce their status</w:t>
+      </w:r>
+      <w:r>
+        <w:t xml:space="preserve"> </w:t>
+      </w:r>
+      <w:r>
+        <w:rPr>
+          <w:color w:val="000000"/>
+        </w:rPr>
+        <w:t xml:space="preserve">in ways that undermine things like social mobility, and so on and so forth. So you see this kind of cartel-like </w:t>
+      </w:r>
+      <w:r>
+        <w:t>behavior.</w:t>
+      </w:r>
+      <w:r>
+        <w:rPr>
+          <w:color w:val="000000"/>
+        </w:rPr>
+        <w:t xml:space="preserve"> </w:t>
       </w:r>
     </w:p>
     <w:p>
@@ -5441,35 +5798,169 @@
       </w:pPr>
       <w:r>
         <w:rPr>
-          <w:b/>
-          <w:iCs/>
-          <w:color w:val="000000"/>
-        </w:rPr>
-        <w:t>Callahan</w:t>
-      </w:r>
-      <w:r>
-        <w:rPr>
-          <w:color w:val="000000"/>
-        </w:rPr>
-        <w:t>: So what do you think about how much of this is any current racial issue?</w:t>
-      </w:r>
-      <w:r>
-        <w:t xml:space="preserve"> </w:t>
-      </w:r>
-      <w:r>
-        <w:rPr>
-          <w:color w:val="000000"/>
-        </w:rPr>
-        <w:t xml:space="preserve">Aside from just the fact </w:t>
-      </w:r>
-      <w:r>
-        <w:t>that all</w:t>
-      </w:r>
-      <w:r>
-        <w:rPr>
-          <w:color w:val="000000"/>
-        </w:rPr>
-        <w:t xml:space="preserve"> the elites were white, you know, a few generations ago, and so naturally today more of them are.</w:t>
+          <w:color w:val="000000"/>
+        </w:rPr>
+        <w:t xml:space="preserve">One of the things </w:t>
+      </w:r>
+      <w:r>
+        <w:t>I show in the book is that if</w:t>
+      </w:r>
+      <w:r>
+        <w:rPr>
+          <w:color w:val="000000"/>
+        </w:rPr>
+        <w:t xml:space="preserve"> the knowledge economy followed traditional supply and demand</w:t>
+      </w:r>
+      <w:r>
+        <w:t>, o</w:t>
+      </w:r>
+      <w:r>
+        <w:rPr>
+          <w:color w:val="000000"/>
+        </w:rPr>
+        <w:t xml:space="preserve">ne thing that you would expect to see is a demand for a lot of service </w:t>
+      </w:r>
+      <w:r>
+        <w:rPr>
+          <w:color w:val="000000"/>
+        </w:rPr>
+        <w:lastRenderedPageBreak/>
+        <w:t>jobs. It’s hard to even find enough people to work those jobs.</w:t>
+      </w:r>
+      <w:r>
+        <w:t xml:space="preserve"> And</w:t>
+      </w:r>
+      <w:r>
+        <w:rPr>
+          <w:color w:val="000000"/>
+        </w:rPr>
+        <w:t xml:space="preserve"> for a lot of knowledge economy jobs, there’s this huge overproduction. So take </w:t>
+      </w:r>
+      <w:r>
+        <w:t>h</w:t>
+      </w:r>
+      <w:r>
+        <w:rPr>
+          <w:color w:val="000000"/>
+        </w:rPr>
+        <w:t xml:space="preserve">igher </w:t>
+      </w:r>
+      <w:r>
+        <w:rPr>
+          <w:color w:val="000000"/>
+        </w:rPr>
+        <w:t>e</w:t>
+      </w:r>
+      <w:r>
+        <w:rPr>
+          <w:color w:val="000000"/>
+        </w:rPr>
+        <w:t xml:space="preserve">d, for instance, professors, there’s this huge glut of people who want to be professors, and there’s not nearly enough jobs. And so </w:t>
+      </w:r>
+      <w:r>
+        <w:rPr>
+          <w:color w:val="000000"/>
+        </w:rPr>
+        <w:t xml:space="preserve">if </w:t>
+      </w:r>
+      <w:r>
+        <w:rPr>
+          <w:color w:val="000000"/>
+        </w:rPr>
+        <w:t>traditional supply and demand</w:t>
+      </w:r>
+      <w:r>
+        <w:t xml:space="preserve">  </w:t>
+      </w:r>
+      <w:r>
+        <w:rPr>
+          <w:color w:val="000000"/>
+        </w:rPr>
+        <w:t>laws worked</w:t>
+      </w:r>
+      <w:r>
+        <w:rPr>
+          <w:color w:val="000000"/>
+        </w:rPr>
+        <w:t xml:space="preserve"> here,</w:t>
+      </w:r>
+      <w:r>
+        <w:rPr>
+          <w:color w:val="000000"/>
+        </w:rPr>
+        <w:t xml:space="preserve"> </w:t>
+      </w:r>
+      <w:r>
+        <w:rPr>
+          <w:color w:val="000000"/>
+        </w:rPr>
+        <w:t>t</w:t>
+      </w:r>
+      <w:r>
+        <w:rPr>
+          <w:color w:val="000000"/>
+        </w:rPr>
+        <w:t xml:space="preserve">hen what you would expect to see is that the pay for professors would be going down, the pay of service workers would be going up radically, and especially relative to one another. </w:t>
+      </w:r>
+      <w:r>
+        <w:t>I</w:t>
+      </w:r>
+      <w:r>
+        <w:rPr>
+          <w:color w:val="000000"/>
+        </w:rPr>
+        <w:t>nstead, what you see is that actually the gap between professors and service workers is growing bigger. Professors are actually doing better and better relative to service workers whose wages are relatively stagnant, at least compared to</w:t>
+      </w:r>
+      <w:r>
+        <w:t xml:space="preserve"> </w:t>
+      </w:r>
+      <w:r>
+        <w:rPr>
+          <w:color w:val="000000"/>
+        </w:rPr>
+        <w:t xml:space="preserve">the knowledge economy workers. And so this isn’t just the market and path dependency. </w:t>
+      </w:r>
+      <w:r>
+        <w:rPr>
+          <w:color w:val="000000"/>
+        </w:rPr>
+        <w:t>T</w:t>
+      </w:r>
+      <w:r>
+        <w:rPr>
+          <w:color w:val="000000"/>
+        </w:rPr>
+        <w:t>his is actually caused in some respects by a lot of cartel</w:t>
+      </w:r>
+      <w:r>
+        <w:t>-</w:t>
+      </w:r>
+      <w:r>
+        <w:rPr>
+          <w:color w:val="000000"/>
+        </w:rPr>
+        <w:t xml:space="preserve">like behaviors and opportunity hoarding and other things like this that actually prevent the kind of churn among the </w:t>
+      </w:r>
+      <w:r>
+        <w:rPr>
+          <w:color w:val="000000"/>
+        </w:rPr>
+        <w:t>elites</w:t>
+      </w:r>
+      <w:r>
+        <w:rPr>
+          <w:color w:val="000000"/>
+        </w:rPr>
+        <w:t xml:space="preserve"> that would actually be necessary to</w:t>
+      </w:r>
+      <w:r>
+        <w:t xml:space="preserve"> </w:t>
+      </w:r>
+      <w:r>
+        <w:rPr>
+          <w:color w:val="000000"/>
+        </w:rPr>
+        <w:t xml:space="preserve">allow some of these problems to mitigate themselves over time. </w:t>
       </w:r>
     </w:p>
     <w:p>
@@ -5488,206 +5979,111 @@
       </w:pPr>
       <w:r>
         <w:rPr>
-          <w:b/>
-          <w:color w:val="000000"/>
-        </w:rPr>
-        <w:t>al-</w:t>
-      </w:r>
-      <w:proofErr w:type="spellStart"/>
-      <w:r>
-        <w:rPr>
-          <w:b/>
-          <w:color w:val="000000"/>
-        </w:rPr>
-        <w:t>Gharbi</w:t>
-      </w:r>
-      <w:proofErr w:type="spellEnd"/>
-      <w:r>
-        <w:rPr>
-          <w:color w:val="000000"/>
-        </w:rPr>
-        <w:t xml:space="preserve">: I wrote about this a little bit. So, for instance, </w:t>
-      </w:r>
-      <w:r>
-        <w:t>for the Heterodox</w:t>
-      </w:r>
-      <w:r>
-        <w:rPr>
-          <w:color w:val="000000"/>
-        </w:rPr>
-        <w:t xml:space="preserve"> Academy, I had an essay looking at the composition of the professoriate along the lines of race and gender, and so on. </w:t>
-      </w:r>
-      <w:r>
-        <w:t>And</w:t>
-      </w:r>
-      <w:r>
-        <w:rPr>
-          <w:color w:val="000000"/>
-        </w:rPr>
-        <w:t xml:space="preserve"> this is one of the things that I argued is </w:t>
-      </w:r>
-      <w:r>
-        <w:t>that one</w:t>
-      </w:r>
-      <w:r>
-        <w:rPr>
-          <w:color w:val="000000"/>
-        </w:rPr>
-        <w:t xml:space="preserve"> of the big obstacles to diversifying the </w:t>
-      </w:r>
-      <w:r>
-        <w:t>professoriate</w:t>
-      </w:r>
-      <w:r>
-        <w:rPr>
-          <w:color w:val="000000"/>
-        </w:rPr>
-        <w:t xml:space="preserve"> is that these are lifetime appointments, and society changes a lot faster than there’s turnover in terms of the lifespan of people who work in these professions. And so, even in the absence of formal discrimination, you can see this pattern where the </w:t>
-      </w:r>
-      <w:r>
-        <w:t>professoriate</w:t>
-      </w:r>
-      <w:r>
-        <w:rPr>
-          <w:color w:val="000000"/>
-        </w:rPr>
-        <w:t xml:space="preserve"> will be unrepresentative, and actually in some respects</w:t>
-      </w:r>
-      <w:r>
-        <w:t xml:space="preserve"> </w:t>
-      </w:r>
-      <w:r>
-        <w:rPr>
-          <w:color w:val="000000"/>
-        </w:rPr>
-        <w:t>increasingly unrepresentative of society as a whole, even in the absence of formal discrimination, and so on. And, in fact, there is a great paper</w:t>
-      </w:r>
-      <w:r>
-        <w:t xml:space="preserve"> </w:t>
-      </w:r>
-      <w:r>
-        <w:rPr>
-          <w:color w:val="000000"/>
-        </w:rPr>
-        <w:t>that was published in the National Bureau of Economic Research</w:t>
-      </w:r>
-      <w:r>
-        <w:t xml:space="preserve"> </w:t>
-      </w:r>
-      <w:r>
-        <w:rPr>
-          <w:color w:val="000000"/>
-        </w:rPr>
-        <w:t>recently.</w:t>
-      </w:r>
-      <w:r>
-        <w:t xml:space="preserve"> </w:t>
-      </w:r>
-      <w:r>
-        <w:rPr>
-          <w:color w:val="000000"/>
-        </w:rPr>
-        <w:t>I</w:t>
-      </w:r>
-      <w:r>
-        <w:t xml:space="preserve"> </w:t>
-      </w:r>
-      <w:r>
-        <w:rPr>
-          <w:color w:val="000000"/>
-        </w:rPr>
-        <w:t xml:space="preserve">forget </w:t>
-      </w:r>
-      <w:r>
-        <w:rPr>
-          <w:color w:val="000000"/>
-        </w:rPr>
-        <w:t>the author’s</w:t>
-      </w:r>
-      <w:r>
-        <w:rPr>
-          <w:color w:val="000000"/>
-        </w:rPr>
-        <w:t xml:space="preserve"> name. But what she </w:t>
-      </w:r>
-      <w:r>
-        <w:t xml:space="preserve">showed was that </w:t>
-      </w:r>
-      <w:r>
-        <w:rPr>
-          <w:color w:val="000000"/>
-        </w:rPr>
-        <w:t>even in a world where there was no Jim Crow</w:t>
+          <w:color w:val="000000"/>
+        </w:rPr>
+        <w:t>So instead of them getting better over time</w:t>
+      </w:r>
+      <w:r>
+        <w:t>, t</w:t>
+      </w:r>
+      <w:r>
+        <w:rPr>
+          <w:color w:val="000000"/>
+        </w:rPr>
+        <w:t>hey actually persist in some cases grow worse because of active choices that we make today, not carryovers from Jim Crow, not carryovers from slavery, not carryovers from racial redlining, but because of decisions that we make today that exacerbate various forms of inequality, and, in fact</w:t>
       </w:r>
       <w:r>
         <w:t xml:space="preserve">, </w:t>
       </w:r>
       <w:r>
-        <w:rPr>
-          <w:color w:val="000000"/>
-        </w:rPr>
-        <w:t>where there was no segregation, where there was none of that</w:t>
-      </w:r>
-      <w:r>
-        <w:t xml:space="preserve"> </w:t>
-      </w:r>
-      <w:r>
-        <w:rPr>
-          <w:color w:val="000000"/>
-        </w:rPr>
-        <w:t xml:space="preserve"> actually, you would expect to see significant black and white income gaps for some of these same reasons. So an element of these </w:t>
-      </w:r>
-      <w:r>
-        <w:t>disparities is</w:t>
-      </w:r>
-      <w:r>
-        <w:rPr>
-          <w:color w:val="000000"/>
-        </w:rPr>
-        <w:t xml:space="preserve"> as a result of this kind of path, dependency, elite reproduction, and so on. But one of the things that’s interesting</w:t>
-      </w:r>
-      <w:r>
-        <w:t xml:space="preserve"> </w:t>
-      </w:r>
-      <w:r>
-        <w:rPr>
-          <w:color w:val="000000"/>
-        </w:rPr>
-        <w:t>is that, if you look at the symbolic</w:t>
-      </w:r>
-      <w:r>
-        <w:t xml:space="preserve"> </w:t>
-      </w:r>
-      <w:r>
-        <w:rPr>
-          <w:color w:val="000000"/>
-        </w:rPr>
-        <w:t xml:space="preserve">professions, and if you look at some of these macro social trends, part of what’s happening is actually, there’s this, as Richard Reeves called it, opportunity hoarding by people who are elites to protect and preserve their elite status, to create glass floors for their children, to make sure their </w:t>
-      </w:r>
-      <w:r>
-        <w:rPr>
-          <w:color w:val="000000"/>
-        </w:rPr>
-        <w:lastRenderedPageBreak/>
-        <w:t>children reproduce their status</w:t>
-      </w:r>
-      <w:r>
-        <w:t xml:space="preserve"> </w:t>
-      </w:r>
-      <w:r>
-        <w:rPr>
-          <w:color w:val="000000"/>
-        </w:rPr>
-        <w:t xml:space="preserve">in ways that undermine things like social mobility, and so on and so forth. So you see this kind of cartel-like </w:t>
-      </w:r>
-      <w:r>
-        <w:t>behavior.</w:t>
-      </w:r>
-      <w:r>
-        <w:rPr>
-          <w:color w:val="000000"/>
-        </w:rPr>
-        <w:t xml:space="preserve"> </w:t>
+        <w:t xml:space="preserve">especially in </w:t>
+      </w:r>
+      <w:r>
+        <w:rPr>
+          <w:color w:val="000000"/>
+        </w:rPr>
+        <w:t>a lot of the professions</w:t>
+      </w:r>
+      <w:r>
+        <w:t xml:space="preserve"> </w:t>
+      </w:r>
+      <w:r>
+        <w:rPr>
+          <w:color w:val="000000"/>
+        </w:rPr>
+        <w:t>that are like hyper woke. They tend to be some of the places where these disparities are most pronounced. So in terms of race and ethnicity</w:t>
+      </w:r>
+      <w:r>
+        <w:t>, t</w:t>
+      </w:r>
+      <w:r>
+        <w:rPr>
+          <w:color w:val="000000"/>
+        </w:rPr>
+        <w:t xml:space="preserve">he symbolic professions are some of the most parochial workplaces, as I show in some data tables </w:t>
+      </w:r>
+      <w:r>
+        <w:rPr>
+          <w:color w:val="000000"/>
+        </w:rPr>
+        <w:t>for</w:t>
+      </w:r>
+      <w:r>
+        <w:rPr>
+          <w:color w:val="000000"/>
+        </w:rPr>
+        <w:t xml:space="preserve"> the whole country, and even in terms of things like gender. Although a lot of these professions have been feminizing at a pretty rapid rate, gender disparities between men and women</w:t>
+      </w:r>
+      <w:r>
+        <w:t xml:space="preserve"> </w:t>
+      </w:r>
+      <w:r>
+        <w:rPr>
+          <w:color w:val="000000"/>
+        </w:rPr>
+        <w:t xml:space="preserve">are </w:t>
+      </w:r>
+      <w:r>
+        <w:t xml:space="preserve">actually </w:t>
+      </w:r>
+      <w:r>
+        <w:t>great</w:t>
+      </w:r>
+      <w:r>
+        <w:t>er</w:t>
+      </w:r>
+      <w:r>
+        <w:rPr>
+          <w:color w:val="000000"/>
+        </w:rPr>
+        <w:t xml:space="preserve"> in the symbolic professions than they are in society </w:t>
+      </w:r>
+      <w:r>
+        <w:t>at</w:t>
+      </w:r>
+      <w:r>
+        <w:rPr>
+          <w:color w:val="000000"/>
+        </w:rPr>
+        <w:t xml:space="preserve"> large. And so I think part of it is the story of path dependency. You have the elites that looked one way, and then, you know, even in a situation where things were genuinely open and procedurally fair, you would expect a degree of</w:t>
+      </w:r>
+      <w:r>
+        <w:t xml:space="preserve"> </w:t>
+      </w:r>
+      <w:r>
+        <w:rPr>
+          <w:color w:val="000000"/>
+        </w:rPr>
+        <w:t xml:space="preserve">the initial distribution to persist for a while. So part of it is that. But part of it is also definitely that it’s choices that we’re making today that exacerbate and perpetuate some </w:t>
+      </w:r>
+      <w:r>
+        <w:t>of these</w:t>
+      </w:r>
+      <w:r>
+        <w:rPr>
+          <w:color w:val="000000"/>
+        </w:rPr>
+        <w:t xml:space="preserve"> unfortunate dynamics.</w:t>
       </w:r>
     </w:p>
     <w:p>
@@ -5706,162 +6102,38 @@
       </w:pPr>
       <w:r>
         <w:rPr>
-          <w:color w:val="000000"/>
-        </w:rPr>
-        <w:t xml:space="preserve">One of the things </w:t>
-      </w:r>
-      <w:r>
-        <w:t>I show in the book is that if</w:t>
-      </w:r>
-      <w:r>
-        <w:rPr>
-          <w:color w:val="000000"/>
-        </w:rPr>
-        <w:t xml:space="preserve"> the knowledge economy followed traditional supply and demand</w:t>
-      </w:r>
-      <w:r>
-        <w:t>, o</w:t>
-      </w:r>
-      <w:r>
-        <w:rPr>
-          <w:color w:val="000000"/>
-        </w:rPr>
-        <w:t>ne thing that you would expect to see is a demand for a lot of service jobs. It’s hard to even find enough people to work those jobs.</w:t>
-      </w:r>
-      <w:r>
-        <w:t xml:space="preserve"> And</w:t>
-      </w:r>
-      <w:r>
-        <w:rPr>
-          <w:color w:val="000000"/>
-        </w:rPr>
-        <w:t xml:space="preserve"> for a lot of knowledge economy jobs, there’s this huge overproduction. So take </w:t>
-      </w:r>
-      <w:r>
-        <w:t>h</w:t>
-      </w:r>
-      <w:r>
-        <w:rPr>
-          <w:color w:val="000000"/>
-        </w:rPr>
-        <w:t xml:space="preserve">igher </w:t>
-      </w:r>
-      <w:r>
-        <w:rPr>
-          <w:color w:val="000000"/>
-        </w:rPr>
-        <w:t>e</w:t>
-      </w:r>
-      <w:r>
-        <w:rPr>
-          <w:color w:val="000000"/>
-        </w:rPr>
-        <w:t xml:space="preserve">d, for instance, professors, there’s this huge glut of people who want to be professors, and there’s not nearly enough jobs. And so </w:t>
-      </w:r>
-      <w:r>
-        <w:rPr>
-          <w:color w:val="000000"/>
-        </w:rPr>
-        <w:t xml:space="preserve">if </w:t>
-      </w:r>
-      <w:r>
-        <w:rPr>
-          <w:color w:val="000000"/>
-        </w:rPr>
-        <w:t>traditional supply and demand</w:t>
-      </w:r>
-      <w:r>
-        <w:t xml:space="preserve">  </w:t>
-      </w:r>
-      <w:r>
-        <w:rPr>
-          <w:color w:val="000000"/>
-        </w:rPr>
-        <w:t>laws worked</w:t>
-      </w:r>
-      <w:r>
-        <w:rPr>
-          <w:color w:val="000000"/>
-        </w:rPr>
-        <w:t xml:space="preserve"> here,</w:t>
-      </w:r>
-      <w:r>
-        <w:rPr>
-          <w:color w:val="000000"/>
-        </w:rPr>
-        <w:t xml:space="preserve"> </w:t>
-      </w:r>
-      <w:r>
-        <w:rPr>
-          <w:color w:val="000000"/>
-        </w:rPr>
-        <w:t>t</w:t>
-      </w:r>
-      <w:r>
-        <w:rPr>
-          <w:color w:val="000000"/>
-        </w:rPr>
-        <w:t xml:space="preserve">hen what you would expect to see is that the pay for professors would be going down, the pay of service workers would be going up radically, and especially relative to one another. </w:t>
-      </w:r>
-      <w:r>
-        <w:t>I</w:t>
-      </w:r>
-      <w:r>
-        <w:rPr>
-          <w:color w:val="000000"/>
-        </w:rPr>
-        <w:t>nstead, what you see is that actually the gap between professors and service workers is growing bigger. Professors are actually doing better and better relative to service workers whose wages are relatively stagnant, at least compared to</w:t>
-      </w:r>
-      <w:r>
-        <w:t xml:space="preserve"> </w:t>
-      </w:r>
-      <w:r>
-        <w:rPr>
-          <w:color w:val="000000"/>
-        </w:rPr>
-        <w:t xml:space="preserve">the knowledge economy workers. And so this isn’t just the market and path dependency. </w:t>
-      </w:r>
-      <w:r>
-        <w:rPr>
-          <w:color w:val="000000"/>
-        </w:rPr>
-        <w:t>T</w:t>
-      </w:r>
-      <w:r>
-        <w:rPr>
-          <w:color w:val="000000"/>
-        </w:rPr>
-        <w:t>his is actually caused in some respects by a lot of cartel</w:t>
-      </w:r>
-      <w:r>
-        <w:t>-</w:t>
-      </w:r>
-      <w:r>
-        <w:rPr>
-          <w:color w:val="000000"/>
-        </w:rPr>
-        <w:t xml:space="preserve">like behaviors and opportunity hoarding and other things like this that actually prevent the kind of churn among the </w:t>
-      </w:r>
-      <w:r>
-        <w:rPr>
-          <w:color w:val="000000"/>
-        </w:rPr>
-        <w:t>elites</w:t>
-      </w:r>
-      <w:r>
-        <w:rPr>
-          <w:color w:val="000000"/>
-        </w:rPr>
-        <w:t xml:space="preserve"> that would actually be necessary to</w:t>
-      </w:r>
-      <w:r>
-        <w:t xml:space="preserve"> </w:t>
-      </w:r>
-      <w:r>
-        <w:rPr>
-          <w:color w:val="000000"/>
-        </w:rPr>
-        <w:t xml:space="preserve">allow some of these problems to mitigate themselves over time. </w:t>
+          <w:b/>
+          <w:iCs/>
+          <w:color w:val="000000"/>
+        </w:rPr>
+        <w:t>Callahan</w:t>
+      </w:r>
+      <w:r>
+        <w:rPr>
+          <w:color w:val="000000"/>
+        </w:rPr>
+        <w:t>: Well, a certain amount of that path dependency is going to arise precisely from the fact that elites have power to make sure their own kids</w:t>
+      </w:r>
+      <w:r>
+        <w:t xml:space="preserve"> </w:t>
+      </w:r>
+      <w:r>
+        <w:rPr>
+          <w:color w:val="000000"/>
+        </w:rPr>
+        <w:t xml:space="preserve">attain </w:t>
+      </w:r>
+      <w:r>
+        <w:rPr>
+          <w:color w:val="000000"/>
+        </w:rPr>
+        <w:t>elite</w:t>
+      </w:r>
+      <w:r>
+        <w:rPr>
+          <w:color w:val="000000"/>
+        </w:rPr>
+        <w:t xml:space="preserve"> status. Right?</w:t>
       </w:r>
     </w:p>
     <w:p>
@@ -5880,111 +6152,116 @@
       </w:pPr>
       <w:r>
         <w:rPr>
-          <w:color w:val="000000"/>
-        </w:rPr>
-        <w:t>So instead of them getting better over time</w:t>
-      </w:r>
-      <w:r>
-        <w:t>, t</w:t>
-      </w:r>
-      <w:r>
-        <w:rPr>
-          <w:color w:val="000000"/>
-        </w:rPr>
-        <w:t>hey actually persist in some cases grow worse because of active choices that we make today, not carryovers from Jim Crow, not carryovers from slavery, not carryovers from racial redlining, but because of decisions that we make today that exacerbate various forms of inequality, and, in fact</w:t>
+          <w:b/>
+          <w:color w:val="000000"/>
+        </w:rPr>
+        <w:t>al-</w:t>
+      </w:r>
+      <w:proofErr w:type="spellStart"/>
+      <w:r>
+        <w:rPr>
+          <w:b/>
+          <w:color w:val="000000"/>
+        </w:rPr>
+        <w:t>Gharbi</w:t>
+      </w:r>
+      <w:proofErr w:type="spellEnd"/>
+      <w:r>
+        <w:rPr>
+          <w:color w:val="000000"/>
+        </w:rPr>
+        <w:t>: And so this is my point</w:t>
+      </w:r>
+      <w:r>
+        <w:rPr>
+          <w:color w:val="000000"/>
+        </w:rPr>
+        <w:t>:</w:t>
+      </w:r>
+      <w:r>
+        <w:rPr>
+          <w:color w:val="000000"/>
+        </w:rPr>
+        <w:t xml:space="preserve"> it’s not a situation where you’re talking about, like some kind of genuinely open, procedurally fair thing where it’s just some people have advantages, they go to better schools, they have healthier diets. They live in better neighborhoods and things like that. Those are examples of like</w:t>
       </w:r>
       <w:r>
         <w:t xml:space="preserve">, </w:t>
       </w:r>
       <w:r>
-        <w:t xml:space="preserve">especially in </w:t>
-      </w:r>
-      <w:r>
-        <w:rPr>
-          <w:color w:val="000000"/>
-        </w:rPr>
-        <w:t>a lot of the professions</w:t>
-      </w:r>
-      <w:r>
-        <w:t xml:space="preserve"> </w:t>
-      </w:r>
-      <w:r>
-        <w:rPr>
-          <w:color w:val="000000"/>
-        </w:rPr>
-        <w:t>that are like hyper woke. They tend to be some of the places where these disparities are most pronounced. So in terms of race and ethnicity</w:t>
-      </w:r>
-      <w:r>
-        <w:t>, t</w:t>
-      </w:r>
-      <w:r>
-        <w:rPr>
-          <w:color w:val="000000"/>
-        </w:rPr>
-        <w:t xml:space="preserve">he symbolic professions are some of the most parochial workplaces, as I show in some data tables </w:t>
-      </w:r>
-      <w:r>
-        <w:rPr>
-          <w:color w:val="000000"/>
-        </w:rPr>
-        <w:t>for</w:t>
-      </w:r>
-      <w:r>
-        <w:rPr>
-          <w:color w:val="000000"/>
-        </w:rPr>
-        <w:t xml:space="preserve"> the whole country, and even in terms of things like gender. Although a lot of these professions have been feminizing at a pretty rapid rate, gender disparities between men and women</w:t>
-      </w:r>
-      <w:r>
-        <w:t xml:space="preserve"> </w:t>
-      </w:r>
-      <w:r>
-        <w:rPr>
-          <w:color w:val="000000"/>
-        </w:rPr>
-        <w:t xml:space="preserve">are </w:t>
-      </w:r>
-      <w:r>
-        <w:t xml:space="preserve">actually </w:t>
-      </w:r>
-      <w:r>
-        <w:t>great</w:t>
-      </w:r>
-      <w:r>
-        <w:t>er</w:t>
-      </w:r>
-      <w:r>
-        <w:rPr>
-          <w:color w:val="000000"/>
-        </w:rPr>
-        <w:t xml:space="preserve"> in the symbolic professions than they are in society </w:t>
-      </w:r>
-      <w:r>
-        <w:t>at</w:t>
-      </w:r>
-      <w:r>
-        <w:rPr>
-          <w:color w:val="000000"/>
-        </w:rPr>
-        <w:t xml:space="preserve"> large. And so I think part of it is the story of path dependency. You have the elites that looked one way, and then, you know, even in a situation where things were genuinely open and procedurally fair, you would expect a degree of</w:t>
-      </w:r>
-      <w:r>
-        <w:t xml:space="preserve"> </w:t>
-      </w:r>
-      <w:r>
-        <w:rPr>
-          <w:color w:val="000000"/>
-        </w:rPr>
-        <w:t xml:space="preserve">the initial distribution to persist for a while. So part of it is that. But part of it is also definitely that it’s choices that we’re making today that exacerbate and perpetuate some </w:t>
-      </w:r>
-      <w:r>
-        <w:t>of these</w:t>
-      </w:r>
-      <w:r>
-        <w:rPr>
-          <w:color w:val="000000"/>
-        </w:rPr>
-        <w:t xml:space="preserve"> unfortunate dynamics.</w:t>
+        <w:rPr>
+          <w:color w:val="000000"/>
+        </w:rPr>
+        <w:t>well, okay,</w:t>
+      </w:r>
+      <w:r>
+        <w:t xml:space="preserve"> </w:t>
+      </w:r>
+      <w:r>
+        <w:rPr>
+          <w:color w:val="000000"/>
+        </w:rPr>
+        <w:t xml:space="preserve"> that’s kind </w:t>
+      </w:r>
+      <w:r>
+        <w:t>of an elite</w:t>
+      </w:r>
+      <w:r>
+        <w:rPr>
+          <w:color w:val="000000"/>
+        </w:rPr>
+        <w:t xml:space="preserve"> path dependency. A whole bunch of other people don’t have those advantages, and so you would expect to see certain forms of inequalities reproduce themselves even in the absence of formal discrimination or cartel behavior, or anything like that.</w:t>
+      </w:r>
+      <w:r>
+        <w:t xml:space="preserve"> </w:t>
+      </w:r>
+      <w:r>
+        <w:rPr>
+          <w:color w:val="000000"/>
+        </w:rPr>
+        <w:t>But a lot of these disparities that I point in the book are not just that</w:t>
+      </w:r>
+      <w:r>
+        <w:t>. T</w:t>
+      </w:r>
+      <w:r>
+        <w:rPr>
+          <w:color w:val="000000"/>
+        </w:rPr>
+        <w:t xml:space="preserve">hey’re actually clearly the result of cartel-like behavior, active exclusion, </w:t>
+      </w:r>
+      <w:r>
+        <w:t>and active</w:t>
+      </w:r>
+      <w:r>
+        <w:rPr>
+          <w:color w:val="000000"/>
+        </w:rPr>
+        <w:t xml:space="preserve"> decisions that people are making today. So, for instance, in some cities racial segregation is worse today than it was in the </w:t>
+      </w:r>
+      <w:r>
+        <w:t xml:space="preserve">1980s. </w:t>
+      </w:r>
+      <w:r>
+        <w:rPr>
+          <w:color w:val="000000"/>
+        </w:rPr>
+        <w:t>You can’t explain why things are worse today than they were in the 19</w:t>
+      </w:r>
+      <w:r>
+        <w:t>80s</w:t>
+      </w:r>
+      <w:r>
+        <w:rPr>
+          <w:color w:val="000000"/>
+        </w:rPr>
+        <w:t xml:space="preserve"> because of racial redlining, or Jim Crow, or anything like that, right? That can only be explained by choices that we made today. That took a trajectory that was going one way and turned it another </w:t>
+      </w:r>
+      <w:r>
+        <w:rPr>
+          <w:color w:val="000000"/>
+        </w:rPr>
+        <w:lastRenderedPageBreak/>
+        <w:t>way. So a lot of these problems are actually the result of active decisions we’re making here and now, not just leftovers of the past.</w:t>
       </w:r>
     </w:p>
     <w:p>
@@ -6013,28 +6290,61 @@
         <w:rPr>
           <w:color w:val="000000"/>
         </w:rPr>
-        <w:t>: Well, a certain amount of that path dependency is going to arise precisely from the fact that elites have power to make sure their own kids</w:t>
-      </w:r>
-      <w:r>
-        <w:t xml:space="preserve"> </w:t>
-      </w:r>
-      <w:r>
-        <w:rPr>
-          <w:color w:val="000000"/>
-        </w:rPr>
-        <w:t xml:space="preserve">attain </w:t>
-      </w:r>
-      <w:r>
-        <w:rPr>
-          <w:color w:val="000000"/>
-        </w:rPr>
-        <w:t>elite</w:t>
-      </w:r>
-      <w:r>
-        <w:rPr>
-          <w:color w:val="000000"/>
-        </w:rPr>
-        <w:t xml:space="preserve"> status. Right?</w:t>
+        <w:t>: Yeah, I recall, and there was a proposal to merge</w:t>
+      </w:r>
+      <w:r>
+        <w:t xml:space="preserve"> </w:t>
+      </w:r>
+      <w:r>
+        <w:rPr>
+          <w:color w:val="000000"/>
+        </w:rPr>
+        <w:t xml:space="preserve">one of the school districts in </w:t>
+      </w:r>
+      <w:r>
+        <w:rPr>
+          <w:color w:val="000000"/>
+        </w:rPr>
+        <w:t xml:space="preserve">elite </w:t>
+      </w:r>
+      <w:r>
+        <w:rPr>
+          <w:color w:val="000000"/>
+        </w:rPr>
+        <w:t>Brooklyn Heights</w:t>
+      </w:r>
+      <w:r>
+        <w:t xml:space="preserve"> </w:t>
+      </w:r>
+      <w:r>
+        <w:rPr>
+          <w:color w:val="000000"/>
+        </w:rPr>
+        <w:t>that would make it incorporate the housing projects on the other side of Till</w:t>
+      </w:r>
+      <w:r>
+        <w:rPr>
+          <w:color w:val="000000"/>
+        </w:rPr>
+        <w:t>a</w:t>
+      </w:r>
+      <w:r>
+        <w:rPr>
+          <w:color w:val="000000"/>
+        </w:rPr>
+        <w:t>ry</w:t>
+      </w:r>
+      <w:r>
+        <w:rPr>
+          <w:color w:val="000000"/>
+        </w:rPr>
+        <w:t xml:space="preserve"> Street</w:t>
+      </w:r>
+      <w:r>
+        <w:rPr>
+          <w:color w:val="000000"/>
+        </w:rPr>
+        <w:t>. The residents of Brooklyn Heights exploded.</w:t>
       </w:r>
     </w:p>
     <w:p>
@@ -6071,98 +6381,16 @@
         <w:rPr>
           <w:color w:val="000000"/>
         </w:rPr>
-        <w:t>: And so this is my point</w:t>
-      </w:r>
-      <w:r>
-        <w:rPr>
-          <w:color w:val="000000"/>
-        </w:rPr>
-        <w:t>:</w:t>
-      </w:r>
-      <w:r>
-        <w:rPr>
-          <w:color w:val="000000"/>
-        </w:rPr>
-        <w:t xml:space="preserve"> it’s not a situation where you’re talking about, like some kind of genuinely open, procedurally fair thing where it’s just some people have advantages, they go to better schools, they have healthier diets. They live in better neighborhoods and things like that. Those are examples of like</w:t>
-      </w:r>
-      <w:r>
-        <w:t xml:space="preserve">, </w:t>
-      </w:r>
-      <w:r>
-        <w:rPr>
-          <w:color w:val="000000"/>
-        </w:rPr>
-        <w:t>well, okay,</w:t>
-      </w:r>
-      <w:r>
-        <w:t xml:space="preserve"> </w:t>
-      </w:r>
-      <w:r>
-        <w:rPr>
-          <w:color w:val="000000"/>
-        </w:rPr>
-        <w:t xml:space="preserve"> that’s kind </w:t>
-      </w:r>
-      <w:r>
-        <w:t>of an elite</w:t>
-      </w:r>
-      <w:r>
-        <w:rPr>
-          <w:color w:val="000000"/>
-        </w:rPr>
-        <w:t xml:space="preserve"> path dependency. A whole bunch of other people don’t have those advantages, and so you would expect to see certain forms of inequalities reproduce themselves even in the absence of formal discrimination or cartel behavior, or anything like that.</w:t>
-      </w:r>
-      <w:r>
-        <w:t xml:space="preserve"> </w:t>
-      </w:r>
-      <w:r>
-        <w:rPr>
-          <w:color w:val="000000"/>
-        </w:rPr>
-        <w:t>But a lot of these disparities that I point in the book are not just that</w:t>
-      </w:r>
-      <w:r>
-        <w:t>. T</w:t>
-      </w:r>
-      <w:r>
-        <w:rPr>
-          <w:color w:val="000000"/>
-        </w:rPr>
-        <w:t xml:space="preserve">hey’re actually clearly the result of cartel-like behavior, active exclusion, </w:t>
-      </w:r>
-      <w:r>
-        <w:t>and active</w:t>
-      </w:r>
-      <w:r>
-        <w:rPr>
-          <w:color w:val="000000"/>
-        </w:rPr>
-        <w:t xml:space="preserve"> decisions that people are making today. So, </w:t>
-      </w:r>
-      <w:r>
-        <w:rPr>
-          <w:color w:val="000000"/>
-        </w:rPr>
-        <w:lastRenderedPageBreak/>
-        <w:t xml:space="preserve">for instance, in some cities racial segregation is worse today than it was in the </w:t>
-      </w:r>
-      <w:r>
-        <w:t xml:space="preserve">1980s. </w:t>
-      </w:r>
-      <w:r>
-        <w:rPr>
-          <w:color w:val="000000"/>
-        </w:rPr>
-        <w:t>You can’t explain why things are worse today than they were in the 19</w:t>
-      </w:r>
-      <w:r>
-        <w:t>80s</w:t>
-      </w:r>
-      <w:r>
-        <w:rPr>
-          <w:color w:val="000000"/>
-        </w:rPr>
-        <w:t xml:space="preserve"> because of racial redlining, or Jim Crow, or anything like that, right? That can only be explained by choices that we made today. That took a trajectory that was going one way and turned it another way. So a lot of these problems are actually the result of active decisions we’re making here and now, not just leftovers of the past.</w:t>
+        <w:t xml:space="preserve">: Yes, they </w:t>
+      </w:r>
+      <w:r>
+        <w:t>did</w:t>
+      </w:r>
+      <w:r>
+        <w:rPr>
+          <w:color w:val="000000"/>
+        </w:rPr>
+        <w:t>.</w:t>
       </w:r>
     </w:p>
     <w:p>
@@ -6191,61 +6419,67 @@
         <w:rPr>
           <w:color w:val="000000"/>
         </w:rPr>
-        <w:t>: Yeah, I recall, and there was a proposal to merge</w:t>
-      </w:r>
-      <w:r>
-        <w:t xml:space="preserve"> </w:t>
-      </w:r>
-      <w:r>
-        <w:rPr>
-          <w:color w:val="000000"/>
-        </w:rPr>
-        <w:t xml:space="preserve">one of the school districts in </w:t>
-      </w:r>
-      <w:r>
-        <w:rPr>
-          <w:color w:val="000000"/>
-        </w:rPr>
-        <w:t xml:space="preserve">elite </w:t>
-      </w:r>
-      <w:r>
-        <w:rPr>
-          <w:color w:val="000000"/>
-        </w:rPr>
-        <w:t>Brooklyn Heights</w:t>
-      </w:r>
-      <w:r>
-        <w:t xml:space="preserve"> </w:t>
-      </w:r>
-      <w:r>
-        <w:rPr>
-          <w:color w:val="000000"/>
-        </w:rPr>
-        <w:t>that would make it incorporate the housing projects on the other side of Till</w:t>
-      </w:r>
-      <w:r>
-        <w:rPr>
-          <w:color w:val="000000"/>
-        </w:rPr>
-        <w:t>a</w:t>
-      </w:r>
-      <w:r>
-        <w:rPr>
-          <w:color w:val="000000"/>
-        </w:rPr>
-        <w:t>ry</w:t>
-      </w:r>
-      <w:r>
-        <w:rPr>
-          <w:color w:val="000000"/>
-        </w:rPr>
-        <w:t xml:space="preserve"> Street</w:t>
-      </w:r>
-      <w:r>
-        <w:rPr>
-          <w:color w:val="000000"/>
-        </w:rPr>
-        <w:t>. The residents of Brooklyn Heights exploded.</w:t>
+        <w:t xml:space="preserve">: </w:t>
+      </w:r>
+      <w:r>
+        <w:rPr>
+          <w:color w:val="000000"/>
+        </w:rPr>
+        <w:t>They were f</w:t>
+      </w:r>
+      <w:r>
+        <w:rPr>
+          <w:color w:val="000000"/>
+        </w:rPr>
+        <w:t>urious about this.</w:t>
+      </w:r>
+      <w:r>
+        <w:t xml:space="preserve"> So the</w:t>
+      </w:r>
+      <w:r>
+        <w:rPr>
+          <w:color w:val="000000"/>
+        </w:rPr>
+        <w:t xml:space="preserve"> racial aspect is interesting. </w:t>
+      </w:r>
+      <w:r>
+        <w:t>But if</w:t>
+      </w:r>
+      <w:r>
+        <w:rPr>
+          <w:color w:val="000000"/>
+        </w:rPr>
+        <w:t xml:space="preserve"> this had been a bunch of poor rural whites, they probably would have been just as upset. </w:t>
+      </w:r>
+      <w:r>
+        <w:rPr>
+          <w:color w:val="000000"/>
+        </w:rPr>
+        <w:t>And</w:t>
+      </w:r>
+      <w:r>
+        <w:rPr>
+          <w:color w:val="000000"/>
+        </w:rPr>
+        <w:t xml:space="preserve"> if</w:t>
+      </w:r>
+      <w:r>
+        <w:t xml:space="preserve"> </w:t>
+      </w:r>
+      <w:r>
+        <w:rPr>
+          <w:color w:val="000000"/>
+        </w:rPr>
+        <w:t xml:space="preserve">the neighborhood had a bunch of wealthy black doctors, I think they wouldn’t have minded at </w:t>
+      </w:r>
+      <w:r>
+        <w:t>all</w:t>
+      </w:r>
+      <w:r>
+        <w:rPr>
+          <w:color w:val="000000"/>
+        </w:rPr>
+        <w:t>.</w:t>
       </w:r>
     </w:p>
     <w:p>
@@ -6282,16 +6516,157 @@
         <w:rPr>
           <w:color w:val="000000"/>
         </w:rPr>
-        <w:t xml:space="preserve">: Yes, they </w:t>
-      </w:r>
-      <w:r>
-        <w:t>did</w:t>
-      </w:r>
-      <w:r>
-        <w:rPr>
-          <w:color w:val="000000"/>
-        </w:rPr>
-        <w:t>.</w:t>
+        <w:t>: Yeah, absolutely. Class is important and in fact, some of the social justice</w:t>
+      </w:r>
+      <w:r>
+        <w:rPr>
+          <w:color w:val="000000"/>
+        </w:rPr>
+        <w:t xml:space="preserve"> rhetoric…</w:t>
+      </w:r>
+      <w:r>
+        <w:rPr>
+          <w:color w:val="000000"/>
+        </w:rPr>
+        <w:t xml:space="preserve"> one of the cultural contradictions that the book highlights is that a lot of times we mobilize social </w:t>
+      </w:r>
+      <w:r>
+        <w:t>justice discourse in</w:t>
+      </w:r>
+      <w:r>
+        <w:rPr>
+          <w:color w:val="000000"/>
+        </w:rPr>
+        <w:t xml:space="preserve"> ways that actually help us justify inequalities</w:t>
+      </w:r>
+      <w:r>
+        <w:rPr>
+          <w:color w:val="000000"/>
+        </w:rPr>
+        <w:t>,</w:t>
+      </w:r>
+      <w:r>
+        <w:rPr>
+          <w:color w:val="000000"/>
+        </w:rPr>
+        <w:t xml:space="preserve"> that help us explain why people who are losing and suffering under our prevailing order deserve their suffering, deserve to be marginalized. So</w:t>
+      </w:r>
+      <w:r>
+        <w:t>, for example, a lot</w:t>
+      </w:r>
+      <w:r>
+        <w:rPr>
+          <w:color w:val="000000"/>
+        </w:rPr>
+        <w:t xml:space="preserve"> of the narratives we tell about white privilege.</w:t>
+      </w:r>
+      <w:r>
+        <w:t xml:space="preserve"> </w:t>
+      </w:r>
+      <w:r>
+        <w:rPr>
+          <w:color w:val="000000"/>
+        </w:rPr>
+        <w:t xml:space="preserve">For one, we tell this kind of goofy story, where every white person has the same racial privilege. So someone who is a checkout counter </w:t>
+      </w:r>
+      <w:r>
+        <w:rPr>
+          <w:color w:val="000000"/>
+        </w:rPr>
+        <w:t xml:space="preserve">clerk </w:t>
+      </w:r>
+      <w:r>
+        <w:rPr>
+          <w:color w:val="000000"/>
+        </w:rPr>
+        <w:t>who lives in Appalachia at Circle K has the same white privilege as a professional that lives in San Francisco, and as I show in the book</w:t>
+      </w:r>
+      <w:r>
+        <w:t>, i</w:t>
+      </w:r>
+      <w:r>
+        <w:rPr>
+          <w:color w:val="000000"/>
+        </w:rPr>
+        <w:t>t’s just not the case that everyone benefits in the same way from their race</w:t>
+      </w:r>
+      <w:r>
+        <w:t>;</w:t>
+      </w:r>
+      <w:r>
+        <w:rPr>
+          <w:color w:val="000000"/>
+        </w:rPr>
+        <w:t xml:space="preserve"> even if they share the same race. That’s just actually false. But, setting that aside</w:t>
+      </w:r>
+      <w:r>
+        <w:t xml:space="preserve">, </w:t>
+      </w:r>
+      <w:r>
+        <w:rPr>
+          <w:color w:val="000000"/>
+        </w:rPr>
+        <w:t>the reality is</w:t>
+      </w:r>
+      <w:r>
+        <w:t xml:space="preserve"> </w:t>
+      </w:r>
+      <w:r>
+        <w:rPr>
+          <w:color w:val="000000"/>
+        </w:rPr>
+        <w:t>when you look at what</w:t>
+      </w:r>
+      <w:r>
+        <w:t xml:space="preserve"> </w:t>
+      </w:r>
+      <w:r>
+        <w:rPr>
+          <w:color w:val="000000"/>
+        </w:rPr>
+        <w:t xml:space="preserve">teaching people about white </w:t>
+      </w:r>
+      <w:r>
+        <w:t>privilege does</w:t>
+      </w:r>
+      <w:r>
+        <w:rPr>
+          <w:color w:val="000000"/>
+        </w:rPr>
+        <w:t>, what effect does it actually have on people</w:t>
+      </w:r>
+      <w:r>
+        <w:t>?</w:t>
+      </w:r>
+      <w:r>
+        <w:rPr>
+          <w:color w:val="000000"/>
+        </w:rPr>
+        <w:t xml:space="preserve"> It turns out there’s a lot of empirical research on this, that teaching people about white privilege doesn’t cause them to think about non-whites any differently. It doesn’t cause them to behave any differently than they did towards non-whites. The main effect is that it causes them to look at poor whites</w:t>
+      </w:r>
+      <w:r>
+        <w:t xml:space="preserve"> </w:t>
+      </w:r>
+      <w:r>
+        <w:rPr>
+          <w:color w:val="000000"/>
+        </w:rPr>
+        <w:t xml:space="preserve">and think that those people really must suck, they must really deserve their plight. They were born on </w:t>
+      </w:r>
+      <w:r>
+        <w:t>thi</w:t>
+      </w:r>
+      <w:r>
+        <w:rPr>
+          <w:color w:val="000000"/>
+        </w:rPr>
+        <w:t>rd base. They were born white. They had all this privilege and look at them. They’re still poor</w:t>
+      </w:r>
+      <w:r>
+        <w:rPr>
+          <w:color w:val="000000"/>
+        </w:rPr>
+        <w:t>!</w:t>
       </w:r>
     </w:p>
     <w:p>
@@ -6310,77 +6685,84 @@
       </w:pPr>
       <w:r>
         <w:rPr>
-          <w:b/>
-          <w:iCs/>
-          <w:color w:val="000000"/>
-        </w:rPr>
-        <w:t>Callahan</w:t>
-      </w:r>
-      <w:r>
-        <w:rPr>
-          <w:color w:val="000000"/>
-        </w:rPr>
-        <w:t xml:space="preserve">: </w:t>
-      </w:r>
-      <w:r>
-        <w:rPr>
-          <w:color w:val="000000"/>
-        </w:rPr>
-        <w:t>They were f</w:t>
-      </w:r>
-      <w:r>
-        <w:rPr>
-          <w:color w:val="000000"/>
-        </w:rPr>
-        <w:t>urious about this.</w:t>
-      </w:r>
-      <w:r>
-        <w:t xml:space="preserve"> So the</w:t>
-      </w:r>
-      <w:r>
-        <w:rPr>
-          <w:color w:val="000000"/>
-        </w:rPr>
-        <w:t xml:space="preserve"> racial aspect is interesting. </w:t>
-      </w:r>
-      <w:r>
-        <w:t>But if</w:t>
-      </w:r>
-      <w:r>
-        <w:rPr>
-          <w:color w:val="000000"/>
-        </w:rPr>
-        <w:t xml:space="preserve"> this had been a bunch of poor rural whites, they probably would have been just as upset. </w:t>
-      </w:r>
-      <w:r>
-        <w:rPr>
-          <w:color w:val="000000"/>
-        </w:rPr>
-        <w:t>And</w:t>
-      </w:r>
-      <w:r>
-        <w:rPr>
-          <w:color w:val="000000"/>
-        </w:rPr>
-        <w:t xml:space="preserve"> if</w:t>
-      </w:r>
-      <w:r>
-        <w:t xml:space="preserve"> </w:t>
-      </w:r>
-      <w:r>
-        <w:rPr>
-          <w:color w:val="000000"/>
-        </w:rPr>
-        <w:t xml:space="preserve">the neighborhood had a bunch of wealthy black doctors, I think they wouldn’t have minded at </w:t>
-      </w:r>
-      <w:r>
-        <w:t>all</w:t>
-      </w:r>
-      <w:r>
-        <w:rPr>
-          <w:color w:val="000000"/>
-        </w:rPr>
-        <w:t>.</w:t>
+          <w:color w:val="000000"/>
+        </w:rPr>
+        <w:t>And so this is a very convenient kind of narrative for elites to hold, because a plurality of poor people in the United States are white. And so, if you tell a story that allows you to write off the suffering of the lion’s share of poor people in America, to say, not only</w:t>
+      </w:r>
+      <w:r>
+        <w:t xml:space="preserve"> </w:t>
+      </w:r>
+      <w:r>
+        <w:rPr>
+          <w:color w:val="000000"/>
+        </w:rPr>
+        <w:t>do we not have to worry about allocating anything to them because they w</w:t>
+      </w:r>
+      <w:r>
+        <w:t xml:space="preserve">ould </w:t>
+      </w:r>
+      <w:r>
+        <w:rPr>
+          <w:color w:val="000000"/>
+        </w:rPr>
+        <w:t xml:space="preserve">just </w:t>
+      </w:r>
+      <w:r>
+        <w:t>waste it</w:t>
+      </w:r>
+      <w:r>
+        <w:rPr>
+          <w:color w:val="000000"/>
+        </w:rPr>
+        <w:t xml:space="preserve">, they’d squander it. They were born with all this privilege, and what do they do with it? </w:t>
+      </w:r>
+      <w:r>
+        <w:rPr>
+          <w:color w:val="000000"/>
+        </w:rPr>
+        <w:t>That</w:t>
+      </w:r>
+      <w:r>
+        <w:rPr>
+          <w:color w:val="000000"/>
+        </w:rPr>
+        <w:t xml:space="preserve"> then also allows us to actually look at their suffering and think</w:t>
+      </w:r>
+      <w:r>
+        <w:rPr>
+          <w:color w:val="000000"/>
+        </w:rPr>
+        <w:t>,</w:t>
+      </w:r>
+      <w:r>
+        <w:rPr>
+          <w:color w:val="000000"/>
+        </w:rPr>
+        <w:t xml:space="preserve"> </w:t>
+      </w:r>
+      <w:r>
+        <w:rPr>
+          <w:color w:val="000000"/>
+        </w:rPr>
+        <w:t>“</w:t>
+      </w:r>
+      <w:r>
+        <w:rPr>
+          <w:color w:val="000000"/>
+        </w:rPr>
+        <w:t>Actually, in fact, maybe they have more than they actually deserve. Maybe they should have less than they have. We want to take from the whites right?</w:t>
+      </w:r>
+      <w:r>
+        <w:rPr>
+          <w:color w:val="000000"/>
+        </w:rPr>
+        <w:t>”</w:t>
+      </w:r>
+      <w:r>
+        <w:rPr>
+          <w:color w:val="000000"/>
+        </w:rPr>
+        <w:t xml:space="preserve"> </w:t>
       </w:r>
     </w:p>
     <w:p>
@@ -6399,175 +6781,97 @@
       </w:pPr>
       <w:r>
         <w:rPr>
-          <w:b/>
-          <w:color w:val="000000"/>
-        </w:rPr>
-        <w:t>al-</w:t>
-      </w:r>
-      <w:proofErr w:type="spellStart"/>
-      <w:r>
-        <w:rPr>
-          <w:b/>
-          <w:color w:val="000000"/>
-        </w:rPr>
-        <w:t>Gharbi</w:t>
-      </w:r>
-      <w:proofErr w:type="spellEnd"/>
-      <w:r>
-        <w:rPr>
-          <w:color w:val="000000"/>
-        </w:rPr>
-        <w:t>: Yeah, absolutely. Class is important and in fact, some of the social justice</w:t>
-      </w:r>
-      <w:r>
-        <w:rPr>
-          <w:color w:val="000000"/>
-        </w:rPr>
-        <w:t xml:space="preserve"> rhetoric…</w:t>
-      </w:r>
-      <w:r>
-        <w:rPr>
-          <w:color w:val="000000"/>
-        </w:rPr>
-        <w:t xml:space="preserve"> one of the cultural contradictions that the book highlights is that a lot of times we mobilize social </w:t>
-      </w:r>
-      <w:r>
-        <w:t>justice discourse in</w:t>
-      </w:r>
-      <w:r>
-        <w:rPr>
-          <w:color w:val="000000"/>
-        </w:rPr>
-        <w:t xml:space="preserve"> ways that actually help us justify inequalities</w:t>
-      </w:r>
-      <w:r>
-        <w:rPr>
-          <w:color w:val="000000"/>
-        </w:rPr>
-        <w:t>,</w:t>
-      </w:r>
-      <w:r>
-        <w:rPr>
-          <w:color w:val="000000"/>
-        </w:rPr>
-        <w:t xml:space="preserve"> that help us explain why people who are losing and suffering under our prevailing order deserve their suffering, deserve to be marginalized. So</w:t>
-      </w:r>
-      <w:r>
-        <w:t>, for example, a lot</w:t>
-      </w:r>
-      <w:r>
-        <w:rPr>
-          <w:color w:val="000000"/>
-        </w:rPr>
-        <w:t xml:space="preserve"> of the narratives we tell about white privilege.</w:t>
-      </w:r>
-      <w:r>
-        <w:t xml:space="preserve"> </w:t>
-      </w:r>
-      <w:r>
-        <w:rPr>
-          <w:color w:val="000000"/>
-        </w:rPr>
-        <w:t xml:space="preserve">For one, we tell this kind of goofy story, where every white person has the same racial privilege. So someone who is a checkout counter </w:t>
-      </w:r>
-      <w:r>
-        <w:rPr>
-          <w:color w:val="000000"/>
-        </w:rPr>
-        <w:t xml:space="preserve">clerk </w:t>
-      </w:r>
-      <w:r>
-        <w:rPr>
-          <w:color w:val="000000"/>
-        </w:rPr>
-        <w:t>who lives in Appalachia at Circle K has the same white privilege as a professional that lives in San Francisco, and as I show in the book</w:t>
-      </w:r>
-      <w:r>
-        <w:t>, i</w:t>
-      </w:r>
-      <w:r>
-        <w:rPr>
-          <w:color w:val="000000"/>
-        </w:rPr>
-        <w:t>t’s just not the case that everyone benefits in the same way from their race</w:t>
-      </w:r>
-      <w:r>
-        <w:t>;</w:t>
-      </w:r>
-      <w:r>
-        <w:rPr>
-          <w:color w:val="000000"/>
-        </w:rPr>
-        <w:t xml:space="preserve"> even if they share the same race. That’s just actually false. But, setting that aside</w:t>
-      </w:r>
-      <w:r>
-        <w:t xml:space="preserve">, </w:t>
-      </w:r>
-      <w:r>
-        <w:rPr>
-          <w:color w:val="000000"/>
-        </w:rPr>
-        <w:t>the reality is</w:t>
-      </w:r>
-      <w:r>
-        <w:t xml:space="preserve"> </w:t>
-      </w:r>
-      <w:r>
-        <w:rPr>
-          <w:color w:val="000000"/>
-        </w:rPr>
-        <w:t>when you look at what</w:t>
-      </w:r>
-      <w:r>
-        <w:t xml:space="preserve"> </w:t>
-      </w:r>
-      <w:r>
-        <w:rPr>
-          <w:color w:val="000000"/>
-        </w:rPr>
-        <w:t xml:space="preserve">teaching people about white </w:t>
-      </w:r>
-      <w:r>
-        <w:t>privilege does</w:t>
-      </w:r>
-      <w:r>
-        <w:rPr>
-          <w:color w:val="000000"/>
-        </w:rPr>
-        <w:t>, what effect does it actually have on people</w:t>
-      </w:r>
-      <w:r>
-        <w:t>?</w:t>
-      </w:r>
-      <w:r>
-        <w:rPr>
-          <w:color w:val="000000"/>
-        </w:rPr>
-        <w:t xml:space="preserve"> It turns out there’s a lot of empirical research on this, that teaching people about white privilege doesn’t cause them to think about non-whites any differently. It doesn’t cause them to behave any differently than they did towards non-whites. The main effect is that it causes them to look at poor whites</w:t>
-      </w:r>
-      <w:r>
-        <w:t xml:space="preserve"> </w:t>
-      </w:r>
-      <w:r>
-        <w:rPr>
-          <w:color w:val="000000"/>
-        </w:rPr>
-        <w:t xml:space="preserve">and think that those people really must suck, they must really deserve their plight. They were born on </w:t>
-      </w:r>
-      <w:r>
-        <w:t>thi</w:t>
-      </w:r>
-      <w:r>
-        <w:rPr>
-          <w:color w:val="000000"/>
-        </w:rPr>
-        <w:t>rd base. They were born white. They had all this privilege and look at them. They’re still poor</w:t>
-      </w:r>
-      <w:r>
-        <w:rPr>
-          <w:color w:val="000000"/>
-        </w:rPr>
-        <w:t>!</w:t>
+          <w:color w:val="000000"/>
+        </w:rPr>
+        <w:t>So we tell these kinds of narratives that allow us to point at the people who are suffering and losing and</w:t>
+      </w:r>
+      <w:r>
+        <w:t xml:space="preserve"> </w:t>
+      </w:r>
+      <w:r>
+        <w:rPr>
+          <w:color w:val="000000"/>
+        </w:rPr>
+        <w:t xml:space="preserve">falling behind in the prevailing order, and to justify why they deserve their suffering, why they deserve their marginalization, </w:t>
+      </w:r>
+      <w:r>
+        <w:t>why we</w:t>
+      </w:r>
+      <w:r>
+        <w:rPr>
+          <w:color w:val="000000"/>
+        </w:rPr>
+        <w:t xml:space="preserve"> don’t have to take th</w:t>
+      </w:r>
+      <w:r>
+        <w:rPr>
+          <w:color w:val="000000"/>
+        </w:rPr>
+        <w:t>eir</w:t>
+      </w:r>
+      <w:r>
+        <w:rPr>
+          <w:color w:val="000000"/>
+        </w:rPr>
+        <w:t xml:space="preserve"> concern</w:t>
+      </w:r>
+      <w:r>
+        <w:rPr>
+          <w:color w:val="000000"/>
+        </w:rPr>
+        <w:t>s</w:t>
+      </w:r>
+      <w:r>
+        <w:rPr>
+          <w:color w:val="000000"/>
+        </w:rPr>
+        <w:t xml:space="preserve"> seriously.</w:t>
+      </w:r>
+      <w:r>
+        <w:t xml:space="preserve"> </w:t>
+      </w:r>
+      <w:r>
+        <w:rPr>
+          <w:color w:val="000000"/>
+        </w:rPr>
+        <w:t>These narratives about white privilege</w:t>
+      </w:r>
+      <w:r>
+        <w:t xml:space="preserve"> </w:t>
+      </w:r>
+      <w:r>
+        <w:rPr>
+          <w:color w:val="000000"/>
+        </w:rPr>
+        <w:t>seem egalitarian</w:t>
+      </w:r>
+      <w:r>
+        <w:t>, s</w:t>
+      </w:r>
+      <w:r>
+        <w:rPr>
+          <w:color w:val="000000"/>
+        </w:rPr>
+        <w:t xml:space="preserve">eem social justice oriented. But in practice, when you look at how they’re actually mobilized by elites, </w:t>
+      </w:r>
+      <w:r>
+        <w:rPr>
+          <w:color w:val="000000"/>
+        </w:rPr>
+        <w:t>in</w:t>
+      </w:r>
+      <w:r>
+        <w:rPr>
+          <w:color w:val="000000"/>
+        </w:rPr>
+        <w:t xml:space="preserve"> their </w:t>
+      </w:r>
+      <w:r>
+        <w:rPr>
+          <w:color w:val="000000"/>
+        </w:rPr>
+        <w:lastRenderedPageBreak/>
+        <w:t>social life, it seems like more than anything what they end up doing in reality is helping us justify inequalities.</w:t>
       </w:r>
     </w:p>
     <w:p>
@@ -6586,84 +6890,38 @@
       </w:pPr>
       <w:r>
         <w:rPr>
-          <w:color w:val="000000"/>
-        </w:rPr>
-        <w:t>And so this is a very convenient kind of narrative for elites to hold, because a plurality of poor people in the United States are white. And so, if you tell a story that allows you to write off the suffering of the lion’s share of poor people in America, to say, not only</w:t>
-      </w:r>
-      <w:r>
-        <w:t xml:space="preserve"> </w:t>
-      </w:r>
-      <w:r>
-        <w:rPr>
-          <w:color w:val="000000"/>
-        </w:rPr>
-        <w:t>do we not have to worry about allocating anything to them because they w</w:t>
-      </w:r>
-      <w:r>
-        <w:t xml:space="preserve">ould </w:t>
-      </w:r>
-      <w:r>
-        <w:rPr>
-          <w:color w:val="000000"/>
-        </w:rPr>
-        <w:t xml:space="preserve">just </w:t>
-      </w:r>
-      <w:r>
-        <w:t>waste it</w:t>
-      </w:r>
-      <w:r>
-        <w:rPr>
-          <w:color w:val="000000"/>
-        </w:rPr>
-        <w:t xml:space="preserve">, they’d squander it. They were born with all this privilege, and what do they do with it? </w:t>
-      </w:r>
-      <w:r>
-        <w:rPr>
-          <w:color w:val="000000"/>
-        </w:rPr>
-        <w:t>That</w:t>
-      </w:r>
-      <w:r>
-        <w:rPr>
-          <w:color w:val="000000"/>
-        </w:rPr>
-        <w:t xml:space="preserve"> then also allows us to actually look at their suffering and think</w:t>
-      </w:r>
-      <w:r>
-        <w:rPr>
-          <w:color w:val="000000"/>
-        </w:rPr>
-        <w:t>,</w:t>
-      </w:r>
-      <w:r>
-        <w:rPr>
-          <w:color w:val="000000"/>
-        </w:rPr>
-        <w:t xml:space="preserve"> </w:t>
-      </w:r>
-      <w:r>
-        <w:rPr>
-          <w:color w:val="000000"/>
-        </w:rPr>
-        <w:t>“</w:t>
-      </w:r>
-      <w:r>
-        <w:rPr>
-          <w:color w:val="000000"/>
-        </w:rPr>
-        <w:t>Actually, in fact, maybe they have more than they actually deserve. Maybe they should have less than they have. We want to take from the whites right?</w:t>
-      </w:r>
-      <w:r>
-        <w:rPr>
-          <w:color w:val="000000"/>
-        </w:rPr>
-        <w:t>”</w:t>
-      </w:r>
-      <w:r>
-        <w:rPr>
-          <w:color w:val="000000"/>
-        </w:rPr>
-        <w:t xml:space="preserve"> </w:t>
+          <w:b/>
+          <w:iCs/>
+          <w:color w:val="000000"/>
+        </w:rPr>
+        <w:t>Callahan</w:t>
+      </w:r>
+      <w:r>
+        <w:rPr>
+          <w:color w:val="000000"/>
+        </w:rPr>
+        <w:t xml:space="preserve">: </w:t>
+      </w:r>
+      <w:r>
+        <w:rPr>
+          <w:color w:val="000000"/>
+        </w:rPr>
+        <w:t>We</w:t>
+      </w:r>
+      <w:r>
+        <w:rPr>
+          <w:color w:val="000000"/>
+        </w:rPr>
+        <w:t xml:space="preserve"> have to take from them until they learn to stop voting for </w:t>
+      </w:r>
+      <w:r>
+        <w:t>T</w:t>
+      </w:r>
+      <w:r>
+        <w:rPr>
+          <w:color w:val="000000"/>
+        </w:rPr>
+        <w:t>rump.</w:t>
       </w:r>
     </w:p>
     <w:p>
@@ -6682,97 +6940,72 @@
       </w:pPr>
       <w:r>
         <w:rPr>
-          <w:color w:val="000000"/>
-        </w:rPr>
-        <w:t>So we tell these kinds of narratives that allow us to point at the people who are suffering and losing and</w:t>
-      </w:r>
-      <w:r>
-        <w:t xml:space="preserve"> </w:t>
-      </w:r>
-      <w:r>
-        <w:rPr>
-          <w:color w:val="000000"/>
-        </w:rPr>
-        <w:t xml:space="preserve">falling behind in the prevailing order, and to justify why they deserve their </w:t>
-      </w:r>
-      <w:r>
-        <w:rPr>
-          <w:color w:val="000000"/>
-        </w:rPr>
-        <w:lastRenderedPageBreak/>
-        <w:t xml:space="preserve">suffering, why they deserve their marginalization, </w:t>
-      </w:r>
-      <w:r>
-        <w:t>why we</w:t>
-      </w:r>
-      <w:r>
-        <w:rPr>
-          <w:color w:val="000000"/>
-        </w:rPr>
-        <w:t xml:space="preserve"> don’t have to take th</w:t>
-      </w:r>
-      <w:r>
-        <w:rPr>
-          <w:color w:val="000000"/>
-        </w:rPr>
-        <w:t>eir</w:t>
-      </w:r>
-      <w:r>
-        <w:rPr>
-          <w:color w:val="000000"/>
-        </w:rPr>
-        <w:t xml:space="preserve"> concern</w:t>
-      </w:r>
-      <w:r>
-        <w:rPr>
-          <w:color w:val="000000"/>
-        </w:rPr>
-        <w:t>s</w:t>
-      </w:r>
-      <w:r>
-        <w:rPr>
-          <w:color w:val="000000"/>
-        </w:rPr>
-        <w:t xml:space="preserve"> seriously.</w:t>
-      </w:r>
-      <w:r>
-        <w:t xml:space="preserve"> </w:t>
-      </w:r>
-      <w:r>
-        <w:rPr>
-          <w:color w:val="000000"/>
-        </w:rPr>
-        <w:t>These narratives about white privilege</w:t>
-      </w:r>
-      <w:r>
-        <w:t xml:space="preserve"> </w:t>
-      </w:r>
-      <w:r>
-        <w:rPr>
-          <w:color w:val="000000"/>
-        </w:rPr>
-        <w:t>seem egalitarian</w:t>
-      </w:r>
-      <w:r>
-        <w:t>, s</w:t>
-      </w:r>
-      <w:r>
-        <w:rPr>
-          <w:color w:val="000000"/>
-        </w:rPr>
-        <w:t xml:space="preserve">eem social justice oriented. But in practice, when you look at how they’re actually mobilized by elites, </w:t>
-      </w:r>
-      <w:r>
-        <w:rPr>
-          <w:color w:val="000000"/>
-        </w:rPr>
-        <w:t>in</w:t>
-      </w:r>
-      <w:r>
-        <w:rPr>
-          <w:color w:val="000000"/>
-        </w:rPr>
-        <w:t xml:space="preserve"> their social life, it seems like more than anything what they end up doing in reality is helping us justify inequalities.</w:t>
+          <w:b/>
+          <w:color w:val="000000"/>
+        </w:rPr>
+        <w:t>al-</w:t>
+      </w:r>
+      <w:proofErr w:type="spellStart"/>
+      <w:r>
+        <w:rPr>
+          <w:b/>
+          <w:color w:val="000000"/>
+        </w:rPr>
+        <w:t>Gharbi</w:t>
+      </w:r>
+      <w:proofErr w:type="spellEnd"/>
+      <w:r>
+        <w:rPr>
+          <w:color w:val="000000"/>
+        </w:rPr>
+        <w:t xml:space="preserve">: Yeah. Well, </w:t>
+      </w:r>
+      <w:r>
+        <w:rPr>
+          <w:color w:val="000000"/>
+        </w:rPr>
+        <w:t>we</w:t>
+      </w:r>
+      <w:r>
+        <w:rPr>
+          <w:color w:val="000000"/>
+        </w:rPr>
+        <w:t xml:space="preserve">’re </w:t>
+      </w:r>
+      <w:proofErr w:type="spellStart"/>
+      <w:r>
+        <w:rPr>
+          <w:color w:val="000000"/>
+        </w:rPr>
+        <w:t>gonna</w:t>
+      </w:r>
+      <w:proofErr w:type="spellEnd"/>
+      <w:r>
+        <w:rPr>
+          <w:color w:val="000000"/>
+        </w:rPr>
+        <w:t xml:space="preserve"> have to start taking from </w:t>
+      </w:r>
+      <w:r>
+        <w:rPr>
+          <w:color w:val="000000"/>
+        </w:rPr>
+        <w:t>a lot of</w:t>
+      </w:r>
+      <w:r>
+        <w:rPr>
+          <w:color w:val="000000"/>
+        </w:rPr>
+        <w:t xml:space="preserve"> blacks and </w:t>
+      </w:r>
+      <w:r>
+        <w:t>H</w:t>
+      </w:r>
+      <w:r>
+        <w:rPr>
+          <w:color w:val="000000"/>
+        </w:rPr>
+        <w:t>ispanics, too. In fact, that’s been a big story over the last decade. Not just the last election.</w:t>
       </w:r>
     </w:p>
     <w:p>
@@ -6807,22 +7040,82 @@
         <w:rPr>
           <w:color w:val="000000"/>
         </w:rPr>
-        <w:t>We</w:t>
-      </w:r>
-      <w:r>
-        <w:rPr>
-          <w:color w:val="000000"/>
-        </w:rPr>
-        <w:t xml:space="preserve"> have to take from them until they learn to stop voting for </w:t>
-      </w:r>
-      <w:r>
-        <w:t>T</w:t>
-      </w:r>
-      <w:r>
-        <w:rPr>
-          <w:color w:val="000000"/>
-        </w:rPr>
-        <w:t>rump.</w:t>
+        <w:t>Now, t</w:t>
+      </w:r>
+      <w:r>
+        <w:rPr>
+          <w:color w:val="000000"/>
+        </w:rPr>
+        <w:t xml:space="preserve">his </w:t>
+      </w:r>
+      <w:r>
+        <w:rPr>
+          <w:color w:val="000000"/>
+        </w:rPr>
+        <w:t xml:space="preserve">next point </w:t>
+      </w:r>
+      <w:r>
+        <w:rPr>
+          <w:color w:val="000000"/>
+        </w:rPr>
+        <w:t xml:space="preserve">may be purely </w:t>
+      </w:r>
+      <w:r>
+        <w:t>an artifact</w:t>
+      </w:r>
+      <w:r>
+        <w:rPr>
+          <w:color w:val="000000"/>
+        </w:rPr>
+        <w:t xml:space="preserve"> of your publishers requirements.</w:t>
+      </w:r>
+      <w:r>
+        <w:t xml:space="preserve"> B</w:t>
+      </w:r>
+      <w:r>
+        <w:rPr>
+          <w:color w:val="000000"/>
+        </w:rPr>
+        <w:t>ut when</w:t>
+      </w:r>
+      <w:r>
+        <w:t xml:space="preserve"> </w:t>
+      </w:r>
+      <w:r>
+        <w:rPr>
+          <w:color w:val="000000"/>
+        </w:rPr>
+        <w:t>John Gray and I were talking</w:t>
+      </w:r>
+      <w:r>
+        <w:t>, we brought</w:t>
+      </w:r>
+      <w:r>
+        <w:rPr>
+          <w:color w:val="000000"/>
+        </w:rPr>
+        <w:t xml:space="preserve"> up how</w:t>
+      </w:r>
+      <w:r>
+        <w:t xml:space="preserve"> </w:t>
+      </w:r>
+      <w:r>
+        <w:rPr>
+          <w:color w:val="000000"/>
+        </w:rPr>
+        <w:t xml:space="preserve">so much of the social justice activity results in what’s an empty gesture and rather than actually fixing a problem. And I said, </w:t>
+      </w:r>
+      <w:r>
+        <w:rPr>
+          <w:color w:val="000000"/>
+        </w:rPr>
+        <w:t>i</w:t>
+      </w:r>
+      <w:r>
+        <w:rPr>
+          <w:color w:val="000000"/>
+        </w:rPr>
+        <w:t>t actually covers up for the fact that the problem is not being fixed.</w:t>
       </w:r>
     </w:p>
     <w:p>
@@ -6859,54 +7152,13 @@
         <w:rPr>
           <w:color w:val="000000"/>
         </w:rPr>
-        <w:t xml:space="preserve">: Yeah. Well, </w:t>
-      </w:r>
-      <w:r>
-        <w:rPr>
-          <w:color w:val="000000"/>
-        </w:rPr>
-        <w:t>we</w:t>
-      </w:r>
-      <w:r>
-        <w:rPr>
-          <w:color w:val="000000"/>
-        </w:rPr>
-        <w:t xml:space="preserve">’re </w:t>
-      </w:r>
-      <w:proofErr w:type="spellStart"/>
-      <w:r>
-        <w:rPr>
-          <w:color w:val="000000"/>
-        </w:rPr>
-        <w:t>gonna</w:t>
-      </w:r>
-      <w:proofErr w:type="spellEnd"/>
-      <w:r>
-        <w:rPr>
-          <w:color w:val="000000"/>
-        </w:rPr>
-        <w:t xml:space="preserve"> have to start taking from </w:t>
-      </w:r>
-      <w:r>
-        <w:rPr>
-          <w:color w:val="000000"/>
-        </w:rPr>
-        <w:t>a lot of</w:t>
-      </w:r>
-      <w:r>
-        <w:rPr>
-          <w:color w:val="000000"/>
-        </w:rPr>
-        <w:t xml:space="preserve"> blacks and </w:t>
-      </w:r>
-      <w:r>
-        <w:t>H</w:t>
-      </w:r>
-      <w:r>
-        <w:rPr>
-          <w:color w:val="000000"/>
-        </w:rPr>
-        <w:t>ispanics, too. In fact, that’s been a big story over the last decade. Not just the last election.</w:t>
+        <w:t>: Ye</w:t>
+      </w:r>
+      <w:r>
+        <w:rPr>
+          <w:color w:val="000000"/>
+        </w:rPr>
+        <w:t>s.</w:t>
       </w:r>
     </w:p>
     <w:p>
@@ -6935,88 +7187,73 @@
         <w:rPr>
           <w:color w:val="000000"/>
         </w:rPr>
-        <w:t xml:space="preserve">: </w:t>
-      </w:r>
-      <w:r>
-        <w:rPr>
-          <w:color w:val="000000"/>
-        </w:rPr>
-        <w:t>Now, t</w:t>
-      </w:r>
-      <w:r>
-        <w:rPr>
-          <w:color w:val="000000"/>
-        </w:rPr>
-        <w:t xml:space="preserve">his </w:t>
-      </w:r>
-      <w:r>
-        <w:rPr>
-          <w:color w:val="000000"/>
-        </w:rPr>
-        <w:t xml:space="preserve">next point </w:t>
-      </w:r>
-      <w:r>
-        <w:rPr>
-          <w:color w:val="000000"/>
-        </w:rPr>
-        <w:t xml:space="preserve">may be purely </w:t>
-      </w:r>
-      <w:r>
-        <w:t>an artifact</w:t>
-      </w:r>
-      <w:r>
-        <w:rPr>
-          <w:color w:val="000000"/>
-        </w:rPr>
-        <w:t xml:space="preserve"> of your publishers requirements.</w:t>
-      </w:r>
-      <w:r>
-        <w:t xml:space="preserve"> B</w:t>
-      </w:r>
-      <w:r>
-        <w:rPr>
-          <w:color w:val="000000"/>
-        </w:rPr>
-        <w:t>ut when</w:t>
-      </w:r>
-      <w:r>
-        <w:t xml:space="preserve"> </w:t>
-      </w:r>
-      <w:r>
-        <w:rPr>
-          <w:color w:val="000000"/>
-        </w:rPr>
-        <w:t>John Gray and I were talking</w:t>
-      </w:r>
-      <w:r>
-        <w:t>, we brought</w:t>
-      </w:r>
-      <w:r>
-        <w:rPr>
-          <w:color w:val="000000"/>
-        </w:rPr>
-        <w:t xml:space="preserve"> up how</w:t>
-      </w:r>
-      <w:r>
-        <w:t xml:space="preserve"> </w:t>
-      </w:r>
-      <w:r>
-        <w:rPr>
-          <w:color w:val="000000"/>
-        </w:rPr>
-        <w:t xml:space="preserve">so much of the social justice activity results in what’s an empty gesture and rather than actually fixing a problem. And I said, </w:t>
-      </w:r>
-      <w:r>
-        <w:rPr>
-          <w:color w:val="000000"/>
-        </w:rPr>
-        <w:t>i</w:t>
-      </w:r>
-      <w:r>
-        <w:rPr>
-          <w:color w:val="000000"/>
-        </w:rPr>
-        <w:t>t actually covers up for the fact that the problem is not being fixed.</w:t>
+        <w:t>: And does nothing</w:t>
+      </w:r>
+      <w:r>
+        <w:rPr>
+          <w:color w:val="000000"/>
+        </w:rPr>
+        <w:t xml:space="preserve"> substantive</w:t>
+      </w:r>
+      <w:r>
+        <w:rPr>
+          <w:color w:val="000000"/>
+        </w:rPr>
+        <w:t xml:space="preserve">. And John said, </w:t>
+      </w:r>
+      <w:r>
+        <w:rPr>
+          <w:color w:val="000000"/>
+        </w:rPr>
+        <w:t>“</w:t>
+      </w:r>
+      <w:r>
+        <w:rPr>
+          <w:color w:val="000000"/>
+        </w:rPr>
+        <w:t>No, I think it’s worse than doing nothing. It takes th</w:t>
+      </w:r>
+      <w:r>
+        <w:t xml:space="preserve">e </w:t>
+      </w:r>
+      <w:r>
+        <w:rPr>
+          <w:color w:val="000000"/>
+        </w:rPr>
+        <w:t>energy that could go into fixing the problems and instead rename something.</w:t>
+      </w:r>
+      <w:r>
+        <w:rPr>
+          <w:color w:val="000000"/>
+        </w:rPr>
+        <w:t>”</w:t>
+      </w:r>
+      <w:r>
+        <w:rPr>
+          <w:color w:val="000000"/>
+        </w:rPr>
+        <w:t xml:space="preserve"> So the homeless people are now unhoused.</w:t>
+      </w:r>
+      <w:r>
+        <w:t xml:space="preserve"> </w:t>
+      </w:r>
+      <w:r>
+        <w:rPr>
+          <w:color w:val="000000"/>
+        </w:rPr>
+        <w:t xml:space="preserve">Yeah. So don’t you feel better in that cardboard box now that you’re unhoused instead of homeless? But throughout </w:t>
+      </w:r>
+      <w:r>
+        <w:rPr>
+          <w:color w:val="000000"/>
+        </w:rPr>
+        <w:t>your</w:t>
+      </w:r>
+      <w:r>
+        <w:rPr>
+          <w:color w:val="000000"/>
+        </w:rPr>
+        <w:t xml:space="preserve"> book black is spelled with a capital B.</w:t>
       </w:r>
     </w:p>
     <w:p>
@@ -7053,13 +7290,7 @@
         <w:rPr>
           <w:color w:val="000000"/>
         </w:rPr>
-        <w:t>: Ye</w:t>
-      </w:r>
-      <w:r>
-        <w:rPr>
-          <w:color w:val="000000"/>
-        </w:rPr>
-        <w:t>s.</w:t>
+        <w:t>: Yes.</w:t>
       </w:r>
     </w:p>
     <w:p>
@@ -7088,73 +7319,52 @@
         <w:rPr>
           <w:color w:val="000000"/>
         </w:rPr>
-        <w:t>: And does nothing</w:t>
-      </w:r>
-      <w:r>
-        <w:rPr>
-          <w:color w:val="000000"/>
-        </w:rPr>
-        <w:t xml:space="preserve"> substantive</w:t>
-      </w:r>
-      <w:r>
-        <w:rPr>
-          <w:color w:val="000000"/>
-        </w:rPr>
-        <w:t xml:space="preserve">. And John said, </w:t>
-      </w:r>
-      <w:r>
-        <w:rPr>
-          <w:color w:val="000000"/>
-        </w:rPr>
-        <w:t>“</w:t>
-      </w:r>
-      <w:r>
-        <w:rPr>
-          <w:color w:val="000000"/>
-        </w:rPr>
-        <w:t>No, I think it’s worse than doing nothing. It takes th</w:t>
-      </w:r>
-      <w:r>
-        <w:t xml:space="preserve">e </w:t>
-      </w:r>
-      <w:r>
-        <w:rPr>
-          <w:color w:val="000000"/>
-        </w:rPr>
-        <w:t>energy that could go into fixing the problems and instead rename something.</w:t>
-      </w:r>
-      <w:r>
-        <w:rPr>
-          <w:color w:val="000000"/>
-        </w:rPr>
-        <w:t>”</w:t>
-      </w:r>
-      <w:r>
-        <w:rPr>
-          <w:color w:val="000000"/>
-        </w:rPr>
-        <w:t xml:space="preserve"> So the homeless people are now unhoused.</w:t>
-      </w:r>
-      <w:r>
-        <w:t xml:space="preserve"> </w:t>
-      </w:r>
-      <w:r>
-        <w:rPr>
-          <w:color w:val="000000"/>
-        </w:rPr>
-        <w:t xml:space="preserve">Yeah. So don’t you feel better in that cardboard box now that you’re unhoused instead of homeless? But throughout </w:t>
-      </w:r>
-      <w:r>
-        <w:rPr>
-          <w:color w:val="000000"/>
-        </w:rPr>
-        <w:t>your</w:t>
-      </w:r>
-      <w:r>
-        <w:rPr>
-          <w:color w:val="000000"/>
-        </w:rPr>
-        <w:t xml:space="preserve"> book black is spelled with a capital B.</w:t>
+        <w:t xml:space="preserve">: I just wonder is this the kind of </w:t>
+      </w:r>
+      <w:r>
+        <w:rPr>
+          <w:color w:val="000000"/>
+        </w:rPr>
+        <w:t xml:space="preserve">empty </w:t>
+      </w:r>
+      <w:r>
+        <w:rPr>
+          <w:color w:val="000000"/>
+        </w:rPr>
+        <w:t>gesture we should be resisting? Because I don’t see that that’s actually improved</w:t>
+      </w:r>
+      <w:r>
+        <w:rPr>
+          <w:color w:val="000000"/>
+        </w:rPr>
+        <w:t xml:space="preserve"> the</w:t>
+      </w:r>
+      <w:r>
+        <w:rPr>
+          <w:color w:val="000000"/>
+        </w:rPr>
+        <w:t xml:space="preserve"> lot of </w:t>
+      </w:r>
+      <w:r>
+        <w:t>people are suffering</w:t>
+      </w:r>
+      <w:r>
+        <w:rPr>
+          <w:color w:val="000000"/>
+        </w:rPr>
+        <w:t xml:space="preserve"> in a terrible housing project. </w:t>
+      </w:r>
+      <w:r>
+        <w:rPr>
+          <w:color w:val="000000"/>
+        </w:rPr>
+        <w:t>They</w:t>
+      </w:r>
+      <w:r>
+        <w:rPr>
+          <w:color w:val="000000"/>
+        </w:rPr>
+        <w:t>’re still in the terrible projects. But we now spell their race with a capital B.</w:t>
       </w:r>
     </w:p>
     <w:p>
@@ -7191,7 +7401,7 @@
         <w:rPr>
           <w:color w:val="000000"/>
         </w:rPr>
-        <w:t>: Yes.</w:t>
+        <w:t>: Yeah, absolutely. So that was the thing that the publisher did in my initial manuscript. I didn’t capitalize the B.</w:t>
       </w:r>
     </w:p>
     <w:p>
@@ -7220,52 +7430,13 @@
         <w:rPr>
           <w:color w:val="000000"/>
         </w:rPr>
-        <w:t xml:space="preserve">: I just wonder is this the kind of </w:t>
-      </w:r>
-      <w:r>
-        <w:rPr>
-          <w:color w:val="000000"/>
-        </w:rPr>
-        <w:t xml:space="preserve">empty </w:t>
-      </w:r>
-      <w:r>
-        <w:rPr>
-          <w:color w:val="000000"/>
-        </w:rPr>
-        <w:t>gesture we should be resisting? Because I don’t see that that’s actually improved</w:t>
-      </w:r>
-      <w:r>
-        <w:rPr>
-          <w:color w:val="000000"/>
-        </w:rPr>
-        <w:t xml:space="preserve"> the</w:t>
-      </w:r>
-      <w:r>
-        <w:rPr>
-          <w:color w:val="000000"/>
-        </w:rPr>
-        <w:t xml:space="preserve"> lot of </w:t>
-      </w:r>
-      <w:r>
-        <w:t>people are suffering</w:t>
-      </w:r>
-      <w:r>
-        <w:rPr>
-          <w:color w:val="000000"/>
-        </w:rPr>
-        <w:t xml:space="preserve"> in a terrible housing project. </w:t>
-      </w:r>
-      <w:r>
-        <w:rPr>
-          <w:color w:val="000000"/>
-        </w:rPr>
-        <w:t>They</w:t>
-      </w:r>
-      <w:r>
-        <w:rPr>
-          <w:color w:val="000000"/>
-        </w:rPr>
-        <w:t>’re still in the terrible projects. But we now spell their race with a capital B.</w:t>
+        <w:t xml:space="preserve">: I </w:t>
+      </w:r>
+      <w:r>
+        <w:rPr>
+          <w:color w:val="000000"/>
+        </w:rPr>
+        <w:t>thought that might be it.</w:t>
       </w:r>
     </w:p>
     <w:p>
@@ -7302,7 +7473,28 @@
         <w:rPr>
           <w:color w:val="000000"/>
         </w:rPr>
-        <w:t>: Yeah, absolutely. So that was the thing that the publisher did in my initial manuscript. I didn’t capitalize the B.</w:t>
+        <w:t>: That’s their standard. That’s their standard practice. But also, you know, I didn’t fight about it precisely for the reason that there’s actually nothing at stake here, so if they want to capitalize it</w:t>
+      </w:r>
+      <w:r>
+        <w:rPr>
+          <w:color w:val="000000"/>
+        </w:rPr>
+        <w:t>, ok</w:t>
+      </w:r>
+      <w:r>
+        <w:rPr>
+          <w:color w:val="000000"/>
+        </w:rPr>
+        <w:t xml:space="preserve">. I didn’t capitalize it. They want to capitalize it fine. I don’t care. There’s nothing at stake either way. If I insisted on keeping it lowercase, what would that accomplish? Nothing. So I was perfectly fine to let them do their </w:t>
+      </w:r>
+      <w:r>
+        <w:t>own thing</w:t>
+      </w:r>
+      <w:r>
+        <w:rPr>
+          <w:color w:val="000000"/>
+        </w:rPr>
+        <w:t>. I was more worried about more important, substantive things.</w:t>
       </w:r>
     </w:p>
     <w:p>
@@ -7331,13 +7523,118 @@
         <w:rPr>
           <w:color w:val="000000"/>
         </w:rPr>
-        <w:t xml:space="preserve">: I </w:t>
-      </w:r>
-      <w:r>
-        <w:rPr>
-          <w:color w:val="000000"/>
-        </w:rPr>
-        <w:t>thought that might be it.</w:t>
+        <w:t>: Ye</w:t>
+      </w:r>
+      <w:r>
+        <w:rPr>
+          <w:color w:val="000000"/>
+        </w:rPr>
+        <w:t>s</w:t>
+      </w:r>
+      <w:r>
+        <w:rPr>
+          <w:color w:val="000000"/>
+        </w:rPr>
+        <w:t>, i</w:t>
+      </w:r>
+      <w:r>
+        <w:t>t is a</w:t>
+      </w:r>
+      <w:r>
+        <w:rPr>
+          <w:color w:val="000000"/>
+        </w:rPr>
+        <w:t xml:space="preserve"> minor point</w:t>
+      </w:r>
+      <w:r>
+        <w:t xml:space="preserve">, </w:t>
+      </w:r>
+      <w:r>
+        <w:t>but…</w:t>
+      </w:r>
+      <w:r>
+        <w:rPr>
+          <w:color w:val="000000"/>
+        </w:rPr>
+        <w:t xml:space="preserve"> t</w:t>
+      </w:r>
+      <w:r>
+        <w:rPr>
+          <w:color w:val="000000"/>
+        </w:rPr>
+        <w:t xml:space="preserve">o that extent where, if you go along, if someone says to me, </w:t>
+      </w:r>
+      <w:r>
+        <w:rPr>
+          <w:color w:val="000000"/>
+        </w:rPr>
+        <w:t>“D</w:t>
+      </w:r>
+      <w:r>
+        <w:rPr>
+          <w:color w:val="000000"/>
+        </w:rPr>
+        <w:t>on’t call them homeless</w:t>
+      </w:r>
+      <w:r>
+        <w:rPr>
+          <w:color w:val="000000"/>
+        </w:rPr>
+        <w:t>:</w:t>
+      </w:r>
+      <w:r>
+        <w:rPr>
+          <w:color w:val="000000"/>
+        </w:rPr>
+        <w:t xml:space="preserve"> They’re unhoused</w:t>
+      </w:r>
+      <w:r>
+        <w:rPr>
+          <w:color w:val="000000"/>
+        </w:rPr>
+        <w:t>!”</w:t>
+      </w:r>
+      <w:r>
+        <w:rPr>
+          <w:color w:val="000000"/>
+        </w:rPr>
+        <w:t>, and I go along with it</w:t>
+      </w:r>
+      <w:r>
+        <w:rPr>
+          <w:color w:val="000000"/>
+        </w:rPr>
+        <w:t>,</w:t>
+      </w:r>
+      <w:r>
+        <w:rPr>
+          <w:color w:val="000000"/>
+        </w:rPr>
+        <w:t xml:space="preserve"> </w:t>
+      </w:r>
+      <w:r>
+        <w:rPr>
+          <w:color w:val="000000"/>
+        </w:rPr>
+        <w:t>a</w:t>
+      </w:r>
+      <w:r>
+        <w:rPr>
+          <w:color w:val="000000"/>
+        </w:rPr>
+        <w:t xml:space="preserve">m I </w:t>
+      </w:r>
+      <w:r>
+        <w:rPr>
+          <w:color w:val="000000"/>
+        </w:rPr>
+        <w:t xml:space="preserve">agreeing to </w:t>
+      </w:r>
+      <w:r>
+        <w:rPr>
+          <w:color w:val="000000"/>
+        </w:rPr>
+        <w:t>pretend that there’s a substantive change here?</w:t>
       </w:r>
     </w:p>
     <w:p>
@@ -7374,210 +7671,12 @@
         <w:rPr>
           <w:color w:val="000000"/>
         </w:rPr>
-        <w:t>: That’s their standard. That’s their standard practice. But also, you know, I didn’t fight about it precisely for the reason that there’s actually nothing at stake here, so if they want to capitalize it</w:t>
-      </w:r>
-      <w:r>
-        <w:rPr>
-          <w:color w:val="000000"/>
-        </w:rPr>
-        <w:t>, ok</w:t>
-      </w:r>
-      <w:r>
-        <w:rPr>
-          <w:color w:val="000000"/>
-        </w:rPr>
-        <w:t xml:space="preserve">. I didn’t capitalize it. They want to capitalize it fine. I don’t care. There’s nothing at stake either way. If I insisted on keeping it lowercase, what would that accomplish? Nothing. So I was perfectly fine to let them do their </w:t>
-      </w:r>
-      <w:r>
-        <w:t>own thing</w:t>
-      </w:r>
-      <w:r>
-        <w:rPr>
-          <w:color w:val="000000"/>
-        </w:rPr>
-        <w:t>. I was more worried about more important, substantive things.</w:t>
-      </w:r>
-    </w:p>
-    <w:p>
-      <w:pPr>
-        <w:pBdr>
-          <w:top w:val="nil"/>
-          <w:left w:val="nil"/>
-          <w:bottom w:val="nil"/>
-          <w:right w:val="nil"/>
-          <w:between w:val="nil"/>
-        </w:pBdr>
-        <w:spacing w:before="180" w:after="180"/>
-        <w:rPr>
-          <w:color w:val="000000"/>
-        </w:rPr>
-      </w:pPr>
-      <w:r>
-        <w:rPr>
-          <w:b/>
-          <w:iCs/>
-          <w:color w:val="000000"/>
-        </w:rPr>
-        <w:t>Callahan</w:t>
-      </w:r>
-      <w:r>
-        <w:rPr>
-          <w:color w:val="000000"/>
-        </w:rPr>
-        <w:t>: Ye</w:t>
-      </w:r>
-      <w:r>
-        <w:rPr>
-          <w:color w:val="000000"/>
-        </w:rPr>
-        <w:t>s</w:t>
-      </w:r>
-      <w:r>
-        <w:rPr>
-          <w:color w:val="000000"/>
-        </w:rPr>
-        <w:t>, i</w:t>
-      </w:r>
-      <w:r>
-        <w:t>t is a</w:t>
-      </w:r>
-      <w:r>
-        <w:rPr>
-          <w:color w:val="000000"/>
-        </w:rPr>
-        <w:t xml:space="preserve"> minor point</w:t>
-      </w:r>
-      <w:r>
-        <w:t xml:space="preserve">, </w:t>
-      </w:r>
-      <w:r>
-        <w:t>but…</w:t>
-      </w:r>
-      <w:r>
-        <w:rPr>
-          <w:color w:val="000000"/>
-        </w:rPr>
-        <w:t xml:space="preserve"> t</w:t>
-      </w:r>
-      <w:r>
-        <w:rPr>
-          <w:color w:val="000000"/>
-        </w:rPr>
-        <w:t xml:space="preserve">o that extent where, if you go along, if someone says to me, </w:t>
-      </w:r>
-      <w:r>
-        <w:rPr>
-          <w:color w:val="000000"/>
-        </w:rPr>
-        <w:t>“D</w:t>
-      </w:r>
-      <w:r>
-        <w:rPr>
-          <w:color w:val="000000"/>
-        </w:rPr>
-        <w:t>on’t call them homeless</w:t>
-      </w:r>
-      <w:r>
-        <w:rPr>
-          <w:color w:val="000000"/>
-        </w:rPr>
         <w:t>:</w:t>
       </w:r>
       <w:r>
         <w:rPr>
           <w:color w:val="000000"/>
         </w:rPr>
-        <w:t xml:space="preserve"> They’re unhoused</w:t>
-      </w:r>
-      <w:r>
-        <w:rPr>
-          <w:color w:val="000000"/>
-        </w:rPr>
-        <w:t>!”</w:t>
-      </w:r>
-      <w:r>
-        <w:rPr>
-          <w:color w:val="000000"/>
-        </w:rPr>
-        <w:t>, and I go along with it</w:t>
-      </w:r>
-      <w:r>
-        <w:rPr>
-          <w:color w:val="000000"/>
-        </w:rPr>
-        <w:t>,</w:t>
-      </w:r>
-      <w:r>
-        <w:rPr>
-          <w:color w:val="000000"/>
-        </w:rPr>
-        <w:t xml:space="preserve"> </w:t>
-      </w:r>
-      <w:r>
-        <w:rPr>
-          <w:color w:val="000000"/>
-        </w:rPr>
-        <w:t>a</w:t>
-      </w:r>
-      <w:r>
-        <w:rPr>
-          <w:color w:val="000000"/>
-        </w:rPr>
-        <w:t xml:space="preserve">m I </w:t>
-      </w:r>
-      <w:r>
-        <w:rPr>
-          <w:color w:val="000000"/>
-        </w:rPr>
-        <w:t xml:space="preserve">agreeing to </w:t>
-      </w:r>
-      <w:r>
-        <w:rPr>
-          <w:color w:val="000000"/>
-        </w:rPr>
-        <w:t>pretend that there’s a substantive change here?</w:t>
-      </w:r>
-    </w:p>
-    <w:p>
-      <w:pPr>
-        <w:pBdr>
-          <w:top w:val="nil"/>
-          <w:left w:val="nil"/>
-          <w:bottom w:val="nil"/>
-          <w:right w:val="nil"/>
-          <w:between w:val="nil"/>
-        </w:pBdr>
-        <w:spacing w:before="180" w:after="180"/>
-        <w:rPr>
-          <w:color w:val="000000"/>
-        </w:rPr>
-      </w:pPr>
-      <w:r>
-        <w:rPr>
-          <w:b/>
-          <w:color w:val="000000"/>
-        </w:rPr>
-        <w:t>al-</w:t>
-      </w:r>
-      <w:proofErr w:type="spellStart"/>
-      <w:r>
-        <w:rPr>
-          <w:b/>
-          <w:color w:val="000000"/>
-        </w:rPr>
-        <w:t>Gharbi</w:t>
-      </w:r>
-      <w:proofErr w:type="spellEnd"/>
-      <w:r>
-        <w:rPr>
-          <w:color w:val="000000"/>
-        </w:rPr>
-        <w:t>:</w:t>
-      </w:r>
-      <w:r>
-        <w:rPr>
-          <w:color w:val="000000"/>
-        </w:rPr>
         <w:t xml:space="preserve"> I</w:t>
       </w:r>
       <w:r>
@@ -7632,23 +7731,23 @@
         <w:rPr>
           <w:color w:val="000000"/>
         </w:rPr>
-        <w:t xml:space="preserve">hat you’re doing in some ways, is obscuring the </w:t>
+        <w:t>hat you’re doing in some ways, is obscuring the brutality of the conditions that they’re living under. It makes it easier for people to tolerate that kind of thing. So, if they wanted to replace a bunch of stuff in the book with euphemisms, I would have probably pushed back against that</w:t>
+      </w:r>
+      <w:r>
+        <w:t>. T</w:t>
+      </w:r>
+      <w:r>
+        <w:rPr>
+          <w:color w:val="000000"/>
+        </w:rPr>
+        <w:t xml:space="preserve">hat would actually cut </w:t>
       </w:r>
       <w:r>
         <w:rPr>
           <w:color w:val="000000"/>
         </w:rPr>
         <w:lastRenderedPageBreak/>
-        <w:t>brutality of the conditions that they’re living under. It makes it easier for people to tolerate that kind of thing. So, if they wanted to replace a bunch of stuff in the book with euphemisms, I would have probably pushed back against that</w:t>
-      </w:r>
-      <w:r>
-        <w:t>. T</w:t>
-      </w:r>
-      <w:r>
-        <w:rPr>
-          <w:color w:val="000000"/>
-        </w:rPr>
-        <w:t>hat would actually cut against the point of the book. But a stylist</w:t>
+        <w:t>against the point of the book. But a stylist</w:t>
       </w:r>
       <w:r>
         <w:rPr>

</xml_diff>

<commit_message>
Done editing Musa transcript.
</commit_message>
<xml_diff>
--- a/Ideology/MusaTranscript.docx
+++ b/Ideology/MusaTranscript.docx
@@ -530,16 +530,7 @@
         <w:rPr>
           <w:color w:val="000000"/>
         </w:rPr>
-        <w:t xml:space="preserve"> rural areas, people who do jobs where they’re providing physical goods and services to people</w:t>
-      </w:r>
-      <w:r>
-        <w:t xml:space="preserve">, </w:t>
-      </w:r>
-      <w:r>
-        <w:rPr>
-          <w:color w:val="000000"/>
-        </w:rPr>
-        <w:t xml:space="preserve">and so on and so forth. </w:t>
+        <w:t xml:space="preserve"> rural areas, people who do jobs where they’re providing physical goods and services to people. </w:t>
       </w:r>
     </w:p>
     <w:p>
@@ -1564,7 +1555,19 @@
         <w:rPr>
           <w:color w:val="000000"/>
         </w:rPr>
-        <w:t>think about people who work in fields like science and technology, education, finance and consulting law, human resources, and so on and so forth. So the book is trying to basically</w:t>
+        <w:t xml:space="preserve">think about people who work in fields like science and technology, education, finance and consulting law, human resources, </w:t>
+      </w:r>
+      <w:r>
+        <w:rPr>
+          <w:color w:val="000000"/>
+        </w:rPr>
+        <w:t>et cetera</w:t>
+      </w:r>
+      <w:r>
+        <w:rPr>
+          <w:color w:val="000000"/>
+        </w:rPr>
+        <w:t>. So the book is trying to basically</w:t>
       </w:r>
       <w:r>
         <w:t xml:space="preserve"> </w:t>
@@ -1837,7 +1840,7 @@
         <w:rPr>
           <w:color w:val="000000"/>
         </w:rPr>
-        <w:t>Let me look at my own professions: Journalists are supposed to be a voice for the voiceless, and speak truth to power, and academics are supposed to follow the truth wherever it leads, and, to tell the truth, without regards to economic and political considerations, and so on, and so forth.</w:t>
+        <w:t>Let me look at my own professions: Journalists are supposed to be a voice for the voiceless, and speak truth to power, and academics are supposed to follow the truth wherever it leads, and, to tell the truth, without regards to economic and political considerations.</w:t>
       </w:r>
       <w:r>
         <w:t xml:space="preserve"> </w:t>
@@ -1900,26 +1903,26 @@
         <w:rPr>
           <w:color w:val="000000"/>
         </w:rPr>
-        <w:t xml:space="preserve"> most likely </w:t>
+        <w:t xml:space="preserve"> most likely to </w:t>
+      </w:r>
+      <w:r>
+        <w:rPr>
+          <w:color w:val="000000"/>
+        </w:rPr>
+        <w:t>be symbolic capitalists</w:t>
+      </w:r>
+      <w:r>
+        <w:rPr>
+          <w:color w:val="000000"/>
+        </w:rPr>
+        <w:t xml:space="preserve">. </w:t>
       </w:r>
       <w:r>
         <w:rPr>
           <w:color w:val="000000"/>
         </w:rPr>
         <w:lastRenderedPageBreak/>
-        <w:t xml:space="preserve">to </w:t>
-      </w:r>
-      <w:r>
-        <w:rPr>
-          <w:color w:val="000000"/>
-        </w:rPr>
-        <w:t>be symbolic capitalists</w:t>
-      </w:r>
-      <w:r>
-        <w:rPr>
-          <w:color w:val="000000"/>
-        </w:rPr>
-        <w:t xml:space="preserve">. So </w:t>
+        <w:t xml:space="preserve">So </w:t>
       </w:r>
       <w:r>
         <w:rPr>
@@ -1994,7 +1997,7 @@
         <w:rPr>
           <w:color w:val="000000"/>
         </w:rPr>
-        <w:t xml:space="preserve"> we would expect to see a lot of social problems being ameliorated, we would expect to see growing trust in institutions, as a result of all the great work that we’re doing, and so on and so forth. Instead, we see the opposite. In many respects a lot of social problems </w:t>
+        <w:t xml:space="preserve"> we would expect to see a lot of social problems being ameliorated, we would expect to see growing trust in institutions, as a result of all the great work that we’re doing. Instead, we see the opposite. In many respects a lot of social problems </w:t>
       </w:r>
       <w:r>
         <w:rPr>
@@ -2036,7 +2039,19 @@
         <w:rPr>
           <w:color w:val="000000"/>
         </w:rPr>
-        <w:t xml:space="preserve">, increasing social mistrust, growing affective polarization, and so on. And so the core question, really, that the book is trying to wrestle with is, </w:t>
+        <w:t xml:space="preserve">, increasing social mistrust, </w:t>
+      </w:r>
+      <w:r>
+        <w:rPr>
+          <w:color w:val="000000"/>
+        </w:rPr>
+        <w:t xml:space="preserve">and </w:t>
+      </w:r>
+      <w:r>
+        <w:rPr>
+          <w:color w:val="000000"/>
+        </w:rPr>
+        <w:t xml:space="preserve">growing affective polarization. And so the core question, really, that the book is trying to wrestle with is, </w:t>
       </w:r>
       <w:r>
         <w:t>w</w:t>
@@ -2387,7 +2402,19 @@
         <w:rPr>
           <w:color w:val="000000"/>
         </w:rPr>
-        <w:t>, and so on.</w:t>
+        <w:t xml:space="preserve">, </w:t>
+      </w:r>
+      <w:r>
+        <w:rPr>
+          <w:color w:val="000000"/>
+        </w:rPr>
+        <w:t>and the arts</w:t>
+      </w:r>
+      <w:r>
+        <w:rPr>
+          <w:color w:val="000000"/>
+        </w:rPr>
+        <w:t>.</w:t>
       </w:r>
       <w:r>
         <w:t xml:space="preserve"> </w:t>
@@ -2549,7 +2576,19 @@
         <w:rPr>
           <w:color w:val="000000"/>
         </w:rPr>
-        <w:t>adjunct instructors, and so on, who are kind of the lower end of</w:t>
+        <w:t xml:space="preserve">adjunct instructors, </w:t>
+      </w:r>
+      <w:r>
+        <w:rPr>
+          <w:color w:val="000000"/>
+        </w:rPr>
+        <w:t>or similar positions</w:t>
+      </w:r>
+      <w:r>
+        <w:rPr>
+          <w:color w:val="000000"/>
+        </w:rPr>
+        <w:t>, who are kind of the lower end of</w:t>
       </w:r>
       <w:r>
         <w:t xml:space="preserve"> </w:t>
@@ -2603,7 +2642,7 @@
         <w:rPr>
           <w:color w:val="000000"/>
         </w:rPr>
-        <w:t>he kinds of income that most Americans make, and so on. But set that to the side</w:t>
+        <w:t>he kinds of income that most Americans make. But set that to the side</w:t>
       </w:r>
       <w:r>
         <w:t xml:space="preserve">. </w:t>
@@ -2681,7 +2720,7 @@
         <w:rPr>
           <w:color w:val="000000"/>
         </w:rPr>
-        <w:t>is that we tend to think of ourselves as excellent individuals, we define ourselves in terms of our merit and our individualistic striving, and so on. And</w:t>
+        <w:t>is that we tend to think of ourselves as excellent individuals, we define ourselves in terms of our merit and our individualistic striving. And</w:t>
       </w:r>
       <w:r>
         <w:t>,</w:t>
@@ -2735,20 +2774,23 @@
         <w:rPr>
           <w:color w:val="000000"/>
         </w:rPr>
-        <w:t xml:space="preserve">operate and coordinate as a class in a meaningful way. We don’t really think of ourselves as a class in a meaningful way, and so on, and so forth. And there is this kind of deep schism within that that </w:t>
-      </w:r>
-      <w:r>
-        <w:t xml:space="preserve">prevents </w:t>
-      </w:r>
-      <w:r>
+        <w:t xml:space="preserve">operate and coordinate as a class in a meaningful way. We don’t really think of ourselves as a class in a meaningful way. And there is this kind of deep schism within that that </w:t>
+      </w:r>
+      <w:r>
+        <w:t>prevents it</w:t>
+      </w:r>
+      <w:r>
+        <w:rPr>
+          <w:color w:val="000000"/>
+        </w:rPr>
+        <w:t xml:space="preserve">. So at best, we’re </w:t>
+      </w:r>
+      <w:r>
+        <w:rPr>
+          <w:color w:val="000000"/>
+        </w:rPr>
         <w:lastRenderedPageBreak/>
-        <w:t>it</w:t>
-      </w:r>
-      <w:r>
-        <w:rPr>
-          <w:color w:val="000000"/>
-        </w:rPr>
-        <w:t xml:space="preserve">. So at best, we’re kind of a class in formation, but we’ve not been able to really cohere that way because of this deep </w:t>
+        <w:t xml:space="preserve">kind of a class in formation, but we’ve not been able to really cohere that way because of this deep </w:t>
       </w:r>
       <w:r>
         <w:t>division that</w:t>
@@ -4696,7 +4738,19 @@
         <w:rPr>
           <w:color w:val="000000"/>
         </w:rPr>
-        <w:t xml:space="preserve"> it’s purely network effects, institutional effects, and so on. </w:t>
+        <w:t xml:space="preserve"> it’s purely network effects, institutional effects, and </w:t>
+      </w:r>
+      <w:r>
+        <w:rPr>
+          <w:color w:val="000000"/>
+        </w:rPr>
+        <w:t>the like</w:t>
+      </w:r>
+      <w:r>
+        <w:rPr>
+          <w:color w:val="000000"/>
+        </w:rPr>
+        <w:t xml:space="preserve">. </w:t>
       </w:r>
     </w:p>
     <w:p>
@@ -4807,7 +4861,7 @@
         <w:rPr>
           <w:color w:val="000000"/>
         </w:rPr>
-        <w:t>, and so on, and so part</w:t>
+        <w:t>, and so part</w:t>
       </w:r>
       <w:r>
         <w:t xml:space="preserve"> </w:t>
@@ -5770,7 +5824,7 @@
         <w:rPr>
           <w:color w:val="000000"/>
         </w:rPr>
-        <w:t xml:space="preserve">in ways that undermine things like social mobility, and so on and so forth. So you see this kind of cartel-like </w:t>
+        <w:t xml:space="preserve">in ways that undermine things like social mobility. So you see this kind of cartel-like </w:t>
       </w:r>
       <w:r>
         <w:t>behavior.</w:t>
@@ -5818,23 +5872,23 @@
         <w:rPr>
           <w:color w:val="000000"/>
         </w:rPr>
-        <w:t xml:space="preserve">ne thing that you would expect to see is a demand for a lot of service </w:t>
+        <w:t>ne thing that you would expect to see is a demand for a lot of service jobs. It’s hard to even find enough people to work those jobs.</w:t>
+      </w:r>
+      <w:r>
+        <w:t xml:space="preserve"> And</w:t>
+      </w:r>
+      <w:r>
+        <w:rPr>
+          <w:color w:val="000000"/>
+        </w:rPr>
+        <w:t xml:space="preserve"> for a lot of knowledge </w:t>
       </w:r>
       <w:r>
         <w:rPr>
           <w:color w:val="000000"/>
         </w:rPr>
         <w:lastRenderedPageBreak/>
-        <w:t>jobs. It’s hard to even find enough people to work those jobs.</w:t>
-      </w:r>
-      <w:r>
-        <w:t xml:space="preserve"> And</w:t>
-      </w:r>
-      <w:r>
-        <w:rPr>
-          <w:color w:val="000000"/>
-        </w:rPr>
-        <w:t xml:space="preserve"> for a lot of knowledge economy jobs, there’s this huge overproduction. So take </w:t>
+        <w:t xml:space="preserve">economy jobs, there’s this huge overproduction. So take </w:t>
       </w:r>
       <w:r>
         <w:t>h</w:t>
@@ -6011,7 +6065,7 @@
         <w:rPr>
           <w:color w:val="000000"/>
         </w:rPr>
-        <w:t>that are like hyper woke. They tend to be some of the places where these disparities are most pronounced. So in terms of race and ethnicity</w:t>
+        <w:t>that are hyper woke. They tend to be some of the places where these disparities are most pronounced. So in terms of race and ethnicity</w:t>
       </w:r>
       <w:r>
         <w:t>, t</w:t>
@@ -6182,25 +6236,31 @@
         <w:rPr>
           <w:color w:val="000000"/>
         </w:rPr>
-        <w:t xml:space="preserve"> it’s not a situation where you’re talking about, like some kind of genuinely open, procedurally fair thing where it’s just some people have advantages, they go to better schools, they have healthier diets. They live in better neighborhoods and things like that. Those are examples of like</w:t>
-      </w:r>
-      <w:r>
-        <w:t xml:space="preserve">, </w:t>
-      </w:r>
-      <w:r>
-        <w:rPr>
-          <w:color w:val="000000"/>
-        </w:rPr>
-        <w:t>well, okay,</w:t>
-      </w:r>
-      <w:r>
-        <w:t xml:space="preserve"> </w:t>
-      </w:r>
-      <w:r>
-        <w:rPr>
-          <w:color w:val="000000"/>
-        </w:rPr>
-        <w:t xml:space="preserve"> that’s kind </w:t>
+        <w:t xml:space="preserve"> it’s not a situation where you’re talking about some kind of genuinely open, procedurally fair thing where it’s just some people have advantages, they go to better schools, they have healthier diets</w:t>
+      </w:r>
+      <w:r>
+        <w:rPr>
+          <w:color w:val="000000"/>
+        </w:rPr>
+        <w:t>, t</w:t>
+      </w:r>
+      <w:r>
+        <w:rPr>
+          <w:color w:val="000000"/>
+        </w:rPr>
+        <w:t xml:space="preserve">hey live in better neighborhoods and things like that. Those are examples of </w:t>
+      </w:r>
+      <w:r>
+        <w:rPr>
+          <w:color w:val="000000"/>
+        </w:rPr>
+        <w:t>a</w:t>
+      </w:r>
+      <w:r>
+        <w:rPr>
+          <w:color w:val="000000"/>
+        </w:rPr>
+        <w:t xml:space="preserve"> kind </w:t>
       </w:r>
       <w:r>
         <w:t>of an elite</w:t>
@@ -6254,14 +6314,7 @@
         <w:rPr>
           <w:color w:val="000000"/>
         </w:rPr>
-        <w:t xml:space="preserve"> because of racial redlining, or Jim Crow, or anything like that, right? That can only be explained by choices that we made today. That took a trajectory that was going one way and turned it another </w:t>
-      </w:r>
-      <w:r>
-        <w:rPr>
-          <w:color w:val="000000"/>
-        </w:rPr>
-        <w:lastRenderedPageBreak/>
-        <w:t>way. So a lot of these problems are actually the result of active decisions we’re making here and now, not just leftovers of the past.</w:t>
+        <w:t xml:space="preserve"> because of racial redlining, or Jim Crow, or anything like that, right? That can only be explained by choices that we made today. That took a trajectory that was going one way and turned it another way. So a lot of these problems are actually the result of active decisions we’re making here and now, not just leftovers of the past.</w:t>
       </w:r>
     </w:p>
     <w:p>
@@ -6284,13 +6337,14 @@
           <w:iCs/>
           <w:color w:val="000000"/>
         </w:rPr>
+        <w:lastRenderedPageBreak/>
         <w:t>Callahan</w:t>
       </w:r>
       <w:r>
         <w:rPr>
           <w:color w:val="000000"/>
         </w:rPr>
-        <w:t>: Yeah, I recall, and there was a proposal to merge</w:t>
+        <w:t>: Yeah, I recall, there was a proposal to merge</w:t>
       </w:r>
       <w:r>
         <w:t xml:space="preserve"> </w:t>
@@ -6470,7 +6524,19 @@
         <w:rPr>
           <w:color w:val="000000"/>
         </w:rPr>
-        <w:t xml:space="preserve">the neighborhood had a bunch of wealthy black doctors, I think they wouldn’t have minded at </w:t>
+        <w:t>the neighborhood had a bunch of wealthy black doctors</w:t>
+      </w:r>
+      <w:r>
+        <w:rPr>
+          <w:color w:val="000000"/>
+        </w:rPr>
+        <w:t xml:space="preserve"> and lawyers in the newly included neighborhood</w:t>
+      </w:r>
+      <w:r>
+        <w:rPr>
+          <w:color w:val="000000"/>
+        </w:rPr>
+        <w:t xml:space="preserve">, I think they wouldn’t have minded at </w:t>
       </w:r>
       <w:r>
         <w:t>all</w:t>
@@ -6549,10 +6615,16 @@
         <w:rPr>
           <w:color w:val="000000"/>
         </w:rPr>
-        <w:t xml:space="preserve"> that help us explain why people who are losing and suffering under our prevailing order deserve their suffering, deserve to be marginalized. So</w:t>
-      </w:r>
-      <w:r>
-        <w:t>, for example, a lot</w:t>
+        <w:t xml:space="preserve"> that help us explain why people who are losing and suffering under our prevailing order deserve their suffering, deserve to be marginalized. </w:t>
+      </w:r>
+      <w:r>
+        <w:rPr>
+          <w:color w:val="000000"/>
+        </w:rPr>
+        <w:t>F</w:t>
+      </w:r>
+      <w:r>
+        <w:t>or example, a lot</w:t>
       </w:r>
       <w:r>
         <w:rPr>
@@ -6864,14 +6936,7 @@
         <w:rPr>
           <w:color w:val="000000"/>
         </w:rPr>
-        <w:t xml:space="preserve"> their </w:t>
-      </w:r>
-      <w:r>
-        <w:rPr>
-          <w:color w:val="000000"/>
-        </w:rPr>
-        <w:lastRenderedPageBreak/>
-        <w:t>social life, it seems like more than anything what they end up doing in reality is helping us justify inequalities.</w:t>
+        <w:t xml:space="preserve"> their social life, it seems like more than anything what they end up doing in reality is helping us justify inequalities.</w:t>
       </w:r>
     </w:p>
     <w:p>
@@ -6943,6 +7008,7 @@
           <w:b/>
           <w:color w:val="000000"/>
         </w:rPr>
+        <w:lastRenderedPageBreak/>
         <w:t>al-</w:t>
       </w:r>
       <w:proofErr w:type="spellStart"/>
@@ -7067,7 +7133,19 @@
         <w:rPr>
           <w:color w:val="000000"/>
         </w:rPr>
-        <w:t xml:space="preserve"> of your publishers requirements.</w:t>
+        <w:t xml:space="preserve"> of your publisher</w:t>
+      </w:r>
+      <w:r>
+        <w:rPr>
+          <w:color w:val="000000"/>
+        </w:rPr>
+        <w:t>’</w:t>
+      </w:r>
+      <w:r>
+        <w:rPr>
+          <w:color w:val="000000"/>
+        </w:rPr>
+        <w:t>s requirements.</w:t>
       </w:r>
       <w:r>
         <w:t xml:space="preserve"> B</w:t>
@@ -7485,16 +7563,7 @@
         <w:rPr>
           <w:color w:val="000000"/>
         </w:rPr>
-        <w:t xml:space="preserve">. I didn’t capitalize it. They want to capitalize it fine. I don’t care. There’s nothing at stake either way. If I insisted on keeping it lowercase, what would that accomplish? Nothing. So I was perfectly fine to let them do their </w:t>
-      </w:r>
-      <w:r>
-        <w:t>own thing</w:t>
-      </w:r>
-      <w:r>
-        <w:rPr>
-          <w:color w:val="000000"/>
-        </w:rPr>
-        <w:t>. I was more worried about more important, substantive things.</w:t>
+        <w:t>. I didn’t capitalize it. They want to capitalize it fine. I don’t care. There’s nothing at stake either way. If I insisted on keeping it lowercase, what would that accomplish? Nothing. I was more worried about more important, substantive things.</w:t>
       </w:r>
     </w:p>
     <w:p>
@@ -7740,14 +7809,7 @@
         <w:rPr>
           <w:color w:val="000000"/>
         </w:rPr>
-        <w:t xml:space="preserve">hat would actually cut </w:t>
-      </w:r>
-      <w:r>
-        <w:rPr>
-          <w:color w:val="000000"/>
-        </w:rPr>
-        <w:lastRenderedPageBreak/>
-        <w:t>against the point of the book. But a stylist</w:t>
+        <w:t>hat would actually cut against the point of the book. But a stylist</w:t>
       </w:r>
       <w:r>
         <w:rPr>
@@ -7812,7 +7874,19 @@
         <w:rPr>
           <w:color w:val="000000"/>
         </w:rPr>
-        <w:t>: Yeah. Like I said, there’s a very minor point that just struck me. Okay, well, I’ve taken up a good bit of your time, and I’m sure you’re having a very busy day</w:t>
+        <w:t>: Yeah. Like I said, th</w:t>
+      </w:r>
+      <w:r>
+        <w:rPr>
+          <w:color w:val="000000"/>
+        </w:rPr>
+        <w:t>at</w:t>
+      </w:r>
+      <w:r>
+        <w:rPr>
+          <w:color w:val="000000"/>
+        </w:rPr>
+        <w:t>’s a very minor point that just struck me. Okay, well, I’ve taken up a good bit of your time, and I’m sure you’re having a very busy day</w:t>
       </w:r>
       <w:r>
         <w:rPr>
@@ -7855,6 +7929,7 @@
           <w:b/>
           <w:color w:val="000000"/>
         </w:rPr>
+        <w:lastRenderedPageBreak/>
         <w:t>al-</w:t>
       </w:r>
       <w:proofErr w:type="spellStart"/>
@@ -7894,10 +7969,13 @@
         <w:rPr>
           <w:color w:val="000000"/>
         </w:rPr>
-        <w:t xml:space="preserve"> review as well. But yeah, </w:t>
-      </w:r>
-      <w:r>
-        <w:t>f</w:t>
+        <w:t xml:space="preserve"> review as well. </w:t>
+      </w:r>
+      <w:r>
+        <w:rPr>
+          <w:color w:val="000000"/>
+        </w:rPr>
+        <w:t>F</w:t>
       </w:r>
       <w:r>
         <w:rPr>

</xml_diff>